<commit_message>
finition de la question 2
****rapport****
</commit_message>
<xml_diff>
--- a/COMPLEXITE-Projet.docx
+++ b/COMPLEXITE-Projet.docx
@@ -595,45 +595,65 @@
         <w:ind w:left="1068"/>
       </w:pPr>
       <w:r>
-        <w:t>Si k est petit, il y  peu de croisements et k est inférieur à n log n. Au contraire, si k est grand il y a beaucoup de croisements et k sera supérieur à n log n. Il peut aller jusqu’à n².</w:t>
+        <w:t>La complexité obtenue en 1) ne dépend pas de k. Par conséquent, elle ne varie pas si k est grand ou petit.</w:t>
       </w:r>
     </w:p>
     <w:p>
       <w:pPr>
         <w:pStyle w:val="Paragraphedeliste"/>
-        <w:ind w:left="348"/>
-      </w:pPr>
+        <w:ind w:left="1068"/>
+      </w:pPr>
+      <w:r>
+        <w:t>La complexité obtenue en 2</w:t>
+      </w:r>
+      <w:proofErr w:type="gramStart"/>
+      <w:r>
+        <w:t>)d</w:t>
+      </w:r>
+      <w:proofErr w:type="gramEnd"/>
+      <w:r>
+        <w:t xml:space="preserve"> </w:t>
+      </w:r>
+      <w:r>
+        <w:t>dépend de k. Si k est petit, il y aura peu de « croisements » de cercles et k sera inférieur à n log n. Au contraire, si k est grand beaucoup de croisements auront lieu et k sera supérieur à n log n, il pourra même aller jusqu’à n².</w:t>
+      </w:r>
     </w:p>
     <w:p>
       <w:pPr>
         <w:pStyle w:val="Paragraphedeliste"/>
-        <w:ind w:left="1068"/>
-      </w:pPr>
-      <w:r>
-        <w:t>La complexité obtenue en 1) ne dépend pas de k. Par conséquent, elle ne varie pas si k est grand ou petit.</w:t>
-      </w:r>
+        <w:ind w:left="1440"/>
+      </w:pPr>
     </w:p>
     <w:p>
       <w:pPr>
-        <w:pStyle w:val="Paragraphedeliste"/>
-        <w:ind w:left="1068"/>
-      </w:pPr>
-      <w:r>
-        <w:t>La complexité obtenue en 2 (recopier le truc au dessus)</w:t>
+        <w:pStyle w:val="Titre1"/>
+      </w:pPr>
+      <w:r>
+        <w:t>Question 3</w:t>
       </w:r>
     </w:p>
     <w:p>
       <w:pPr>
-        <w:pStyle w:val="Paragraphedeliste"/>
-        <w:ind w:left="1440"/>
-      </w:pPr>
+        <w:pStyle w:val="Titre1"/>
+      </w:pPr>
+      <w:r>
+        <w:t>Question 4</w:t>
+      </w:r>
     </w:p>
     <w:p>
       <w:pPr>
         <w:pStyle w:val="Titre1"/>
       </w:pPr>
       <w:r>
-        <w:t>Question 3</w:t>
+        <w:t>Question 5</w:t>
+      </w:r>
+    </w:p>
+    <w:p>
+      <w:pPr>
+        <w:pStyle w:val="Titre1"/>
+      </w:pPr>
+      <w:r>
+        <w:t>Question 6</w:t>
       </w:r>
     </w:p>
     <w:sectPr>
@@ -1468,36 +1488,6 @@
         </w:p>
       </w:docPartBody>
     </w:docPart>
-    <w:docPart>
-      <w:docPartPr>
-        <w:name w:val="8FA750C1090A4FF0A9CA4438179476EB"/>
-        <w:category>
-          <w:name w:val="Général"/>
-          <w:gallery w:val="placeholder"/>
-        </w:category>
-        <w:types>
-          <w:type w:val="bbPlcHdr"/>
-        </w:types>
-        <w:behaviors>
-          <w:behavior w:val="content"/>
-        </w:behaviors>
-        <w:guid w:val="{E965B34C-FB20-41BB-9562-668180E98D35}"/>
-      </w:docPartPr>
-      <w:docPartBody>
-        <w:p>
-          <w:pPr>
-            <w:pStyle w:val="8FA750C1090A4FF0A9CA4438179476EB"/>
-          </w:pPr>
-          <w:r>
-            <w:rPr>
-              <w:sz w:val="28"/>
-              <w:szCs w:val="28"/>
-            </w:rPr>
-            <w:t>[Tapez le nom de l'auteur]</w:t>
-          </w:r>
-        </w:p>
-      </w:docPartBody>
-    </w:docPart>
   </w:docParts>
 </w:glossaryDocument>
 </file>
@@ -1550,8 +1540,9 @@
     <w:panose1 w:val="020B0604030504040204"/>
     <w:charset w:val="00"/>
     <w:family w:val="swiss"/>
+    <w:notTrueType/>
     <w:pitch w:val="variable"/>
-    <w:sig w:usb0="E1002EFF" w:usb1="C000605B" w:usb2="00000029" w:usb3="00000000" w:csb0="000101FF" w:csb1="00000000"/>
+    <w:sig w:usb0="00000003" w:usb1="00000000" w:usb2="00000000" w:usb3="00000000" w:csb0="00000001" w:csb1="00000000"/>
   </w:font>
   <w:font w:name="Cambria Math">
     <w:panose1 w:val="02040503050406030204"/>
@@ -1574,6 +1565,7 @@
   </w:compat>
   <w:rsids>
     <w:rsidRoot w:val="00E84812"/>
+    <w:rsid w:val="004B7748"/>
     <w:rsid w:val="00E84812"/>
   </w:rsids>
   <m:mathPr>
@@ -1755,6 +1747,7 @@
   <w:style w:type="paragraph" w:default="1" w:styleId="Normal">
     <w:name w:val="Normal"/>
     <w:qFormat/>
+    <w:rsid w:val="004B7748"/>
   </w:style>
   <w:style w:type="character" w:default="1" w:styleId="Policepardfaut">
     <w:name w:val="Default Paragraph Font"/>
@@ -2105,7 +2098,7 @@
 </file>
 
 <file path=customXml/itemProps1.xml><?xml version="1.0" encoding="utf-8"?>
-<ds:datastoreItem xmlns:ds="http://schemas.openxmlformats.org/officeDocument/2006/customXml" ds:itemID="{7F5A219A-A08F-4058-A428-7351234B61EB}">
+<ds:datastoreItem xmlns:ds="http://schemas.openxmlformats.org/officeDocument/2006/customXml" ds:itemID="{779DB555-ACE7-4DF4-8543-444124B4DF9B}">
   <ds:schemaRefs>
     <ds:schemaRef ds:uri="http://schemas.openxmlformats.org/officeDocument/2006/bibliography"/>
   </ds:schemaRefs>

</xml_diff>

<commit_message>
Ajout d'arguments question 5
</commit_message>
<xml_diff>
--- a/COMPLEXITE-Projet.docx
+++ b/COMPLEXITE-Projet.docx
@@ -1,6 +1,6 @@
 
 <file path=word/document.xml><?xml version="1.0" encoding="utf-8"?>
-<w:document xmlns:wpc="http://schemas.microsoft.com/office/word/2010/wordprocessingCanvas" xmlns:mc="http://schemas.openxmlformats.org/markup-compatibility/2006" xmlns:o="urn:schemas-microsoft-com:office:office" xmlns:r="http://schemas.openxmlformats.org/officeDocument/2006/relationships" xmlns:m="http://schemas.openxmlformats.org/officeDocument/2006/math" xmlns:v="urn:schemas-microsoft-com:vml" xmlns:wp14="http://schemas.microsoft.com/office/word/2010/wordprocessingDrawing" xmlns:wp="http://schemas.openxmlformats.org/drawingml/2006/wordprocessingDrawing" xmlns:w10="urn:schemas-microsoft-com:office:word" xmlns:w="http://schemas.openxmlformats.org/wordprocessingml/2006/main" xmlns:w14="http://schemas.microsoft.com/office/word/2010/wordml" xmlns:wpg="http://schemas.microsoft.com/office/word/2010/wordprocessingGroup" xmlns:wpi="http://schemas.microsoft.com/office/word/2010/wordprocessingInk" xmlns:wne="http://schemas.microsoft.com/office/word/2006/wordml" xmlns:wps="http://schemas.microsoft.com/office/word/2010/wordprocessingShape" mc:Ignorable="w14 wp14">
+<w:document xmlns:ve="http://schemas.openxmlformats.org/markup-compatibility/2006" xmlns:o="urn:schemas-microsoft-com:office:office" xmlns:r="http://schemas.openxmlformats.org/officeDocument/2006/relationships" xmlns:m="http://schemas.openxmlformats.org/officeDocument/2006/math" xmlns:v="urn:schemas-microsoft-com:vml" xmlns:wp="http://schemas.openxmlformats.org/drawingml/2006/wordprocessingDrawing" xmlns:w10="urn:schemas-microsoft-com:office:word" xmlns:w="http://schemas.openxmlformats.org/wordprocessingml/2006/main" xmlns:wne="http://schemas.microsoft.com/office/word/2006/wordml">
   <w:body>
     <w:sdt>
       <w:sdtPr>
@@ -10,7 +10,6 @@
           <w:docPartUnique/>
         </w:docPartObj>
       </w:sdtPr>
-      <w:sdtEndPr/>
       <w:sdtContent>
         <w:p/>
         <w:tbl>
@@ -28,7 +27,7 @@
               <w:bottom w:w="360" w:type="dxa"/>
               <w:right w:w="115" w:type="dxa"/>
             </w:tblCellMar>
-            <w:tblLook w:val="04A0" w:firstRow="1" w:lastRow="0" w:firstColumn="1" w:lastColumn="0" w:noHBand="0" w:noVBand="1"/>
+            <w:tblLook w:val="04A0"/>
           </w:tblPr>
           <w:tblGrid>
             <w:gridCol w:w="3721"/>
@@ -46,7 +45,6 @@
                 <w:dataBinding w:prefixMappings="xmlns:ns0='http://schemas.openxmlformats.org/package/2006/metadata/core-properties' xmlns:ns1='http://purl.org/dc/elements/1.1/'" w:xpath="/ns0:coreProperties[1]/ns1:title[1]" w:storeItemID="{6C3C8BC8-F283-45AE-878A-BAB7291924A1}"/>
                 <w:text/>
               </w:sdtPr>
-              <w:sdtEndPr/>
               <w:sdtContent>
                 <w:tc>
                   <w:tcPr>
@@ -86,7 +84,6 @@
                 <w:dataBinding w:prefixMappings="xmlns:ns0='http://schemas.openxmlformats.org/package/2006/metadata/core-properties' xmlns:ns1='http://purl.org/dc/elements/1.1/'" w:xpath="/ns0:coreProperties[1]/ns1:subject[1]" w:storeItemID="{6C3C8BC8-F283-45AE-878A-BAB7291924A1}"/>
                 <w:text/>
               </w:sdtPr>
-              <w:sdtEndPr/>
               <w:sdtContent>
                 <w:tc>
                   <w:tcPr>
@@ -183,46 +180,7 @@
                         <w:sz w:val="28"/>
                         <w:szCs w:val="28"/>
                       </w:rPr>
-                      <w:t xml:space="preserve"> Nicolas, Keller </w:t>
-                    </w:r>
-                    <w:proofErr w:type="spellStart"/>
-                    <w:r>
-                      <w:rPr>
-                        <w:sz w:val="28"/>
-                        <w:szCs w:val="28"/>
-                      </w:rPr>
-                      <w:t>Rowane</w:t>
-                    </w:r>
-                    <w:proofErr w:type="spellEnd"/>
-                    <w:r>
-                      <w:rPr>
-                        <w:sz w:val="28"/>
-                        <w:szCs w:val="28"/>
-                      </w:rPr>
-                      <w:t xml:space="preserve">, </w:t>
-                    </w:r>
-                    <w:r>
-                      <w:rPr>
-                        <w:sz w:val="28"/>
-                        <w:szCs w:val="28"/>
-                      </w:rPr>
-                      <w:t xml:space="preserve"> </w:t>
-                    </w:r>
-                    <w:proofErr w:type="spellStart"/>
-                    <w:r>
-                      <w:rPr>
-                        <w:sz w:val="28"/>
-                        <w:szCs w:val="28"/>
-                      </w:rPr>
-                      <w:t>Cominolo</w:t>
-                    </w:r>
-                    <w:proofErr w:type="spellEnd"/>
-                    <w:r>
-                      <w:rPr>
-                        <w:sz w:val="28"/>
-                        <w:szCs w:val="28"/>
-                      </w:rPr>
-                      <w:t xml:space="preserve"> Théo</w:t>
+                      <w:t xml:space="preserve"> Nicolas, Keller Rowane</w:t>
                     </w:r>
                   </w:p>
                 </w:tc>
@@ -236,8 +194,6 @@
             <w:br w:type="page"/>
           </w:r>
         </w:p>
-        <w:bookmarkStart w:id="0" w:name="_GoBack" w:displacedByCustomXml="next"/>
-        <w:bookmarkEnd w:id="0" w:displacedByCustomXml="next"/>
       </w:sdtContent>
     </w:sdt>
     <w:p>
@@ -281,7 +237,7 @@
       <w:pPr>
         <w:pStyle w:val="Paragraphedeliste"/>
       </w:pPr>
-      <w:hyperlink r:id="rId7" w:anchor="sort(java.util.List" w:history="1">
+      <w:hyperlink r:id="rId6" w:anchor="sort(java.util.List" w:history="1">
         <w:r>
           <w:rPr>
             <w:rStyle w:val="LienInternet"/>
@@ -732,1645 +688,209 @@
           <w:szCs w:val="20"/>
           <w:lang w:eastAsia="fr-FR"/>
         </w:rPr>
-        <mc:AlternateContent>
-          <mc:Choice Requires="wpg">
-            <w:drawing>
-              <wp:anchor distT="0" distB="0" distL="114300" distR="114300" simplePos="0" relativeHeight="251761664" behindDoc="0" locked="0" layoutInCell="1" allowOverlap="1">
-                <wp:simplePos x="0" y="0"/>
-                <wp:positionH relativeFrom="column">
-                  <wp:posOffset>-237490</wp:posOffset>
-                </wp:positionH>
-                <wp:positionV relativeFrom="paragraph">
-                  <wp:posOffset>229235</wp:posOffset>
-                </wp:positionV>
-                <wp:extent cx="3090545" cy="2894330"/>
-                <wp:effectExtent l="24130" t="6985" r="9525" b="13335"/>
-                <wp:wrapNone/>
-                <wp:docPr id="306" name="Group 190"/>
-                <wp:cNvGraphicFramePr>
-                  <a:graphicFrameLocks xmlns:a="http://schemas.openxmlformats.org/drawingml/2006/main"/>
-                </wp:cNvGraphicFramePr>
-                <a:graphic xmlns:a="http://schemas.openxmlformats.org/drawingml/2006/main">
-                  <a:graphicData uri="http://schemas.microsoft.com/office/word/2010/wordprocessingGroup">
-                    <wpg:wgp>
-                      <wpg:cNvGrpSpPr>
-                        <a:grpSpLocks/>
-                      </wpg:cNvGrpSpPr>
-                      <wpg:grpSpPr bwMode="auto">
-                        <a:xfrm>
-                          <a:off x="0" y="0"/>
-                          <a:ext cx="3090545" cy="2894330"/>
-                          <a:chOff x="1558" y="2106"/>
-                          <a:chExt cx="4867" cy="4558"/>
-                        </a:xfrm>
-                      </wpg:grpSpPr>
-                      <wpg:grpSp>
-                        <wpg:cNvPr id="308" name="Group 154"/>
-                        <wpg:cNvGrpSpPr>
-                          <a:grpSpLocks/>
-                        </wpg:cNvGrpSpPr>
-                        <wpg:grpSpPr bwMode="auto">
-                          <a:xfrm>
-                            <a:off x="1558" y="2484"/>
-                            <a:ext cx="4136" cy="4180"/>
-                            <a:chOff x="1809" y="998"/>
-                            <a:chExt cx="4161" cy="4180"/>
-                          </a:xfrm>
-                        </wpg:grpSpPr>
-                        <wpg:grpSp>
-                          <wpg:cNvPr id="309" name="Group 155"/>
-                          <wpg:cNvGrpSpPr>
-                            <a:grpSpLocks/>
-                          </wpg:cNvGrpSpPr>
-                          <wpg:grpSpPr bwMode="auto">
-                            <a:xfrm>
-                              <a:off x="1809" y="998"/>
-                              <a:ext cx="52" cy="4109"/>
-                              <a:chOff x="1809" y="998"/>
-                              <a:chExt cx="52" cy="4109"/>
-                            </a:xfrm>
-                          </wpg:grpSpPr>
-                          <wps:wsp>
-                            <wps:cNvPr id="310" name="AutoShape 156"/>
-                            <wps:cNvCnPr>
-                              <a:cxnSpLocks noChangeShapeType="1"/>
-                            </wps:cNvCnPr>
-                            <wps:spPr bwMode="auto">
-                              <a:xfrm>
-                                <a:off x="1809" y="4762"/>
-                                <a:ext cx="51" cy="1"/>
-                              </a:xfrm>
-                              <a:prstGeom prst="straightConnector1">
-                                <a:avLst/>
-                              </a:prstGeom>
-                              <a:noFill/>
-                              <a:ln w="9525">
-                                <a:solidFill>
-                                  <a:srgbClr val="000000"/>
-                                </a:solidFill>
-                                <a:round/>
-                                <a:headEnd type="none" w="med" len="med"/>
-                                <a:tailEnd type="none" w="med" len="med"/>
-                              </a:ln>
-                              <a:extLst>
-                                <a:ext uri="{909E8E84-426E-40DD-AFC4-6F175D3DCCD1}">
-                                  <a14:hiddenFill xmlns:a14="http://schemas.microsoft.com/office/drawing/2010/main">
-                                    <a:noFill/>
-                                  </a14:hiddenFill>
-                                </a:ext>
-                              </a:extLst>
-                            </wps:spPr>
-                            <wps:bodyPr/>
-                          </wps:wsp>
-                          <wps:wsp>
-                            <wps:cNvPr id="311" name="AutoShape 157"/>
-                            <wps:cNvCnPr>
-                              <a:cxnSpLocks noChangeShapeType="1"/>
-                            </wps:cNvCnPr>
-                            <wps:spPr bwMode="auto">
-                              <a:xfrm>
-                                <a:off x="1809" y="4417"/>
-                                <a:ext cx="51" cy="1"/>
-                              </a:xfrm>
-                              <a:prstGeom prst="straightConnector1">
-                                <a:avLst/>
-                              </a:prstGeom>
-                              <a:noFill/>
-                              <a:ln w="9525">
-                                <a:solidFill>
-                                  <a:srgbClr val="000000"/>
-                                </a:solidFill>
-                                <a:round/>
-                                <a:headEnd type="none" w="med" len="med"/>
-                                <a:tailEnd type="none" w="med" len="med"/>
-                              </a:ln>
-                              <a:extLst>
-                                <a:ext uri="{909E8E84-426E-40DD-AFC4-6F175D3DCCD1}">
-                                  <a14:hiddenFill xmlns:a14="http://schemas.microsoft.com/office/drawing/2010/main">
-                                    <a:noFill/>
-                                  </a14:hiddenFill>
-                                </a:ext>
-                              </a:extLst>
-                            </wps:spPr>
-                            <wps:bodyPr/>
-                          </wps:wsp>
-                          <wps:wsp>
-                            <wps:cNvPr id="312" name="AutoShape 158"/>
-                            <wps:cNvCnPr>
-                              <a:cxnSpLocks noChangeShapeType="1"/>
-                            </wps:cNvCnPr>
-                            <wps:spPr bwMode="auto">
-                              <a:xfrm>
-                                <a:off x="1810" y="4071"/>
-                                <a:ext cx="51" cy="1"/>
-                              </a:xfrm>
-                              <a:prstGeom prst="straightConnector1">
-                                <a:avLst/>
-                              </a:prstGeom>
-                              <a:noFill/>
-                              <a:ln w="9525">
-                                <a:solidFill>
-                                  <a:srgbClr val="000000"/>
-                                </a:solidFill>
-                                <a:round/>
-                                <a:headEnd type="none" w="med" len="med"/>
-                                <a:tailEnd type="none" w="med" len="med"/>
-                              </a:ln>
-                              <a:extLst>
-                                <a:ext uri="{909E8E84-426E-40DD-AFC4-6F175D3DCCD1}">
-                                  <a14:hiddenFill xmlns:a14="http://schemas.microsoft.com/office/drawing/2010/main">
-                                    <a:noFill/>
-                                  </a14:hiddenFill>
-                                </a:ext>
-                              </a:extLst>
-                            </wps:spPr>
-                            <wps:bodyPr/>
-                          </wps:wsp>
-                          <wps:wsp>
-                            <wps:cNvPr id="313" name="AutoShape 159"/>
-                            <wps:cNvCnPr>
-                              <a:cxnSpLocks noChangeShapeType="1"/>
-                            </wps:cNvCnPr>
-                            <wps:spPr bwMode="auto">
-                              <a:xfrm>
-                                <a:off x="1810" y="3726"/>
-                                <a:ext cx="51" cy="1"/>
-                              </a:xfrm>
-                              <a:prstGeom prst="straightConnector1">
-                                <a:avLst/>
-                              </a:prstGeom>
-                              <a:noFill/>
-                              <a:ln w="9525">
-                                <a:solidFill>
-                                  <a:srgbClr val="000000"/>
-                                </a:solidFill>
-                                <a:round/>
-                                <a:headEnd type="none" w="med" len="med"/>
-                                <a:tailEnd type="none" w="med" len="med"/>
-                              </a:ln>
-                              <a:extLst>
-                                <a:ext uri="{909E8E84-426E-40DD-AFC4-6F175D3DCCD1}">
-                                  <a14:hiddenFill xmlns:a14="http://schemas.microsoft.com/office/drawing/2010/main">
-                                    <a:noFill/>
-                                  </a14:hiddenFill>
-                                </a:ext>
-                              </a:extLst>
-                            </wps:spPr>
-                            <wps:bodyPr/>
-                          </wps:wsp>
-                          <wps:wsp>
-                            <wps:cNvPr id="314" name="AutoShape 160"/>
-                            <wps:cNvCnPr>
-                              <a:cxnSpLocks noChangeShapeType="1"/>
-                            </wps:cNvCnPr>
-                            <wps:spPr bwMode="auto">
-                              <a:xfrm>
-                                <a:off x="1809" y="3380"/>
-                                <a:ext cx="51" cy="1"/>
-                              </a:xfrm>
-                              <a:prstGeom prst="straightConnector1">
-                                <a:avLst/>
-                              </a:prstGeom>
-                              <a:noFill/>
-                              <a:ln w="9525">
-                                <a:solidFill>
-                                  <a:srgbClr val="000000"/>
-                                </a:solidFill>
-                                <a:round/>
-                                <a:headEnd type="none" w="med" len="med"/>
-                                <a:tailEnd type="none" w="med" len="med"/>
-                              </a:ln>
-                              <a:extLst>
-                                <a:ext uri="{909E8E84-426E-40DD-AFC4-6F175D3DCCD1}">
-                                  <a14:hiddenFill xmlns:a14="http://schemas.microsoft.com/office/drawing/2010/main">
-                                    <a:noFill/>
-                                  </a14:hiddenFill>
-                                </a:ext>
-                              </a:extLst>
-                            </wps:spPr>
-                            <wps:bodyPr/>
-                          </wps:wsp>
-                          <wps:wsp>
-                            <wps:cNvPr id="315" name="AutoShape 161"/>
-                            <wps:cNvCnPr>
-                              <a:cxnSpLocks noChangeShapeType="1"/>
-                            </wps:cNvCnPr>
-                            <wps:spPr bwMode="auto">
-                              <a:xfrm>
-                                <a:off x="1810" y="3035"/>
-                                <a:ext cx="51" cy="1"/>
-                              </a:xfrm>
-                              <a:prstGeom prst="straightConnector1">
-                                <a:avLst/>
-                              </a:prstGeom>
-                              <a:noFill/>
-                              <a:ln w="9525">
-                                <a:solidFill>
-                                  <a:srgbClr val="000000"/>
-                                </a:solidFill>
-                                <a:round/>
-                                <a:headEnd type="none" w="med" len="med"/>
-                                <a:tailEnd type="none" w="med" len="med"/>
-                              </a:ln>
-                              <a:extLst>
-                                <a:ext uri="{909E8E84-426E-40DD-AFC4-6F175D3DCCD1}">
-                                  <a14:hiddenFill xmlns:a14="http://schemas.microsoft.com/office/drawing/2010/main">
-                                    <a:noFill/>
-                                  </a14:hiddenFill>
-                                </a:ext>
-                              </a:extLst>
-                            </wps:spPr>
-                            <wps:bodyPr/>
-                          </wps:wsp>
-                          <wps:wsp>
-                            <wps:cNvPr id="316" name="AutoShape 162"/>
-                            <wps:cNvCnPr>
-                              <a:cxnSpLocks noChangeShapeType="1"/>
-                            </wps:cNvCnPr>
-                            <wps:spPr bwMode="auto">
-                              <a:xfrm>
-                                <a:off x="1810" y="2690"/>
-                                <a:ext cx="51" cy="1"/>
-                              </a:xfrm>
-                              <a:prstGeom prst="straightConnector1">
-                                <a:avLst/>
-                              </a:prstGeom>
-                              <a:noFill/>
-                              <a:ln w="9525">
-                                <a:solidFill>
-                                  <a:srgbClr val="000000"/>
-                                </a:solidFill>
-                                <a:round/>
-                                <a:headEnd type="none" w="med" len="med"/>
-                                <a:tailEnd type="none" w="med" len="med"/>
-                              </a:ln>
-                              <a:extLst>
-                                <a:ext uri="{909E8E84-426E-40DD-AFC4-6F175D3DCCD1}">
-                                  <a14:hiddenFill xmlns:a14="http://schemas.microsoft.com/office/drawing/2010/main">
-                                    <a:noFill/>
-                                  </a14:hiddenFill>
-                                </a:ext>
-                              </a:extLst>
-                            </wps:spPr>
-                            <wps:bodyPr/>
-                          </wps:wsp>
-                          <wps:wsp>
-                            <wps:cNvPr id="317" name="AutoShape 163"/>
-                            <wps:cNvCnPr>
-                              <a:cxnSpLocks noChangeShapeType="1"/>
-                            </wps:cNvCnPr>
-                            <wps:spPr bwMode="auto">
-                              <a:xfrm>
-                                <a:off x="1809" y="2345"/>
-                                <a:ext cx="51" cy="1"/>
-                              </a:xfrm>
-                              <a:prstGeom prst="straightConnector1">
-                                <a:avLst/>
-                              </a:prstGeom>
-                              <a:noFill/>
-                              <a:ln w="9525">
-                                <a:solidFill>
-                                  <a:srgbClr val="000000"/>
-                                </a:solidFill>
-                                <a:round/>
-                                <a:headEnd type="none" w="med" len="med"/>
-                                <a:tailEnd type="none" w="med" len="med"/>
-                              </a:ln>
-                              <a:extLst>
-                                <a:ext uri="{909E8E84-426E-40DD-AFC4-6F175D3DCCD1}">
-                                  <a14:hiddenFill xmlns:a14="http://schemas.microsoft.com/office/drawing/2010/main">
-                                    <a:noFill/>
-                                  </a14:hiddenFill>
-                                </a:ext>
-                              </a:extLst>
-                            </wps:spPr>
-                            <wps:bodyPr/>
-                          </wps:wsp>
-                          <wps:wsp>
-                            <wps:cNvPr id="318" name="AutoShape 164"/>
-                            <wps:cNvCnPr>
-                              <a:cxnSpLocks noChangeShapeType="1"/>
-                            </wps:cNvCnPr>
-                            <wps:spPr bwMode="auto">
-                              <a:xfrm>
-                                <a:off x="1810" y="2000"/>
-                                <a:ext cx="51" cy="1"/>
-                              </a:xfrm>
-                              <a:prstGeom prst="straightConnector1">
-                                <a:avLst/>
-                              </a:prstGeom>
-                              <a:noFill/>
-                              <a:ln w="9525">
-                                <a:solidFill>
-                                  <a:srgbClr val="000000"/>
-                                </a:solidFill>
-                                <a:round/>
-                                <a:headEnd type="none" w="med" len="med"/>
-                                <a:tailEnd type="none" w="med" len="med"/>
-                              </a:ln>
-                              <a:extLst>
-                                <a:ext uri="{909E8E84-426E-40DD-AFC4-6F175D3DCCD1}">
-                                  <a14:hiddenFill xmlns:a14="http://schemas.microsoft.com/office/drawing/2010/main">
-                                    <a:noFill/>
-                                  </a14:hiddenFill>
-                                </a:ext>
-                              </a:extLst>
-                            </wps:spPr>
-                            <wps:bodyPr/>
-                          </wps:wsp>
-                          <wps:wsp>
-                            <wps:cNvPr id="319" name="AutoShape 165"/>
-                            <wps:cNvCnPr>
-                              <a:cxnSpLocks noChangeShapeType="1"/>
-                            </wps:cNvCnPr>
-                            <wps:spPr bwMode="auto">
-                              <a:xfrm>
-                                <a:off x="1810" y="1655"/>
-                                <a:ext cx="51" cy="1"/>
-                              </a:xfrm>
-                              <a:prstGeom prst="straightConnector1">
-                                <a:avLst/>
-                              </a:prstGeom>
-                              <a:noFill/>
-                              <a:ln w="9525">
-                                <a:solidFill>
-                                  <a:srgbClr val="000000"/>
-                                </a:solidFill>
-                                <a:round/>
-                                <a:headEnd type="none" w="med" len="med"/>
-                                <a:tailEnd type="none" w="med" len="med"/>
-                              </a:ln>
-                              <a:extLst>
-                                <a:ext uri="{909E8E84-426E-40DD-AFC4-6F175D3DCCD1}">
-                                  <a14:hiddenFill xmlns:a14="http://schemas.microsoft.com/office/drawing/2010/main">
-                                    <a:noFill/>
-                                  </a14:hiddenFill>
-                                </a:ext>
-                              </a:extLst>
-                            </wps:spPr>
-                            <wps:bodyPr/>
-                          </wps:wsp>
-                          <wps:wsp>
-                            <wps:cNvPr id="320" name="AutoShape 166"/>
-                            <wps:cNvCnPr>
-                              <a:cxnSpLocks noChangeShapeType="1"/>
-                            </wps:cNvCnPr>
-                            <wps:spPr bwMode="auto">
-                              <a:xfrm>
-                                <a:off x="1809" y="1309"/>
-                                <a:ext cx="51" cy="1"/>
-                              </a:xfrm>
-                              <a:prstGeom prst="straightConnector1">
-                                <a:avLst/>
-                              </a:prstGeom>
-                              <a:noFill/>
-                              <a:ln w="9525">
-                                <a:solidFill>
-                                  <a:srgbClr val="000000"/>
-                                </a:solidFill>
-                                <a:round/>
-                                <a:headEnd type="none" w="med" len="med"/>
-                                <a:tailEnd type="none" w="med" len="med"/>
-                              </a:ln>
-                              <a:extLst>
-                                <a:ext uri="{909E8E84-426E-40DD-AFC4-6F175D3DCCD1}">
-                                  <a14:hiddenFill xmlns:a14="http://schemas.microsoft.com/office/drawing/2010/main">
-                                    <a:noFill/>
-                                  </a14:hiddenFill>
-                                </a:ext>
-                              </a:extLst>
-                            </wps:spPr>
-                            <wps:bodyPr/>
-                          </wps:wsp>
-                          <wps:wsp>
-                            <wps:cNvPr id="321" name="AutoShape 167"/>
-                            <wps:cNvCnPr>
-                              <a:cxnSpLocks noChangeShapeType="1"/>
-                            </wps:cNvCnPr>
-                            <wps:spPr bwMode="auto">
-                              <a:xfrm flipV="1">
-                                <a:off x="1861" y="998"/>
-                                <a:ext cx="0" cy="4109"/>
-                              </a:xfrm>
-                              <a:prstGeom prst="straightConnector1">
-                                <a:avLst/>
-                              </a:prstGeom>
-                              <a:noFill/>
-                              <a:ln w="9525">
-                                <a:solidFill>
-                                  <a:srgbClr val="000000"/>
-                                </a:solidFill>
-                                <a:round/>
-                                <a:headEnd type="none" w="med" len="med"/>
-                                <a:tailEnd type="triangle" w="med" len="med"/>
-                              </a:ln>
-                              <a:extLst>
-                                <a:ext uri="{909E8E84-426E-40DD-AFC4-6F175D3DCCD1}">
-                                  <a14:hiddenFill xmlns:a14="http://schemas.microsoft.com/office/drawing/2010/main">
-                                    <a:noFill/>
-                                  </a14:hiddenFill>
-                                </a:ext>
-                              </a:extLst>
-                            </wps:spPr>
-                            <wps:bodyPr/>
-                          </wps:wsp>
-                        </wpg:grpSp>
-                        <wpg:grpSp>
-                          <wpg:cNvPr id="322" name="Group 168"/>
-                          <wpg:cNvGrpSpPr>
-                            <a:grpSpLocks/>
-                          </wpg:cNvGrpSpPr>
-                          <wpg:grpSpPr bwMode="auto">
-                            <a:xfrm rot="16200000" flipV="1">
-                              <a:off x="3880" y="3088"/>
-                              <a:ext cx="71" cy="4109"/>
-                              <a:chOff x="1809" y="998"/>
-                              <a:chExt cx="52" cy="4109"/>
-                            </a:xfrm>
-                          </wpg:grpSpPr>
-                          <wps:wsp>
-                            <wps:cNvPr id="323" name="AutoShape 169"/>
-                            <wps:cNvCnPr>
-                              <a:cxnSpLocks noChangeShapeType="1"/>
-                            </wps:cNvCnPr>
-                            <wps:spPr bwMode="auto">
-                              <a:xfrm>
-                                <a:off x="1809" y="4762"/>
-                                <a:ext cx="51" cy="1"/>
-                              </a:xfrm>
-                              <a:prstGeom prst="straightConnector1">
-                                <a:avLst/>
-                              </a:prstGeom>
-                              <a:noFill/>
-                              <a:ln w="9525">
-                                <a:solidFill>
-                                  <a:srgbClr val="000000"/>
-                                </a:solidFill>
-                                <a:round/>
-                                <a:headEnd type="none" w="med" len="med"/>
-                                <a:tailEnd type="none" w="med" len="med"/>
-                              </a:ln>
-                              <a:extLst>
-                                <a:ext uri="{909E8E84-426E-40DD-AFC4-6F175D3DCCD1}">
-                                  <a14:hiddenFill xmlns:a14="http://schemas.microsoft.com/office/drawing/2010/main">
-                                    <a:noFill/>
-                                  </a14:hiddenFill>
-                                </a:ext>
-                              </a:extLst>
-                            </wps:spPr>
-                            <wps:bodyPr/>
-                          </wps:wsp>
-                          <wps:wsp>
-                            <wps:cNvPr id="324" name="AutoShape 170"/>
-                            <wps:cNvCnPr>
-                              <a:cxnSpLocks noChangeShapeType="1"/>
-                            </wps:cNvCnPr>
-                            <wps:spPr bwMode="auto">
-                              <a:xfrm>
-                                <a:off x="1809" y="4417"/>
-                                <a:ext cx="51" cy="1"/>
-                              </a:xfrm>
-                              <a:prstGeom prst="straightConnector1">
-                                <a:avLst/>
-                              </a:prstGeom>
-                              <a:noFill/>
-                              <a:ln w="9525">
-                                <a:solidFill>
-                                  <a:srgbClr val="000000"/>
-                                </a:solidFill>
-                                <a:round/>
-                                <a:headEnd type="none" w="med" len="med"/>
-                                <a:tailEnd type="none" w="med" len="med"/>
-                              </a:ln>
-                              <a:extLst>
-                                <a:ext uri="{909E8E84-426E-40DD-AFC4-6F175D3DCCD1}">
-                                  <a14:hiddenFill xmlns:a14="http://schemas.microsoft.com/office/drawing/2010/main">
-                                    <a:noFill/>
-                                  </a14:hiddenFill>
-                                </a:ext>
-                              </a:extLst>
-                            </wps:spPr>
-                            <wps:bodyPr/>
-                          </wps:wsp>
-                          <wps:wsp>
-                            <wps:cNvPr id="325" name="AutoShape 171"/>
-                            <wps:cNvCnPr>
-                              <a:cxnSpLocks noChangeShapeType="1"/>
-                            </wps:cNvCnPr>
-                            <wps:spPr bwMode="auto">
-                              <a:xfrm>
-                                <a:off x="1810" y="4071"/>
-                                <a:ext cx="51" cy="1"/>
-                              </a:xfrm>
-                              <a:prstGeom prst="straightConnector1">
-                                <a:avLst/>
-                              </a:prstGeom>
-                              <a:noFill/>
-                              <a:ln w="9525">
-                                <a:solidFill>
-                                  <a:srgbClr val="000000"/>
-                                </a:solidFill>
-                                <a:round/>
-                                <a:headEnd type="none" w="med" len="med"/>
-                                <a:tailEnd type="none" w="med" len="med"/>
-                              </a:ln>
-                              <a:extLst>
-                                <a:ext uri="{909E8E84-426E-40DD-AFC4-6F175D3DCCD1}">
-                                  <a14:hiddenFill xmlns:a14="http://schemas.microsoft.com/office/drawing/2010/main">
-                                    <a:noFill/>
-                                  </a14:hiddenFill>
-                                </a:ext>
-                              </a:extLst>
-                            </wps:spPr>
-                            <wps:bodyPr/>
-                          </wps:wsp>
-                          <wps:wsp>
-                            <wps:cNvPr id="326" name="AutoShape 172"/>
-                            <wps:cNvCnPr>
-                              <a:cxnSpLocks noChangeShapeType="1"/>
-                            </wps:cNvCnPr>
-                            <wps:spPr bwMode="auto">
-                              <a:xfrm>
-                                <a:off x="1810" y="3726"/>
-                                <a:ext cx="51" cy="1"/>
-                              </a:xfrm>
-                              <a:prstGeom prst="straightConnector1">
-                                <a:avLst/>
-                              </a:prstGeom>
-                              <a:noFill/>
-                              <a:ln w="9525">
-                                <a:solidFill>
-                                  <a:srgbClr val="000000"/>
-                                </a:solidFill>
-                                <a:round/>
-                                <a:headEnd type="none" w="med" len="med"/>
-                                <a:tailEnd type="none" w="med" len="med"/>
-                              </a:ln>
-                              <a:extLst>
-                                <a:ext uri="{909E8E84-426E-40DD-AFC4-6F175D3DCCD1}">
-                                  <a14:hiddenFill xmlns:a14="http://schemas.microsoft.com/office/drawing/2010/main">
-                                    <a:noFill/>
-                                  </a14:hiddenFill>
-                                </a:ext>
-                              </a:extLst>
-                            </wps:spPr>
-                            <wps:bodyPr/>
-                          </wps:wsp>
-                          <wps:wsp>
-                            <wps:cNvPr id="327" name="AutoShape 173"/>
-                            <wps:cNvCnPr>
-                              <a:cxnSpLocks noChangeShapeType="1"/>
-                            </wps:cNvCnPr>
-                            <wps:spPr bwMode="auto">
-                              <a:xfrm>
-                                <a:off x="1809" y="3380"/>
-                                <a:ext cx="51" cy="1"/>
-                              </a:xfrm>
-                              <a:prstGeom prst="straightConnector1">
-                                <a:avLst/>
-                              </a:prstGeom>
-                              <a:noFill/>
-                              <a:ln w="9525">
-                                <a:solidFill>
-                                  <a:srgbClr val="000000"/>
-                                </a:solidFill>
-                                <a:round/>
-                                <a:headEnd type="none" w="med" len="med"/>
-                                <a:tailEnd type="none" w="med" len="med"/>
-                              </a:ln>
-                              <a:extLst>
-                                <a:ext uri="{909E8E84-426E-40DD-AFC4-6F175D3DCCD1}">
-                                  <a14:hiddenFill xmlns:a14="http://schemas.microsoft.com/office/drawing/2010/main">
-                                    <a:noFill/>
-                                  </a14:hiddenFill>
-                                </a:ext>
-                              </a:extLst>
-                            </wps:spPr>
-                            <wps:bodyPr/>
-                          </wps:wsp>
-                          <wps:wsp>
-                            <wps:cNvPr id="328" name="AutoShape 174"/>
-                            <wps:cNvCnPr>
-                              <a:cxnSpLocks noChangeShapeType="1"/>
-                            </wps:cNvCnPr>
-                            <wps:spPr bwMode="auto">
-                              <a:xfrm>
-                                <a:off x="1810" y="3035"/>
-                                <a:ext cx="51" cy="1"/>
-                              </a:xfrm>
-                              <a:prstGeom prst="straightConnector1">
-                                <a:avLst/>
-                              </a:prstGeom>
-                              <a:noFill/>
-                              <a:ln w="9525">
-                                <a:solidFill>
-                                  <a:srgbClr val="000000"/>
-                                </a:solidFill>
-                                <a:round/>
-                                <a:headEnd type="none" w="med" len="med"/>
-                                <a:tailEnd type="none" w="med" len="med"/>
-                              </a:ln>
-                              <a:extLst>
-                                <a:ext uri="{909E8E84-426E-40DD-AFC4-6F175D3DCCD1}">
-                                  <a14:hiddenFill xmlns:a14="http://schemas.microsoft.com/office/drawing/2010/main">
-                                    <a:noFill/>
-                                  </a14:hiddenFill>
-                                </a:ext>
-                              </a:extLst>
-                            </wps:spPr>
-                            <wps:bodyPr/>
-                          </wps:wsp>
-                          <wps:wsp>
-                            <wps:cNvPr id="329" name="AutoShape 175"/>
-                            <wps:cNvCnPr>
-                              <a:cxnSpLocks noChangeShapeType="1"/>
-                            </wps:cNvCnPr>
-                            <wps:spPr bwMode="auto">
-                              <a:xfrm>
-                                <a:off x="1810" y="2690"/>
-                                <a:ext cx="51" cy="1"/>
-                              </a:xfrm>
-                              <a:prstGeom prst="straightConnector1">
-                                <a:avLst/>
-                              </a:prstGeom>
-                              <a:noFill/>
-                              <a:ln w="9525">
-                                <a:solidFill>
-                                  <a:srgbClr val="000000"/>
-                                </a:solidFill>
-                                <a:round/>
-                                <a:headEnd type="none" w="med" len="med"/>
-                                <a:tailEnd type="none" w="med" len="med"/>
-                              </a:ln>
-                              <a:extLst>
-                                <a:ext uri="{909E8E84-426E-40DD-AFC4-6F175D3DCCD1}">
-                                  <a14:hiddenFill xmlns:a14="http://schemas.microsoft.com/office/drawing/2010/main">
-                                    <a:noFill/>
-                                  </a14:hiddenFill>
-                                </a:ext>
-                              </a:extLst>
-                            </wps:spPr>
-                            <wps:bodyPr/>
-                          </wps:wsp>
-                          <wps:wsp>
-                            <wps:cNvPr id="330" name="AutoShape 176"/>
-                            <wps:cNvCnPr>
-                              <a:cxnSpLocks noChangeShapeType="1"/>
-                            </wps:cNvCnPr>
-                            <wps:spPr bwMode="auto">
-                              <a:xfrm>
-                                <a:off x="1809" y="2345"/>
-                                <a:ext cx="51" cy="1"/>
-                              </a:xfrm>
-                              <a:prstGeom prst="straightConnector1">
-                                <a:avLst/>
-                              </a:prstGeom>
-                              <a:noFill/>
-                              <a:ln w="9525">
-                                <a:solidFill>
-                                  <a:srgbClr val="000000"/>
-                                </a:solidFill>
-                                <a:round/>
-                                <a:headEnd type="none" w="med" len="med"/>
-                                <a:tailEnd type="none" w="med" len="med"/>
-                              </a:ln>
-                              <a:extLst>
-                                <a:ext uri="{909E8E84-426E-40DD-AFC4-6F175D3DCCD1}">
-                                  <a14:hiddenFill xmlns:a14="http://schemas.microsoft.com/office/drawing/2010/main">
-                                    <a:noFill/>
-                                  </a14:hiddenFill>
-                                </a:ext>
-                              </a:extLst>
-                            </wps:spPr>
-                            <wps:bodyPr/>
-                          </wps:wsp>
-                          <wps:wsp>
-                            <wps:cNvPr id="331" name="AutoShape 177"/>
-                            <wps:cNvCnPr>
-                              <a:cxnSpLocks noChangeShapeType="1"/>
-                            </wps:cNvCnPr>
-                            <wps:spPr bwMode="auto">
-                              <a:xfrm>
-                                <a:off x="1810" y="2000"/>
-                                <a:ext cx="51" cy="1"/>
-                              </a:xfrm>
-                              <a:prstGeom prst="straightConnector1">
-                                <a:avLst/>
-                              </a:prstGeom>
-                              <a:noFill/>
-                              <a:ln w="9525">
-                                <a:solidFill>
-                                  <a:srgbClr val="000000"/>
-                                </a:solidFill>
-                                <a:round/>
-                                <a:headEnd type="none" w="med" len="med"/>
-                                <a:tailEnd type="none" w="med" len="med"/>
-                              </a:ln>
-                              <a:extLst>
-                                <a:ext uri="{909E8E84-426E-40DD-AFC4-6F175D3DCCD1}">
-                                  <a14:hiddenFill xmlns:a14="http://schemas.microsoft.com/office/drawing/2010/main">
-                                    <a:noFill/>
-                                  </a14:hiddenFill>
-                                </a:ext>
-                              </a:extLst>
-                            </wps:spPr>
-                            <wps:bodyPr/>
-                          </wps:wsp>
-                          <wps:wsp>
-                            <wps:cNvPr id="332" name="AutoShape 178"/>
-                            <wps:cNvCnPr>
-                              <a:cxnSpLocks noChangeShapeType="1"/>
-                            </wps:cNvCnPr>
-                            <wps:spPr bwMode="auto">
-                              <a:xfrm>
-                                <a:off x="1810" y="1655"/>
-                                <a:ext cx="51" cy="1"/>
-                              </a:xfrm>
-                              <a:prstGeom prst="straightConnector1">
-                                <a:avLst/>
-                              </a:prstGeom>
-                              <a:noFill/>
-                              <a:ln w="9525">
-                                <a:solidFill>
-                                  <a:srgbClr val="000000"/>
-                                </a:solidFill>
-                                <a:round/>
-                                <a:headEnd type="none" w="med" len="med"/>
-                                <a:tailEnd type="none" w="med" len="med"/>
-                              </a:ln>
-                              <a:extLst>
-                                <a:ext uri="{909E8E84-426E-40DD-AFC4-6F175D3DCCD1}">
-                                  <a14:hiddenFill xmlns:a14="http://schemas.microsoft.com/office/drawing/2010/main">
-                                    <a:noFill/>
-                                  </a14:hiddenFill>
-                                </a:ext>
-                              </a:extLst>
-                            </wps:spPr>
-                            <wps:bodyPr/>
-                          </wps:wsp>
-                          <wps:wsp>
-                            <wps:cNvPr id="333" name="AutoShape 179"/>
-                            <wps:cNvCnPr>
-                              <a:cxnSpLocks noChangeShapeType="1"/>
-                            </wps:cNvCnPr>
-                            <wps:spPr bwMode="auto">
-                              <a:xfrm>
-                                <a:off x="1809" y="1309"/>
-                                <a:ext cx="51" cy="1"/>
-                              </a:xfrm>
-                              <a:prstGeom prst="straightConnector1">
-                                <a:avLst/>
-                              </a:prstGeom>
-                              <a:noFill/>
-                              <a:ln w="9525">
-                                <a:solidFill>
-                                  <a:srgbClr val="000000"/>
-                                </a:solidFill>
-                                <a:round/>
-                                <a:headEnd type="none" w="med" len="med"/>
-                                <a:tailEnd type="none" w="med" len="med"/>
-                              </a:ln>
-                              <a:extLst>
-                                <a:ext uri="{909E8E84-426E-40DD-AFC4-6F175D3DCCD1}">
-                                  <a14:hiddenFill xmlns:a14="http://schemas.microsoft.com/office/drawing/2010/main">
-                                    <a:noFill/>
-                                  </a14:hiddenFill>
-                                </a:ext>
-                              </a:extLst>
-                            </wps:spPr>
-                            <wps:bodyPr/>
-                          </wps:wsp>
-                          <wps:wsp>
-                            <wps:cNvPr id="334" name="AutoShape 180"/>
-                            <wps:cNvCnPr>
-                              <a:cxnSpLocks noChangeShapeType="1"/>
-                            </wps:cNvCnPr>
-                            <wps:spPr bwMode="auto">
-                              <a:xfrm flipV="1">
-                                <a:off x="1861" y="998"/>
-                                <a:ext cx="0" cy="4109"/>
-                              </a:xfrm>
-                              <a:prstGeom prst="straightConnector1">
-                                <a:avLst/>
-                              </a:prstGeom>
-                              <a:noFill/>
-                              <a:ln w="9525">
-                                <a:solidFill>
-                                  <a:srgbClr val="000000"/>
-                                </a:solidFill>
-                                <a:round/>
-                                <a:headEnd type="none" w="med" len="med"/>
-                                <a:tailEnd type="triangle" w="med" len="med"/>
-                              </a:ln>
-                              <a:extLst>
-                                <a:ext uri="{909E8E84-426E-40DD-AFC4-6F175D3DCCD1}">
-                                  <a14:hiddenFill xmlns:a14="http://schemas.microsoft.com/office/drawing/2010/main">
-                                    <a:noFill/>
-                                  </a14:hiddenFill>
-                                </a:ext>
-                              </a:extLst>
-                            </wps:spPr>
-                            <wps:bodyPr/>
-                          </wps:wsp>
-                        </wpg:grpSp>
-                      </wpg:grpSp>
-                      <wps:wsp>
-                        <wps:cNvPr id="335" name="Zone de texte 2"/>
-                        <wps:cNvSpPr txBox="1">
-                          <a:spLocks noChangeArrowheads="1"/>
-                        </wps:cNvSpPr>
-                        <wps:spPr bwMode="auto">
-                          <a:xfrm>
-                            <a:off x="2319" y="5459"/>
-                            <a:ext cx="490" cy="348"/>
-                          </a:xfrm>
-                          <a:prstGeom prst="rect">
-                            <a:avLst/>
-                          </a:prstGeom>
-                          <a:solidFill>
-                            <a:srgbClr val="FFFFFF"/>
-                          </a:solidFill>
-                          <a:ln>
-                            <a:noFill/>
-                          </a:ln>
-                          <a:extLst>
-                            <a:ext uri="{91240B29-F687-4F45-9708-019B960494DF}">
-                              <a14:hiddenLine xmlns:a14="http://schemas.microsoft.com/office/drawing/2010/main" w="9525">
-                                <a:solidFill>
-                                  <a:srgbClr val="000000"/>
-                                </a:solidFill>
-                                <a:miter lim="800000"/>
-                                <a:headEnd/>
-                                <a:tailEnd/>
-                              </a14:hiddenLine>
-                            </a:ext>
-                          </a:extLst>
-                        </wps:spPr>
-                        <wps:txbx>
-                          <w:txbxContent>
-                            <w:p>
-                              <w:pPr>
-                                <w:rPr>
-                                  <w:color w:val="9BBB59" w:themeColor="accent3"/>
-                                  <w:sz w:val="16"/>
-                                  <w:szCs w:val="16"/>
-                                </w:rPr>
-                              </w:pPr>
-                              <w:r>
-                                <w:rPr>
-                                  <w:color w:val="9BBB59" w:themeColor="accent3"/>
-                                  <w:sz w:val="16"/>
-                                  <w:szCs w:val="16"/>
-                                </w:rPr>
-                                <w:t>C1</w:t>
-                              </w:r>
-                            </w:p>
-                          </w:txbxContent>
-                        </wps:txbx>
-                        <wps:bodyPr rot="0" vert="horz" wrap="square" lIns="91440" tIns="45720" rIns="91440" bIns="45720" anchor="t" anchorCtr="0" upright="1">
-                          <a:noAutofit/>
-                        </wps:bodyPr>
-                      </wps:wsp>
-                      <wps:wsp>
-                        <wps:cNvPr id="336" name="Zone de texte 2"/>
-                        <wps:cNvSpPr txBox="1">
-                          <a:spLocks noChangeArrowheads="1"/>
-                        </wps:cNvSpPr>
-                        <wps:spPr bwMode="auto">
-                          <a:xfrm>
-                            <a:off x="3443" y="5718"/>
-                            <a:ext cx="490" cy="348"/>
-                          </a:xfrm>
-                          <a:prstGeom prst="rect">
-                            <a:avLst/>
-                          </a:prstGeom>
-                          <a:noFill/>
-                          <a:ln>
-                            <a:noFill/>
-                          </a:ln>
-                          <a:extLst>
-                            <a:ext uri="{909E8E84-426E-40DD-AFC4-6F175D3DCCD1}">
-                              <a14:hiddenFill xmlns:a14="http://schemas.microsoft.com/office/drawing/2010/main">
-                                <a:solidFill>
-                                  <a:srgbClr val="FFFFFF"/>
-                                </a:solidFill>
-                              </a14:hiddenFill>
-                            </a:ext>
-                            <a:ext uri="{91240B29-F687-4F45-9708-019B960494DF}">
-                              <a14:hiddenLine xmlns:a14="http://schemas.microsoft.com/office/drawing/2010/main" w="9525">
-                                <a:solidFill>
-                                  <a:srgbClr val="000000"/>
-                                </a:solidFill>
-                                <a:miter lim="800000"/>
-                                <a:headEnd/>
-                                <a:tailEnd/>
-                              </a14:hiddenLine>
-                            </a:ext>
-                          </a:extLst>
-                        </wps:spPr>
-                        <wps:txbx>
-                          <w:txbxContent>
-                            <w:p>
-                              <w:pPr>
-                                <w:rPr>
-                                  <w:color w:val="FFC000"/>
-                                  <w:sz w:val="16"/>
-                                  <w:szCs w:val="16"/>
-                                </w:rPr>
-                              </w:pPr>
-                              <w:r>
-                                <w:rPr>
-                                  <w:color w:val="FFC000"/>
-                                  <w:sz w:val="16"/>
-                                  <w:szCs w:val="16"/>
-                                </w:rPr>
-                                <w:t>C4</w:t>
-                              </w:r>
-                            </w:p>
-                          </w:txbxContent>
-                        </wps:txbx>
-                        <wps:bodyPr rot="0" vert="horz" wrap="square" lIns="91440" tIns="45720" rIns="91440" bIns="45720" anchor="t" anchorCtr="0" upright="1">
-                          <a:noAutofit/>
-                        </wps:bodyPr>
-                      </wps:wsp>
-                      <wps:wsp>
-                        <wps:cNvPr id="337" name="Zone de texte 2"/>
-                        <wps:cNvSpPr txBox="1">
-                          <a:spLocks noChangeArrowheads="1"/>
-                        </wps:cNvSpPr>
-                        <wps:spPr bwMode="auto">
-                          <a:xfrm>
-                            <a:off x="3786" y="2694"/>
-                            <a:ext cx="490" cy="348"/>
-                          </a:xfrm>
-                          <a:prstGeom prst="rect">
-                            <a:avLst/>
-                          </a:prstGeom>
-                          <a:solidFill>
-                            <a:srgbClr val="FFFFFF"/>
-                          </a:solidFill>
-                          <a:ln>
-                            <a:noFill/>
-                          </a:ln>
-                          <a:extLst>
-                            <a:ext uri="{91240B29-F687-4F45-9708-019B960494DF}">
-                              <a14:hiddenLine xmlns:a14="http://schemas.microsoft.com/office/drawing/2010/main" w="9525">
-                                <a:solidFill>
-                                  <a:srgbClr val="000000"/>
-                                </a:solidFill>
-                                <a:miter lim="800000"/>
-                                <a:headEnd/>
-                                <a:tailEnd/>
-                              </a14:hiddenLine>
-                            </a:ext>
-                          </a:extLst>
-                        </wps:spPr>
-                        <wps:txbx>
-                          <w:txbxContent>
-                            <w:p>
-                              <w:pPr>
-                                <w:rPr>
-                                  <w:color w:val="8064A2" w:themeColor="accent4"/>
-                                  <w:sz w:val="16"/>
-                                  <w:szCs w:val="16"/>
-                                </w:rPr>
-                              </w:pPr>
-                              <w:r>
-                                <w:rPr>
-                                  <w:color w:val="8064A2" w:themeColor="accent4"/>
-                                  <w:sz w:val="16"/>
-                                  <w:szCs w:val="16"/>
-                                </w:rPr>
-                                <w:t>C5</w:t>
-                              </w:r>
-                            </w:p>
-                          </w:txbxContent>
-                        </wps:txbx>
-                        <wps:bodyPr rot="0" vert="horz" wrap="square" lIns="91440" tIns="45720" rIns="91440" bIns="45720" anchor="t" anchorCtr="0" upright="1">
-                          <a:noAutofit/>
-                        </wps:bodyPr>
-                      </wps:wsp>
-                      <wps:wsp>
-                        <wps:cNvPr id="338" name="Zone de texte 2"/>
-                        <wps:cNvSpPr txBox="1">
-                          <a:spLocks noChangeArrowheads="1"/>
-                        </wps:cNvSpPr>
-                        <wps:spPr bwMode="auto">
-                          <a:xfrm>
-                            <a:off x="2490" y="3832"/>
-                            <a:ext cx="490" cy="348"/>
-                          </a:xfrm>
-                          <a:prstGeom prst="rect">
-                            <a:avLst/>
-                          </a:prstGeom>
-                          <a:solidFill>
-                            <a:srgbClr val="FFFFFF"/>
-                          </a:solidFill>
-                          <a:ln>
-                            <a:noFill/>
-                          </a:ln>
-                          <a:extLst>
-                            <a:ext uri="{91240B29-F687-4F45-9708-019B960494DF}">
-                              <a14:hiddenLine xmlns:a14="http://schemas.microsoft.com/office/drawing/2010/main" w="9525">
-                                <a:solidFill>
-                                  <a:srgbClr val="000000"/>
-                                </a:solidFill>
-                                <a:miter lim="800000"/>
-                                <a:headEnd/>
-                                <a:tailEnd/>
-                              </a14:hiddenLine>
-                            </a:ext>
-                          </a:extLst>
-                        </wps:spPr>
-                        <wps:txbx>
-                          <w:txbxContent>
-                            <w:p>
-                              <w:pPr>
-                                <w:rPr>
-                                  <w:color w:val="4F81BD" w:themeColor="accent1"/>
-                                  <w:sz w:val="16"/>
-                                  <w:szCs w:val="16"/>
-                                </w:rPr>
-                              </w:pPr>
-                              <w:r>
-                                <w:rPr>
-                                  <w:color w:val="4F81BD" w:themeColor="accent1"/>
-                                  <w:sz w:val="16"/>
-                                  <w:szCs w:val="16"/>
-                                </w:rPr>
-                                <w:t>C2</w:t>
-                              </w:r>
-                            </w:p>
-                          </w:txbxContent>
-                        </wps:txbx>
-                        <wps:bodyPr rot="0" vert="horz" wrap="square" lIns="91440" tIns="45720" rIns="91440" bIns="45720" anchor="t" anchorCtr="0" upright="1">
-                          <a:noAutofit/>
-                        </wps:bodyPr>
-                      </wps:wsp>
-                      <wps:wsp>
-                        <wps:cNvPr id="339" name="Zone de texte 2"/>
-                        <wps:cNvSpPr txBox="1">
-                          <a:spLocks noChangeArrowheads="1"/>
-                        </wps:cNvSpPr>
-                        <wps:spPr bwMode="auto">
-                          <a:xfrm>
-                            <a:off x="4849" y="4750"/>
-                            <a:ext cx="490" cy="348"/>
-                          </a:xfrm>
-                          <a:prstGeom prst="rect">
-                            <a:avLst/>
-                          </a:prstGeom>
-                          <a:solidFill>
-                            <a:srgbClr val="FFFFFF"/>
-                          </a:solidFill>
-                          <a:ln>
-                            <a:noFill/>
-                          </a:ln>
-                          <a:extLst>
-                            <a:ext uri="{91240B29-F687-4F45-9708-019B960494DF}">
-                              <a14:hiddenLine xmlns:a14="http://schemas.microsoft.com/office/drawing/2010/main" w="9525">
-                                <a:solidFill>
-                                  <a:srgbClr val="000000"/>
-                                </a:solidFill>
-                                <a:miter lim="800000"/>
-                                <a:headEnd/>
-                                <a:tailEnd/>
-                              </a14:hiddenLine>
-                            </a:ext>
-                          </a:extLst>
-                        </wps:spPr>
-                        <wps:txbx>
-                          <w:txbxContent>
-                            <w:p>
-                              <w:pPr>
-                                <w:rPr>
-                                  <w:color w:val="C0504D" w:themeColor="accent2"/>
-                                  <w:sz w:val="16"/>
-                                  <w:szCs w:val="16"/>
-                                </w:rPr>
-                              </w:pPr>
-                              <w:r>
-                                <w:rPr>
-                                  <w:color w:val="C0504D" w:themeColor="accent2"/>
-                                  <w:sz w:val="16"/>
-                                  <w:szCs w:val="16"/>
-                                </w:rPr>
-                                <w:t>C3</w:t>
-                              </w:r>
-                            </w:p>
-                          </w:txbxContent>
-                        </wps:txbx>
-                        <wps:bodyPr rot="0" vert="horz" wrap="square" lIns="91440" tIns="45720" rIns="91440" bIns="45720" anchor="t" anchorCtr="0" upright="1">
-                          <a:noAutofit/>
-                        </wps:bodyPr>
-                      </wps:wsp>
-                      <wps:wsp>
-                        <wps:cNvPr id="340" name="Zone de texte 2"/>
-                        <wps:cNvSpPr txBox="1">
-                          <a:spLocks noChangeArrowheads="1"/>
-                        </wps:cNvSpPr>
-                        <wps:spPr bwMode="auto">
-                          <a:xfrm>
-                            <a:off x="4630" y="2619"/>
-                            <a:ext cx="219" cy="340"/>
-                          </a:xfrm>
-                          <a:prstGeom prst="rect">
-                            <a:avLst/>
-                          </a:prstGeom>
-                          <a:solidFill>
-                            <a:srgbClr val="FFFFFF"/>
-                          </a:solidFill>
-                          <a:ln>
-                            <a:noFill/>
-                          </a:ln>
-                          <a:extLst>
-                            <a:ext uri="{91240B29-F687-4F45-9708-019B960494DF}">
-                              <a14:hiddenLine xmlns:a14="http://schemas.microsoft.com/office/drawing/2010/main" w="9525">
-                                <a:solidFill>
-                                  <a:srgbClr val="000000"/>
-                                </a:solidFill>
-                                <a:miter lim="800000"/>
-                                <a:headEnd/>
-                                <a:tailEnd/>
-                              </a14:hiddenLine>
-                            </a:ext>
-                          </a:extLst>
-                        </wps:spPr>
-                        <wps:txbx>
-                          <w:txbxContent>
-                            <w:p>
-                              <w:pPr>
-                                <w:ind w:left="-142" w:right="-276"/>
-                                <w:rPr>
-                                  <w:color w:val="948A54" w:themeColor="background2" w:themeShade="80"/>
-                                  <w:sz w:val="16"/>
-                                  <w:szCs w:val="16"/>
-                                </w:rPr>
-                              </w:pPr>
-                              <w:r>
-                                <w:rPr>
-                                  <w:color w:val="948A54" w:themeColor="background2" w:themeShade="80"/>
-                                  <w:sz w:val="16"/>
-                                  <w:szCs w:val="16"/>
-                                </w:rPr>
-                                <w:t>C6</w:t>
-                              </w:r>
-                            </w:p>
-                          </w:txbxContent>
-                        </wps:txbx>
-                        <wps:bodyPr rot="0" vert="horz" wrap="square" lIns="91440" tIns="45720" rIns="91440" bIns="45720" anchor="t" anchorCtr="0" upright="1">
-                          <a:noAutofit/>
-                        </wps:bodyPr>
-                      </wps:wsp>
-                      <wps:wsp>
-                        <wps:cNvPr id="341" name="Oval 181"/>
-                        <wps:cNvSpPr>
-                          <a:spLocks noChangeAspect="1" noChangeArrowheads="1"/>
-                        </wps:cNvSpPr>
-                        <wps:spPr bwMode="auto">
-                          <a:xfrm>
-                            <a:off x="4354" y="2454"/>
-                            <a:ext cx="685" cy="685"/>
-                          </a:xfrm>
-                          <a:prstGeom prst="ellipse">
-                            <a:avLst/>
-                          </a:prstGeom>
-                          <a:noFill/>
-                          <a:ln w="9525">
-                            <a:solidFill>
-                              <a:schemeClr val="bg2">
-                                <a:lumMod val="50000"/>
-                                <a:lumOff val="0"/>
-                              </a:schemeClr>
-                            </a:solidFill>
-                            <a:round/>
-                            <a:headEnd/>
-                            <a:tailEnd/>
-                          </a:ln>
-                          <a:extLst>
-                            <a:ext uri="{909E8E84-426E-40DD-AFC4-6F175D3DCCD1}">
-                              <a14:hiddenFill xmlns:a14="http://schemas.microsoft.com/office/drawing/2010/main">
-                                <a:solidFill>
-                                  <a:srgbClr val="FFFFFF"/>
-                                </a:solidFill>
-                              </a14:hiddenFill>
-                            </a:ext>
-                          </a:extLst>
-                        </wps:spPr>
-                        <wps:bodyPr rot="0" vert="horz" wrap="square" lIns="91440" tIns="45720" rIns="91440" bIns="45720" anchor="t" anchorCtr="0" upright="1">
-                          <a:noAutofit/>
-                        </wps:bodyPr>
-                      </wps:wsp>
-                      <wps:wsp>
-                        <wps:cNvPr id="342" name="Oval 182"/>
-                        <wps:cNvSpPr>
-                          <a:spLocks noChangeAspect="1" noChangeArrowheads="1"/>
-                        </wps:cNvSpPr>
-                        <wps:spPr bwMode="auto">
-                          <a:xfrm>
-                            <a:off x="1952" y="3144"/>
-                            <a:ext cx="2059" cy="2059"/>
-                          </a:xfrm>
-                          <a:prstGeom prst="ellipse">
-                            <a:avLst/>
-                          </a:prstGeom>
-                          <a:noFill/>
-                          <a:ln w="9525">
-                            <a:solidFill>
-                              <a:schemeClr val="accent1">
-                                <a:lumMod val="100000"/>
-                                <a:lumOff val="0"/>
-                              </a:schemeClr>
-                            </a:solidFill>
-                            <a:round/>
-                            <a:headEnd/>
-                            <a:tailEnd/>
-                          </a:ln>
-                          <a:extLst>
-                            <a:ext uri="{909E8E84-426E-40DD-AFC4-6F175D3DCCD1}">
-                              <a14:hiddenFill xmlns:a14="http://schemas.microsoft.com/office/drawing/2010/main">
-                                <a:solidFill>
-                                  <a:srgbClr val="FFFFFF"/>
-                                </a:solidFill>
-                              </a14:hiddenFill>
-                            </a:ext>
-                          </a:extLst>
-                        </wps:spPr>
-                        <wps:bodyPr rot="0" vert="horz" wrap="square" lIns="91440" tIns="45720" rIns="91440" bIns="45720" anchor="t" anchorCtr="0" upright="1">
-                          <a:noAutofit/>
-                        </wps:bodyPr>
-                      </wps:wsp>
-                      <wps:wsp>
-                        <wps:cNvPr id="343" name="Oval 183"/>
-                        <wps:cNvSpPr>
-                          <a:spLocks noChangeAspect="1" noChangeArrowheads="1"/>
-                        </wps:cNvSpPr>
-                        <wps:spPr bwMode="auto">
-                          <a:xfrm>
-                            <a:off x="1952" y="4865"/>
-                            <a:ext cx="1373" cy="1373"/>
-                          </a:xfrm>
-                          <a:prstGeom prst="ellipse">
-                            <a:avLst/>
-                          </a:prstGeom>
-                          <a:noFill/>
-                          <a:ln w="9525">
-                            <a:solidFill>
-                              <a:schemeClr val="accent3">
-                                <a:lumMod val="100000"/>
-                                <a:lumOff val="0"/>
-                              </a:schemeClr>
-                            </a:solidFill>
-                            <a:round/>
-                            <a:headEnd/>
-                            <a:tailEnd/>
-                          </a:ln>
-                          <a:extLst>
-                            <a:ext uri="{909E8E84-426E-40DD-AFC4-6F175D3DCCD1}">
-                              <a14:hiddenFill xmlns:a14="http://schemas.microsoft.com/office/drawing/2010/main">
-                                <a:solidFill>
-                                  <a:srgbClr val="FFFFFF"/>
-                                </a:solidFill>
-                              </a14:hiddenFill>
-                            </a:ext>
-                          </a:extLst>
-                        </wps:spPr>
-                        <wps:bodyPr rot="0" vert="horz" wrap="square" lIns="91440" tIns="45720" rIns="91440" bIns="45720" anchor="t" anchorCtr="0" upright="1">
-                          <a:noAutofit/>
-                        </wps:bodyPr>
-                      </wps:wsp>
-                      <wps:wsp>
-                        <wps:cNvPr id="344" name="Oval 185"/>
-                        <wps:cNvSpPr>
-                          <a:spLocks noChangeAspect="1" noChangeArrowheads="1"/>
-                        </wps:cNvSpPr>
-                        <wps:spPr bwMode="auto">
-                          <a:xfrm>
-                            <a:off x="2980" y="4876"/>
-                            <a:ext cx="1373" cy="1373"/>
-                          </a:xfrm>
-                          <a:prstGeom prst="ellipse">
-                            <a:avLst/>
-                          </a:prstGeom>
-                          <a:noFill/>
-                          <a:ln w="9525">
-                            <a:solidFill>
-                              <a:srgbClr val="FFC000"/>
-                            </a:solidFill>
-                            <a:round/>
-                            <a:headEnd/>
-                            <a:tailEnd/>
-                          </a:ln>
-                          <a:extLst>
-                            <a:ext uri="{909E8E84-426E-40DD-AFC4-6F175D3DCCD1}">
-                              <a14:hiddenFill xmlns:a14="http://schemas.microsoft.com/office/drawing/2010/main">
-                                <a:solidFill>
-                                  <a:srgbClr val="FFFFFF"/>
-                                </a:solidFill>
-                              </a14:hiddenFill>
-                            </a:ext>
-                          </a:extLst>
-                        </wps:spPr>
-                        <wps:bodyPr rot="0" vert="horz" wrap="square" lIns="91440" tIns="45720" rIns="91440" bIns="45720" anchor="t" anchorCtr="0" upright="1">
-                          <a:noAutofit/>
-                        </wps:bodyPr>
-                      </wps:wsp>
-                      <wps:wsp>
-                        <wps:cNvPr id="345" name="Oval 187"/>
-                        <wps:cNvSpPr>
-                          <a:spLocks noChangeAspect="1" noChangeArrowheads="1"/>
-                        </wps:cNvSpPr>
-                        <wps:spPr bwMode="auto">
-                          <a:xfrm>
-                            <a:off x="3673" y="3497"/>
-                            <a:ext cx="2752" cy="2752"/>
-                          </a:xfrm>
-                          <a:prstGeom prst="ellipse">
-                            <a:avLst/>
-                          </a:prstGeom>
-                          <a:noFill/>
-                          <a:ln w="9525">
-                            <a:solidFill>
-                              <a:schemeClr val="accent2">
-                                <a:lumMod val="100000"/>
-                                <a:lumOff val="0"/>
-                              </a:schemeClr>
-                            </a:solidFill>
-                            <a:round/>
-                            <a:headEnd/>
-                            <a:tailEnd/>
-                          </a:ln>
-                          <a:extLst>
-                            <a:ext uri="{909E8E84-426E-40DD-AFC4-6F175D3DCCD1}">
-                              <a14:hiddenFill xmlns:a14="http://schemas.microsoft.com/office/drawing/2010/main">
-                                <a:solidFill>
-                                  <a:srgbClr val="FFFFFF"/>
-                                </a:solidFill>
-                              </a14:hiddenFill>
-                            </a:ext>
-                          </a:extLst>
-                        </wps:spPr>
-                        <wps:bodyPr rot="0" vert="horz" wrap="square" lIns="91440" tIns="45720" rIns="91440" bIns="45720" anchor="t" anchorCtr="0" upright="1">
-                          <a:noAutofit/>
-                        </wps:bodyPr>
-                      </wps:wsp>
-                      <wps:wsp>
-                        <wps:cNvPr id="346" name="Oval 188"/>
-                        <wps:cNvSpPr>
-                          <a:spLocks noChangeAspect="1" noChangeArrowheads="1"/>
-                        </wps:cNvSpPr>
-                        <wps:spPr bwMode="auto">
-                          <a:xfrm>
-                            <a:off x="3322" y="2106"/>
-                            <a:ext cx="2062" cy="2062"/>
-                          </a:xfrm>
-                          <a:prstGeom prst="ellipse">
-                            <a:avLst/>
-                          </a:prstGeom>
-                          <a:noFill/>
-                          <a:ln w="9525">
-                            <a:solidFill>
-                              <a:schemeClr val="accent4">
-                                <a:lumMod val="100000"/>
-                                <a:lumOff val="0"/>
-                              </a:schemeClr>
-                            </a:solidFill>
-                            <a:round/>
-                            <a:headEnd/>
-                            <a:tailEnd/>
-                          </a:ln>
-                          <a:extLst>
-                            <a:ext uri="{909E8E84-426E-40DD-AFC4-6F175D3DCCD1}">
-                              <a14:hiddenFill xmlns:a14="http://schemas.microsoft.com/office/drawing/2010/main">
-                                <a:solidFill>
-                                  <a:srgbClr val="FFFFFF"/>
-                                </a:solidFill>
-                              </a14:hiddenFill>
-                            </a:ext>
-                          </a:extLst>
-                        </wps:spPr>
-                        <wps:bodyPr rot="0" vert="horz" wrap="square" lIns="91440" tIns="45720" rIns="91440" bIns="45720" anchor="t" anchorCtr="0" upright="1">
-                          <a:noAutofit/>
-                        </wps:bodyPr>
-                      </wps:wsp>
-                    </wpg:wgp>
-                  </a:graphicData>
-                </a:graphic>
-                <wp14:sizeRelH relativeFrom="page">
-                  <wp14:pctWidth>0</wp14:pctWidth>
-                </wp14:sizeRelH>
-                <wp14:sizeRelV relativeFrom="page">
-                  <wp14:pctHeight>0</wp14:pctHeight>
-                </wp14:sizeRelV>
-              </wp:anchor>
-            </w:drawing>
-          </mc:Choice>
-          <mc:Fallback>
-            <w:pict>
-              <v:group id="Group 190" o:spid="_x0000_s1026" style="position:absolute;margin-left:-18.7pt;margin-top:18.05pt;width:243.35pt;height:227.9pt;z-index:251761664" coordorigin="1558,2106" coordsize="4867,4558" o:gfxdata="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">
-                <v:group id="Group 154" o:spid="_x0000_s1027" style="position:absolute;left:1558;top:2484;width:4136;height:4180" coordorigin="1809,998" coordsize="4161,4180" o:gfxdata="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">
-                  <v:group id="Group 155" o:spid="_x0000_s1028" style="position:absolute;left:1809;top:998;width:52;height:4109" coordorigin="1809,998" coordsize="52,4109" o:gfxdata="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">
-                    <v:shapetype id="_x0000_t32" coordsize="21600,21600" o:spt="32" o:oned="t" path="m,l21600,21600e" filled="f">
-                      <v:path arrowok="t" fillok="f" o:connecttype="none"/>
-                      <o:lock v:ext="edit" shapetype="t"/>
-                    </v:shapetype>
-                    <v:shape id="AutoShape 156" o:spid="_x0000_s1029" type="#_x0000_t32" style="position:absolute;left:1809;top:4762;width:51;height:1;visibility:visible;mso-wrap-style:square" o:connectortype="straight" o:gfxdata="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"/>
-                    <v:shape id="AutoShape 157" o:spid="_x0000_s1030" type="#_x0000_t32" style="position:absolute;left:1809;top:4417;width:51;height:1;visibility:visible;mso-wrap-style:square" o:connectortype="straight" o:gfxdata="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"/>
-                    <v:shape id="AutoShape 158" o:spid="_x0000_s1031" type="#_x0000_t32" style="position:absolute;left:1810;top:4071;width:51;height:1;visibility:visible;mso-wrap-style:square" o:connectortype="straight" o:gfxdata="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"/>
-                    <v:shape id="AutoShape 159" o:spid="_x0000_s1032" type="#_x0000_t32" style="position:absolute;left:1810;top:3726;width:51;height:1;visibility:visible;mso-wrap-style:square" o:connectortype="straight" o:gfxdata="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"/>
-                    <v:shape id="AutoShape 160" o:spid="_x0000_s1033" type="#_x0000_t32" style="position:absolute;left:1809;top:3380;width:51;height:1;visibility:visible;mso-wrap-style:square" o:connectortype="straight" o:gfxdata="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"/>
-                    <v:shape id="AutoShape 161" o:spid="_x0000_s1034" type="#_x0000_t32" style="position:absolute;left:1810;top:3035;width:51;height:1;visibility:visible;mso-wrap-style:square" o:connectortype="straight" o:gfxdata="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"/>
-                    <v:shape id="AutoShape 162" o:spid="_x0000_s1035" type="#_x0000_t32" style="position:absolute;left:1810;top:2690;width:51;height:1;visibility:visible;mso-wrap-style:square" o:connectortype="straight" o:gfxdata="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"/>
-                    <v:shape id="AutoShape 163" o:spid="_x0000_s1036" type="#_x0000_t32" style="position:absolute;left:1809;top:2345;width:51;height:1;visibility:visible;mso-wrap-style:square" o:connectortype="straight" o:gfxdata="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"/>
-                    <v:shape id="AutoShape 164" o:spid="_x0000_s1037" type="#_x0000_t32" style="position:absolute;left:1810;top:2000;width:51;height:1;visibility:visible;mso-wrap-style:square" o:connectortype="straight" o:gfxdata="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"/>
-                    <v:shape id="AutoShape 165" o:spid="_x0000_s1038" type="#_x0000_t32" style="position:absolute;left:1810;top:1655;width:51;height:1;visibility:visible;mso-wrap-style:square" o:connectortype="straight" o:gfxdata="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"/>
-                    <v:shape id="AutoShape 166" o:spid="_x0000_s1039" type="#_x0000_t32" style="position:absolute;left:1809;top:1309;width:51;height:1;visibility:visible;mso-wrap-style:square" o:connectortype="straight" o:gfxdata="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"/>
-                    <v:shape id="AutoShape 167" o:spid="_x0000_s1040" type="#_x0000_t32" style="position:absolute;left:1861;top:998;width:0;height:4109;flip:y;visibility:visible;mso-wrap-style:square" o:connectortype="straight" o:gfxdata="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">
-                      <v:stroke endarrow="block"/>
-                    </v:shape>
-                  </v:group>
-                  <v:group id="Group 168" o:spid="_x0000_s1041" style="position:absolute;left:3880;top:3088;width:71;height:4109;rotation:90;flip:y" coordorigin="1809,998" coordsize="52,4109" o:gfxdata="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">
-                    <v:shape id="AutoShape 169" o:spid="_x0000_s1042" type="#_x0000_t32" style="position:absolute;left:1809;top:4762;width:51;height:1;visibility:visible;mso-wrap-style:square" o:connectortype="straight" o:gfxdata="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"/>
-                    <v:shape id="AutoShape 170" o:spid="_x0000_s1043" type="#_x0000_t32" style="position:absolute;left:1809;top:4417;width:51;height:1;visibility:visible;mso-wrap-style:square" o:connectortype="straight" o:gfxdata="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"/>
-                    <v:shape id="AutoShape 171" o:spid="_x0000_s1044" type="#_x0000_t32" style="position:absolute;left:1810;top:4071;width:51;height:1;visibility:visible;mso-wrap-style:square" o:connectortype="straight" o:gfxdata="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"/>
-                    <v:shape id="AutoShape 172" o:spid="_x0000_s1045" type="#_x0000_t32" style="position:absolute;left:1810;top:3726;width:51;height:1;visibility:visible;mso-wrap-style:square" o:connectortype="straight" o:gfxdata="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"/>
-                    <v:shape id="AutoShape 173" o:spid="_x0000_s1046" type="#_x0000_t32" style="position:absolute;left:1809;top:3380;width:51;height:1;visibility:visible;mso-wrap-style:square" o:connectortype="straight" o:gfxdata="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"/>
-                    <v:shape id="AutoShape 174" o:spid="_x0000_s1047" type="#_x0000_t32" style="position:absolute;left:1810;top:3035;width:51;height:1;visibility:visible;mso-wrap-style:square" o:connectortype="straight" o:gfxdata="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"/>
-                    <v:shape id="AutoShape 175" o:spid="_x0000_s1048" type="#_x0000_t32" style="position:absolute;left:1810;top:2690;width:51;height:1;visibility:visible;mso-wrap-style:square" o:connectortype="straight" o:gfxdata="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"/>
-                    <v:shape id="AutoShape 176" o:spid="_x0000_s1049" type="#_x0000_t32" style="position:absolute;left:1809;top:2345;width:51;height:1;visibility:visible;mso-wrap-style:square" o:connectortype="straight" o:gfxdata="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"/>
-                    <v:shape id="AutoShape 177" o:spid="_x0000_s1050" type="#_x0000_t32" style="position:absolute;left:1810;top:2000;width:51;height:1;visibility:visible;mso-wrap-style:square" o:connectortype="straight" o:gfxdata="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"/>
-                    <v:shape id="AutoShape 178" o:spid="_x0000_s1051" type="#_x0000_t32" style="position:absolute;left:1810;top:1655;width:51;height:1;visibility:visible;mso-wrap-style:square" o:connectortype="straight" o:gfxdata="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"/>
-                    <v:shape id="AutoShape 179" o:spid="_x0000_s1052" type="#_x0000_t32" style="position:absolute;left:1809;top:1309;width:51;height:1;visibility:visible;mso-wrap-style:square" o:connectortype="straight" o:gfxdata="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"/>
-                    <v:shape id="AutoShape 180" o:spid="_x0000_s1053" type="#_x0000_t32" style="position:absolute;left:1861;top:998;width:0;height:4109;flip:y;visibility:visible;mso-wrap-style:square" o:connectortype="straight" o:gfxdata="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">
-                      <v:stroke endarrow="block"/>
-                    </v:shape>
-                  </v:group>
-                </v:group>
-                <v:shapetype id="_x0000_t202" coordsize="21600,21600" o:spt="202" path="m,l,21600r21600,l21600,xe">
-                  <v:stroke joinstyle="miter"/>
-                  <v:path gradientshapeok="t" o:connecttype="rect"/>
+        <w:pict>
+          <v:group id="Group 190" o:spid="_x0000_s1026" style="position:absolute;margin-left:-18.7pt;margin-top:18.05pt;width:243.35pt;height:227.9pt;z-index:251761664" coordorigin="1558,2106" coordsize="4867,4558" o:gfxdata="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">
+            <v:group id="Group 154" o:spid="_x0000_s1027" style="position:absolute;left:1558;top:2484;width:4136;height:4180" coordorigin="1809,998" coordsize="4161,4180" o:gfxdata="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">
+              <v:group id="Group 155" o:spid="_x0000_s1028" style="position:absolute;left:1809;top:998;width:52;height:4109" coordorigin="1809,998" coordsize="52,4109" o:gfxdata="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">
+                <v:shapetype id="_x0000_t32" coordsize="21600,21600" o:spt="32" o:oned="t" path="m,l21600,21600e" filled="f">
+                  <v:path arrowok="t" fillok="f" o:connecttype="none"/>
+                  <o:lock v:ext="edit" shapetype="t"/>
                 </v:shapetype>
-                <v:shape id="Zone de texte 2" o:spid="_x0000_s1054" type="#_x0000_t202" style="position:absolute;left:2319;top:5459;width:490;height:348;visibility:visible;mso-wrap-style:square;v-text-anchor:top" o:gfxdata="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" stroked="f">
-                  <v:textbox>
-                    <w:txbxContent>
-                      <w:p>
-                        <w:pPr>
-                          <w:rPr>
-                            <w:color w:val="9BBB59" w:themeColor="accent3"/>
-                            <w:sz w:val="16"/>
-                            <w:szCs w:val="16"/>
-                          </w:rPr>
-                        </w:pPr>
-                        <w:r>
-                          <w:rPr>
-                            <w:color w:val="9BBB59" w:themeColor="accent3"/>
-                            <w:sz w:val="16"/>
-                            <w:szCs w:val="16"/>
-                          </w:rPr>
-                          <w:t>C1</w:t>
-                        </w:r>
-                      </w:p>
-                    </w:txbxContent>
-                  </v:textbox>
+                <v:shape id="AutoShape 156" o:spid="_x0000_s1029" type="#_x0000_t32" style="position:absolute;left:1809;top:4762;width:51;height:1;visibility:visible" o:connectortype="straight" o:gfxdata="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"/>
+                <v:shape id="AutoShape 157" o:spid="_x0000_s1030" type="#_x0000_t32" style="position:absolute;left:1809;top:4417;width:51;height:1;visibility:visible" o:connectortype="straight" o:gfxdata="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"/>
+                <v:shape id="AutoShape 158" o:spid="_x0000_s1031" type="#_x0000_t32" style="position:absolute;left:1810;top:4071;width:51;height:1;visibility:visible" o:connectortype="straight" o:gfxdata="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"/>
+                <v:shape id="AutoShape 159" o:spid="_x0000_s1032" type="#_x0000_t32" style="position:absolute;left:1810;top:3726;width:51;height:1;visibility:visible" o:connectortype="straight" o:gfxdata="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"/>
+                <v:shape id="AutoShape 160" o:spid="_x0000_s1033" type="#_x0000_t32" style="position:absolute;left:1809;top:3380;width:51;height:1;visibility:visible" o:connectortype="straight" o:gfxdata="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"/>
+                <v:shape id="AutoShape 161" o:spid="_x0000_s1034" type="#_x0000_t32" style="position:absolute;left:1810;top:3035;width:51;height:1;visibility:visible" o:connectortype="straight" o:gfxdata="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"/>
+                <v:shape id="AutoShape 162" o:spid="_x0000_s1035" type="#_x0000_t32" style="position:absolute;left:1810;top:2690;width:51;height:1;visibility:visible" o:connectortype="straight" o:gfxdata="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"/>
+                <v:shape id="AutoShape 163" o:spid="_x0000_s1036" type="#_x0000_t32" style="position:absolute;left:1809;top:2345;width:51;height:1;visibility:visible" o:connectortype="straight" o:gfxdata="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"/>
+                <v:shape id="AutoShape 164" o:spid="_x0000_s1037" type="#_x0000_t32" style="position:absolute;left:1810;top:2000;width:51;height:1;visibility:visible" o:connectortype="straight" o:gfxdata="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"/>
+                <v:shape id="AutoShape 165" o:spid="_x0000_s1038" type="#_x0000_t32" style="position:absolute;left:1810;top:1655;width:51;height:1;visibility:visible" o:connectortype="straight" o:gfxdata="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"/>
+                <v:shape id="AutoShape 166" o:spid="_x0000_s1039" type="#_x0000_t32" style="position:absolute;left:1809;top:1309;width:51;height:1;visibility:visible" o:connectortype="straight" o:gfxdata="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"/>
+                <v:shape id="AutoShape 167" o:spid="_x0000_s1040" type="#_x0000_t32" style="position:absolute;left:1861;top:998;width:0;height:4109;flip:y;visibility:visible" o:connectortype="straight" o:gfxdata="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">
+                  <v:stroke endarrow="block"/>
                 </v:shape>
-                <v:shape id="Zone de texte 2" o:spid="_x0000_s1055" type="#_x0000_t202" style="position:absolute;left:3443;top:5718;width:490;height:348;visibility:visible;mso-wrap-style:square;v-text-anchor:top" o:gfxdata="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" filled="f" stroked="f">
-                  <v:textbox>
-                    <w:txbxContent>
-                      <w:p>
-                        <w:pPr>
-                          <w:rPr>
-                            <w:color w:val="FFC000"/>
-                            <w:sz w:val="16"/>
-                            <w:szCs w:val="16"/>
-                          </w:rPr>
-                        </w:pPr>
-                        <w:r>
-                          <w:rPr>
-                            <w:color w:val="FFC000"/>
-                            <w:sz w:val="16"/>
-                            <w:szCs w:val="16"/>
-                          </w:rPr>
-                          <w:t>C4</w:t>
-                        </w:r>
-                      </w:p>
-                    </w:txbxContent>
-                  </v:textbox>
+              </v:group>
+              <v:group id="Group 168" o:spid="_x0000_s1041" style="position:absolute;left:3880;top:3088;width:71;height:4109;rotation:90;flip:y" coordorigin="1809,998" coordsize="52,4109" o:gfxdata="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">
+                <v:shape id="AutoShape 169" o:spid="_x0000_s1042" type="#_x0000_t32" style="position:absolute;left:1809;top:4762;width:51;height:1;visibility:visible" o:connectortype="straight" o:gfxdata="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"/>
+                <v:shape id="AutoShape 170" o:spid="_x0000_s1043" type="#_x0000_t32" style="position:absolute;left:1809;top:4417;width:51;height:1;visibility:visible" o:connectortype="straight" o:gfxdata="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"/>
+                <v:shape id="AutoShape 171" o:spid="_x0000_s1044" type="#_x0000_t32" style="position:absolute;left:1810;top:4071;width:51;height:1;visibility:visible" o:connectortype="straight" o:gfxdata="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"/>
+                <v:shape id="AutoShape 172" o:spid="_x0000_s1045" type="#_x0000_t32" style="position:absolute;left:1810;top:3726;width:51;height:1;visibility:visible" o:connectortype="straight" o:gfxdata="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"/>
+                <v:shape id="AutoShape 173" o:spid="_x0000_s1046" type="#_x0000_t32" style="position:absolute;left:1809;top:3380;width:51;height:1;visibility:visible" o:connectortype="straight" o:gfxdata="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"/>
+                <v:shape id="AutoShape 174" o:spid="_x0000_s1047" type="#_x0000_t32" style="position:absolute;left:1810;top:3035;width:51;height:1;visibility:visible" o:connectortype="straight" o:gfxdata="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"/>
+                <v:shape id="AutoShape 175" o:spid="_x0000_s1048" type="#_x0000_t32" style="position:absolute;left:1810;top:2690;width:51;height:1;visibility:visible" o:connectortype="straight" o:gfxdata="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"/>
+                <v:shape id="AutoShape 176" o:spid="_x0000_s1049" type="#_x0000_t32" style="position:absolute;left:1809;top:2345;width:51;height:1;visibility:visible" o:connectortype="straight" o:gfxdata="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"/>
+                <v:shape id="AutoShape 177" o:spid="_x0000_s1050" type="#_x0000_t32" style="position:absolute;left:1810;top:2000;width:51;height:1;visibility:visible" o:connectortype="straight" o:gfxdata="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"/>
+                <v:shape id="AutoShape 178" o:spid="_x0000_s1051" type="#_x0000_t32" style="position:absolute;left:1810;top:1655;width:51;height:1;visibility:visible" o:connectortype="straight" o:gfxdata="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"/>
+                <v:shape id="AutoShape 179" o:spid="_x0000_s1052" type="#_x0000_t32" style="position:absolute;left:1809;top:1309;width:51;height:1;visibility:visible" o:connectortype="straight" o:gfxdata="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"/>
+                <v:shape id="AutoShape 180" o:spid="_x0000_s1053" type="#_x0000_t32" style="position:absolute;left:1861;top:998;width:0;height:4109;flip:y;visibility:visible" o:connectortype="straight" o:gfxdata="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">
+                  <v:stroke endarrow="block"/>
                 </v:shape>
-                <v:shape id="Zone de texte 2" o:spid="_x0000_s1056" type="#_x0000_t202" style="position:absolute;left:3786;top:2694;width:490;height:348;visibility:visible;mso-wrap-style:square;v-text-anchor:top" o:gfxdata="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" stroked="f">
-                  <v:textbox>
-                    <w:txbxContent>
-                      <w:p>
-                        <w:pPr>
-                          <w:rPr>
-                            <w:color w:val="8064A2" w:themeColor="accent4"/>
-                            <w:sz w:val="16"/>
-                            <w:szCs w:val="16"/>
-                          </w:rPr>
-                        </w:pPr>
-                        <w:r>
-                          <w:rPr>
-                            <w:color w:val="8064A2" w:themeColor="accent4"/>
-                            <w:sz w:val="16"/>
-                            <w:szCs w:val="16"/>
-                          </w:rPr>
-                          <w:t>C5</w:t>
-                        </w:r>
-                      </w:p>
-                    </w:txbxContent>
-                  </v:textbox>
-                </v:shape>
-                <v:shape id="Zone de texte 2" o:spid="_x0000_s1057" type="#_x0000_t202" style="position:absolute;left:2490;top:3832;width:490;height:348;visibility:visible;mso-wrap-style:square;v-text-anchor:top" o:gfxdata="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" stroked="f">
-                  <v:textbox>
-                    <w:txbxContent>
-                      <w:p>
-                        <w:pPr>
-                          <w:rPr>
-                            <w:color w:val="4F81BD" w:themeColor="accent1"/>
-                            <w:sz w:val="16"/>
-                            <w:szCs w:val="16"/>
-                          </w:rPr>
-                        </w:pPr>
-                        <w:r>
-                          <w:rPr>
-                            <w:color w:val="4F81BD" w:themeColor="accent1"/>
-                            <w:sz w:val="16"/>
-                            <w:szCs w:val="16"/>
-                          </w:rPr>
-                          <w:t>C2</w:t>
-                        </w:r>
-                      </w:p>
-                    </w:txbxContent>
-                  </v:textbox>
-                </v:shape>
-                <v:shape id="Zone de texte 2" o:spid="_x0000_s1058" type="#_x0000_t202" style="position:absolute;left:4849;top:4750;width:490;height:348;visibility:visible;mso-wrap-style:square;v-text-anchor:top" o:gfxdata="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" stroked="f">
-                  <v:textbox>
-                    <w:txbxContent>
-                      <w:p>
-                        <w:pPr>
-                          <w:rPr>
-                            <w:color w:val="C0504D" w:themeColor="accent2"/>
-                            <w:sz w:val="16"/>
-                            <w:szCs w:val="16"/>
-                          </w:rPr>
-                        </w:pPr>
-                        <w:r>
-                          <w:rPr>
-                            <w:color w:val="C0504D" w:themeColor="accent2"/>
-                            <w:sz w:val="16"/>
-                            <w:szCs w:val="16"/>
-                          </w:rPr>
-                          <w:t>C3</w:t>
-                        </w:r>
-                      </w:p>
-                    </w:txbxContent>
-                  </v:textbox>
-                </v:shape>
-                <v:shape id="Zone de texte 2" o:spid="_x0000_s1059" type="#_x0000_t202" style="position:absolute;left:4630;top:2619;width:219;height:340;visibility:visible;mso-wrap-style:square;v-text-anchor:top" o:gfxdata="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" stroked="f">
-                  <v:textbox>
-                    <w:txbxContent>
-                      <w:p>
-                        <w:pPr>
-                          <w:ind w:left="-142" w:right="-276"/>
-                          <w:rPr>
-                            <w:color w:val="948A54" w:themeColor="background2" w:themeShade="80"/>
-                            <w:sz w:val="16"/>
-                            <w:szCs w:val="16"/>
-                          </w:rPr>
-                        </w:pPr>
-                        <w:r>
-                          <w:rPr>
-                            <w:color w:val="948A54" w:themeColor="background2" w:themeShade="80"/>
-                            <w:sz w:val="16"/>
-                            <w:szCs w:val="16"/>
-                          </w:rPr>
-                          <w:t>C6</w:t>
-                        </w:r>
-                      </w:p>
-                    </w:txbxContent>
-                  </v:textbox>
-                </v:shape>
-                <v:oval id="Oval 181" o:spid="_x0000_s1060" style="position:absolute;left:4354;top:2454;width:685;height:685;visibility:visible;mso-wrap-style:square;v-text-anchor:top" o:gfxdata="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" filled="f" strokecolor="#938953 [1614]">
-                  <o:lock v:ext="edit" aspectratio="t"/>
-                </v:oval>
-                <v:oval id="Oval 182" o:spid="_x0000_s1061" style="position:absolute;left:1952;top:3144;width:2059;height:2059;visibility:visible;mso-wrap-style:square;v-text-anchor:top" o:gfxdata="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" filled="f" strokecolor="#4f81bd [3204]">
-                  <o:lock v:ext="edit" aspectratio="t"/>
-                </v:oval>
-                <v:oval id="Oval 183" o:spid="_x0000_s1062" style="position:absolute;left:1952;top:4865;width:1373;height:1373;visibility:visible;mso-wrap-style:square;v-text-anchor:top" o:gfxdata="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" filled="f" strokecolor="#9bbb59 [3206]">
-                  <o:lock v:ext="edit" aspectratio="t"/>
-                </v:oval>
-                <v:oval id="Oval 185" o:spid="_x0000_s1063" style="position:absolute;left:2980;top:4876;width:1373;height:1373;visibility:visible;mso-wrap-style:square;v-text-anchor:top" o:gfxdata="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" filled="f" strokecolor="#ffc000">
-                  <o:lock v:ext="edit" aspectratio="t"/>
-                </v:oval>
-                <v:oval id="Oval 187" o:spid="_x0000_s1064" style="position:absolute;left:3673;top:3497;width:2752;height:2752;visibility:visible;mso-wrap-style:square;v-text-anchor:top" o:gfxdata="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" filled="f" strokecolor="#c0504d [3205]">
-                  <o:lock v:ext="edit" aspectratio="t"/>
-                </v:oval>
-                <v:oval id="Oval 188" o:spid="_x0000_s1065" style="position:absolute;left:3322;top:2106;width:2062;height:2062;visibility:visible;mso-wrap-style:square;v-text-anchor:top" o:gfxdata="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" filled="f" strokecolor="#8064a2 [3207]">
-                  <o:lock v:ext="edit" aspectratio="t"/>
-                </v:oval>
               </v:group>
-            </w:pict>
-          </mc:Fallback>
-        </mc:AlternateContent>
+            </v:group>
+            <v:shapetype id="_x0000_t202" coordsize="21600,21600" o:spt="202" path="m,l,21600r21600,l21600,xe">
+              <v:stroke joinstyle="miter"/>
+              <v:path gradientshapeok="t" o:connecttype="rect"/>
+            </v:shapetype>
+            <v:shape id="Zone de texte 2" o:spid="_x0000_s1054" type="#_x0000_t202" style="position:absolute;left:2319;top:5459;width:490;height:348;visibility:visible" o:gfxdata="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" stroked="f">
+              <v:textbox>
+                <w:txbxContent>
+                  <w:p>
+                    <w:pPr>
+                      <w:rPr>
+                        <w:color w:val="9BBB59" w:themeColor="accent3"/>
+                        <w:sz w:val="16"/>
+                        <w:szCs w:val="16"/>
+                      </w:rPr>
+                    </w:pPr>
+                    <w:r>
+                      <w:rPr>
+                        <w:color w:val="9BBB59" w:themeColor="accent3"/>
+                        <w:sz w:val="16"/>
+                        <w:szCs w:val="16"/>
+                      </w:rPr>
+                      <w:t>C1</w:t>
+                    </w:r>
+                  </w:p>
+                </w:txbxContent>
+              </v:textbox>
+            </v:shape>
+            <v:shape id="Zone de texte 2" o:spid="_x0000_s1055" type="#_x0000_t202" style="position:absolute;left:3443;top:5718;width:490;height:348;visibility:visible" o:gfxdata="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" filled="f" stroked="f">
+              <v:textbox>
+                <w:txbxContent>
+                  <w:p>
+                    <w:pPr>
+                      <w:rPr>
+                        <w:color w:val="FFC000"/>
+                        <w:sz w:val="16"/>
+                        <w:szCs w:val="16"/>
+                      </w:rPr>
+                    </w:pPr>
+                    <w:r>
+                      <w:rPr>
+                        <w:color w:val="FFC000"/>
+                        <w:sz w:val="16"/>
+                        <w:szCs w:val="16"/>
+                      </w:rPr>
+                      <w:t>C4</w:t>
+                    </w:r>
+                  </w:p>
+                </w:txbxContent>
+              </v:textbox>
+            </v:shape>
+            <v:shape id="Zone de texte 2" o:spid="_x0000_s1056" type="#_x0000_t202" style="position:absolute;left:3786;top:2694;width:490;height:348;visibility:visible" o:gfxdata="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" stroked="f">
+              <v:textbox>
+                <w:txbxContent>
+                  <w:p>
+                    <w:pPr>
+                      <w:rPr>
+                        <w:color w:val="8064A2" w:themeColor="accent4"/>
+                        <w:sz w:val="16"/>
+                        <w:szCs w:val="16"/>
+                      </w:rPr>
+                    </w:pPr>
+                    <w:r>
+                      <w:rPr>
+                        <w:color w:val="8064A2" w:themeColor="accent4"/>
+                        <w:sz w:val="16"/>
+                        <w:szCs w:val="16"/>
+                      </w:rPr>
+                      <w:t>C5</w:t>
+                    </w:r>
+                  </w:p>
+                </w:txbxContent>
+              </v:textbox>
+            </v:shape>
+            <v:shape id="Zone de texte 2" o:spid="_x0000_s1057" type="#_x0000_t202" style="position:absolute;left:2490;top:3832;width:490;height:348;visibility:visible" o:gfxdata="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" stroked="f">
+              <v:textbox>
+                <w:txbxContent>
+                  <w:p>
+                    <w:pPr>
+                      <w:rPr>
+                        <w:color w:val="4F81BD" w:themeColor="accent1"/>
+                        <w:sz w:val="16"/>
+                        <w:szCs w:val="16"/>
+                      </w:rPr>
+                    </w:pPr>
+                    <w:r>
+                      <w:rPr>
+                        <w:color w:val="4F81BD" w:themeColor="accent1"/>
+                        <w:sz w:val="16"/>
+                        <w:szCs w:val="16"/>
+                      </w:rPr>
+                      <w:t>C2</w:t>
+                    </w:r>
+                  </w:p>
+                </w:txbxContent>
+              </v:textbox>
+            </v:shape>
+            <v:shape id="Zone de texte 2" o:spid="_x0000_s1058" type="#_x0000_t202" style="position:absolute;left:4849;top:4750;width:490;height:348;visibility:visible" o:gfxdata="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" stroked="f">
+              <v:textbox>
+                <w:txbxContent>
+                  <w:p>
+                    <w:pPr>
+                      <w:rPr>
+                        <w:color w:val="C0504D" w:themeColor="accent2"/>
+                        <w:sz w:val="16"/>
+                        <w:szCs w:val="16"/>
+                      </w:rPr>
+                    </w:pPr>
+                    <w:r>
+                      <w:rPr>
+                        <w:color w:val="C0504D" w:themeColor="accent2"/>
+                        <w:sz w:val="16"/>
+                        <w:szCs w:val="16"/>
+                      </w:rPr>
+                      <w:t>C3</w:t>
+                    </w:r>
+                  </w:p>
+                </w:txbxContent>
+              </v:textbox>
+            </v:shape>
+            <v:shape id="Zone de texte 2" o:spid="_x0000_s1059" type="#_x0000_t202" style="position:absolute;left:4630;top:2619;width:219;height:340;visibility:visible" o:gfxdata="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" stroked="f">
+              <v:textbox>
+                <w:txbxContent>
+                  <w:p>
+                    <w:pPr>
+                      <w:ind w:left="-142" w:right="-276"/>
+                      <w:rPr>
+                        <w:color w:val="948A54" w:themeColor="background2" w:themeShade="80"/>
+                        <w:sz w:val="16"/>
+                        <w:szCs w:val="16"/>
+                      </w:rPr>
+                    </w:pPr>
+                    <w:r>
+                      <w:rPr>
+                        <w:color w:val="948A54" w:themeColor="background2" w:themeShade="80"/>
+                        <w:sz w:val="16"/>
+                        <w:szCs w:val="16"/>
+                      </w:rPr>
+                      <w:t>C6</w:t>
+                    </w:r>
+                  </w:p>
+                </w:txbxContent>
+              </v:textbox>
+            </v:shape>
+            <v:oval id="Oval 181" o:spid="_x0000_s1060" style="position:absolute;left:4354;top:2454;width:685;height:685;visibility:visible" o:gfxdata="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" filled="f" strokecolor="#938953 [1614]">
+              <o:lock v:ext="edit" aspectratio="t"/>
+            </v:oval>
+            <v:oval id="Oval 182" o:spid="_x0000_s1061" style="position:absolute;left:1952;top:3144;width:2059;height:2059;visibility:visible" o:gfxdata="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" filled="f" strokecolor="#4f81bd [3204]">
+              <o:lock v:ext="edit" aspectratio="t"/>
+            </v:oval>
+            <v:oval id="Oval 183" o:spid="_x0000_s1062" style="position:absolute;left:1952;top:4865;width:1373;height:1373;visibility:visible" o:gfxdata="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" filled="f" strokecolor="#9bbb59 [3206]">
+              <o:lock v:ext="edit" aspectratio="t"/>
+            </v:oval>
+            <v:oval id="Oval 185" o:spid="_x0000_s1063" style="position:absolute;left:2980;top:4876;width:1373;height:1373;visibility:visible" o:gfxdata="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" filled="f" strokecolor="#ffc000">
+              <o:lock v:ext="edit" aspectratio="t"/>
+            </v:oval>
+            <v:oval id="Oval 187" o:spid="_x0000_s1064" style="position:absolute;left:3673;top:3497;width:2752;height:2752;visibility:visible" o:gfxdata="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" filled="f" strokecolor="#c0504d [3205]">
+              <o:lock v:ext="edit" aspectratio="t"/>
+            </v:oval>
+            <v:oval id="Oval 188" o:spid="_x0000_s1065" style="position:absolute;left:3322;top:2106;width:2062;height:2062;visibility:visible" o:gfxdata="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" filled="f" strokecolor="#8064a2 [3207]">
+              <o:lock v:ext="edit" aspectratio="t"/>
+            </v:oval>
+          </v:group>
+        </w:pict>
       </w:r>
     </w:p>
     <w:p>
@@ -3267,1761 +1787,228 @@
           <w:szCs w:val="20"/>
           <w:lang w:eastAsia="fr-FR"/>
         </w:rPr>
-        <mc:AlternateContent>
-          <mc:Choice Requires="wpg">
-            <w:drawing>
-              <wp:anchor distT="0" distB="0" distL="114300" distR="114300" simplePos="0" relativeHeight="251729920" behindDoc="0" locked="0" layoutInCell="1" allowOverlap="1">
-                <wp:simplePos x="0" y="0"/>
-                <wp:positionH relativeFrom="column">
-                  <wp:posOffset>-242570</wp:posOffset>
-                </wp:positionH>
-                <wp:positionV relativeFrom="paragraph">
-                  <wp:posOffset>121285</wp:posOffset>
-                </wp:positionV>
-                <wp:extent cx="3095625" cy="2676525"/>
-                <wp:effectExtent l="28575" t="13970" r="9525" b="14605"/>
-                <wp:wrapNone/>
-                <wp:docPr id="33" name="Group 191"/>
-                <wp:cNvGraphicFramePr>
-                  <a:graphicFrameLocks xmlns:a="http://schemas.openxmlformats.org/drawingml/2006/main"/>
-                </wp:cNvGraphicFramePr>
-                <a:graphic xmlns:a="http://schemas.openxmlformats.org/drawingml/2006/main">
-                  <a:graphicData uri="http://schemas.microsoft.com/office/word/2010/wordprocessingGroup">
-                    <wpg:wgp>
-                      <wpg:cNvGrpSpPr>
-                        <a:grpSpLocks/>
-                      </wpg:cNvGrpSpPr>
-                      <wpg:grpSpPr bwMode="auto">
-                        <a:xfrm>
-                          <a:off x="0" y="0"/>
-                          <a:ext cx="3095625" cy="2676525"/>
-                          <a:chOff x="1676" y="9859"/>
-                          <a:chExt cx="4875" cy="4215"/>
-                        </a:xfrm>
-                      </wpg:grpSpPr>
-                      <wps:wsp>
-                        <wps:cNvPr id="35" name="Zone de texte 2"/>
-                        <wps:cNvSpPr txBox="1">
-                          <a:spLocks noChangeArrowheads="1"/>
-                        </wps:cNvSpPr>
-                        <wps:spPr bwMode="auto">
-                          <a:xfrm>
-                            <a:off x="2668" y="12633"/>
-                            <a:ext cx="490" cy="348"/>
-                          </a:xfrm>
-                          <a:prstGeom prst="rect">
-                            <a:avLst/>
-                          </a:prstGeom>
-                          <a:solidFill>
-                            <a:srgbClr val="FFFFFF"/>
-                          </a:solidFill>
-                          <a:ln>
-                            <a:noFill/>
-                          </a:ln>
-                          <a:extLst>
-                            <a:ext uri="{91240B29-F687-4F45-9708-019B960494DF}">
-                              <a14:hiddenLine xmlns:a14="http://schemas.microsoft.com/office/drawing/2010/main" w="9525">
-                                <a:solidFill>
-                                  <a:srgbClr val="000000"/>
-                                </a:solidFill>
-                                <a:miter lim="800000"/>
-                                <a:headEnd/>
-                                <a:tailEnd/>
-                              </a14:hiddenLine>
-                            </a:ext>
-                          </a:extLst>
-                        </wps:spPr>
-                        <wps:txbx>
-                          <w:txbxContent>
-                            <w:p>
-                              <w:pPr>
-                                <w:rPr>
-                                  <w:color w:val="9BBB59" w:themeColor="accent3"/>
-                                  <w:sz w:val="16"/>
-                                  <w:szCs w:val="16"/>
-                                </w:rPr>
-                              </w:pPr>
-                              <w:r>
-                                <w:rPr>
-                                  <w:color w:val="9BBB59" w:themeColor="accent3"/>
-                                  <w:sz w:val="16"/>
-                                  <w:szCs w:val="16"/>
-                                </w:rPr>
-                                <w:t>C1</w:t>
-                              </w:r>
-                            </w:p>
-                          </w:txbxContent>
-                        </wps:txbx>
-                        <wps:bodyPr rot="0" vert="horz" wrap="square" lIns="91440" tIns="45720" rIns="91440" bIns="45720" anchor="t" anchorCtr="0" upright="1">
-                          <a:noAutofit/>
-                        </wps:bodyPr>
-                      </wps:wsp>
-                      <wps:wsp>
-                        <wps:cNvPr id="36" name="Zone de texte 2"/>
-                        <wps:cNvSpPr txBox="1">
-                          <a:spLocks noChangeArrowheads="1"/>
-                        </wps:cNvSpPr>
-                        <wps:spPr bwMode="auto">
-                          <a:xfrm>
-                            <a:off x="4223" y="13412"/>
-                            <a:ext cx="490" cy="348"/>
-                          </a:xfrm>
-                          <a:prstGeom prst="rect">
-                            <a:avLst/>
-                          </a:prstGeom>
-                          <a:noFill/>
-                          <a:ln>
-                            <a:noFill/>
-                          </a:ln>
-                          <a:extLst>
-                            <a:ext uri="{909E8E84-426E-40DD-AFC4-6F175D3DCCD1}">
-                              <a14:hiddenFill xmlns:a14="http://schemas.microsoft.com/office/drawing/2010/main">
-                                <a:solidFill>
-                                  <a:srgbClr val="FFFFFF"/>
-                                </a:solidFill>
-                              </a14:hiddenFill>
-                            </a:ext>
-                            <a:ext uri="{91240B29-F687-4F45-9708-019B960494DF}">
-                              <a14:hiddenLine xmlns:a14="http://schemas.microsoft.com/office/drawing/2010/main" w="9525">
-                                <a:solidFill>
-                                  <a:srgbClr val="000000"/>
-                                </a:solidFill>
-                                <a:miter lim="800000"/>
-                                <a:headEnd/>
-                                <a:tailEnd/>
-                              </a14:hiddenLine>
-                            </a:ext>
-                          </a:extLst>
-                        </wps:spPr>
-                        <wps:txbx>
-                          <w:txbxContent>
-                            <w:p>
-                              <w:pPr>
-                                <w:rPr>
-                                  <w:color w:val="FFC000"/>
-                                  <w:sz w:val="16"/>
-                                  <w:szCs w:val="16"/>
-                                </w:rPr>
-                              </w:pPr>
-                              <w:r>
-                                <w:rPr>
-                                  <w:color w:val="FFC000"/>
-                                  <w:sz w:val="16"/>
-                                  <w:szCs w:val="16"/>
-                                </w:rPr>
-                                <w:t>C4</w:t>
-                              </w:r>
-                            </w:p>
-                          </w:txbxContent>
-                        </wps:txbx>
-                        <wps:bodyPr rot="0" vert="horz" wrap="square" lIns="91440" tIns="45720" rIns="91440" bIns="45720" anchor="t" anchorCtr="0" upright="1">
-                          <a:noAutofit/>
-                        </wps:bodyPr>
-                      </wps:wsp>
-                      <wps:wsp>
-                        <wps:cNvPr id="38" name="Zone de texte 2"/>
-                        <wps:cNvSpPr txBox="1">
-                          <a:spLocks noChangeArrowheads="1"/>
-                        </wps:cNvSpPr>
-                        <wps:spPr bwMode="auto">
-                          <a:xfrm>
-                            <a:off x="5558" y="11778"/>
-                            <a:ext cx="490" cy="348"/>
-                          </a:xfrm>
-                          <a:prstGeom prst="rect">
-                            <a:avLst/>
-                          </a:prstGeom>
-                          <a:solidFill>
-                            <a:srgbClr val="FFFFFF"/>
-                          </a:solidFill>
-                          <a:ln>
-                            <a:noFill/>
-                          </a:ln>
-                          <a:extLst>
-                            <a:ext uri="{91240B29-F687-4F45-9708-019B960494DF}">
-                              <a14:hiddenLine xmlns:a14="http://schemas.microsoft.com/office/drawing/2010/main" w="9525">
-                                <a:solidFill>
-                                  <a:srgbClr val="000000"/>
-                                </a:solidFill>
-                                <a:miter lim="800000"/>
-                                <a:headEnd/>
-                                <a:tailEnd/>
-                              </a14:hiddenLine>
-                            </a:ext>
-                          </a:extLst>
-                        </wps:spPr>
-                        <wps:txbx>
-                          <w:txbxContent>
-                            <w:p>
-                              <w:pPr>
-                                <w:rPr>
-                                  <w:color w:val="8064A2" w:themeColor="accent4"/>
-                                  <w:sz w:val="16"/>
-                                  <w:szCs w:val="16"/>
-                                </w:rPr>
-                              </w:pPr>
-                              <w:r>
-                                <w:rPr>
-                                  <w:color w:val="8064A2" w:themeColor="accent4"/>
-                                  <w:sz w:val="16"/>
-                                  <w:szCs w:val="16"/>
-                                </w:rPr>
-                                <w:t>C5</w:t>
-                              </w:r>
-                            </w:p>
-                          </w:txbxContent>
-                        </wps:txbx>
-                        <wps:bodyPr rot="0" vert="horz" wrap="square" lIns="91440" tIns="45720" rIns="91440" bIns="45720" anchor="t" anchorCtr="0" upright="1">
-                          <a:noAutofit/>
-                        </wps:bodyPr>
-                      </wps:wsp>
-                      <wps:wsp>
-                        <wps:cNvPr id="39" name="Zone de texte 2"/>
-                        <wps:cNvSpPr txBox="1">
-                          <a:spLocks noChangeArrowheads="1"/>
-                        </wps:cNvSpPr>
-                        <wps:spPr bwMode="auto">
-                          <a:xfrm>
-                            <a:off x="2125" y="10797"/>
-                            <a:ext cx="490" cy="348"/>
-                          </a:xfrm>
-                          <a:prstGeom prst="rect">
-                            <a:avLst/>
-                          </a:prstGeom>
-                          <a:solidFill>
-                            <a:srgbClr val="FFFFFF"/>
-                          </a:solidFill>
-                          <a:ln>
-                            <a:noFill/>
-                          </a:ln>
-                          <a:extLst>
-                            <a:ext uri="{91240B29-F687-4F45-9708-019B960494DF}">
-                              <a14:hiddenLine xmlns:a14="http://schemas.microsoft.com/office/drawing/2010/main" w="9525">
-                                <a:solidFill>
-                                  <a:srgbClr val="000000"/>
-                                </a:solidFill>
-                                <a:miter lim="800000"/>
-                                <a:headEnd/>
-                                <a:tailEnd/>
-                              </a14:hiddenLine>
-                            </a:ext>
-                          </a:extLst>
-                        </wps:spPr>
-                        <wps:txbx>
-                          <w:txbxContent>
-                            <w:p>
-                              <w:pPr>
-                                <w:rPr>
-                                  <w:color w:val="4F81BD" w:themeColor="accent1"/>
-                                  <w:sz w:val="16"/>
-                                  <w:szCs w:val="16"/>
-                                </w:rPr>
-                              </w:pPr>
-                              <w:r>
-                                <w:rPr>
-                                  <w:color w:val="4F81BD" w:themeColor="accent1"/>
-                                  <w:sz w:val="16"/>
-                                  <w:szCs w:val="16"/>
-                                </w:rPr>
-                                <w:t>C2</w:t>
-                              </w:r>
-                            </w:p>
-                          </w:txbxContent>
-                        </wps:txbx>
-                        <wps:bodyPr rot="0" vert="horz" wrap="square" lIns="91440" tIns="45720" rIns="91440" bIns="45720" anchor="t" anchorCtr="0" upright="1">
-                          <a:noAutofit/>
-                        </wps:bodyPr>
-                      </wps:wsp>
-                      <wps:wsp>
-                        <wps:cNvPr id="41" name="Zone de texte 2"/>
-                        <wps:cNvSpPr txBox="1">
-                          <a:spLocks noChangeArrowheads="1"/>
-                        </wps:cNvSpPr>
-                        <wps:spPr bwMode="auto">
-                          <a:xfrm>
-                            <a:off x="3844" y="10897"/>
-                            <a:ext cx="490" cy="348"/>
-                          </a:xfrm>
-                          <a:prstGeom prst="rect">
-                            <a:avLst/>
-                          </a:prstGeom>
-                          <a:solidFill>
-                            <a:srgbClr val="FFFFFF"/>
-                          </a:solidFill>
-                          <a:ln>
-                            <a:noFill/>
-                          </a:ln>
-                          <a:extLst>
-                            <a:ext uri="{91240B29-F687-4F45-9708-019B960494DF}">
-                              <a14:hiddenLine xmlns:a14="http://schemas.microsoft.com/office/drawing/2010/main" w="9525">
-                                <a:solidFill>
-                                  <a:srgbClr val="000000"/>
-                                </a:solidFill>
-                                <a:miter lim="800000"/>
-                                <a:headEnd/>
-                                <a:tailEnd/>
-                              </a14:hiddenLine>
-                            </a:ext>
-                          </a:extLst>
-                        </wps:spPr>
-                        <wps:txbx>
-                          <w:txbxContent>
-                            <w:p>
-                              <w:pPr>
-                                <w:rPr>
-                                  <w:color w:val="C0504D" w:themeColor="accent2"/>
-                                  <w:sz w:val="16"/>
-                                  <w:szCs w:val="16"/>
-                                </w:rPr>
-                              </w:pPr>
-                              <w:r>
-                                <w:rPr>
-                                  <w:color w:val="C0504D" w:themeColor="accent2"/>
-                                  <w:sz w:val="16"/>
-                                  <w:szCs w:val="16"/>
-                                </w:rPr>
-                                <w:t>C3</w:t>
-                              </w:r>
-                            </w:p>
-                          </w:txbxContent>
-                        </wps:txbx>
-                        <wps:bodyPr rot="0" vert="horz" wrap="square" lIns="91440" tIns="45720" rIns="91440" bIns="45720" anchor="t" anchorCtr="0" upright="1">
-                          <a:noAutofit/>
-                        </wps:bodyPr>
-                      </wps:wsp>
-                      <wps:wsp>
-                        <wps:cNvPr id="42" name="Zone de texte 2"/>
-                        <wps:cNvSpPr txBox="1">
-                          <a:spLocks noChangeArrowheads="1"/>
-                        </wps:cNvSpPr>
-                        <wps:spPr bwMode="auto">
-                          <a:xfrm>
-                            <a:off x="4403" y="10029"/>
-                            <a:ext cx="219" cy="340"/>
-                          </a:xfrm>
-                          <a:prstGeom prst="rect">
-                            <a:avLst/>
-                          </a:prstGeom>
-                          <a:solidFill>
-                            <a:srgbClr val="FFFFFF"/>
-                          </a:solidFill>
-                          <a:ln>
-                            <a:noFill/>
-                          </a:ln>
-                          <a:extLst>
-                            <a:ext uri="{91240B29-F687-4F45-9708-019B960494DF}">
-                              <a14:hiddenLine xmlns:a14="http://schemas.microsoft.com/office/drawing/2010/main" w="9525">
-                                <a:solidFill>
-                                  <a:srgbClr val="000000"/>
-                                </a:solidFill>
-                                <a:miter lim="800000"/>
-                                <a:headEnd/>
-                                <a:tailEnd/>
-                              </a14:hiddenLine>
-                            </a:ext>
-                          </a:extLst>
-                        </wps:spPr>
-                        <wps:txbx>
-                          <w:txbxContent>
-                            <w:p>
-                              <w:pPr>
-                                <w:ind w:left="-142" w:right="-276"/>
-                                <w:rPr>
-                                  <w:color w:val="948A54" w:themeColor="background2" w:themeShade="80"/>
-                                  <w:sz w:val="16"/>
-                                  <w:szCs w:val="16"/>
-                                </w:rPr>
-                              </w:pPr>
-                              <w:r>
-                                <w:rPr>
-                                  <w:color w:val="948A54" w:themeColor="background2" w:themeShade="80"/>
-                                  <w:sz w:val="16"/>
-                                  <w:szCs w:val="16"/>
-                                </w:rPr>
-                                <w:t>C6</w:t>
-                              </w:r>
-                            </w:p>
-                          </w:txbxContent>
-                        </wps:txbx>
-                        <wps:bodyPr rot="0" vert="horz" wrap="square" lIns="91440" tIns="45720" rIns="91440" bIns="45720" anchor="t" anchorCtr="0" upright="1">
-                          <a:noAutofit/>
-                        </wps:bodyPr>
-                      </wps:wsp>
-                      <wpg:grpSp>
-                        <wpg:cNvPr id="44" name="Group 84"/>
-                        <wpg:cNvGrpSpPr>
-                          <a:grpSpLocks/>
-                        </wpg:cNvGrpSpPr>
-                        <wpg:grpSpPr bwMode="auto">
-                          <a:xfrm>
-                            <a:off x="1676" y="9894"/>
-                            <a:ext cx="4136" cy="4180"/>
-                            <a:chOff x="1809" y="998"/>
-                            <a:chExt cx="4161" cy="4180"/>
-                          </a:xfrm>
-                        </wpg:grpSpPr>
-                        <wpg:grpSp>
-                          <wpg:cNvPr id="45" name="Group 85"/>
-                          <wpg:cNvGrpSpPr>
-                            <a:grpSpLocks/>
-                          </wpg:cNvGrpSpPr>
-                          <wpg:grpSpPr bwMode="auto">
-                            <a:xfrm>
-                              <a:off x="1809" y="998"/>
-                              <a:ext cx="52" cy="4109"/>
-                              <a:chOff x="1809" y="998"/>
-                              <a:chExt cx="52" cy="4109"/>
-                            </a:xfrm>
-                          </wpg:grpSpPr>
-                          <wps:wsp>
-                            <wps:cNvPr id="47" name="AutoShape 86"/>
-                            <wps:cNvCnPr>
-                              <a:cxnSpLocks noChangeShapeType="1"/>
-                            </wps:cNvCnPr>
-                            <wps:spPr bwMode="auto">
-                              <a:xfrm>
-                                <a:off x="1809" y="4762"/>
-                                <a:ext cx="51" cy="1"/>
-                              </a:xfrm>
-                              <a:prstGeom prst="straightConnector1">
-                                <a:avLst/>
-                              </a:prstGeom>
-                              <a:noFill/>
-                              <a:ln w="9525">
-                                <a:solidFill>
-                                  <a:srgbClr val="000000"/>
-                                </a:solidFill>
-                                <a:round/>
-                                <a:headEnd type="none" w="med" len="med"/>
-                                <a:tailEnd type="none" w="med" len="med"/>
-                              </a:ln>
-                              <a:extLst>
-                                <a:ext uri="{909E8E84-426E-40DD-AFC4-6F175D3DCCD1}">
-                                  <a14:hiddenFill xmlns:a14="http://schemas.microsoft.com/office/drawing/2010/main">
-                                    <a:noFill/>
-                                  </a14:hiddenFill>
-                                </a:ext>
-                              </a:extLst>
-                            </wps:spPr>
-                            <wps:bodyPr/>
-                          </wps:wsp>
-                          <wps:wsp>
-                            <wps:cNvPr id="48" name="AutoShape 87"/>
-                            <wps:cNvCnPr>
-                              <a:cxnSpLocks noChangeShapeType="1"/>
-                            </wps:cNvCnPr>
-                            <wps:spPr bwMode="auto">
-                              <a:xfrm>
-                                <a:off x="1809" y="4417"/>
-                                <a:ext cx="51" cy="1"/>
-                              </a:xfrm>
-                              <a:prstGeom prst="straightConnector1">
-                                <a:avLst/>
-                              </a:prstGeom>
-                              <a:noFill/>
-                              <a:ln w="9525">
-                                <a:solidFill>
-                                  <a:srgbClr val="000000"/>
-                                </a:solidFill>
-                                <a:round/>
-                                <a:headEnd type="none" w="med" len="med"/>
-                                <a:tailEnd type="none" w="med" len="med"/>
-                              </a:ln>
-                              <a:extLst>
-                                <a:ext uri="{909E8E84-426E-40DD-AFC4-6F175D3DCCD1}">
-                                  <a14:hiddenFill xmlns:a14="http://schemas.microsoft.com/office/drawing/2010/main">
-                                    <a:noFill/>
-                                  </a14:hiddenFill>
-                                </a:ext>
-                              </a:extLst>
-                            </wps:spPr>
-                            <wps:bodyPr/>
-                          </wps:wsp>
-                          <wps:wsp>
-                            <wps:cNvPr id="50" name="AutoShape 88"/>
-                            <wps:cNvCnPr>
-                              <a:cxnSpLocks noChangeShapeType="1"/>
-                            </wps:cNvCnPr>
-                            <wps:spPr bwMode="auto">
-                              <a:xfrm>
-                                <a:off x="1810" y="4071"/>
-                                <a:ext cx="51" cy="1"/>
-                              </a:xfrm>
-                              <a:prstGeom prst="straightConnector1">
-                                <a:avLst/>
-                              </a:prstGeom>
-                              <a:noFill/>
-                              <a:ln w="9525">
-                                <a:solidFill>
-                                  <a:srgbClr val="000000"/>
-                                </a:solidFill>
-                                <a:round/>
-                                <a:headEnd type="none" w="med" len="med"/>
-                                <a:tailEnd type="none" w="med" len="med"/>
-                              </a:ln>
-                              <a:extLst>
-                                <a:ext uri="{909E8E84-426E-40DD-AFC4-6F175D3DCCD1}">
-                                  <a14:hiddenFill xmlns:a14="http://schemas.microsoft.com/office/drawing/2010/main">
-                                    <a:noFill/>
-                                  </a14:hiddenFill>
-                                </a:ext>
-                              </a:extLst>
-                            </wps:spPr>
-                            <wps:bodyPr/>
-                          </wps:wsp>
-                          <wps:wsp>
-                            <wps:cNvPr id="51" name="AutoShape 89"/>
-                            <wps:cNvCnPr>
-                              <a:cxnSpLocks noChangeShapeType="1"/>
-                            </wps:cNvCnPr>
-                            <wps:spPr bwMode="auto">
-                              <a:xfrm>
-                                <a:off x="1810" y="3726"/>
-                                <a:ext cx="51" cy="1"/>
-                              </a:xfrm>
-                              <a:prstGeom prst="straightConnector1">
-                                <a:avLst/>
-                              </a:prstGeom>
-                              <a:noFill/>
-                              <a:ln w="9525">
-                                <a:solidFill>
-                                  <a:srgbClr val="000000"/>
-                                </a:solidFill>
-                                <a:round/>
-                                <a:headEnd type="none" w="med" len="med"/>
-                                <a:tailEnd type="none" w="med" len="med"/>
-                              </a:ln>
-                              <a:extLst>
-                                <a:ext uri="{909E8E84-426E-40DD-AFC4-6F175D3DCCD1}">
-                                  <a14:hiddenFill xmlns:a14="http://schemas.microsoft.com/office/drawing/2010/main">
-                                    <a:noFill/>
-                                  </a14:hiddenFill>
-                                </a:ext>
-                              </a:extLst>
-                            </wps:spPr>
-                            <wps:bodyPr/>
-                          </wps:wsp>
-                          <wps:wsp>
-                            <wps:cNvPr id="53" name="AutoShape 90"/>
-                            <wps:cNvCnPr>
-                              <a:cxnSpLocks noChangeShapeType="1"/>
-                            </wps:cNvCnPr>
-                            <wps:spPr bwMode="auto">
-                              <a:xfrm>
-                                <a:off x="1809" y="3380"/>
-                                <a:ext cx="51" cy="1"/>
-                              </a:xfrm>
-                              <a:prstGeom prst="straightConnector1">
-                                <a:avLst/>
-                              </a:prstGeom>
-                              <a:noFill/>
-                              <a:ln w="9525">
-                                <a:solidFill>
-                                  <a:srgbClr val="000000"/>
-                                </a:solidFill>
-                                <a:round/>
-                                <a:headEnd type="none" w="med" len="med"/>
-                                <a:tailEnd type="none" w="med" len="med"/>
-                              </a:ln>
-                              <a:extLst>
-                                <a:ext uri="{909E8E84-426E-40DD-AFC4-6F175D3DCCD1}">
-                                  <a14:hiddenFill xmlns:a14="http://schemas.microsoft.com/office/drawing/2010/main">
-                                    <a:noFill/>
-                                  </a14:hiddenFill>
-                                </a:ext>
-                              </a:extLst>
-                            </wps:spPr>
-                            <wps:bodyPr/>
-                          </wps:wsp>
-                          <wps:wsp>
-                            <wps:cNvPr id="54" name="AutoShape 91"/>
-                            <wps:cNvCnPr>
-                              <a:cxnSpLocks noChangeShapeType="1"/>
-                            </wps:cNvCnPr>
-                            <wps:spPr bwMode="auto">
-                              <a:xfrm>
-                                <a:off x="1810" y="3035"/>
-                                <a:ext cx="51" cy="1"/>
-                              </a:xfrm>
-                              <a:prstGeom prst="straightConnector1">
-                                <a:avLst/>
-                              </a:prstGeom>
-                              <a:noFill/>
-                              <a:ln w="9525">
-                                <a:solidFill>
-                                  <a:srgbClr val="000000"/>
-                                </a:solidFill>
-                                <a:round/>
-                                <a:headEnd type="none" w="med" len="med"/>
-                                <a:tailEnd type="none" w="med" len="med"/>
-                              </a:ln>
-                              <a:extLst>
-                                <a:ext uri="{909E8E84-426E-40DD-AFC4-6F175D3DCCD1}">
-                                  <a14:hiddenFill xmlns:a14="http://schemas.microsoft.com/office/drawing/2010/main">
-                                    <a:noFill/>
-                                  </a14:hiddenFill>
-                                </a:ext>
-                              </a:extLst>
-                            </wps:spPr>
-                            <wps:bodyPr/>
-                          </wps:wsp>
-                          <wps:wsp>
-                            <wps:cNvPr id="55" name="AutoShape 92"/>
-                            <wps:cNvCnPr>
-                              <a:cxnSpLocks noChangeShapeType="1"/>
-                            </wps:cNvCnPr>
-                            <wps:spPr bwMode="auto">
-                              <a:xfrm>
-                                <a:off x="1810" y="2690"/>
-                                <a:ext cx="51" cy="1"/>
-                              </a:xfrm>
-                              <a:prstGeom prst="straightConnector1">
-                                <a:avLst/>
-                              </a:prstGeom>
-                              <a:noFill/>
-                              <a:ln w="9525">
-                                <a:solidFill>
-                                  <a:srgbClr val="000000"/>
-                                </a:solidFill>
-                                <a:round/>
-                                <a:headEnd type="none" w="med" len="med"/>
-                                <a:tailEnd type="none" w="med" len="med"/>
-                              </a:ln>
-                              <a:extLst>
-                                <a:ext uri="{909E8E84-426E-40DD-AFC4-6F175D3DCCD1}">
-                                  <a14:hiddenFill xmlns:a14="http://schemas.microsoft.com/office/drawing/2010/main">
-                                    <a:noFill/>
-                                  </a14:hiddenFill>
-                                </a:ext>
-                              </a:extLst>
-                            </wps:spPr>
-                            <wps:bodyPr/>
-                          </wps:wsp>
-                          <wps:wsp>
-                            <wps:cNvPr id="56" name="AutoShape 93"/>
-                            <wps:cNvCnPr>
-                              <a:cxnSpLocks noChangeShapeType="1"/>
-                            </wps:cNvCnPr>
-                            <wps:spPr bwMode="auto">
-                              <a:xfrm>
-                                <a:off x="1809" y="2345"/>
-                                <a:ext cx="51" cy="1"/>
-                              </a:xfrm>
-                              <a:prstGeom prst="straightConnector1">
-                                <a:avLst/>
-                              </a:prstGeom>
-                              <a:noFill/>
-                              <a:ln w="9525">
-                                <a:solidFill>
-                                  <a:srgbClr val="000000"/>
-                                </a:solidFill>
-                                <a:round/>
-                                <a:headEnd type="none" w="med" len="med"/>
-                                <a:tailEnd type="none" w="med" len="med"/>
-                              </a:ln>
-                              <a:extLst>
-                                <a:ext uri="{909E8E84-426E-40DD-AFC4-6F175D3DCCD1}">
-                                  <a14:hiddenFill xmlns:a14="http://schemas.microsoft.com/office/drawing/2010/main">
-                                    <a:noFill/>
-                                  </a14:hiddenFill>
-                                </a:ext>
-                              </a:extLst>
-                            </wps:spPr>
-                            <wps:bodyPr/>
-                          </wps:wsp>
-                          <wps:wsp>
-                            <wps:cNvPr id="57" name="AutoShape 94"/>
-                            <wps:cNvCnPr>
-                              <a:cxnSpLocks noChangeShapeType="1"/>
-                            </wps:cNvCnPr>
-                            <wps:spPr bwMode="auto">
-                              <a:xfrm>
-                                <a:off x="1810" y="2000"/>
-                                <a:ext cx="51" cy="1"/>
-                              </a:xfrm>
-                              <a:prstGeom prst="straightConnector1">
-                                <a:avLst/>
-                              </a:prstGeom>
-                              <a:noFill/>
-                              <a:ln w="9525">
-                                <a:solidFill>
-                                  <a:srgbClr val="000000"/>
-                                </a:solidFill>
-                                <a:round/>
-                                <a:headEnd type="none" w="med" len="med"/>
-                                <a:tailEnd type="none" w="med" len="med"/>
-                              </a:ln>
-                              <a:extLst>
-                                <a:ext uri="{909E8E84-426E-40DD-AFC4-6F175D3DCCD1}">
-                                  <a14:hiddenFill xmlns:a14="http://schemas.microsoft.com/office/drawing/2010/main">
-                                    <a:noFill/>
-                                  </a14:hiddenFill>
-                                </a:ext>
-                              </a:extLst>
-                            </wps:spPr>
-                            <wps:bodyPr/>
-                          </wps:wsp>
-                          <wps:wsp>
-                            <wps:cNvPr id="58" name="AutoShape 95"/>
-                            <wps:cNvCnPr>
-                              <a:cxnSpLocks noChangeShapeType="1"/>
-                            </wps:cNvCnPr>
-                            <wps:spPr bwMode="auto">
-                              <a:xfrm>
-                                <a:off x="1810" y="1655"/>
-                                <a:ext cx="51" cy="1"/>
-                              </a:xfrm>
-                              <a:prstGeom prst="straightConnector1">
-                                <a:avLst/>
-                              </a:prstGeom>
-                              <a:noFill/>
-                              <a:ln w="9525">
-                                <a:solidFill>
-                                  <a:srgbClr val="000000"/>
-                                </a:solidFill>
-                                <a:round/>
-                                <a:headEnd type="none" w="med" len="med"/>
-                                <a:tailEnd type="none" w="med" len="med"/>
-                              </a:ln>
-                              <a:extLst>
-                                <a:ext uri="{909E8E84-426E-40DD-AFC4-6F175D3DCCD1}">
-                                  <a14:hiddenFill xmlns:a14="http://schemas.microsoft.com/office/drawing/2010/main">
-                                    <a:noFill/>
-                                  </a14:hiddenFill>
-                                </a:ext>
-                              </a:extLst>
-                            </wps:spPr>
-                            <wps:bodyPr/>
-                          </wps:wsp>
-                          <wps:wsp>
-                            <wps:cNvPr id="59" name="AutoShape 96"/>
-                            <wps:cNvCnPr>
-                              <a:cxnSpLocks noChangeShapeType="1"/>
-                            </wps:cNvCnPr>
-                            <wps:spPr bwMode="auto">
-                              <a:xfrm>
-                                <a:off x="1809" y="1309"/>
-                                <a:ext cx="51" cy="1"/>
-                              </a:xfrm>
-                              <a:prstGeom prst="straightConnector1">
-                                <a:avLst/>
-                              </a:prstGeom>
-                              <a:noFill/>
-                              <a:ln w="9525">
-                                <a:solidFill>
-                                  <a:srgbClr val="000000"/>
-                                </a:solidFill>
-                                <a:round/>
-                                <a:headEnd type="none" w="med" len="med"/>
-                                <a:tailEnd type="none" w="med" len="med"/>
-                              </a:ln>
-                              <a:extLst>
-                                <a:ext uri="{909E8E84-426E-40DD-AFC4-6F175D3DCCD1}">
-                                  <a14:hiddenFill xmlns:a14="http://schemas.microsoft.com/office/drawing/2010/main">
-                                    <a:noFill/>
-                                  </a14:hiddenFill>
-                                </a:ext>
-                              </a:extLst>
-                            </wps:spPr>
-                            <wps:bodyPr/>
-                          </wps:wsp>
-                          <wps:wsp>
-                            <wps:cNvPr id="60" name="AutoShape 97"/>
-                            <wps:cNvCnPr>
-                              <a:cxnSpLocks noChangeShapeType="1"/>
-                            </wps:cNvCnPr>
-                            <wps:spPr bwMode="auto">
-                              <a:xfrm flipV="1">
-                                <a:off x="1861" y="998"/>
-                                <a:ext cx="0" cy="4109"/>
-                              </a:xfrm>
-                              <a:prstGeom prst="straightConnector1">
-                                <a:avLst/>
-                              </a:prstGeom>
-                              <a:noFill/>
-                              <a:ln w="9525">
-                                <a:solidFill>
-                                  <a:srgbClr val="000000"/>
-                                </a:solidFill>
-                                <a:round/>
-                                <a:headEnd type="none" w="med" len="med"/>
-                                <a:tailEnd type="triangle" w="med" len="med"/>
-                              </a:ln>
-                              <a:extLst>
-                                <a:ext uri="{909E8E84-426E-40DD-AFC4-6F175D3DCCD1}">
-                                  <a14:hiddenFill xmlns:a14="http://schemas.microsoft.com/office/drawing/2010/main">
-                                    <a:noFill/>
-                                  </a14:hiddenFill>
-                                </a:ext>
-                              </a:extLst>
-                            </wps:spPr>
-                            <wps:bodyPr/>
-                          </wps:wsp>
-                        </wpg:grpSp>
-                        <wpg:grpSp>
-                          <wpg:cNvPr id="61" name="Group 98"/>
-                          <wpg:cNvGrpSpPr>
-                            <a:grpSpLocks/>
-                          </wpg:cNvGrpSpPr>
-                          <wpg:grpSpPr bwMode="auto">
-                            <a:xfrm rot="16200000" flipV="1">
-                              <a:off x="3880" y="3088"/>
-                              <a:ext cx="71" cy="4109"/>
-                              <a:chOff x="1809" y="998"/>
-                              <a:chExt cx="52" cy="4109"/>
-                            </a:xfrm>
-                          </wpg:grpSpPr>
-                          <wps:wsp>
-                            <wps:cNvPr id="62" name="AutoShape 99"/>
-                            <wps:cNvCnPr>
-                              <a:cxnSpLocks noChangeShapeType="1"/>
-                            </wps:cNvCnPr>
-                            <wps:spPr bwMode="auto">
-                              <a:xfrm>
-                                <a:off x="1809" y="4762"/>
-                                <a:ext cx="51" cy="1"/>
-                              </a:xfrm>
-                              <a:prstGeom prst="straightConnector1">
-                                <a:avLst/>
-                              </a:prstGeom>
-                              <a:noFill/>
-                              <a:ln w="9525">
-                                <a:solidFill>
-                                  <a:srgbClr val="000000"/>
-                                </a:solidFill>
-                                <a:round/>
-                                <a:headEnd type="none" w="med" len="med"/>
-                                <a:tailEnd type="none" w="med" len="med"/>
-                              </a:ln>
-                              <a:extLst>
-                                <a:ext uri="{909E8E84-426E-40DD-AFC4-6F175D3DCCD1}">
-                                  <a14:hiddenFill xmlns:a14="http://schemas.microsoft.com/office/drawing/2010/main">
-                                    <a:noFill/>
-                                  </a14:hiddenFill>
-                                </a:ext>
-                              </a:extLst>
-                            </wps:spPr>
-                            <wps:bodyPr/>
-                          </wps:wsp>
-                          <wps:wsp>
-                            <wps:cNvPr id="63" name="AutoShape 100"/>
-                            <wps:cNvCnPr>
-                              <a:cxnSpLocks noChangeShapeType="1"/>
-                            </wps:cNvCnPr>
-                            <wps:spPr bwMode="auto">
-                              <a:xfrm>
-                                <a:off x="1809" y="4417"/>
-                                <a:ext cx="51" cy="1"/>
-                              </a:xfrm>
-                              <a:prstGeom prst="straightConnector1">
-                                <a:avLst/>
-                              </a:prstGeom>
-                              <a:noFill/>
-                              <a:ln w="9525">
-                                <a:solidFill>
-                                  <a:srgbClr val="000000"/>
-                                </a:solidFill>
-                                <a:round/>
-                                <a:headEnd type="none" w="med" len="med"/>
-                                <a:tailEnd type="none" w="med" len="med"/>
-                              </a:ln>
-                              <a:extLst>
-                                <a:ext uri="{909E8E84-426E-40DD-AFC4-6F175D3DCCD1}">
-                                  <a14:hiddenFill xmlns:a14="http://schemas.microsoft.com/office/drawing/2010/main">
-                                    <a:noFill/>
-                                  </a14:hiddenFill>
-                                </a:ext>
-                              </a:extLst>
-                            </wps:spPr>
-                            <wps:bodyPr/>
-                          </wps:wsp>
-                          <wps:wsp>
-                            <wps:cNvPr id="288" name="AutoShape 101"/>
-                            <wps:cNvCnPr>
-                              <a:cxnSpLocks noChangeShapeType="1"/>
-                            </wps:cNvCnPr>
-                            <wps:spPr bwMode="auto">
-                              <a:xfrm>
-                                <a:off x="1810" y="4071"/>
-                                <a:ext cx="51" cy="1"/>
-                              </a:xfrm>
-                              <a:prstGeom prst="straightConnector1">
-                                <a:avLst/>
-                              </a:prstGeom>
-                              <a:noFill/>
-                              <a:ln w="9525">
-                                <a:solidFill>
-                                  <a:srgbClr val="000000"/>
-                                </a:solidFill>
-                                <a:round/>
-                                <a:headEnd type="none" w="med" len="med"/>
-                                <a:tailEnd type="none" w="med" len="med"/>
-                              </a:ln>
-                              <a:extLst>
-                                <a:ext uri="{909E8E84-426E-40DD-AFC4-6F175D3DCCD1}">
-                                  <a14:hiddenFill xmlns:a14="http://schemas.microsoft.com/office/drawing/2010/main">
-                                    <a:noFill/>
-                                  </a14:hiddenFill>
-                                </a:ext>
-                              </a:extLst>
-                            </wps:spPr>
-                            <wps:bodyPr/>
-                          </wps:wsp>
-                          <wps:wsp>
-                            <wps:cNvPr id="289" name="AutoShape 102"/>
-                            <wps:cNvCnPr>
-                              <a:cxnSpLocks noChangeShapeType="1"/>
-                            </wps:cNvCnPr>
-                            <wps:spPr bwMode="auto">
-                              <a:xfrm>
-                                <a:off x="1810" y="3726"/>
-                                <a:ext cx="51" cy="1"/>
-                              </a:xfrm>
-                              <a:prstGeom prst="straightConnector1">
-                                <a:avLst/>
-                              </a:prstGeom>
-                              <a:noFill/>
-                              <a:ln w="9525">
-                                <a:solidFill>
-                                  <a:srgbClr val="000000"/>
-                                </a:solidFill>
-                                <a:round/>
-                                <a:headEnd type="none" w="med" len="med"/>
-                                <a:tailEnd type="none" w="med" len="med"/>
-                              </a:ln>
-                              <a:extLst>
-                                <a:ext uri="{909E8E84-426E-40DD-AFC4-6F175D3DCCD1}">
-                                  <a14:hiddenFill xmlns:a14="http://schemas.microsoft.com/office/drawing/2010/main">
-                                    <a:noFill/>
-                                  </a14:hiddenFill>
-                                </a:ext>
-                              </a:extLst>
-                            </wps:spPr>
-                            <wps:bodyPr/>
-                          </wps:wsp>
-                          <wps:wsp>
-                            <wps:cNvPr id="290" name="AutoShape 103"/>
-                            <wps:cNvCnPr>
-                              <a:cxnSpLocks noChangeShapeType="1"/>
-                            </wps:cNvCnPr>
-                            <wps:spPr bwMode="auto">
-                              <a:xfrm>
-                                <a:off x="1809" y="3380"/>
-                                <a:ext cx="51" cy="1"/>
-                              </a:xfrm>
-                              <a:prstGeom prst="straightConnector1">
-                                <a:avLst/>
-                              </a:prstGeom>
-                              <a:noFill/>
-                              <a:ln w="9525">
-                                <a:solidFill>
-                                  <a:srgbClr val="000000"/>
-                                </a:solidFill>
-                                <a:round/>
-                                <a:headEnd type="none" w="med" len="med"/>
-                                <a:tailEnd type="none" w="med" len="med"/>
-                              </a:ln>
-                              <a:extLst>
-                                <a:ext uri="{909E8E84-426E-40DD-AFC4-6F175D3DCCD1}">
-                                  <a14:hiddenFill xmlns:a14="http://schemas.microsoft.com/office/drawing/2010/main">
-                                    <a:noFill/>
-                                  </a14:hiddenFill>
-                                </a:ext>
-                              </a:extLst>
-                            </wps:spPr>
-                            <wps:bodyPr/>
-                          </wps:wsp>
-                          <wps:wsp>
-                            <wps:cNvPr id="291" name="AutoShape 104"/>
-                            <wps:cNvCnPr>
-                              <a:cxnSpLocks noChangeShapeType="1"/>
-                            </wps:cNvCnPr>
-                            <wps:spPr bwMode="auto">
-                              <a:xfrm>
-                                <a:off x="1810" y="3035"/>
-                                <a:ext cx="51" cy="1"/>
-                              </a:xfrm>
-                              <a:prstGeom prst="straightConnector1">
-                                <a:avLst/>
-                              </a:prstGeom>
-                              <a:noFill/>
-                              <a:ln w="9525">
-                                <a:solidFill>
-                                  <a:srgbClr val="000000"/>
-                                </a:solidFill>
-                                <a:round/>
-                                <a:headEnd type="none" w="med" len="med"/>
-                                <a:tailEnd type="none" w="med" len="med"/>
-                              </a:ln>
-                              <a:extLst>
-                                <a:ext uri="{909E8E84-426E-40DD-AFC4-6F175D3DCCD1}">
-                                  <a14:hiddenFill xmlns:a14="http://schemas.microsoft.com/office/drawing/2010/main">
-                                    <a:noFill/>
-                                  </a14:hiddenFill>
-                                </a:ext>
-                              </a:extLst>
-                            </wps:spPr>
-                            <wps:bodyPr/>
-                          </wps:wsp>
-                          <wps:wsp>
-                            <wps:cNvPr id="292" name="AutoShape 105"/>
-                            <wps:cNvCnPr>
-                              <a:cxnSpLocks noChangeShapeType="1"/>
-                            </wps:cNvCnPr>
-                            <wps:spPr bwMode="auto">
-                              <a:xfrm>
-                                <a:off x="1810" y="2690"/>
-                                <a:ext cx="51" cy="1"/>
-                              </a:xfrm>
-                              <a:prstGeom prst="straightConnector1">
-                                <a:avLst/>
-                              </a:prstGeom>
-                              <a:noFill/>
-                              <a:ln w="9525">
-                                <a:solidFill>
-                                  <a:srgbClr val="000000"/>
-                                </a:solidFill>
-                                <a:round/>
-                                <a:headEnd type="none" w="med" len="med"/>
-                                <a:tailEnd type="none" w="med" len="med"/>
-                              </a:ln>
-                              <a:extLst>
-                                <a:ext uri="{909E8E84-426E-40DD-AFC4-6F175D3DCCD1}">
-                                  <a14:hiddenFill xmlns:a14="http://schemas.microsoft.com/office/drawing/2010/main">
-                                    <a:noFill/>
-                                  </a14:hiddenFill>
-                                </a:ext>
-                              </a:extLst>
-                            </wps:spPr>
-                            <wps:bodyPr/>
-                          </wps:wsp>
-                          <wps:wsp>
-                            <wps:cNvPr id="293" name="AutoShape 106"/>
-                            <wps:cNvCnPr>
-                              <a:cxnSpLocks noChangeShapeType="1"/>
-                            </wps:cNvCnPr>
-                            <wps:spPr bwMode="auto">
-                              <a:xfrm>
-                                <a:off x="1809" y="2345"/>
-                                <a:ext cx="51" cy="1"/>
-                              </a:xfrm>
-                              <a:prstGeom prst="straightConnector1">
-                                <a:avLst/>
-                              </a:prstGeom>
-                              <a:noFill/>
-                              <a:ln w="9525">
-                                <a:solidFill>
-                                  <a:srgbClr val="000000"/>
-                                </a:solidFill>
-                                <a:round/>
-                                <a:headEnd type="none" w="med" len="med"/>
-                                <a:tailEnd type="none" w="med" len="med"/>
-                              </a:ln>
-                              <a:extLst>
-                                <a:ext uri="{909E8E84-426E-40DD-AFC4-6F175D3DCCD1}">
-                                  <a14:hiddenFill xmlns:a14="http://schemas.microsoft.com/office/drawing/2010/main">
-                                    <a:noFill/>
-                                  </a14:hiddenFill>
-                                </a:ext>
-                              </a:extLst>
-                            </wps:spPr>
-                            <wps:bodyPr/>
-                          </wps:wsp>
-                          <wps:wsp>
-                            <wps:cNvPr id="294" name="AutoShape 107"/>
-                            <wps:cNvCnPr>
-                              <a:cxnSpLocks noChangeShapeType="1"/>
-                            </wps:cNvCnPr>
-                            <wps:spPr bwMode="auto">
-                              <a:xfrm>
-                                <a:off x="1810" y="2000"/>
-                                <a:ext cx="51" cy="1"/>
-                              </a:xfrm>
-                              <a:prstGeom prst="straightConnector1">
-                                <a:avLst/>
-                              </a:prstGeom>
-                              <a:noFill/>
-                              <a:ln w="9525">
-                                <a:solidFill>
-                                  <a:srgbClr val="000000"/>
-                                </a:solidFill>
-                                <a:round/>
-                                <a:headEnd type="none" w="med" len="med"/>
-                                <a:tailEnd type="none" w="med" len="med"/>
-                              </a:ln>
-                              <a:extLst>
-                                <a:ext uri="{909E8E84-426E-40DD-AFC4-6F175D3DCCD1}">
-                                  <a14:hiddenFill xmlns:a14="http://schemas.microsoft.com/office/drawing/2010/main">
-                                    <a:noFill/>
-                                  </a14:hiddenFill>
-                                </a:ext>
-                              </a:extLst>
-                            </wps:spPr>
-                            <wps:bodyPr/>
-                          </wps:wsp>
-                          <wps:wsp>
-                            <wps:cNvPr id="295" name="AutoShape 108"/>
-                            <wps:cNvCnPr>
-                              <a:cxnSpLocks noChangeShapeType="1"/>
-                            </wps:cNvCnPr>
-                            <wps:spPr bwMode="auto">
-                              <a:xfrm>
-                                <a:off x="1810" y="1655"/>
-                                <a:ext cx="51" cy="1"/>
-                              </a:xfrm>
-                              <a:prstGeom prst="straightConnector1">
-                                <a:avLst/>
-                              </a:prstGeom>
-                              <a:noFill/>
-                              <a:ln w="9525">
-                                <a:solidFill>
-                                  <a:srgbClr val="000000"/>
-                                </a:solidFill>
-                                <a:round/>
-                                <a:headEnd type="none" w="med" len="med"/>
-                                <a:tailEnd type="none" w="med" len="med"/>
-                              </a:ln>
-                              <a:extLst>
-                                <a:ext uri="{909E8E84-426E-40DD-AFC4-6F175D3DCCD1}">
-                                  <a14:hiddenFill xmlns:a14="http://schemas.microsoft.com/office/drawing/2010/main">
-                                    <a:noFill/>
-                                  </a14:hiddenFill>
-                                </a:ext>
-                              </a:extLst>
-                            </wps:spPr>
-                            <wps:bodyPr/>
-                          </wps:wsp>
-                          <wps:wsp>
-                            <wps:cNvPr id="296" name="AutoShape 109"/>
-                            <wps:cNvCnPr>
-                              <a:cxnSpLocks noChangeShapeType="1"/>
-                            </wps:cNvCnPr>
-                            <wps:spPr bwMode="auto">
-                              <a:xfrm>
-                                <a:off x="1809" y="1309"/>
-                                <a:ext cx="51" cy="1"/>
-                              </a:xfrm>
-                              <a:prstGeom prst="straightConnector1">
-                                <a:avLst/>
-                              </a:prstGeom>
-                              <a:noFill/>
-                              <a:ln w="9525">
-                                <a:solidFill>
-                                  <a:srgbClr val="000000"/>
-                                </a:solidFill>
-                                <a:round/>
-                                <a:headEnd type="none" w="med" len="med"/>
-                                <a:tailEnd type="none" w="med" len="med"/>
-                              </a:ln>
-                              <a:extLst>
-                                <a:ext uri="{909E8E84-426E-40DD-AFC4-6F175D3DCCD1}">
-                                  <a14:hiddenFill xmlns:a14="http://schemas.microsoft.com/office/drawing/2010/main">
-                                    <a:noFill/>
-                                  </a14:hiddenFill>
-                                </a:ext>
-                              </a:extLst>
-                            </wps:spPr>
-                            <wps:bodyPr/>
-                          </wps:wsp>
-                          <wps:wsp>
-                            <wps:cNvPr id="297" name="AutoShape 110"/>
-                            <wps:cNvCnPr>
-                              <a:cxnSpLocks noChangeShapeType="1"/>
-                            </wps:cNvCnPr>
-                            <wps:spPr bwMode="auto">
-                              <a:xfrm flipV="1">
-                                <a:off x="1861" y="998"/>
-                                <a:ext cx="0" cy="4109"/>
-                              </a:xfrm>
-                              <a:prstGeom prst="straightConnector1">
-                                <a:avLst/>
-                              </a:prstGeom>
-                              <a:noFill/>
-                              <a:ln w="9525">
-                                <a:solidFill>
-                                  <a:srgbClr val="000000"/>
-                                </a:solidFill>
-                                <a:round/>
-                                <a:headEnd type="none" w="med" len="med"/>
-                                <a:tailEnd type="triangle" w="med" len="med"/>
-                              </a:ln>
-                              <a:extLst>
-                                <a:ext uri="{909E8E84-426E-40DD-AFC4-6F175D3DCCD1}">
-                                  <a14:hiddenFill xmlns:a14="http://schemas.microsoft.com/office/drawing/2010/main">
-                                    <a:noFill/>
-                                  </a14:hiddenFill>
-                                </a:ext>
-                              </a:extLst>
-                            </wps:spPr>
-                            <wps:bodyPr/>
-                          </wps:wsp>
-                        </wpg:grpSp>
-                      </wpg:grpSp>
-                      <wps:wsp>
-                        <wps:cNvPr id="298" name="Oval 111"/>
-                        <wps:cNvSpPr>
-                          <a:spLocks noChangeAspect="1" noChangeArrowheads="1"/>
-                        </wps:cNvSpPr>
-                        <wps:spPr bwMode="auto">
-                          <a:xfrm>
-                            <a:off x="1720" y="10566"/>
-                            <a:ext cx="1366" cy="1366"/>
-                          </a:xfrm>
-                          <a:prstGeom prst="ellipse">
-                            <a:avLst/>
-                          </a:prstGeom>
-                          <a:noFill/>
-                          <a:ln w="9525">
-                            <a:solidFill>
-                              <a:schemeClr val="accent1">
-                                <a:lumMod val="100000"/>
-                                <a:lumOff val="0"/>
-                              </a:schemeClr>
-                            </a:solidFill>
-                            <a:round/>
-                            <a:headEnd/>
-                            <a:tailEnd/>
-                          </a:ln>
-                          <a:extLst>
-                            <a:ext uri="{909E8E84-426E-40DD-AFC4-6F175D3DCCD1}">
-                              <a14:hiddenFill xmlns:a14="http://schemas.microsoft.com/office/drawing/2010/main">
-                                <a:solidFill>
-                                  <a:srgbClr val="FFFFFF"/>
-                                </a:solidFill>
-                              </a14:hiddenFill>
-                            </a:ext>
-                          </a:extLst>
-                        </wps:spPr>
-                        <wps:bodyPr rot="0" vert="horz" wrap="square" lIns="91440" tIns="45720" rIns="91440" bIns="45720" anchor="t" anchorCtr="0" upright="1">
-                          <a:noAutofit/>
-                        </wps:bodyPr>
-                      </wps:wsp>
-                      <wps:wsp>
-                        <wps:cNvPr id="299" name="Zone de texte 2"/>
-                        <wps:cNvSpPr txBox="1">
-                          <a:spLocks noChangeArrowheads="1"/>
-                        </wps:cNvSpPr>
-                        <wps:spPr bwMode="auto">
-                          <a:xfrm>
-                            <a:off x="1975" y="12446"/>
-                            <a:ext cx="219" cy="340"/>
-                          </a:xfrm>
-                          <a:prstGeom prst="rect">
-                            <a:avLst/>
-                          </a:prstGeom>
-                          <a:solidFill>
-                            <a:srgbClr val="FFFFFF"/>
-                          </a:solidFill>
-                          <a:ln>
-                            <a:noFill/>
-                          </a:ln>
-                          <a:extLst>
-                            <a:ext uri="{91240B29-F687-4F45-9708-019B960494DF}">
-                              <a14:hiddenLine xmlns:a14="http://schemas.microsoft.com/office/drawing/2010/main" w="9525">
-                                <a:solidFill>
-                                  <a:srgbClr val="000000"/>
-                                </a:solidFill>
-                                <a:miter lim="800000"/>
-                                <a:headEnd/>
-                                <a:tailEnd/>
-                              </a14:hiddenLine>
-                            </a:ext>
-                          </a:extLst>
-                        </wps:spPr>
-                        <wps:txbx>
-                          <w:txbxContent>
-                            <w:p>
-                              <w:pPr>
-                                <w:ind w:left="-142" w:right="-276"/>
-                                <w:rPr>
-                                  <w:color w:val="4BACC6" w:themeColor="accent5"/>
-                                  <w:sz w:val="16"/>
-                                  <w:szCs w:val="16"/>
-                                </w:rPr>
-                              </w:pPr>
-                              <w:r>
-                                <w:rPr>
-                                  <w:color w:val="4BACC6" w:themeColor="accent5"/>
-                                  <w:sz w:val="16"/>
-                                  <w:szCs w:val="16"/>
-                                </w:rPr>
-                                <w:t>C7</w:t>
-                              </w:r>
-                            </w:p>
-                          </w:txbxContent>
-                        </wps:txbx>
-                        <wps:bodyPr rot="0" vert="horz" wrap="square" lIns="91440" tIns="45720" rIns="91440" bIns="45720" anchor="t" anchorCtr="0" upright="1">
-                          <a:noAutofit/>
-                        </wps:bodyPr>
-                      </wps:wsp>
-                      <wps:wsp>
-                        <wps:cNvPr id="300" name="Oval 125"/>
-                        <wps:cNvSpPr>
-                          <a:spLocks noChangeAspect="1" noChangeArrowheads="1"/>
-                        </wps:cNvSpPr>
-                        <wps:spPr bwMode="auto">
-                          <a:xfrm>
-                            <a:off x="1726" y="12274"/>
-                            <a:ext cx="685" cy="685"/>
-                          </a:xfrm>
-                          <a:prstGeom prst="ellipse">
-                            <a:avLst/>
-                          </a:prstGeom>
-                          <a:noFill/>
-                          <a:ln w="9525">
-                            <a:solidFill>
-                              <a:schemeClr val="accent5">
-                                <a:lumMod val="100000"/>
-                                <a:lumOff val="0"/>
-                              </a:schemeClr>
-                            </a:solidFill>
-                            <a:round/>
-                            <a:headEnd/>
-                            <a:tailEnd/>
-                          </a:ln>
-                          <a:extLst>
-                            <a:ext uri="{909E8E84-426E-40DD-AFC4-6F175D3DCCD1}">
-                              <a14:hiddenFill xmlns:a14="http://schemas.microsoft.com/office/drawing/2010/main">
-                                <a:solidFill>
-                                  <a:srgbClr val="FFFFFF"/>
-                                </a:solidFill>
-                              </a14:hiddenFill>
-                            </a:ext>
-                          </a:extLst>
-                        </wps:spPr>
-                        <wps:bodyPr rot="0" vert="horz" wrap="square" lIns="91440" tIns="45720" rIns="91440" bIns="45720" anchor="t" anchorCtr="0" upright="1">
-                          <a:noAutofit/>
-                        </wps:bodyPr>
-                      </wps:wsp>
-                      <wps:wsp>
-                        <wps:cNvPr id="301" name="Oval 126"/>
-                        <wps:cNvSpPr>
-                          <a:spLocks noChangeAspect="1" noChangeArrowheads="1"/>
-                        </wps:cNvSpPr>
-                        <wps:spPr bwMode="auto">
-                          <a:xfrm>
-                            <a:off x="1727" y="11238"/>
-                            <a:ext cx="2767" cy="2767"/>
-                          </a:xfrm>
-                          <a:prstGeom prst="ellipse">
-                            <a:avLst/>
-                          </a:prstGeom>
-                          <a:noFill/>
-                          <a:ln w="9525">
-                            <a:solidFill>
-                              <a:schemeClr val="accent3">
-                                <a:lumMod val="100000"/>
-                                <a:lumOff val="0"/>
-                              </a:schemeClr>
-                            </a:solidFill>
-                            <a:round/>
-                            <a:headEnd/>
-                            <a:tailEnd/>
-                          </a:ln>
-                          <a:extLst>
-                            <a:ext uri="{909E8E84-426E-40DD-AFC4-6F175D3DCCD1}">
-                              <a14:hiddenFill xmlns:a14="http://schemas.microsoft.com/office/drawing/2010/main">
-                                <a:solidFill>
-                                  <a:srgbClr val="FFFFFF"/>
-                                </a:solidFill>
-                              </a14:hiddenFill>
-                            </a:ext>
-                          </a:extLst>
-                        </wps:spPr>
-                        <wps:bodyPr rot="0" vert="horz" wrap="square" lIns="91440" tIns="45720" rIns="91440" bIns="45720" anchor="t" anchorCtr="0" upright="1">
-                          <a:noAutofit/>
-                        </wps:bodyPr>
-                      </wps:wsp>
-                      <wps:wsp>
-                        <wps:cNvPr id="302" name="Oval 127"/>
-                        <wps:cNvSpPr>
-                          <a:spLocks noChangeAspect="1" noChangeArrowheads="1"/>
-                        </wps:cNvSpPr>
-                        <wps:spPr bwMode="auto">
-                          <a:xfrm>
-                            <a:off x="3447" y="12625"/>
-                            <a:ext cx="1402" cy="1402"/>
-                          </a:xfrm>
-                          <a:prstGeom prst="ellipse">
-                            <a:avLst/>
-                          </a:prstGeom>
-                          <a:noFill/>
-                          <a:ln w="9525">
-                            <a:solidFill>
-                              <a:srgbClr val="FFC000"/>
-                            </a:solidFill>
-                            <a:round/>
-                            <a:headEnd/>
-                            <a:tailEnd/>
-                          </a:ln>
-                          <a:extLst>
-                            <a:ext uri="{909E8E84-426E-40DD-AFC4-6F175D3DCCD1}">
-                              <a14:hiddenFill xmlns:a14="http://schemas.microsoft.com/office/drawing/2010/main">
-                                <a:solidFill>
-                                  <a:srgbClr val="FFFFFF"/>
-                                </a:solidFill>
-                              </a14:hiddenFill>
-                            </a:ext>
-                          </a:extLst>
-                        </wps:spPr>
-                        <wps:bodyPr rot="0" vert="horz" wrap="square" lIns="91440" tIns="45720" rIns="91440" bIns="45720" anchor="t" anchorCtr="0" upright="1">
-                          <a:noAutofit/>
-                        </wps:bodyPr>
-                      </wps:wsp>
-                      <wps:wsp>
-                        <wps:cNvPr id="303" name="Oval 128"/>
-                        <wps:cNvSpPr>
-                          <a:spLocks noChangeAspect="1" noChangeArrowheads="1"/>
-                        </wps:cNvSpPr>
-                        <wps:spPr bwMode="auto">
-                          <a:xfrm>
-                            <a:off x="4131" y="9859"/>
-                            <a:ext cx="685" cy="685"/>
-                          </a:xfrm>
-                          <a:prstGeom prst="ellipse">
-                            <a:avLst/>
-                          </a:prstGeom>
-                          <a:noFill/>
-                          <a:ln w="9525">
-                            <a:solidFill>
-                              <a:schemeClr val="bg2">
-                                <a:lumMod val="50000"/>
-                                <a:lumOff val="0"/>
-                              </a:schemeClr>
-                            </a:solidFill>
-                            <a:round/>
-                            <a:headEnd/>
-                            <a:tailEnd/>
-                          </a:ln>
-                          <a:extLst>
-                            <a:ext uri="{909E8E84-426E-40DD-AFC4-6F175D3DCCD1}">
-                              <a14:hiddenFill xmlns:a14="http://schemas.microsoft.com/office/drawing/2010/main">
-                                <a:solidFill>
-                                  <a:srgbClr val="FFFFFF"/>
-                                </a:solidFill>
-                              </a14:hiddenFill>
-                            </a:ext>
-                          </a:extLst>
-                        </wps:spPr>
-                        <wps:bodyPr rot="0" vert="horz" wrap="square" lIns="91440" tIns="45720" rIns="91440" bIns="45720" anchor="t" anchorCtr="0" upright="1">
-                          <a:noAutofit/>
-                        </wps:bodyPr>
-                      </wps:wsp>
-                      <wps:wsp>
-                        <wps:cNvPr id="304" name="Oval 129"/>
-                        <wps:cNvSpPr>
-                          <a:spLocks noChangeAspect="1" noChangeArrowheads="1"/>
-                        </wps:cNvSpPr>
-                        <wps:spPr bwMode="auto">
-                          <a:xfrm>
-                            <a:off x="3102" y="10566"/>
-                            <a:ext cx="2067" cy="2067"/>
-                          </a:xfrm>
-                          <a:prstGeom prst="ellipse">
-                            <a:avLst/>
-                          </a:prstGeom>
-                          <a:noFill/>
-                          <a:ln w="9525">
-                            <a:solidFill>
-                              <a:schemeClr val="accent2">
-                                <a:lumMod val="100000"/>
-                                <a:lumOff val="0"/>
-                              </a:schemeClr>
-                            </a:solidFill>
-                            <a:round/>
-                            <a:headEnd/>
-                            <a:tailEnd/>
-                          </a:ln>
-                          <a:extLst>
-                            <a:ext uri="{909E8E84-426E-40DD-AFC4-6F175D3DCCD1}">
-                              <a14:hiddenFill xmlns:a14="http://schemas.microsoft.com/office/drawing/2010/main">
-                                <a:solidFill>
-                                  <a:srgbClr val="FFFFFF"/>
-                                </a:solidFill>
-                              </a14:hiddenFill>
-                            </a:ext>
-                          </a:extLst>
-                        </wps:spPr>
-                        <wps:bodyPr rot="0" vert="horz" wrap="square" lIns="91440" tIns="45720" rIns="91440" bIns="45720" anchor="t" anchorCtr="0" upright="1">
-                          <a:noAutofit/>
-                        </wps:bodyPr>
-                      </wps:wsp>
-                      <wps:wsp>
-                        <wps:cNvPr id="305" name="Oval 153"/>
-                        <wps:cNvSpPr>
-                          <a:spLocks noChangeAspect="1" noChangeArrowheads="1"/>
-                        </wps:cNvSpPr>
-                        <wps:spPr bwMode="auto">
-                          <a:xfrm>
-                            <a:off x="4472" y="10880"/>
-                            <a:ext cx="2079" cy="2079"/>
-                          </a:xfrm>
-                          <a:prstGeom prst="ellipse">
-                            <a:avLst/>
-                          </a:prstGeom>
-                          <a:noFill/>
-                          <a:ln w="9525">
-                            <a:solidFill>
-                              <a:schemeClr val="accent4">
-                                <a:lumMod val="100000"/>
-                                <a:lumOff val="0"/>
-                              </a:schemeClr>
-                            </a:solidFill>
-                            <a:round/>
-                            <a:headEnd/>
-                            <a:tailEnd/>
-                          </a:ln>
-                          <a:extLst>
-                            <a:ext uri="{909E8E84-426E-40DD-AFC4-6F175D3DCCD1}">
-                              <a14:hiddenFill xmlns:a14="http://schemas.microsoft.com/office/drawing/2010/main">
-                                <a:solidFill>
-                                  <a:srgbClr val="FFFFFF"/>
-                                </a:solidFill>
-                              </a14:hiddenFill>
-                            </a:ext>
-                          </a:extLst>
-                        </wps:spPr>
-                        <wps:bodyPr rot="0" vert="horz" wrap="square" lIns="91440" tIns="45720" rIns="91440" bIns="45720" anchor="t" anchorCtr="0" upright="1">
-                          <a:noAutofit/>
-                        </wps:bodyPr>
-                      </wps:wsp>
-                    </wpg:wgp>
-                  </a:graphicData>
-                </a:graphic>
-                <wp14:sizeRelH relativeFrom="page">
-                  <wp14:pctWidth>0</wp14:pctWidth>
-                </wp14:sizeRelH>
-                <wp14:sizeRelV relativeFrom="page">
-                  <wp14:pctHeight>0</wp14:pctHeight>
-                </wp14:sizeRelV>
-              </wp:anchor>
-            </w:drawing>
-          </mc:Choice>
-          <mc:Fallback>
-            <w:pict>
-              <v:group id="Group 191" o:spid="_x0000_s1066" style="position:absolute;left:0;text-align:left;margin-left:-19.1pt;margin-top:9.55pt;width:243.75pt;height:210.75pt;z-index:251729920" coordorigin="1676,9859" coordsize="4875,4215" o:gfxdata="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">
-                <v:shape id="Zone de texte 2" o:spid="_x0000_s1067" type="#_x0000_t202" style="position:absolute;left:2668;top:12633;width:490;height:348;visibility:visible;mso-wrap-style:square;v-text-anchor:top" o:gfxdata="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" stroked="f">
-                  <v:textbox>
-                    <w:txbxContent>
-                      <w:p>
-                        <w:pPr>
-                          <w:rPr>
-                            <w:color w:val="9BBB59" w:themeColor="accent3"/>
-                            <w:sz w:val="16"/>
-                            <w:szCs w:val="16"/>
-                          </w:rPr>
-                        </w:pPr>
-                        <w:r>
-                          <w:rPr>
-                            <w:color w:val="9BBB59" w:themeColor="accent3"/>
-                            <w:sz w:val="16"/>
-                            <w:szCs w:val="16"/>
-                          </w:rPr>
-                          <w:t>C1</w:t>
-                        </w:r>
-                      </w:p>
-                    </w:txbxContent>
-                  </v:textbox>
+        <w:pict>
+          <v:group id="Group 191" o:spid="_x0000_s1066" style="position:absolute;left:0;text-align:left;margin-left:-19.1pt;margin-top:9.55pt;width:243.75pt;height:210.75pt;z-index:251729920" coordorigin="1676,9859" coordsize="4875,4215" o:gfxdata="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">
+            <v:shape id="Zone de texte 2" o:spid="_x0000_s1067" type="#_x0000_t202" style="position:absolute;left:2668;top:12633;width:490;height:348;visibility:visible" o:gfxdata="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" stroked="f">
+              <v:textbox>
+                <w:txbxContent>
+                  <w:p>
+                    <w:pPr>
+                      <w:rPr>
+                        <w:color w:val="9BBB59" w:themeColor="accent3"/>
+                        <w:sz w:val="16"/>
+                        <w:szCs w:val="16"/>
+                      </w:rPr>
+                    </w:pPr>
+                    <w:r>
+                      <w:rPr>
+                        <w:color w:val="9BBB59" w:themeColor="accent3"/>
+                        <w:sz w:val="16"/>
+                        <w:szCs w:val="16"/>
+                      </w:rPr>
+                      <w:t>C1</w:t>
+                    </w:r>
+                  </w:p>
+                </w:txbxContent>
+              </v:textbox>
+            </v:shape>
+            <v:shape id="Zone de texte 2" o:spid="_x0000_s1068" type="#_x0000_t202" style="position:absolute;left:4223;top:13412;width:490;height:348;visibility:visible" o:gfxdata="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" filled="f" stroked="f">
+              <v:textbox>
+                <w:txbxContent>
+                  <w:p>
+                    <w:pPr>
+                      <w:rPr>
+                        <w:color w:val="FFC000"/>
+                        <w:sz w:val="16"/>
+                        <w:szCs w:val="16"/>
+                      </w:rPr>
+                    </w:pPr>
+                    <w:r>
+                      <w:rPr>
+                        <w:color w:val="FFC000"/>
+                        <w:sz w:val="16"/>
+                        <w:szCs w:val="16"/>
+                      </w:rPr>
+                      <w:t>C4</w:t>
+                    </w:r>
+                  </w:p>
+                </w:txbxContent>
+              </v:textbox>
+            </v:shape>
+            <v:shape id="Zone de texte 2" o:spid="_x0000_s1069" type="#_x0000_t202" style="position:absolute;left:5558;top:11778;width:490;height:348;visibility:visible" o:gfxdata="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" stroked="f">
+              <v:textbox>
+                <w:txbxContent>
+                  <w:p>
+                    <w:pPr>
+                      <w:rPr>
+                        <w:color w:val="8064A2" w:themeColor="accent4"/>
+                        <w:sz w:val="16"/>
+                        <w:szCs w:val="16"/>
+                      </w:rPr>
+                    </w:pPr>
+                    <w:r>
+                      <w:rPr>
+                        <w:color w:val="8064A2" w:themeColor="accent4"/>
+                        <w:sz w:val="16"/>
+                        <w:szCs w:val="16"/>
+                      </w:rPr>
+                      <w:t>C5</w:t>
+                    </w:r>
+                  </w:p>
+                </w:txbxContent>
+              </v:textbox>
+            </v:shape>
+            <v:shape id="Zone de texte 2" o:spid="_x0000_s1070" type="#_x0000_t202" style="position:absolute;left:2125;top:10797;width:490;height:348;visibility:visible" o:gfxdata="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" stroked="f">
+              <v:textbox>
+                <w:txbxContent>
+                  <w:p>
+                    <w:pPr>
+                      <w:rPr>
+                        <w:color w:val="4F81BD" w:themeColor="accent1"/>
+                        <w:sz w:val="16"/>
+                        <w:szCs w:val="16"/>
+                      </w:rPr>
+                    </w:pPr>
+                    <w:r>
+                      <w:rPr>
+                        <w:color w:val="4F81BD" w:themeColor="accent1"/>
+                        <w:sz w:val="16"/>
+                        <w:szCs w:val="16"/>
+                      </w:rPr>
+                      <w:t>C2</w:t>
+                    </w:r>
+                  </w:p>
+                </w:txbxContent>
+              </v:textbox>
+            </v:shape>
+            <v:shape id="Zone de texte 2" o:spid="_x0000_s1071" type="#_x0000_t202" style="position:absolute;left:3844;top:10897;width:490;height:348;visibility:visible" o:gfxdata="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" stroked="f">
+              <v:textbox>
+                <w:txbxContent>
+                  <w:p>
+                    <w:pPr>
+                      <w:rPr>
+                        <w:color w:val="C0504D" w:themeColor="accent2"/>
+                        <w:sz w:val="16"/>
+                        <w:szCs w:val="16"/>
+                      </w:rPr>
+                    </w:pPr>
+                    <w:r>
+                      <w:rPr>
+                        <w:color w:val="C0504D" w:themeColor="accent2"/>
+                        <w:sz w:val="16"/>
+                        <w:szCs w:val="16"/>
+                      </w:rPr>
+                      <w:t>C3</w:t>
+                    </w:r>
+                  </w:p>
+                </w:txbxContent>
+              </v:textbox>
+            </v:shape>
+            <v:shape id="Zone de texte 2" o:spid="_x0000_s1072" type="#_x0000_t202" style="position:absolute;left:4403;top:10029;width:219;height:340;visibility:visible" o:gfxdata="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" stroked="f">
+              <v:textbox>
+                <w:txbxContent>
+                  <w:p>
+                    <w:pPr>
+                      <w:ind w:left="-142" w:right="-276"/>
+                      <w:rPr>
+                        <w:color w:val="948A54" w:themeColor="background2" w:themeShade="80"/>
+                        <w:sz w:val="16"/>
+                        <w:szCs w:val="16"/>
+                      </w:rPr>
+                    </w:pPr>
+                    <w:r>
+                      <w:rPr>
+                        <w:color w:val="948A54" w:themeColor="background2" w:themeShade="80"/>
+                        <w:sz w:val="16"/>
+                        <w:szCs w:val="16"/>
+                      </w:rPr>
+                      <w:t>C6</w:t>
+                    </w:r>
+                  </w:p>
+                </w:txbxContent>
+              </v:textbox>
+            </v:shape>
+            <v:group id="Group 84" o:spid="_x0000_s1073" style="position:absolute;left:1676;top:9894;width:4136;height:4180" coordorigin="1809,998" coordsize="4161,4180" o:gfxdata="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">
+              <v:group id="Group 85" o:spid="_x0000_s1074" style="position:absolute;left:1809;top:998;width:52;height:4109" coordorigin="1809,998" coordsize="52,4109" o:gfxdata="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">
+                <v:shape id="AutoShape 86" o:spid="_x0000_s1075" type="#_x0000_t32" style="position:absolute;left:1809;top:4762;width:51;height:1;visibility:visible" o:connectortype="straight" o:gfxdata="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"/>
+                <v:shape id="AutoShape 87" o:spid="_x0000_s1076" type="#_x0000_t32" style="position:absolute;left:1809;top:4417;width:51;height:1;visibility:visible" o:connectortype="straight" o:gfxdata="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"/>
+                <v:shape id="AutoShape 88" o:spid="_x0000_s1077" type="#_x0000_t32" style="position:absolute;left:1810;top:4071;width:51;height:1;visibility:visible" o:connectortype="straight" o:gfxdata="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"/>
+                <v:shape id="AutoShape 89" o:spid="_x0000_s1078" type="#_x0000_t32" style="position:absolute;left:1810;top:3726;width:51;height:1;visibility:visible" o:connectortype="straight" o:gfxdata="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"/>
+                <v:shape id="AutoShape 90" o:spid="_x0000_s1079" type="#_x0000_t32" style="position:absolute;left:1809;top:3380;width:51;height:1;visibility:visible" o:connectortype="straight" o:gfxdata="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"/>
+                <v:shape id="AutoShape 91" o:spid="_x0000_s1080" type="#_x0000_t32" style="position:absolute;left:1810;top:3035;width:51;height:1;visibility:visible" o:connectortype="straight" o:gfxdata="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"/>
+                <v:shape id="AutoShape 92" o:spid="_x0000_s1081" type="#_x0000_t32" style="position:absolute;left:1810;top:2690;width:51;height:1;visibility:visible" o:connectortype="straight" o:gfxdata="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"/>
+                <v:shape id="AutoShape 93" o:spid="_x0000_s1082" type="#_x0000_t32" style="position:absolute;left:1809;top:2345;width:51;height:1;visibility:visible" o:connectortype="straight" o:gfxdata="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"/>
+                <v:shape id="AutoShape 94" o:spid="_x0000_s1083" type="#_x0000_t32" style="position:absolute;left:1810;top:2000;width:51;height:1;visibility:visible" o:connectortype="straight" o:gfxdata="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"/>
+                <v:shape id="AutoShape 95" o:spid="_x0000_s1084" type="#_x0000_t32" style="position:absolute;left:1810;top:1655;width:51;height:1;visibility:visible" o:connectortype="straight" o:gfxdata="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"/>
+                <v:shape id="AutoShape 96" o:spid="_x0000_s1085" type="#_x0000_t32" style="position:absolute;left:1809;top:1309;width:51;height:1;visibility:visible" o:connectortype="straight" o:gfxdata="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"/>
+                <v:shape id="AutoShape 97" o:spid="_x0000_s1086" type="#_x0000_t32" style="position:absolute;left:1861;top:998;width:0;height:4109;flip:y;visibility:visible" o:connectortype="straight" o:gfxdata="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">
+                  <v:stroke endarrow="block"/>
                 </v:shape>
-                <v:shape id="Zone de texte 2" o:spid="_x0000_s1068" type="#_x0000_t202" style="position:absolute;left:4223;top:13412;width:490;height:348;visibility:visible;mso-wrap-style:square;v-text-anchor:top" o:gfxdata="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" filled="f" stroked="f">
-                  <v:textbox>
-                    <w:txbxContent>
-                      <w:p>
-                        <w:pPr>
-                          <w:rPr>
-                            <w:color w:val="FFC000"/>
-                            <w:sz w:val="16"/>
-                            <w:szCs w:val="16"/>
-                          </w:rPr>
-                        </w:pPr>
-                        <w:r>
-                          <w:rPr>
-                            <w:color w:val="FFC000"/>
-                            <w:sz w:val="16"/>
-                            <w:szCs w:val="16"/>
-                          </w:rPr>
-                          <w:t>C4</w:t>
-                        </w:r>
-                      </w:p>
-                    </w:txbxContent>
-                  </v:textbox>
+              </v:group>
+              <v:group id="Group 98" o:spid="_x0000_s1087" style="position:absolute;left:3880;top:3088;width:71;height:4109;rotation:90;flip:y" coordorigin="1809,998" coordsize="52,4109" o:gfxdata="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">
+                <v:shape id="AutoShape 99" o:spid="_x0000_s1088" type="#_x0000_t32" style="position:absolute;left:1809;top:4762;width:51;height:1;visibility:visible" o:connectortype="straight" o:gfxdata="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"/>
+                <v:shape id="AutoShape 100" o:spid="_x0000_s1089" type="#_x0000_t32" style="position:absolute;left:1809;top:4417;width:51;height:1;visibility:visible" o:connectortype="straight" o:gfxdata="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"/>
+                <v:shape id="AutoShape 101" o:spid="_x0000_s1090" type="#_x0000_t32" style="position:absolute;left:1810;top:4071;width:51;height:1;visibility:visible" o:connectortype="straight" o:gfxdata="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"/>
+                <v:shape id="AutoShape 102" o:spid="_x0000_s1091" type="#_x0000_t32" style="position:absolute;left:1810;top:3726;width:51;height:1;visibility:visible" o:connectortype="straight" o:gfxdata="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"/>
+                <v:shape id="AutoShape 103" o:spid="_x0000_s1092" type="#_x0000_t32" style="position:absolute;left:1809;top:3380;width:51;height:1;visibility:visible" o:connectortype="straight" o:gfxdata="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"/>
+                <v:shape id="AutoShape 104" o:spid="_x0000_s1093" type="#_x0000_t32" style="position:absolute;left:1810;top:3035;width:51;height:1;visibility:visible" o:connectortype="straight" o:gfxdata="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"/>
+                <v:shape id="AutoShape 105" o:spid="_x0000_s1094" type="#_x0000_t32" style="position:absolute;left:1810;top:2690;width:51;height:1;visibility:visible" o:connectortype="straight" o:gfxdata="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"/>
+                <v:shape id="AutoShape 106" o:spid="_x0000_s1095" type="#_x0000_t32" style="position:absolute;left:1809;top:2345;width:51;height:1;visibility:visible" o:connectortype="straight" o:gfxdata="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"/>
+                <v:shape id="AutoShape 107" o:spid="_x0000_s1096" type="#_x0000_t32" style="position:absolute;left:1810;top:2000;width:51;height:1;visibility:visible" o:connectortype="straight" o:gfxdata="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"/>
+                <v:shape id="AutoShape 108" o:spid="_x0000_s1097" type="#_x0000_t32" style="position:absolute;left:1810;top:1655;width:51;height:1;visibility:visible" o:connectortype="straight" o:gfxdata="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"/>
+                <v:shape id="AutoShape 109" o:spid="_x0000_s1098" type="#_x0000_t32" style="position:absolute;left:1809;top:1309;width:51;height:1;visibility:visible" o:connectortype="straight" o:gfxdata="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"/>
+                <v:shape id="AutoShape 110" o:spid="_x0000_s1099" type="#_x0000_t32" style="position:absolute;left:1861;top:998;width:0;height:4109;flip:y;visibility:visible" o:connectortype="straight" o:gfxdata="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">
+                  <v:stroke endarrow="block"/>
                 </v:shape>
-                <v:shape id="Zone de texte 2" o:spid="_x0000_s1069" type="#_x0000_t202" style="position:absolute;left:5558;top:11778;width:490;height:348;visibility:visible;mso-wrap-style:square;v-text-anchor:top" o:gfxdata="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" stroked="f">
-                  <v:textbox>
-                    <w:txbxContent>
-                      <w:p>
-                        <w:pPr>
-                          <w:rPr>
-                            <w:color w:val="8064A2" w:themeColor="accent4"/>
-                            <w:sz w:val="16"/>
-                            <w:szCs w:val="16"/>
-                          </w:rPr>
-                        </w:pPr>
-                        <w:r>
-                          <w:rPr>
-                            <w:color w:val="8064A2" w:themeColor="accent4"/>
-                            <w:sz w:val="16"/>
-                            <w:szCs w:val="16"/>
-                          </w:rPr>
-                          <w:t>C5</w:t>
-                        </w:r>
-                      </w:p>
-                    </w:txbxContent>
-                  </v:textbox>
-                </v:shape>
-                <v:shape id="Zone de texte 2" o:spid="_x0000_s1070" type="#_x0000_t202" style="position:absolute;left:2125;top:10797;width:490;height:348;visibility:visible;mso-wrap-style:square;v-text-anchor:top" o:gfxdata="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" stroked="f">
-                  <v:textbox>
-                    <w:txbxContent>
-                      <w:p>
-                        <w:pPr>
-                          <w:rPr>
-                            <w:color w:val="4F81BD" w:themeColor="accent1"/>
-                            <w:sz w:val="16"/>
-                            <w:szCs w:val="16"/>
-                          </w:rPr>
-                        </w:pPr>
-                        <w:r>
-                          <w:rPr>
-                            <w:color w:val="4F81BD" w:themeColor="accent1"/>
-                            <w:sz w:val="16"/>
-                            <w:szCs w:val="16"/>
-                          </w:rPr>
-                          <w:t>C2</w:t>
-                        </w:r>
-                      </w:p>
-                    </w:txbxContent>
-                  </v:textbox>
-                </v:shape>
-                <v:shape id="Zone de texte 2" o:spid="_x0000_s1071" type="#_x0000_t202" style="position:absolute;left:3844;top:10897;width:490;height:348;visibility:visible;mso-wrap-style:square;v-text-anchor:top" o:gfxdata="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" stroked="f">
-                  <v:textbox>
-                    <w:txbxContent>
-                      <w:p>
-                        <w:pPr>
-                          <w:rPr>
-                            <w:color w:val="C0504D" w:themeColor="accent2"/>
-                            <w:sz w:val="16"/>
-                            <w:szCs w:val="16"/>
-                          </w:rPr>
-                        </w:pPr>
-                        <w:r>
-                          <w:rPr>
-                            <w:color w:val="C0504D" w:themeColor="accent2"/>
-                            <w:sz w:val="16"/>
-                            <w:szCs w:val="16"/>
-                          </w:rPr>
-                          <w:t>C3</w:t>
-                        </w:r>
-                      </w:p>
-                    </w:txbxContent>
-                  </v:textbox>
-                </v:shape>
-                <v:shape id="Zone de texte 2" o:spid="_x0000_s1072" type="#_x0000_t202" style="position:absolute;left:4403;top:10029;width:219;height:340;visibility:visible;mso-wrap-style:square;v-text-anchor:top" o:gfxdata="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" stroked="f">
-                  <v:textbox>
-                    <w:txbxContent>
-                      <w:p>
-                        <w:pPr>
-                          <w:ind w:left="-142" w:right="-276"/>
-                          <w:rPr>
-                            <w:color w:val="948A54" w:themeColor="background2" w:themeShade="80"/>
-                            <w:sz w:val="16"/>
-                            <w:szCs w:val="16"/>
-                          </w:rPr>
-                        </w:pPr>
-                        <w:r>
-                          <w:rPr>
-                            <w:color w:val="948A54" w:themeColor="background2" w:themeShade="80"/>
-                            <w:sz w:val="16"/>
-                            <w:szCs w:val="16"/>
-                          </w:rPr>
-                          <w:t>C6</w:t>
-                        </w:r>
-                      </w:p>
-                    </w:txbxContent>
-                  </v:textbox>
-                </v:shape>
-                <v:group id="Group 84" o:spid="_x0000_s1073" style="position:absolute;left:1676;top:9894;width:4136;height:4180" coordorigin="1809,998" coordsize="4161,4180" o:gfxdata="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">
-                  <v:group id="Group 85" o:spid="_x0000_s1074" style="position:absolute;left:1809;top:998;width:52;height:4109" coordorigin="1809,998" coordsize="52,4109" o:gfxdata="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">
-                    <v:shape id="AutoShape 86" o:spid="_x0000_s1075" type="#_x0000_t32" style="position:absolute;left:1809;top:4762;width:51;height:1;visibility:visible;mso-wrap-style:square" o:connectortype="straight" o:gfxdata="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"/>
-                    <v:shape id="AutoShape 87" o:spid="_x0000_s1076" type="#_x0000_t32" style="position:absolute;left:1809;top:4417;width:51;height:1;visibility:visible;mso-wrap-style:square" o:connectortype="straight" o:gfxdata="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"/>
-                    <v:shape id="AutoShape 88" o:spid="_x0000_s1077" type="#_x0000_t32" style="position:absolute;left:1810;top:4071;width:51;height:1;visibility:visible;mso-wrap-style:square" o:connectortype="straight" o:gfxdata="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"/>
-                    <v:shape id="AutoShape 89" o:spid="_x0000_s1078" type="#_x0000_t32" style="position:absolute;left:1810;top:3726;width:51;height:1;visibility:visible;mso-wrap-style:square" o:connectortype="straight" o:gfxdata="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"/>
-                    <v:shape id="AutoShape 90" o:spid="_x0000_s1079" type="#_x0000_t32" style="position:absolute;left:1809;top:3380;width:51;height:1;visibility:visible;mso-wrap-style:square" o:connectortype="straight" o:gfxdata="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"/>
-                    <v:shape id="AutoShape 91" o:spid="_x0000_s1080" type="#_x0000_t32" style="position:absolute;left:1810;top:3035;width:51;height:1;visibility:visible;mso-wrap-style:square" o:connectortype="straight" o:gfxdata="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"/>
-                    <v:shape id="AutoShape 92" o:spid="_x0000_s1081" type="#_x0000_t32" style="position:absolute;left:1810;top:2690;width:51;height:1;visibility:visible;mso-wrap-style:square" o:connectortype="straight" o:gfxdata="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"/>
-                    <v:shape id="AutoShape 93" o:spid="_x0000_s1082" type="#_x0000_t32" style="position:absolute;left:1809;top:2345;width:51;height:1;visibility:visible;mso-wrap-style:square" o:connectortype="straight" o:gfxdata="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"/>
-                    <v:shape id="AutoShape 94" o:spid="_x0000_s1083" type="#_x0000_t32" style="position:absolute;left:1810;top:2000;width:51;height:1;visibility:visible;mso-wrap-style:square" o:connectortype="straight" o:gfxdata="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"/>
-                    <v:shape id="AutoShape 95" o:spid="_x0000_s1084" type="#_x0000_t32" style="position:absolute;left:1810;top:1655;width:51;height:1;visibility:visible;mso-wrap-style:square" o:connectortype="straight" o:gfxdata="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"/>
-                    <v:shape id="AutoShape 96" o:spid="_x0000_s1085" type="#_x0000_t32" style="position:absolute;left:1809;top:1309;width:51;height:1;visibility:visible;mso-wrap-style:square" o:connectortype="straight" o:gfxdata="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"/>
-                    <v:shape id="AutoShape 97" o:spid="_x0000_s1086" type="#_x0000_t32" style="position:absolute;left:1861;top:998;width:0;height:4109;flip:y;visibility:visible;mso-wrap-style:square" o:connectortype="straight" o:gfxdata="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">
-                      <v:stroke endarrow="block"/>
-                    </v:shape>
-                  </v:group>
-                  <v:group id="Group 98" o:spid="_x0000_s1087" style="position:absolute;left:3880;top:3088;width:71;height:4109;rotation:90;flip:y" coordorigin="1809,998" coordsize="52,4109" o:gfxdata="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">
-                    <v:shape id="AutoShape 99" o:spid="_x0000_s1088" type="#_x0000_t32" style="position:absolute;left:1809;top:4762;width:51;height:1;visibility:visible;mso-wrap-style:square" o:connectortype="straight" o:gfxdata="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"/>
-                    <v:shape id="AutoShape 100" o:spid="_x0000_s1089" type="#_x0000_t32" style="position:absolute;left:1809;top:4417;width:51;height:1;visibility:visible;mso-wrap-style:square" o:connectortype="straight" o:gfxdata="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"/>
-                    <v:shape id="AutoShape 101" o:spid="_x0000_s1090" type="#_x0000_t32" style="position:absolute;left:1810;top:4071;width:51;height:1;visibility:visible;mso-wrap-style:square" o:connectortype="straight" o:gfxdata="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"/>
-                    <v:shape id="AutoShape 102" o:spid="_x0000_s1091" type="#_x0000_t32" style="position:absolute;left:1810;top:3726;width:51;height:1;visibility:visible;mso-wrap-style:square" o:connectortype="straight" o:gfxdata="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"/>
-                    <v:shape id="AutoShape 103" o:spid="_x0000_s1092" type="#_x0000_t32" style="position:absolute;left:1809;top:3380;width:51;height:1;visibility:visible;mso-wrap-style:square" o:connectortype="straight" o:gfxdata="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"/>
-                    <v:shape id="AutoShape 104" o:spid="_x0000_s1093" type="#_x0000_t32" style="position:absolute;left:1810;top:3035;width:51;height:1;visibility:visible;mso-wrap-style:square" o:connectortype="straight" o:gfxdata="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"/>
-                    <v:shape id="AutoShape 105" o:spid="_x0000_s1094" type="#_x0000_t32" style="position:absolute;left:1810;top:2690;width:51;height:1;visibility:visible;mso-wrap-style:square" o:connectortype="straight" o:gfxdata="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"/>
-                    <v:shape id="AutoShape 106" o:spid="_x0000_s1095" type="#_x0000_t32" style="position:absolute;left:1809;top:2345;width:51;height:1;visibility:visible;mso-wrap-style:square" o:connectortype="straight" o:gfxdata="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"/>
-                    <v:shape id="AutoShape 107" o:spid="_x0000_s1096" type="#_x0000_t32" style="position:absolute;left:1810;top:2000;width:51;height:1;visibility:visible;mso-wrap-style:square" o:connectortype="straight" o:gfxdata="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"/>
-                    <v:shape id="AutoShape 108" o:spid="_x0000_s1097" type="#_x0000_t32" style="position:absolute;left:1810;top:1655;width:51;height:1;visibility:visible;mso-wrap-style:square" o:connectortype="straight" o:gfxdata="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"/>
-                    <v:shape id="AutoShape 109" o:spid="_x0000_s1098" type="#_x0000_t32" style="position:absolute;left:1809;top:1309;width:51;height:1;visibility:visible;mso-wrap-style:square" o:connectortype="straight" o:gfxdata="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"/>
-                    <v:shape id="AutoShape 110" o:spid="_x0000_s1099" type="#_x0000_t32" style="position:absolute;left:1861;top:998;width:0;height:4109;flip:y;visibility:visible;mso-wrap-style:square" o:connectortype="straight" o:gfxdata="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">
-                      <v:stroke endarrow="block"/>
-                    </v:shape>
-                  </v:group>
-                </v:group>
-                <v:oval id="Oval 111" o:spid="_x0000_s1100" style="position:absolute;left:1720;top:10566;width:1366;height:1366;visibility:visible;mso-wrap-style:square;v-text-anchor:top" o:gfxdata="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" filled="f" strokecolor="#4f81bd [3204]">
-                  <o:lock v:ext="edit" aspectratio="t"/>
-                </v:oval>
-                <v:shape id="Zone de texte 2" o:spid="_x0000_s1101" type="#_x0000_t202" style="position:absolute;left:1975;top:12446;width:219;height:340;visibility:visible;mso-wrap-style:square;v-text-anchor:top" o:gfxdata="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" stroked="f">
-                  <v:textbox>
-                    <w:txbxContent>
-                      <w:p>
-                        <w:pPr>
-                          <w:ind w:left="-142" w:right="-276"/>
-                          <w:rPr>
-                            <w:color w:val="4BACC6" w:themeColor="accent5"/>
-                            <w:sz w:val="16"/>
-                            <w:szCs w:val="16"/>
-                          </w:rPr>
-                        </w:pPr>
-                        <w:r>
-                          <w:rPr>
-                            <w:color w:val="4BACC6" w:themeColor="accent5"/>
-                            <w:sz w:val="16"/>
-                            <w:szCs w:val="16"/>
-                          </w:rPr>
-                          <w:t>C7</w:t>
-                        </w:r>
-                      </w:p>
-                    </w:txbxContent>
-                  </v:textbox>
-                </v:shape>
-                <v:oval id="Oval 125" o:spid="_x0000_s1102" style="position:absolute;left:1726;top:12274;width:685;height:685;visibility:visible;mso-wrap-style:square;v-text-anchor:top" o:gfxdata="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" filled="f" strokecolor="#4bacc6 [3208]">
-                  <o:lock v:ext="edit" aspectratio="t"/>
-                </v:oval>
-                <v:oval id="Oval 126" o:spid="_x0000_s1103" style="position:absolute;left:1727;top:11238;width:2767;height:2767;visibility:visible;mso-wrap-style:square;v-text-anchor:top" o:gfxdata="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" filled="f" strokecolor="#9bbb59 [3206]">
-                  <o:lock v:ext="edit" aspectratio="t"/>
-                </v:oval>
-                <v:oval id="Oval 127" o:spid="_x0000_s1104" style="position:absolute;left:3447;top:12625;width:1402;height:1402;visibility:visible;mso-wrap-style:square;v-text-anchor:top" o:gfxdata="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" filled="f" strokecolor="#ffc000">
-                  <o:lock v:ext="edit" aspectratio="t"/>
-                </v:oval>
-                <v:oval id="Oval 128" o:spid="_x0000_s1105" style="position:absolute;left:4131;top:9859;width:685;height:685;visibility:visible;mso-wrap-style:square;v-text-anchor:top" o:gfxdata="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" filled="f" strokecolor="#938953 [1614]">
-                  <o:lock v:ext="edit" aspectratio="t"/>
-                </v:oval>
-                <v:oval id="Oval 129" o:spid="_x0000_s1106" style="position:absolute;left:3102;top:10566;width:2067;height:2067;visibility:visible;mso-wrap-style:square;v-text-anchor:top" o:gfxdata="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" filled="f" strokecolor="#c0504d [3205]">
-                  <o:lock v:ext="edit" aspectratio="t"/>
-                </v:oval>
-                <v:oval id="Oval 153" o:spid="_x0000_s1107" style="position:absolute;left:4472;top:10880;width:2079;height:2079;visibility:visible;mso-wrap-style:square;v-text-anchor:top" o:gfxdata="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" filled="f" strokecolor="#8064a2 [3207]">
-                  <o:lock v:ext="edit" aspectratio="t"/>
-                </v:oval>
               </v:group>
-            </w:pict>
-          </mc:Fallback>
-        </mc:AlternateContent>
+            </v:group>
+            <v:oval id="Oval 111" o:spid="_x0000_s1100" style="position:absolute;left:1720;top:10566;width:1366;height:1366;visibility:visible" o:gfxdata="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" filled="f" strokecolor="#4f81bd [3204]">
+              <o:lock v:ext="edit" aspectratio="t"/>
+            </v:oval>
+            <v:shape id="Zone de texte 2" o:spid="_x0000_s1101" type="#_x0000_t202" style="position:absolute;left:1975;top:12446;width:219;height:340;visibility:visible" o:gfxdata="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" stroked="f">
+              <v:textbox>
+                <w:txbxContent>
+                  <w:p>
+                    <w:pPr>
+                      <w:ind w:left="-142" w:right="-276"/>
+                      <w:rPr>
+                        <w:color w:val="4BACC6" w:themeColor="accent5"/>
+                        <w:sz w:val="16"/>
+                        <w:szCs w:val="16"/>
+                      </w:rPr>
+                    </w:pPr>
+                    <w:r>
+                      <w:rPr>
+                        <w:color w:val="4BACC6" w:themeColor="accent5"/>
+                        <w:sz w:val="16"/>
+                        <w:szCs w:val="16"/>
+                      </w:rPr>
+                      <w:t>C7</w:t>
+                    </w:r>
+                  </w:p>
+                </w:txbxContent>
+              </v:textbox>
+            </v:shape>
+            <v:oval id="Oval 125" o:spid="_x0000_s1102" style="position:absolute;left:1726;top:12274;width:685;height:685;visibility:visible" o:gfxdata="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" filled="f" strokecolor="#4bacc6 [3208]">
+              <o:lock v:ext="edit" aspectratio="t"/>
+            </v:oval>
+            <v:oval id="Oval 126" o:spid="_x0000_s1103" style="position:absolute;left:1727;top:11238;width:2767;height:2767;visibility:visible" o:gfxdata="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" filled="f" strokecolor="#9bbb59 [3206]">
+              <o:lock v:ext="edit" aspectratio="t"/>
+            </v:oval>
+            <v:oval id="Oval 127" o:spid="_x0000_s1104" style="position:absolute;left:3447;top:12625;width:1402;height:1402;visibility:visible" o:gfxdata="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" filled="f" strokecolor="#ffc000">
+              <o:lock v:ext="edit" aspectratio="t"/>
+            </v:oval>
+            <v:oval id="Oval 128" o:spid="_x0000_s1105" style="position:absolute;left:4131;top:9859;width:685;height:685;visibility:visible" o:gfxdata="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" filled="f" strokecolor="#938953 [1614]">
+              <o:lock v:ext="edit" aspectratio="t"/>
+            </v:oval>
+            <v:oval id="Oval 129" o:spid="_x0000_s1106" style="position:absolute;left:3102;top:10566;width:2067;height:2067;visibility:visible" o:gfxdata="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" filled="f" strokecolor="#c0504d [3205]">
+              <o:lock v:ext="edit" aspectratio="t"/>
+            </v:oval>
+            <v:oval id="Oval 153" o:spid="_x0000_s1107" style="position:absolute;left:4472;top:10880;width:2079;height:2079;visibility:visible" o:gfxdata="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" filled="f" strokecolor="#8064a2 [3207]">
+              <o:lock v:ext="edit" aspectratio="t"/>
+            </v:oval>
+          </v:group>
+        </w:pict>
       </w:r>
     </w:p>
     <w:p>
@@ -5701,7 +2688,7 @@
       <m:oMath>
         <m:rad>
           <m:radPr>
-            <m:degHide m:val="1"/>
+            <m:degHide m:val="on"/>
             <m:ctrlPr>
               <w:rPr>
                 <w:rFonts w:ascii="Cambria Math" w:hAnsi="Cambria Math"/>
@@ -5787,7 +2774,7 @@
                     </pic:cNvPicPr>
                   </pic:nvPicPr>
                   <pic:blipFill>
-                    <a:blip r:embed="rId8" cstate="print"/>
+                    <a:blip r:embed="rId7" cstate="print"/>
                     <a:srcRect/>
                     <a:stretch>
                       <a:fillRect/>
@@ -5838,7 +2825,7 @@
                     </pic:cNvPicPr>
                   </pic:nvPicPr>
                   <pic:blipFill>
-                    <a:blip r:embed="rId9" cstate="print"/>
+                    <a:blip r:embed="rId8" cstate="print"/>
                     <a:srcRect/>
                     <a:stretch>
                       <a:fillRect/>
@@ -5878,7 +2865,7 @@
           <w:lang w:eastAsia="fr-FR"/>
         </w:rPr>
         <w:drawing>
-          <wp:inline distT="0" distB="0" distL="0" distR="0" wp14:anchorId="52E9AB5A" wp14:editId="695F8BDC">
+          <wp:inline distT="0" distB="0" distL="0" distR="0">
             <wp:extent cx="2974316" cy="2969364"/>
             <wp:effectExtent l="19050" t="0" r="0" b="0"/>
             <wp:docPr id="7" name="Image 7"/>
@@ -5895,7 +2882,7 @@
                     </pic:cNvPicPr>
                   </pic:nvPicPr>
                   <pic:blipFill>
-                    <a:blip r:embed="rId10" cstate="print"/>
+                    <a:blip r:embed="rId9" cstate="print"/>
                     <a:srcRect/>
                     <a:stretch>
                       <a:fillRect/>
@@ -5961,7 +2948,7 @@
                     </pic:cNvPicPr>
                   </pic:nvPicPr>
                   <pic:blipFill>
-                    <a:blip r:embed="rId11" cstate="print"/>
+                    <a:blip r:embed="rId10" cstate="print"/>
                     <a:srcRect/>
                     <a:stretch>
                       <a:fillRect/>
@@ -6012,7 +2999,7 @@
                     </pic:cNvPicPr>
                   </pic:nvPicPr>
                   <pic:blipFill>
-                    <a:blip r:embed="rId12" cstate="print"/>
+                    <a:blip r:embed="rId11" cstate="print"/>
                     <a:srcRect/>
                     <a:stretch>
                       <a:fillRect/>
@@ -6068,7 +3055,7 @@
                     </pic:cNvPicPr>
                   </pic:nvPicPr>
                   <pic:blipFill>
-                    <a:blip r:embed="rId13" cstate="print"/>
+                    <a:blip r:embed="rId12" cstate="print"/>
                     <a:srcRect/>
                     <a:stretch>
                       <a:fillRect/>
@@ -6212,7 +3199,7 @@
                     </pic:cNvPicPr>
                   </pic:nvPicPr>
                   <pic:blipFill>
-                    <a:blip r:embed="rId14" cstate="print"/>
+                    <a:blip r:embed="rId13" cstate="print"/>
                     <a:srcRect/>
                     <a:stretch>
                       <a:fillRect/>
@@ -6275,7 +3262,7 @@
       <m:oMath>
         <m:rad>
           <m:radPr>
-            <m:degHide m:val="1"/>
+            <m:degHide m:val="on"/>
             <m:ctrlPr>
               <w:rPr>
                 <w:rFonts w:ascii="Cambria Math" w:hAnsi="Cambria Math"/>
@@ -6368,7 +3355,7 @@
                     </pic:cNvPicPr>
                   </pic:nvPicPr>
                   <pic:blipFill>
-                    <a:blip r:embed="rId15" cstate="print"/>
+                    <a:blip r:embed="rId14" cstate="print"/>
                     <a:srcRect/>
                     <a:stretch>
                       <a:fillRect/>
@@ -6501,7 +3488,7 @@
                     </pic:cNvPicPr>
                   </pic:nvPicPr>
                   <pic:blipFill>
-                    <a:blip r:embed="rId16" cstate="print"/>
+                    <a:blip r:embed="rId15" cstate="print"/>
                     <a:srcRect/>
                     <a:stretch>
                       <a:fillRect/>
@@ -6663,7 +3650,7 @@
                     </pic:cNvPicPr>
                   </pic:nvPicPr>
                   <pic:blipFill>
-                    <a:blip r:embed="rId17" cstate="print"/>
+                    <a:blip r:embed="rId16" cstate="print"/>
                     <a:srcRect/>
                     <a:stretch>
                       <a:fillRect/>
@@ -6714,7 +3701,7 @@
                     </pic:cNvPicPr>
                   </pic:nvPicPr>
                   <pic:blipFill>
-                    <a:blip r:embed="rId18" cstate="print"/>
+                    <a:blip r:embed="rId17" cstate="print"/>
                     <a:srcRect/>
                     <a:stretch>
                       <a:fillRect/>
@@ -6770,7 +3757,7 @@
                     </pic:cNvPicPr>
                   </pic:nvPicPr>
                   <pic:blipFill>
-                    <a:blip r:embed="rId19" cstate="print"/>
+                    <a:blip r:embed="rId18" cstate="print"/>
                     <a:srcRect/>
                     <a:stretch>
                       <a:fillRect/>
@@ -6834,7 +3821,7 @@
           <w:lang w:eastAsia="fr-FR"/>
         </w:rPr>
         <w:drawing>
-          <wp:inline distT="0" distB="0" distL="0" distR="0" wp14:anchorId="06EA7651" wp14:editId="6BC9C0F6">
+          <wp:inline distT="0" distB="0" distL="0" distR="0">
             <wp:extent cx="2743200" cy="2738120"/>
             <wp:effectExtent l="0" t="0" r="0" b="0"/>
             <wp:docPr id="17" name="Image 46"/>
@@ -6851,7 +3838,7 @@
                     </pic:cNvPicPr>
                   </pic:nvPicPr>
                   <pic:blipFill>
-                    <a:blip r:embed="rId20"/>
+                    <a:blip r:embed="rId19" cstate="print"/>
                     <a:stretch>
                       <a:fillRect/>
                     </a:stretch>
@@ -6877,7 +3864,7 @@
           <w:lang w:eastAsia="fr-FR"/>
         </w:rPr>
         <w:drawing>
-          <wp:inline distT="0" distB="0" distL="0" distR="0" wp14:anchorId="35FC9EC5" wp14:editId="3763B9B8">
+          <wp:inline distT="0" distB="0" distL="0" distR="0">
             <wp:extent cx="2776220" cy="2771140"/>
             <wp:effectExtent l="0" t="0" r="0" b="0"/>
             <wp:docPr id="18" name="Image 49"/>
@@ -6894,7 +3881,7 @@
                     </pic:cNvPicPr>
                   </pic:nvPicPr>
                   <pic:blipFill>
-                    <a:blip r:embed="rId21"/>
+                    <a:blip r:embed="rId20" cstate="print"/>
                     <a:stretch>
                       <a:fillRect/>
                     </a:stretch>
@@ -6922,7 +3909,7 @@
           <w:lang w:eastAsia="fr-FR"/>
         </w:rPr>
         <w:drawing>
-          <wp:inline distT="0" distB="0" distL="0" distR="0" wp14:anchorId="1997CC97" wp14:editId="6F9076FF">
+          <wp:inline distT="0" distB="0" distL="0" distR="0">
             <wp:extent cx="2989580" cy="2984500"/>
             <wp:effectExtent l="0" t="0" r="0" b="0"/>
             <wp:docPr id="1" name="Image 52"/>
@@ -6939,7 +3926,7 @@
                     </pic:cNvPicPr>
                   </pic:nvPicPr>
                   <pic:blipFill>
-                    <a:blip r:embed="rId22"/>
+                    <a:blip r:embed="rId21" cstate="print"/>
                     <a:stretch>
                       <a:fillRect/>
                     </a:stretch>
@@ -7047,7 +4034,7 @@
           <w:lang w:eastAsia="fr-FR"/>
         </w:rPr>
         <w:drawing>
-          <wp:inline distT="0" distB="0" distL="0" distR="0" wp14:anchorId="4296C60B" wp14:editId="2D38696A">
+          <wp:inline distT="0" distB="0" distL="0" distR="0">
             <wp:extent cx="2888615" cy="2883535"/>
             <wp:effectExtent l="0" t="0" r="0" b="0"/>
             <wp:docPr id="20" name="Image 10"/>
@@ -7064,7 +4051,7 @@
                     </pic:cNvPicPr>
                   </pic:nvPicPr>
                   <pic:blipFill>
-                    <a:blip r:embed="rId23"/>
+                    <a:blip r:embed="rId22" cstate="print"/>
                     <a:stretch>
                       <a:fillRect/>
                     </a:stretch>
@@ -7120,7 +4107,7 @@
       <m:oMath>
         <m:rad>
           <m:radPr>
-            <m:degHide m:val="1"/>
+            <m:degHide m:val="on"/>
             <m:ctrlPr>
               <w:rPr>
                 <w:rFonts w:ascii="Cambria Math" w:hAnsi="Cambria Math"/>
@@ -7191,7 +4178,7 @@
           <w:lang w:eastAsia="fr-FR"/>
         </w:rPr>
         <w:drawing>
-          <wp:inline distT="0" distB="0" distL="0" distR="0" wp14:anchorId="29F9591C" wp14:editId="5DDC3F71">
+          <wp:inline distT="0" distB="0" distL="0" distR="0">
             <wp:extent cx="3037205" cy="3031490"/>
             <wp:effectExtent l="0" t="0" r="0" b="0"/>
             <wp:docPr id="21" name="Image 13"/>
@@ -7208,7 +4195,7 @@
                     </pic:cNvPicPr>
                   </pic:nvPicPr>
                   <pic:blipFill>
-                    <a:blip r:embed="rId24"/>
+                    <a:blip r:embed="rId23" cstate="print"/>
                     <a:stretch>
                       <a:fillRect/>
                     </a:stretch>
@@ -7311,7 +4298,7 @@
           <w:lang w:eastAsia="fr-FR"/>
         </w:rPr>
         <w:drawing>
-          <wp:inline distT="0" distB="0" distL="0" distR="0" wp14:anchorId="4B69AC57" wp14:editId="3005721A">
+          <wp:inline distT="0" distB="0" distL="0" distR="0">
             <wp:extent cx="2866390" cy="2861310"/>
             <wp:effectExtent l="0" t="0" r="0" b="0"/>
             <wp:docPr id="4" name="Image2"/>
@@ -7328,7 +4315,7 @@
                     </pic:cNvPicPr>
                   </pic:nvPicPr>
                   <pic:blipFill>
-                    <a:blip r:embed="rId25"/>
+                    <a:blip r:embed="rId24" cstate="print"/>
                     <a:stretch>
                       <a:fillRect/>
                     </a:stretch>
@@ -7467,6 +4454,9 @@
       <w:r>
         <w:t>F(n)=n</w:t>
       </w:r>
+      <w:r>
+        <w:t xml:space="preserve"> log n</w:t>
+      </w:r>
     </w:p>
     <w:p>
       <w:pPr>
@@ -7480,6 +4470,9 @@
       <w:r>
         <w:t>C1=1/7</w:t>
       </w:r>
+      <w:r>
+        <w:t>7</w:t>
+      </w:r>
     </w:p>
     <w:p>
       <w:pPr>
@@ -7505,10 +4498,10 @@
           <w:lang w:eastAsia="fr-FR"/>
         </w:rPr>
         <w:drawing>
-          <wp:inline distT="0" distB="0" distL="0" distR="0" wp14:anchorId="07DF234C" wp14:editId="1659D8E1">
-            <wp:extent cx="3007995" cy="3002915"/>
-            <wp:effectExtent l="0" t="0" r="0" b="0"/>
-            <wp:docPr id="23" name="Image3"/>
+          <wp:inline distT="0" distB="0" distL="0" distR="0">
+            <wp:extent cx="3171825" cy="3166171"/>
+            <wp:effectExtent l="19050" t="0" r="9525" b="0"/>
+            <wp:docPr id="5" name="Image 1"/>
             <wp:cNvGraphicFramePr>
               <a:graphicFrameLocks xmlns:a="http://schemas.openxmlformats.org/drawingml/2006/main" noChangeAspect="1"/>
             </wp:cNvGraphicFramePr>
@@ -7516,13 +4509,14 @@
               <a:graphicData uri="http://schemas.openxmlformats.org/drawingml/2006/picture">
                 <pic:pic xmlns:pic="http://schemas.openxmlformats.org/drawingml/2006/picture">
                   <pic:nvPicPr>
-                    <pic:cNvPr id="23" name="Image3"/>
+                    <pic:cNvPr id="0" name="Picture 1"/>
                     <pic:cNvPicPr>
                       <a:picLocks noChangeAspect="1" noChangeArrowheads="1"/>
                     </pic:cNvPicPr>
                   </pic:nvPicPr>
                   <pic:blipFill>
-                    <a:blip r:embed="rId26"/>
+                    <a:blip r:embed="rId25" cstate="print"/>
+                    <a:srcRect/>
                     <a:stretch>
                       <a:fillRect/>
                     </a:stretch>
@@ -7530,11 +4524,18 @@
                   <pic:spPr bwMode="auto">
                     <a:xfrm>
                       <a:off x="0" y="0"/>
-                      <a:ext cx="3007995" cy="3002915"/>
+                      <a:ext cx="3176246" cy="3170584"/>
                     </a:xfrm>
                     <a:prstGeom prst="rect">
                       <a:avLst/>
                     </a:prstGeom>
+                    <a:noFill/>
+                    <a:ln w="9525">
+                      <a:noFill/>
+                      <a:miter lim="800000"/>
+                      <a:headEnd/>
+                      <a:tailEnd/>
+                    </a:ln>
                   </pic:spPr>
                 </pic:pic>
               </a:graphicData>
@@ -7583,7 +4584,7 @@
       <m:oMath>
         <m:rad>
           <m:radPr>
-            <m:degHide m:val="1"/>
+            <m:degHide m:val="on"/>
             <m:ctrlPr>
               <w:rPr>
                 <w:rFonts w:ascii="Cambria Math" w:hAnsi="Cambria Math"/>
@@ -7653,8 +4654,9 @@
           <w:noProof/>
           <w:lang w:eastAsia="fr-FR"/>
         </w:rPr>
+        <w:lastRenderedPageBreak/>
         <w:drawing>
-          <wp:inline distT="0" distB="0" distL="0" distR="0" wp14:anchorId="2FB82424" wp14:editId="464F3326">
+          <wp:inline distT="0" distB="0" distL="0" distR="0">
             <wp:extent cx="2938145" cy="2933065"/>
             <wp:effectExtent l="0" t="0" r="0" b="0"/>
             <wp:docPr id="24" name="Image5"/>
@@ -7671,7 +4673,7 @@
                     </pic:cNvPicPr>
                   </pic:nvPicPr>
                   <pic:blipFill>
-                    <a:blip r:embed="rId27"/>
+                    <a:blip r:embed="rId26" cstate="print"/>
                     <a:stretch>
                       <a:fillRect/>
                     </a:stretch>
@@ -7774,7 +4776,7 @@
           <w:lang w:eastAsia="fr-FR"/>
         </w:rPr>
         <w:drawing>
-          <wp:inline distT="0" distB="0" distL="0" distR="0" wp14:anchorId="5F921849" wp14:editId="02BA97F1">
+          <wp:inline distT="0" distB="0" distL="0" distR="0">
             <wp:extent cx="3050540" cy="3045460"/>
             <wp:effectExtent l="0" t="0" r="0" b="0"/>
             <wp:docPr id="25" name="Image6"/>
@@ -7791,7 +4793,7 @@
                     </pic:cNvPicPr>
                   </pic:nvPicPr>
                   <pic:blipFill>
-                    <a:blip r:embed="rId28"/>
+                    <a:blip r:embed="rId27" cstate="print"/>
                     <a:stretch>
                       <a:fillRect/>
                     </a:stretch>
@@ -7830,7 +4832,22 @@
         <w:overflowPunct w:val="0"/>
       </w:pPr>
       <w:r>
-        <w:t>Dans le premier jeu de test, T(n)= O(n)</w:t>
+        <w:lastRenderedPageBreak/>
+        <w:t xml:space="preserve">Dans le premier jeu de test, T(n)= </w:t>
+      </w:r>
+      <w:proofErr w:type="gramStart"/>
+      <w:r>
+        <w:t>O(</w:t>
+      </w:r>
+      <w:proofErr w:type="gramEnd"/>
+      <w:r>
+        <w:t>n</w:t>
+      </w:r>
+      <w:r>
+        <w:t xml:space="preserve"> log n</w:t>
+      </w:r>
+      <w:r>
+        <w:t>)</w:t>
       </w:r>
     </w:p>
     <w:p>
@@ -7912,7 +4929,7 @@
           <w:bottom w:w="55" w:type="dxa"/>
           <w:right w:w="55" w:type="dxa"/>
         </w:tblCellMar>
-        <w:tblLook w:val="0000" w:firstRow="0" w:lastRow="0" w:firstColumn="0" w:lastColumn="0" w:noHBand="0" w:noVBand="0"/>
+        <w:tblLook w:val="0000"/>
       </w:tblPr>
       <w:tblGrid>
         <w:gridCol w:w="1814"/>
@@ -8702,11 +5719,31 @@
                 <w:color w:val="009900"/>
               </w:rPr>
             </w:pPr>
+            <w:proofErr w:type="gramStart"/>
             <w:r>
               <w:rPr>
                 <w:color w:val="009900"/>
               </w:rPr>
-              <w:t>O(n)</w:t>
+              <w:t>O(</w:t>
+            </w:r>
+            <w:proofErr w:type="gramEnd"/>
+            <w:r>
+              <w:rPr>
+                <w:color w:val="009900"/>
+              </w:rPr>
+              <w:t>n</w:t>
+            </w:r>
+            <w:r>
+              <w:rPr>
+                <w:color w:val="009900"/>
+              </w:rPr>
+              <w:t xml:space="preserve"> log n</w:t>
+            </w:r>
+            <w:r>
+              <w:rPr>
+                <w:color w:val="009900"/>
+              </w:rPr>
+              <w:t>)</w:t>
             </w:r>
           </w:p>
         </w:tc>
@@ -8744,7 +5781,13 @@
               <w:rPr>
                 <w:color w:val="009900"/>
               </w:rPr>
-              <w:t>n log(n))</w:t>
+              <w:t>n log n</w:t>
+            </w:r>
+            <w:r>
+              <w:rPr>
+                <w:color w:val="009900"/>
+              </w:rPr>
+              <w:t>)</w:t>
             </w:r>
           </w:p>
         </w:tc>
@@ -8795,7 +5838,9 @@
           <w:color w:val="FF0000"/>
         </w:rPr>
       </w:pPr>
-    </w:p>
+      <w:bookmarkStart w:id="0" w:name="_GoBack"/>
+    </w:p>
+    <w:bookmarkEnd w:id="0"/>
     <w:p>
       <w:r>
         <w:rPr>
@@ -8847,11 +5892,183 @@
       </w:r>
     </w:p>
     <w:p>
-      <w:r>
-        <w:rPr>
-          <w:color w:val="000000"/>
-        </w:rPr>
-        <w:t xml:space="preserve">Le calcul de H(n) (en question 4) nous montre que nous avons des résultats identiques pour les deux algorithmes. Nous nous servons donc de T(n) pour comparer l’efficacité de chacun. Ainsi, il semblerait que l’algorithme </w:t>
+      <w:pPr>
+        <w:rPr>
+          <w:color w:val="000000"/>
+        </w:rPr>
+      </w:pPr>
+      <w:r>
+        <w:rPr>
+          <w:color w:val="000000"/>
+        </w:rPr>
+        <w:t>Le calcul de H(n) (en question 4) nous montre que nous avons des résultats identiques pour les deux algorithmes</w:t>
+      </w:r>
+      <w:r>
+        <w:rPr>
+          <w:color w:val="000000"/>
+        </w:rPr>
+        <w:t xml:space="preserve"> concernant le nombre de croisements obtenus</w:t>
+      </w:r>
+      <w:r>
+        <w:rPr>
+          <w:color w:val="000000"/>
+        </w:rPr>
+        <w:t xml:space="preserve">. </w:t>
+      </w:r>
+      <w:r>
+        <w:rPr>
+          <w:color w:val="000000"/>
+        </w:rPr>
+        <w:t>Nous</w:t>
+      </w:r>
+      <w:r>
+        <w:rPr>
+          <w:color w:val="000000"/>
+        </w:rPr>
+        <w:t xml:space="preserve"> nous servons donc de T(n) pour comparer l’efficacité de chacun. </w:t>
+      </w:r>
+    </w:p>
+    <w:p>
+      <w:pPr>
+        <w:rPr>
+          <w:color w:val="000000"/>
+        </w:rPr>
+      </w:pPr>
+      <w:r>
+        <w:rPr>
+          <w:color w:val="000000"/>
+        </w:rPr>
+        <w:t xml:space="preserve">Dans la question 2.c, nous avons estimé la complexité </w:t>
+      </w:r>
+      <w:r>
+        <w:rPr>
+          <w:color w:val="000000"/>
+        </w:rPr>
+        <w:t xml:space="preserve">T(n) </w:t>
+      </w:r>
+      <w:r>
+        <w:rPr>
+          <w:color w:val="000000"/>
+        </w:rPr>
+        <w:t xml:space="preserve">de l’algorithme </w:t>
+      </w:r>
+      <w:r>
+        <w:rPr>
+          <w:i/>
+          <w:color w:val="000000"/>
+        </w:rPr>
+        <w:t>Balayage</w:t>
+      </w:r>
+      <w:r>
+        <w:rPr>
+          <w:color w:val="000000"/>
+        </w:rPr>
+        <w:t xml:space="preserve"> à n log n+ k + (n-1). </w:t>
+      </w:r>
+      <w:r>
+        <w:rPr>
+          <w:color w:val="000000"/>
+        </w:rPr>
+        <w:t xml:space="preserve"> Ici, k est, pour chaque algorithme et chaque jeu de test, le résultat de H(n)</w:t>
+      </w:r>
+      <w:r>
+        <w:rPr>
+          <w:color w:val="000000"/>
+        </w:rPr>
+        <w:t>.</w:t>
+      </w:r>
+      <w:r>
+        <w:rPr>
+          <w:color w:val="000000"/>
+        </w:rPr>
+        <w:t xml:space="preserve"> Lorsque k est négligeable par rapport à n log n, la complexité sera donc de n log n. On observe cela avec les jeux de test un et </w:t>
+      </w:r>
+      <w:proofErr w:type="gramStart"/>
+      <w:r>
+        <w:rPr>
+          <w:color w:val="000000"/>
+        </w:rPr>
+        <w:t>deux(</w:t>
+      </w:r>
+      <w:proofErr w:type="gramEnd"/>
+      <w:r>
+        <w:rPr>
+          <w:color w:val="000000"/>
+        </w:rPr>
+        <w:t xml:space="preserve"> log n&lt; n log n et n&lt; n log n). Au contraire, dans le jeu de test 3, k=n². n² étant plus grand que n log n, la complexité de T(n) devient donc </w:t>
+      </w:r>
+      <w:proofErr w:type="gramStart"/>
+      <w:r>
+        <w:rPr>
+          <w:color w:val="000000"/>
+        </w:rPr>
+        <w:t>O(</w:t>
+      </w:r>
+      <w:proofErr w:type="gramEnd"/>
+      <w:r>
+        <w:rPr>
+          <w:color w:val="000000"/>
+        </w:rPr>
+        <w:t>n²).</w:t>
+      </w:r>
+      <w:r>
+        <w:rPr>
+          <w:color w:val="000000"/>
+        </w:rPr>
+        <w:t xml:space="preserve"> </w:t>
+      </w:r>
+    </w:p>
+    <w:p>
+      <w:pPr>
+        <w:rPr>
+          <w:i/>
+        </w:rPr>
+      </w:pPr>
+      <w:r>
+        <w:rPr>
+          <w:color w:val="000000"/>
+        </w:rPr>
+        <w:t xml:space="preserve">Dans tous les cas, la complexité de T(n) pour </w:t>
+      </w:r>
+      <w:r>
+        <w:rPr>
+          <w:i/>
+          <w:color w:val="000000"/>
+        </w:rPr>
+        <w:t>Balayage</w:t>
+      </w:r>
+      <w:r>
+        <w:rPr>
+          <w:color w:val="000000"/>
+        </w:rPr>
+        <w:t xml:space="preserve"> est inférieure ou égale à celle de </w:t>
+      </w:r>
+      <w:r>
+        <w:rPr>
+          <w:i/>
+          <w:color w:val="000000"/>
+        </w:rPr>
+        <w:t>Toutes les paires.</w:t>
+      </w:r>
+    </w:p>
+    <w:p>
+      <w:r>
+        <w:rPr>
+          <w:color w:val="000000"/>
+        </w:rPr>
+        <w:t xml:space="preserve">Nous pouvons donc </w:t>
+      </w:r>
+      <w:r>
+        <w:rPr>
+          <w:color w:val="000000"/>
+        </w:rPr>
+        <w:t>affirmer</w:t>
+      </w:r>
+      <w:r>
+        <w:rPr>
+          <w:color w:val="000000"/>
+        </w:rPr>
+        <w:t xml:space="preserve"> que l’algorithme </w:t>
       </w:r>
       <w:r>
         <w:rPr>
@@ -8865,7 +6082,7 @@
         <w:rPr>
           <w:color w:val="000000"/>
         </w:rPr>
-        <w:t xml:space="preserve"> soit plus efficace que </w:t>
+        <w:t xml:space="preserve"> est plus efficace que </w:t>
       </w:r>
       <w:r>
         <w:rPr>
@@ -8873,21 +6090,7 @@
           <w:iCs/>
           <w:color w:val="000000"/>
         </w:rPr>
-        <w:t xml:space="preserve">Toutes Les Paires </w:t>
-      </w:r>
-      <w:r>
-        <w:rPr>
-          <w:color w:val="000000"/>
-        </w:rPr>
-        <w:t>en ce qui concerne le temps de calcul.</w:t>
-      </w:r>
-    </w:p>
-    <w:p>
-      <w:r>
-        <w:rPr>
-          <w:color w:val="000000"/>
-        </w:rPr>
-        <w:t xml:space="preserve">Nous pouvons donc supposer que l’algorithme </w:t>
+        <w:t>Toutes Les Paire</w:t>
       </w:r>
       <w:r>
         <w:rPr>
@@ -8895,21 +6098,21 @@
           <w:iCs/>
           <w:color w:val="000000"/>
         </w:rPr>
-        <w:t>Balayage</w:t>
-      </w:r>
-      <w:r>
-        <w:rPr>
-          <w:color w:val="000000"/>
-        </w:rPr>
-        <w:t xml:space="preserve"> est plus efficace que </w:t>
-      </w:r>
-      <w:r>
-        <w:rPr>
-          <w:i/>
+        <w:t>s</w:t>
+      </w:r>
+      <w:r>
+        <w:rPr>
           <w:iCs/>
           <w:color w:val="000000"/>
         </w:rPr>
-        <w:t>Toutes Les Paires.</w:t>
+        <w:t>.</w:t>
+      </w:r>
+      <w:r>
+        <w:rPr>
+          <w:iCs/>
+          <w:color w:val="000000"/>
+        </w:rPr>
+        <w:t xml:space="preserve"> </w:t>
       </w:r>
       <w:r>
         <w:br w:type="page"/>
@@ -8937,7 +6140,7 @@
 </file>
 
 <file path=word/numbering.xml><?xml version="1.0" encoding="utf-8"?>
-<w:numbering xmlns:wpc="http://schemas.microsoft.com/office/word/2010/wordprocessingCanvas" xmlns:mc="http://schemas.openxmlformats.org/markup-compatibility/2006" xmlns:o="urn:schemas-microsoft-com:office:office" xmlns:r="http://schemas.openxmlformats.org/officeDocument/2006/relationships" xmlns:m="http://schemas.openxmlformats.org/officeDocument/2006/math" xmlns:v="urn:schemas-microsoft-com:vml" xmlns:wp14="http://schemas.microsoft.com/office/word/2010/wordprocessingDrawing" xmlns:wp="http://schemas.openxmlformats.org/drawingml/2006/wordprocessingDrawing" xmlns:w10="urn:schemas-microsoft-com:office:word" xmlns:w="http://schemas.openxmlformats.org/wordprocessingml/2006/main" xmlns:w14="http://schemas.microsoft.com/office/word/2010/wordml" xmlns:wpg="http://schemas.microsoft.com/office/word/2010/wordprocessingGroup" xmlns:wpi="http://schemas.microsoft.com/office/word/2010/wordprocessingInk" xmlns:wne="http://schemas.microsoft.com/office/word/2006/wordml" xmlns:wps="http://schemas.microsoft.com/office/word/2010/wordprocessingShape" mc:Ignorable="w14 wp14">
+<w:numbering xmlns:ve="http://schemas.openxmlformats.org/markup-compatibility/2006" xmlns:o="urn:schemas-microsoft-com:office:office" xmlns:r="http://schemas.openxmlformats.org/officeDocument/2006/relationships" xmlns:m="http://schemas.openxmlformats.org/officeDocument/2006/math" xmlns:v="urn:schemas-microsoft-com:vml" xmlns:wp="http://schemas.openxmlformats.org/drawingml/2006/wordprocessingDrawing" xmlns:w10="urn:schemas-microsoft-com:office:word" xmlns:w="http://schemas.openxmlformats.org/wordprocessingml/2006/main" xmlns:wne="http://schemas.microsoft.com/office/word/2006/wordml">
   <w:abstractNum w:abstractNumId="0">
     <w:nsid w:val="04A97385"/>
     <w:multiLevelType w:val="multilevel"/>
@@ -10790,7 +7993,7 @@
 </file>
 
 <file path=word/styles.xml><?xml version="1.0" encoding="utf-8"?>
-<w:styles xmlns:mc="http://schemas.openxmlformats.org/markup-compatibility/2006" xmlns:r="http://schemas.openxmlformats.org/officeDocument/2006/relationships" xmlns:w="http://schemas.openxmlformats.org/wordprocessingml/2006/main" xmlns:w14="http://schemas.microsoft.com/office/word/2010/wordml" mc:Ignorable="w14">
+<w:styles xmlns:r="http://schemas.openxmlformats.org/officeDocument/2006/relationships" xmlns:w="http://schemas.openxmlformats.org/wordprocessingml/2006/main">
   <w:docDefaults>
     <w:rPrDefault>
       <w:rPr>
@@ -10948,6 +8151,7 @@
   <w:style w:type="paragraph" w:default="1" w:styleId="Normal">
     <w:name w:val="Normal"/>
     <w:qFormat/>
+    <w:rsid w:val="00275CA6"/>
   </w:style>
   <w:style w:type="paragraph" w:styleId="Titre1">
     <w:name w:val="heading 1"/>
@@ -11030,6 +8234,7 @@
     <w:uiPriority w:val="99"/>
     <w:semiHidden/>
     <w:unhideWhenUsed/>
+    <w:qFormat/>
     <w:tblPr>
       <w:tblInd w:w="0" w:type="dxa"/>
       <w:tblCellMar>
@@ -11875,7 +9080,7 @@
 </file>
 
 <file path=customXml/itemProps1.xml><?xml version="1.0" encoding="utf-8"?>
-<ds:datastoreItem xmlns:ds="http://schemas.openxmlformats.org/officeDocument/2006/customXml" ds:itemID="{5E5AD0FC-2287-4172-AFC0-CCAAF0CE8CF0}">
+<ds:datastoreItem xmlns:ds="http://schemas.openxmlformats.org/officeDocument/2006/customXml" ds:itemID="{5469EA96-F8A8-4058-A6EB-E3ABEEF2F996}">
   <ds:schemaRefs>
     <ds:schemaRef ds:uri="http://schemas.openxmlformats.org/officeDocument/2006/bibliography"/>
   </ds:schemaRefs>

</xml_diff>

<commit_message>
Ajout de la description du programme
</commit_message>
<xml_diff>
--- a/COMPLEXITE-Projet.docx
+++ b/COMPLEXITE-Projet.docx
@@ -1,6 +1,6 @@
 
 <file path=word/document.xml><?xml version="1.0" encoding="utf-8"?>
-<w:document xmlns:ve="http://schemas.openxmlformats.org/markup-compatibility/2006" xmlns:o="urn:schemas-microsoft-com:office:office" xmlns:r="http://schemas.openxmlformats.org/officeDocument/2006/relationships" xmlns:m="http://schemas.openxmlformats.org/officeDocument/2006/math" xmlns:v="urn:schemas-microsoft-com:vml" xmlns:wp="http://schemas.openxmlformats.org/drawingml/2006/wordprocessingDrawing" xmlns:w10="urn:schemas-microsoft-com:office:word" xmlns:w="http://schemas.openxmlformats.org/wordprocessingml/2006/main" xmlns:wne="http://schemas.microsoft.com/office/word/2006/wordml">
+<w:document xmlns:wpc="http://schemas.microsoft.com/office/word/2010/wordprocessingCanvas" xmlns:mc="http://schemas.openxmlformats.org/markup-compatibility/2006" xmlns:o="urn:schemas-microsoft-com:office:office" xmlns:r="http://schemas.openxmlformats.org/officeDocument/2006/relationships" xmlns:m="http://schemas.openxmlformats.org/officeDocument/2006/math" xmlns:v="urn:schemas-microsoft-com:vml" xmlns:wp14="http://schemas.microsoft.com/office/word/2010/wordprocessingDrawing" xmlns:wp="http://schemas.openxmlformats.org/drawingml/2006/wordprocessingDrawing" xmlns:w10="urn:schemas-microsoft-com:office:word" xmlns:w="http://schemas.openxmlformats.org/wordprocessingml/2006/main" xmlns:w14="http://schemas.microsoft.com/office/word/2010/wordml" xmlns:wpg="http://schemas.microsoft.com/office/word/2010/wordprocessingGroup" xmlns:wpi="http://schemas.microsoft.com/office/word/2010/wordprocessingInk" xmlns:wne="http://schemas.microsoft.com/office/word/2006/wordml" xmlns:wps="http://schemas.microsoft.com/office/word/2010/wordprocessingShape" mc:Ignorable="w14 wp14">
   <w:body>
     <w:sdt>
       <w:sdtPr>
@@ -10,6 +10,7 @@
           <w:docPartUnique/>
         </w:docPartObj>
       </w:sdtPr>
+      <w:sdtEndPr/>
       <w:sdtContent>
         <w:p/>
         <w:tbl>
@@ -27,7 +28,7 @@
               <w:bottom w:w="360" w:type="dxa"/>
               <w:right w:w="115" w:type="dxa"/>
             </w:tblCellMar>
-            <w:tblLook w:val="04A0"/>
+            <w:tblLook w:val="04A0" w:firstRow="1" w:lastRow="0" w:firstColumn="1" w:lastColumn="0" w:noHBand="0" w:noVBand="1"/>
           </w:tblPr>
           <w:tblGrid>
             <w:gridCol w:w="3721"/>
@@ -45,6 +46,7 @@
                 <w:dataBinding w:prefixMappings="xmlns:ns0='http://schemas.openxmlformats.org/package/2006/metadata/core-properties' xmlns:ns1='http://purl.org/dc/elements/1.1/'" w:xpath="/ns0:coreProperties[1]/ns1:title[1]" w:storeItemID="{6C3C8BC8-F283-45AE-878A-BAB7291924A1}"/>
                 <w:text/>
               </w:sdtPr>
+              <w:sdtEndPr/>
               <w:sdtContent>
                 <w:tc>
                   <w:tcPr>
@@ -84,6 +86,7 @@
                 <w:dataBinding w:prefixMappings="xmlns:ns0='http://schemas.openxmlformats.org/package/2006/metadata/core-properties' xmlns:ns1='http://purl.org/dc/elements/1.1/'" w:xpath="/ns0:coreProperties[1]/ns1:subject[1]" w:storeItemID="{6C3C8BC8-F283-45AE-878A-BAB7291924A1}"/>
                 <w:text/>
               </w:sdtPr>
+              <w:sdtEndPr/>
               <w:sdtContent>
                 <w:tc>
                   <w:tcPr>
@@ -121,6 +124,7 @@
                 <w:dataBinding w:prefixMappings="xmlns:ns0='http://schemas.openxmlformats.org/package/2006/metadata/core-properties' xmlns:ns1='http://purl.org/dc/elements/1.1/'" w:xpath="/ns0:coreProperties[1]/ns1:creator[1]" w:storeItemID="{6C3C8BC8-F283-45AE-878A-BAB7291924A1}"/>
                 <w:text/>
               </w:sdtPr>
+              <w:sdtEndPr/>
               <w:sdtContent>
                 <w:tc>
                   <w:tcPr>
@@ -180,8 +184,17 @@
                         <w:sz w:val="28"/>
                         <w:szCs w:val="28"/>
                       </w:rPr>
-                      <w:t xml:space="preserve"> Nicolas, Keller Rowane</w:t>
+                      <w:t xml:space="preserve"> Nicolas, Keller </w:t>
                     </w:r>
+                    <w:proofErr w:type="spellStart"/>
+                    <w:r>
+                      <w:rPr>
+                        <w:sz w:val="28"/>
+                        <w:szCs w:val="28"/>
+                      </w:rPr>
+                      <w:t>Rowane</w:t>
+                    </w:r>
+                    <w:proofErr w:type="spellEnd"/>
                   </w:p>
                 </w:tc>
               </w:sdtContent>
@@ -237,7 +250,7 @@
       <w:pPr>
         <w:pStyle w:val="Paragraphedeliste"/>
       </w:pPr>
-      <w:hyperlink r:id="rId6" w:anchor="sort(java.util.List" w:history="1">
+      <w:hyperlink r:id="rId7" w:anchor="sort(java.util.List" w:history="1">
         <w:r>
           <w:rPr>
             <w:rStyle w:val="LienInternet"/>
@@ -2688,7 +2701,7 @@
       <m:oMath>
         <m:rad>
           <m:radPr>
-            <m:degHide m:val="on"/>
+            <m:degHide m:val="1"/>
             <m:ctrlPr>
               <w:rPr>
                 <w:rFonts w:ascii="Cambria Math" w:hAnsi="Cambria Math"/>
@@ -2774,7 +2787,7 @@
                     </pic:cNvPicPr>
                   </pic:nvPicPr>
                   <pic:blipFill>
-                    <a:blip r:embed="rId7" cstate="print"/>
+                    <a:blip r:embed="rId8" cstate="print"/>
                     <a:srcRect/>
                     <a:stretch>
                       <a:fillRect/>
@@ -2825,7 +2838,7 @@
                     </pic:cNvPicPr>
                   </pic:nvPicPr>
                   <pic:blipFill>
-                    <a:blip r:embed="rId8" cstate="print"/>
+                    <a:blip r:embed="rId9" cstate="print"/>
                     <a:srcRect/>
                     <a:stretch>
                       <a:fillRect/>
@@ -2882,7 +2895,7 @@
                     </pic:cNvPicPr>
                   </pic:nvPicPr>
                   <pic:blipFill>
-                    <a:blip r:embed="rId9" cstate="print"/>
+                    <a:blip r:embed="rId10" cstate="print"/>
                     <a:srcRect/>
                     <a:stretch>
                       <a:fillRect/>
@@ -2948,7 +2961,7 @@
                     </pic:cNvPicPr>
                   </pic:nvPicPr>
                   <pic:blipFill>
-                    <a:blip r:embed="rId10" cstate="print"/>
+                    <a:blip r:embed="rId11" cstate="print"/>
                     <a:srcRect/>
                     <a:stretch>
                       <a:fillRect/>
@@ -2999,7 +3012,7 @@
                     </pic:cNvPicPr>
                   </pic:nvPicPr>
                   <pic:blipFill>
-                    <a:blip r:embed="rId11" cstate="print"/>
+                    <a:blip r:embed="rId12" cstate="print"/>
                     <a:srcRect/>
                     <a:stretch>
                       <a:fillRect/>
@@ -3055,7 +3068,7 @@
                     </pic:cNvPicPr>
                   </pic:nvPicPr>
                   <pic:blipFill>
-                    <a:blip r:embed="rId12" cstate="print"/>
+                    <a:blip r:embed="rId13" cstate="print"/>
                     <a:srcRect/>
                     <a:stretch>
                       <a:fillRect/>
@@ -3199,7 +3212,7 @@
                     </pic:cNvPicPr>
                   </pic:nvPicPr>
                   <pic:blipFill>
-                    <a:blip r:embed="rId13" cstate="print"/>
+                    <a:blip r:embed="rId14" cstate="print"/>
                     <a:srcRect/>
                     <a:stretch>
                       <a:fillRect/>
@@ -3262,7 +3275,7 @@
       <m:oMath>
         <m:rad>
           <m:radPr>
-            <m:degHide m:val="on"/>
+            <m:degHide m:val="1"/>
             <m:ctrlPr>
               <w:rPr>
                 <w:rFonts w:ascii="Cambria Math" w:hAnsi="Cambria Math"/>
@@ -3355,7 +3368,7 @@
                     </pic:cNvPicPr>
                   </pic:nvPicPr>
                   <pic:blipFill>
-                    <a:blip r:embed="rId14" cstate="print"/>
+                    <a:blip r:embed="rId15" cstate="print"/>
                     <a:srcRect/>
                     <a:stretch>
                       <a:fillRect/>
@@ -3488,7 +3501,7 @@
                     </pic:cNvPicPr>
                   </pic:nvPicPr>
                   <pic:blipFill>
-                    <a:blip r:embed="rId15" cstate="print"/>
+                    <a:blip r:embed="rId16" cstate="print"/>
                     <a:srcRect/>
                     <a:stretch>
                       <a:fillRect/>
@@ -3650,7 +3663,7 @@
                     </pic:cNvPicPr>
                   </pic:nvPicPr>
                   <pic:blipFill>
-                    <a:blip r:embed="rId16" cstate="print"/>
+                    <a:blip r:embed="rId17" cstate="print"/>
                     <a:srcRect/>
                     <a:stretch>
                       <a:fillRect/>
@@ -3701,7 +3714,7 @@
                     </pic:cNvPicPr>
                   </pic:nvPicPr>
                   <pic:blipFill>
-                    <a:blip r:embed="rId17" cstate="print"/>
+                    <a:blip r:embed="rId18" cstate="print"/>
                     <a:srcRect/>
                     <a:stretch>
                       <a:fillRect/>
@@ -3757,7 +3770,7 @@
                     </pic:cNvPicPr>
                   </pic:nvPicPr>
                   <pic:blipFill>
-                    <a:blip r:embed="rId18" cstate="print"/>
+                    <a:blip r:embed="rId19" cstate="print"/>
                     <a:srcRect/>
                     <a:stretch>
                       <a:fillRect/>
@@ -3838,7 +3851,7 @@
                     </pic:cNvPicPr>
                   </pic:nvPicPr>
                   <pic:blipFill>
-                    <a:blip r:embed="rId19" cstate="print"/>
+                    <a:blip r:embed="rId20" cstate="print"/>
                     <a:stretch>
                       <a:fillRect/>
                     </a:stretch>
@@ -3881,7 +3894,7 @@
                     </pic:cNvPicPr>
                   </pic:nvPicPr>
                   <pic:blipFill>
-                    <a:blip r:embed="rId20" cstate="print"/>
+                    <a:blip r:embed="rId21" cstate="print"/>
                     <a:stretch>
                       <a:fillRect/>
                     </a:stretch>
@@ -3926,7 +3939,7 @@
                     </pic:cNvPicPr>
                   </pic:nvPicPr>
                   <pic:blipFill>
-                    <a:blip r:embed="rId21" cstate="print"/>
+                    <a:blip r:embed="rId22" cstate="print"/>
                     <a:stretch>
                       <a:fillRect/>
                     </a:stretch>
@@ -4051,7 +4064,7 @@
                     </pic:cNvPicPr>
                   </pic:nvPicPr>
                   <pic:blipFill>
-                    <a:blip r:embed="rId22" cstate="print"/>
+                    <a:blip r:embed="rId23" cstate="print"/>
                     <a:stretch>
                       <a:fillRect/>
                     </a:stretch>
@@ -4107,7 +4120,7 @@
       <m:oMath>
         <m:rad>
           <m:radPr>
-            <m:degHide m:val="on"/>
+            <m:degHide m:val="1"/>
             <m:ctrlPr>
               <w:rPr>
                 <w:rFonts w:ascii="Cambria Math" w:hAnsi="Cambria Math"/>
@@ -4195,7 +4208,7 @@
                     </pic:cNvPicPr>
                   </pic:nvPicPr>
                   <pic:blipFill>
-                    <a:blip r:embed="rId23" cstate="print"/>
+                    <a:blip r:embed="rId24" cstate="print"/>
                     <a:stretch>
                       <a:fillRect/>
                     </a:stretch>
@@ -4315,7 +4328,7 @@
                     </pic:cNvPicPr>
                   </pic:nvPicPr>
                   <pic:blipFill>
-                    <a:blip r:embed="rId24" cstate="print"/>
+                    <a:blip r:embed="rId25" cstate="print"/>
                     <a:stretch>
                       <a:fillRect/>
                     </a:stretch>
@@ -4515,7 +4528,7 @@
                     </pic:cNvPicPr>
                   </pic:nvPicPr>
                   <pic:blipFill>
-                    <a:blip r:embed="rId25" cstate="print"/>
+                    <a:blip r:embed="rId26" cstate="print"/>
                     <a:srcRect/>
                     <a:stretch>
                       <a:fillRect/>
@@ -4584,7 +4597,7 @@
       <m:oMath>
         <m:rad>
           <m:radPr>
-            <m:degHide m:val="on"/>
+            <m:degHide m:val="1"/>
             <m:ctrlPr>
               <w:rPr>
                 <w:rFonts w:ascii="Cambria Math" w:hAnsi="Cambria Math"/>
@@ -4673,7 +4686,7 @@
                     </pic:cNvPicPr>
                   </pic:nvPicPr>
                   <pic:blipFill>
-                    <a:blip r:embed="rId26" cstate="print"/>
+                    <a:blip r:embed="rId27" cstate="print"/>
                     <a:stretch>
                       <a:fillRect/>
                     </a:stretch>
@@ -4793,7 +4806,7 @@
                     </pic:cNvPicPr>
                   </pic:nvPicPr>
                   <pic:blipFill>
-                    <a:blip r:embed="rId27" cstate="print"/>
+                    <a:blip r:embed="rId28" cstate="print"/>
                     <a:stretch>
                       <a:fillRect/>
                     </a:stretch>
@@ -4929,7 +4942,7 @@
           <w:bottom w:w="55" w:type="dxa"/>
           <w:right w:w="55" w:type="dxa"/>
         </w:tblCellMar>
-        <w:tblLook w:val="0000"/>
+        <w:tblLook w:val="0000" w:firstRow="0" w:lastRow="0" w:firstColumn="0" w:lastColumn="0" w:noHBand="0" w:noVBand="0"/>
       </w:tblPr>
       <w:tblGrid>
         <w:gridCol w:w="1814"/>
@@ -5838,9 +5851,7 @@
           <w:color w:val="FF0000"/>
         </w:rPr>
       </w:pPr>
-      <w:bookmarkStart w:id="0" w:name="_GoBack"/>
-    </w:p>
-    <w:bookmarkEnd w:id="0"/>
+    </w:p>
     <w:p>
       <w:r>
         <w:rPr>
@@ -6126,6 +6137,1278 @@
         <w:lastRenderedPageBreak/>
         <w:t>Question 6</w:t>
       </w:r>
+    </w:p>
+    <w:p/>
+    <w:p/>
+    <w:p/>
+    <w:p>
+      <w:pPr>
+        <w:pStyle w:val="Titre1"/>
+      </w:pPr>
+      <w:r>
+        <w:t>Description du programme</w:t>
+      </w:r>
+    </w:p>
+    <w:p/>
+    <w:p>
+      <w:pPr>
+        <w:pStyle w:val="Titre2"/>
+        <w:spacing w:after="240"/>
+      </w:pPr>
+      <w:r>
+        <w:t>La classe Balayage :</w:t>
+      </w:r>
+    </w:p>
+    <w:p>
+      <w:r>
+        <w:t>Cette classe permet de réaliser la comparaison par balayage. Elle possède une liste de cercle sur laquelle la comparaison va se réaliser.</w:t>
+      </w:r>
+    </w:p>
+    <w:p>
+      <w:pPr>
+        <w:pStyle w:val="Paragraphedeliste"/>
+        <w:numPr>
+          <w:ilvl w:val="0"/>
+          <w:numId w:val="19"/>
+        </w:numPr>
+      </w:pPr>
+      <w:r>
+        <w:t>Les méthodes importantes :</w:t>
+      </w:r>
+    </w:p>
+    <w:p>
+      <w:pPr>
+        <w:ind w:left="360"/>
+        <w:rPr>
+          <w:rFonts w:ascii="Consolas" w:hAnsi="Consolas" w:cs="Consolas"/>
+          <w:color w:val="000000"/>
+          <w:sz w:val="20"/>
+          <w:szCs w:val="20"/>
+        </w:rPr>
+      </w:pPr>
+      <w:r>
+        <w:rPr>
+          <w:rFonts w:ascii="Consolas" w:hAnsi="Consolas" w:cs="Consolas"/>
+          <w:b/>
+          <w:bCs/>
+          <w:color w:val="7F0055"/>
+          <w:sz w:val="20"/>
+          <w:szCs w:val="20"/>
+        </w:rPr>
+        <w:t>public</w:t>
+      </w:r>
+      <w:r>
+        <w:rPr>
+          <w:rFonts w:ascii="Consolas" w:hAnsi="Consolas" w:cs="Consolas"/>
+          <w:color w:val="000000"/>
+          <w:sz w:val="20"/>
+          <w:szCs w:val="20"/>
+        </w:rPr>
+        <w:t xml:space="preserve"> </w:t>
+      </w:r>
+      <w:proofErr w:type="spellStart"/>
+      <w:r>
+        <w:rPr>
+          <w:rFonts w:ascii="Consolas" w:hAnsi="Consolas" w:cs="Consolas"/>
+          <w:b/>
+          <w:bCs/>
+          <w:color w:val="7F0055"/>
+          <w:sz w:val="20"/>
+          <w:szCs w:val="20"/>
+        </w:rPr>
+        <w:t>void</w:t>
+      </w:r>
+      <w:proofErr w:type="spellEnd"/>
+      <w:r>
+        <w:rPr>
+          <w:rFonts w:ascii="Consolas" w:hAnsi="Consolas" w:cs="Consolas"/>
+          <w:color w:val="000000"/>
+          <w:sz w:val="20"/>
+          <w:szCs w:val="20"/>
+        </w:rPr>
+        <w:t xml:space="preserve"> </w:t>
+      </w:r>
+      <w:proofErr w:type="spellStart"/>
+      <w:proofErr w:type="gramStart"/>
+      <w:r>
+        <w:rPr>
+          <w:rFonts w:ascii="Consolas" w:hAnsi="Consolas" w:cs="Consolas"/>
+          <w:color w:val="000000"/>
+          <w:sz w:val="20"/>
+          <w:szCs w:val="20"/>
+        </w:rPr>
+        <w:t>addCercle</w:t>
+      </w:r>
+      <w:proofErr w:type="spellEnd"/>
+      <w:r>
+        <w:rPr>
+          <w:rFonts w:ascii="Consolas" w:hAnsi="Consolas" w:cs="Consolas"/>
+          <w:color w:val="000000"/>
+          <w:sz w:val="20"/>
+          <w:szCs w:val="20"/>
+        </w:rPr>
+        <w:t>(</w:t>
+      </w:r>
+      <w:proofErr w:type="gramEnd"/>
+      <w:r>
+        <w:rPr>
+          <w:rFonts w:ascii="Consolas" w:hAnsi="Consolas" w:cs="Consolas"/>
+          <w:color w:val="000000"/>
+          <w:sz w:val="20"/>
+          <w:szCs w:val="20"/>
+        </w:rPr>
+        <w:t xml:space="preserve">Cercle </w:t>
+      </w:r>
+      <w:r>
+        <w:rPr>
+          <w:rFonts w:ascii="Consolas" w:hAnsi="Consolas" w:cs="Consolas"/>
+          <w:color w:val="6A3E3E"/>
+          <w:sz w:val="20"/>
+          <w:szCs w:val="20"/>
+        </w:rPr>
+        <w:t>c</w:t>
+      </w:r>
+      <w:r>
+        <w:rPr>
+          <w:rFonts w:ascii="Consolas" w:hAnsi="Consolas" w:cs="Consolas"/>
+          <w:color w:val="000000"/>
+          <w:sz w:val="20"/>
+          <w:szCs w:val="20"/>
+        </w:rPr>
+        <w:t>)</w:t>
+      </w:r>
+      <w:r>
+        <w:rPr>
+          <w:rFonts w:ascii="Consolas" w:hAnsi="Consolas" w:cs="Consolas"/>
+          <w:color w:val="000000"/>
+          <w:sz w:val="20"/>
+          <w:szCs w:val="20"/>
+        </w:rPr>
+        <w:t> : Permet d’ajouter les cercles dans le liste de cercle présentes dans la classe.</w:t>
+      </w:r>
+    </w:p>
+    <w:p>
+      <w:pPr>
+        <w:ind w:left="360"/>
+        <w:rPr>
+          <w:rFonts w:ascii="Consolas" w:hAnsi="Consolas" w:cs="Consolas"/>
+          <w:color w:val="000000"/>
+          <w:sz w:val="20"/>
+          <w:szCs w:val="20"/>
+        </w:rPr>
+      </w:pPr>
+      <w:r>
+        <w:rPr>
+          <w:rFonts w:ascii="Consolas" w:hAnsi="Consolas" w:cs="Consolas"/>
+          <w:b/>
+          <w:bCs/>
+          <w:color w:val="7F0055"/>
+          <w:sz w:val="20"/>
+          <w:szCs w:val="20"/>
+        </w:rPr>
+        <w:t>public</w:t>
+      </w:r>
+      <w:r>
+        <w:rPr>
+          <w:rFonts w:ascii="Consolas" w:hAnsi="Consolas" w:cs="Consolas"/>
+          <w:color w:val="000000"/>
+          <w:sz w:val="20"/>
+          <w:szCs w:val="20"/>
+        </w:rPr>
+        <w:t xml:space="preserve"> </w:t>
+      </w:r>
+      <w:r>
+        <w:rPr>
+          <w:rFonts w:ascii="Consolas" w:hAnsi="Consolas" w:cs="Consolas"/>
+          <w:b/>
+          <w:bCs/>
+          <w:color w:val="7F0055"/>
+          <w:sz w:val="20"/>
+          <w:szCs w:val="20"/>
+        </w:rPr>
+        <w:t>double</w:t>
+      </w:r>
+      <w:r>
+        <w:rPr>
+          <w:rFonts w:ascii="Consolas" w:hAnsi="Consolas" w:cs="Consolas"/>
+          <w:color w:val="000000"/>
+          <w:sz w:val="20"/>
+          <w:szCs w:val="20"/>
+        </w:rPr>
+        <w:t xml:space="preserve"> </w:t>
+      </w:r>
+      <w:proofErr w:type="gramStart"/>
+      <w:r>
+        <w:rPr>
+          <w:rFonts w:ascii="Consolas" w:hAnsi="Consolas" w:cs="Consolas"/>
+          <w:color w:val="000000"/>
+          <w:sz w:val="20"/>
+          <w:szCs w:val="20"/>
+        </w:rPr>
+        <w:t>distance(</w:t>
+      </w:r>
+      <w:proofErr w:type="gramEnd"/>
+      <w:r>
+        <w:rPr>
+          <w:rFonts w:ascii="Consolas" w:hAnsi="Consolas" w:cs="Consolas"/>
+          <w:color w:val="000000"/>
+          <w:sz w:val="20"/>
+          <w:szCs w:val="20"/>
+        </w:rPr>
+        <w:t xml:space="preserve">Cercle </w:t>
+      </w:r>
+      <w:r>
+        <w:rPr>
+          <w:rFonts w:ascii="Consolas" w:hAnsi="Consolas" w:cs="Consolas"/>
+          <w:color w:val="6A3E3E"/>
+          <w:sz w:val="20"/>
+          <w:szCs w:val="20"/>
+        </w:rPr>
+        <w:t>c1</w:t>
+      </w:r>
+      <w:r>
+        <w:rPr>
+          <w:rFonts w:ascii="Consolas" w:hAnsi="Consolas" w:cs="Consolas"/>
+          <w:color w:val="000000"/>
+          <w:sz w:val="20"/>
+          <w:szCs w:val="20"/>
+        </w:rPr>
+        <w:t xml:space="preserve">, Cercle </w:t>
+      </w:r>
+      <w:r>
+        <w:rPr>
+          <w:rFonts w:ascii="Consolas" w:hAnsi="Consolas" w:cs="Consolas"/>
+          <w:color w:val="6A3E3E"/>
+          <w:sz w:val="20"/>
+          <w:szCs w:val="20"/>
+        </w:rPr>
+        <w:t>c2</w:t>
+      </w:r>
+      <w:r>
+        <w:rPr>
+          <w:rFonts w:ascii="Consolas" w:hAnsi="Consolas" w:cs="Consolas"/>
+          <w:color w:val="000000"/>
+          <w:sz w:val="20"/>
+          <w:szCs w:val="20"/>
+        </w:rPr>
+        <w:t>)</w:t>
+      </w:r>
+      <w:r>
+        <w:rPr>
+          <w:rFonts w:ascii="Consolas" w:hAnsi="Consolas" w:cs="Consolas"/>
+          <w:color w:val="000000"/>
+          <w:sz w:val="20"/>
+          <w:szCs w:val="20"/>
+        </w:rPr>
+        <w:t> : Permet de calculer la distance entre le centre des deux cercles passés en paramètre.</w:t>
+      </w:r>
+    </w:p>
+    <w:p>
+      <w:pPr>
+        <w:ind w:left="360"/>
+        <w:rPr>
+          <w:rFonts w:ascii="Consolas" w:hAnsi="Consolas" w:cs="Consolas"/>
+          <w:color w:val="000000"/>
+          <w:sz w:val="20"/>
+          <w:szCs w:val="20"/>
+        </w:rPr>
+      </w:pPr>
+      <w:proofErr w:type="gramStart"/>
+      <w:r>
+        <w:rPr>
+          <w:rFonts w:ascii="Consolas" w:hAnsi="Consolas" w:cs="Consolas"/>
+          <w:b/>
+          <w:bCs/>
+          <w:color w:val="7F0055"/>
+          <w:sz w:val="20"/>
+          <w:szCs w:val="20"/>
+        </w:rPr>
+        <w:t>public</w:t>
+      </w:r>
+      <w:proofErr w:type="gramEnd"/>
+      <w:r>
+        <w:rPr>
+          <w:rFonts w:ascii="Consolas" w:hAnsi="Consolas" w:cs="Consolas"/>
+          <w:color w:val="000000"/>
+          <w:sz w:val="20"/>
+          <w:szCs w:val="20"/>
+        </w:rPr>
+        <w:t xml:space="preserve"> </w:t>
+      </w:r>
+      <w:proofErr w:type="spellStart"/>
+      <w:r>
+        <w:rPr>
+          <w:rFonts w:ascii="Consolas" w:hAnsi="Consolas" w:cs="Consolas"/>
+          <w:b/>
+          <w:bCs/>
+          <w:color w:val="7F0055"/>
+          <w:sz w:val="20"/>
+          <w:szCs w:val="20"/>
+        </w:rPr>
+        <w:t>void</w:t>
+      </w:r>
+      <w:proofErr w:type="spellEnd"/>
+      <w:r>
+        <w:rPr>
+          <w:rFonts w:ascii="Consolas" w:hAnsi="Consolas" w:cs="Consolas"/>
+          <w:color w:val="000000"/>
+          <w:sz w:val="20"/>
+          <w:szCs w:val="20"/>
+        </w:rPr>
+        <w:t xml:space="preserve"> trier ()</w:t>
+      </w:r>
+      <w:r>
+        <w:rPr>
+          <w:rFonts w:ascii="Consolas" w:hAnsi="Consolas" w:cs="Consolas"/>
+          <w:color w:val="000000"/>
+          <w:sz w:val="20"/>
+          <w:szCs w:val="20"/>
+        </w:rPr>
+        <w:t> : Permet de trier la liste de cercle par rapport à leur coordonnée x.</w:t>
+      </w:r>
+    </w:p>
+    <w:p>
+      <w:pPr>
+        <w:ind w:left="360"/>
+        <w:rPr>
+          <w:rFonts w:ascii="Consolas" w:hAnsi="Consolas" w:cs="Consolas"/>
+          <w:color w:val="000000"/>
+          <w:sz w:val="20"/>
+          <w:szCs w:val="20"/>
+        </w:rPr>
+      </w:pPr>
+      <w:r>
+        <w:rPr>
+          <w:rFonts w:ascii="Consolas" w:hAnsi="Consolas" w:cs="Consolas"/>
+          <w:b/>
+          <w:bCs/>
+          <w:color w:val="7F0055"/>
+          <w:sz w:val="20"/>
+          <w:szCs w:val="20"/>
+        </w:rPr>
+        <w:t>public</w:t>
+      </w:r>
+      <w:r>
+        <w:rPr>
+          <w:rFonts w:ascii="Consolas" w:hAnsi="Consolas" w:cs="Consolas"/>
+          <w:color w:val="000000"/>
+          <w:sz w:val="20"/>
+          <w:szCs w:val="20"/>
+        </w:rPr>
+        <w:t xml:space="preserve"> </w:t>
+      </w:r>
+      <w:proofErr w:type="spellStart"/>
+      <w:r>
+        <w:rPr>
+          <w:rFonts w:ascii="Consolas" w:hAnsi="Consolas" w:cs="Consolas"/>
+          <w:b/>
+          <w:bCs/>
+          <w:color w:val="7F0055"/>
+          <w:sz w:val="20"/>
+          <w:szCs w:val="20"/>
+        </w:rPr>
+        <w:t>void</w:t>
+      </w:r>
+      <w:proofErr w:type="spellEnd"/>
+      <w:r>
+        <w:rPr>
+          <w:rFonts w:ascii="Consolas" w:hAnsi="Consolas" w:cs="Consolas"/>
+          <w:color w:val="000000"/>
+          <w:sz w:val="20"/>
+          <w:szCs w:val="20"/>
+        </w:rPr>
+        <w:t xml:space="preserve"> </w:t>
+      </w:r>
+      <w:proofErr w:type="gramStart"/>
+      <w:r>
+        <w:rPr>
+          <w:rFonts w:ascii="Consolas" w:hAnsi="Consolas" w:cs="Consolas"/>
+          <w:color w:val="000000"/>
+          <w:sz w:val="20"/>
+          <w:szCs w:val="20"/>
+        </w:rPr>
+        <w:t>comparaison(</w:t>
+      </w:r>
+      <w:proofErr w:type="gramEnd"/>
+      <w:r>
+        <w:rPr>
+          <w:rFonts w:ascii="Consolas" w:hAnsi="Consolas" w:cs="Consolas"/>
+          <w:color w:val="000000"/>
+          <w:sz w:val="20"/>
+          <w:szCs w:val="20"/>
+        </w:rPr>
+        <w:t>)</w:t>
+      </w:r>
+      <w:r>
+        <w:rPr>
+          <w:rFonts w:ascii="Consolas" w:hAnsi="Consolas" w:cs="Consolas"/>
+          <w:color w:val="000000"/>
+          <w:sz w:val="20"/>
+          <w:szCs w:val="20"/>
+        </w:rPr>
+        <w:t> : Permet de réaliser la comparaison des cercles comme indiqué dans l’énoncé. Au début de l’</w:t>
+      </w:r>
+      <w:r>
+        <w:rPr>
+          <w:rFonts w:ascii="Consolas" w:hAnsi="Consolas" w:cs="Consolas"/>
+          <w:color w:val="000000"/>
+          <w:sz w:val="20"/>
+          <w:szCs w:val="20"/>
+        </w:rPr>
+        <w:t>exécution</w:t>
+      </w:r>
+      <w:r>
+        <w:rPr>
+          <w:rFonts w:ascii="Consolas" w:hAnsi="Consolas" w:cs="Consolas"/>
+          <w:color w:val="000000"/>
+          <w:sz w:val="20"/>
+          <w:szCs w:val="20"/>
+        </w:rPr>
+        <w:t xml:space="preserve"> de cette méthode, la méthode </w:t>
+      </w:r>
+      <w:proofErr w:type="gramStart"/>
+      <w:r>
+        <w:rPr>
+          <w:rFonts w:ascii="Consolas" w:hAnsi="Consolas" w:cs="Consolas"/>
+          <w:color w:val="000000"/>
+          <w:sz w:val="20"/>
+          <w:szCs w:val="20"/>
+        </w:rPr>
+        <w:t>trier(</w:t>
+      </w:r>
+      <w:proofErr w:type="gramEnd"/>
+      <w:r>
+        <w:rPr>
+          <w:rFonts w:ascii="Consolas" w:hAnsi="Consolas" w:cs="Consolas"/>
+          <w:color w:val="000000"/>
+          <w:sz w:val="20"/>
+          <w:szCs w:val="20"/>
+        </w:rPr>
+        <w:t>) est appelé pour trier la liste de cercle.</w:t>
+      </w:r>
+    </w:p>
+    <w:p/>
+    <w:p>
+      <w:pPr>
+        <w:pStyle w:val="Titre2"/>
+        <w:spacing w:after="240"/>
+      </w:pPr>
+      <w:r>
+        <w:t xml:space="preserve">La classe </w:t>
+      </w:r>
+      <w:proofErr w:type="spellStart"/>
+      <w:r>
+        <w:t>ToutesLesPaires</w:t>
+      </w:r>
+      <w:proofErr w:type="spellEnd"/>
+      <w:r>
+        <w:t> :</w:t>
+      </w:r>
+    </w:p>
+    <w:p>
+      <w:r>
+        <w:t xml:space="preserve">Cette classe permet de réaliser la comparaison par </w:t>
+      </w:r>
+      <w:proofErr w:type="spellStart"/>
+      <w:r>
+        <w:t>ToutesLesPaires</w:t>
+      </w:r>
+      <w:proofErr w:type="spellEnd"/>
+      <w:r>
+        <w:t>.</w:t>
+      </w:r>
+    </w:p>
+    <w:p>
+      <w:pPr>
+        <w:pStyle w:val="Paragraphedeliste"/>
+        <w:numPr>
+          <w:ilvl w:val="0"/>
+          <w:numId w:val="19"/>
+        </w:numPr>
+      </w:pPr>
+      <w:r>
+        <w:t>Les méthodes importantes</w:t>
+      </w:r>
+    </w:p>
+    <w:p>
+      <w:pPr>
+        <w:ind w:left="426"/>
+        <w:rPr>
+          <w:rFonts w:ascii="Consolas" w:hAnsi="Consolas" w:cs="Consolas"/>
+          <w:color w:val="000000"/>
+          <w:sz w:val="20"/>
+          <w:szCs w:val="20"/>
+        </w:rPr>
+      </w:pPr>
+      <w:r>
+        <w:rPr>
+          <w:rFonts w:ascii="Consolas" w:hAnsi="Consolas" w:cs="Consolas"/>
+          <w:b/>
+          <w:bCs/>
+          <w:color w:val="7F0055"/>
+          <w:sz w:val="20"/>
+          <w:szCs w:val="20"/>
+        </w:rPr>
+        <w:t>public</w:t>
+      </w:r>
+      <w:r>
+        <w:rPr>
+          <w:rFonts w:ascii="Consolas" w:hAnsi="Consolas" w:cs="Consolas"/>
+          <w:color w:val="000000"/>
+          <w:sz w:val="20"/>
+          <w:szCs w:val="20"/>
+        </w:rPr>
+        <w:t xml:space="preserve"> </w:t>
+      </w:r>
+      <w:proofErr w:type="spellStart"/>
+      <w:r>
+        <w:rPr>
+          <w:rFonts w:ascii="Consolas" w:hAnsi="Consolas" w:cs="Consolas"/>
+          <w:b/>
+          <w:bCs/>
+          <w:color w:val="7F0055"/>
+          <w:sz w:val="20"/>
+          <w:szCs w:val="20"/>
+        </w:rPr>
+        <w:t>void</w:t>
+      </w:r>
+      <w:proofErr w:type="spellEnd"/>
+      <w:r>
+        <w:rPr>
+          <w:rFonts w:ascii="Consolas" w:hAnsi="Consolas" w:cs="Consolas"/>
+          <w:color w:val="000000"/>
+          <w:sz w:val="20"/>
+          <w:szCs w:val="20"/>
+        </w:rPr>
+        <w:t xml:space="preserve"> </w:t>
+      </w:r>
+      <w:proofErr w:type="spellStart"/>
+      <w:proofErr w:type="gramStart"/>
+      <w:r>
+        <w:rPr>
+          <w:rFonts w:ascii="Consolas" w:hAnsi="Consolas" w:cs="Consolas"/>
+          <w:color w:val="000000"/>
+          <w:sz w:val="20"/>
+          <w:szCs w:val="20"/>
+        </w:rPr>
+        <w:t>addCercle</w:t>
+      </w:r>
+      <w:proofErr w:type="spellEnd"/>
+      <w:r>
+        <w:rPr>
+          <w:rFonts w:ascii="Consolas" w:hAnsi="Consolas" w:cs="Consolas"/>
+          <w:color w:val="000000"/>
+          <w:sz w:val="20"/>
+          <w:szCs w:val="20"/>
+        </w:rPr>
+        <w:t>(</w:t>
+      </w:r>
+      <w:proofErr w:type="gramEnd"/>
+      <w:r>
+        <w:rPr>
+          <w:rFonts w:ascii="Consolas" w:hAnsi="Consolas" w:cs="Consolas"/>
+          <w:color w:val="000000"/>
+          <w:sz w:val="20"/>
+          <w:szCs w:val="20"/>
+        </w:rPr>
+        <w:t xml:space="preserve">Cercle </w:t>
+      </w:r>
+      <w:r>
+        <w:rPr>
+          <w:rFonts w:ascii="Consolas" w:hAnsi="Consolas" w:cs="Consolas"/>
+          <w:color w:val="6A3E3E"/>
+          <w:sz w:val="20"/>
+          <w:szCs w:val="20"/>
+        </w:rPr>
+        <w:t>c</w:t>
+      </w:r>
+      <w:r>
+        <w:rPr>
+          <w:rFonts w:ascii="Consolas" w:hAnsi="Consolas" w:cs="Consolas"/>
+          <w:color w:val="000000"/>
+          <w:sz w:val="20"/>
+          <w:szCs w:val="20"/>
+        </w:rPr>
+        <w:t xml:space="preserve">) : </w:t>
+      </w:r>
+      <w:r>
+        <w:rPr>
+          <w:rFonts w:ascii="Consolas" w:hAnsi="Consolas" w:cs="Consolas"/>
+          <w:color w:val="000000"/>
+          <w:sz w:val="20"/>
+          <w:szCs w:val="20"/>
+        </w:rPr>
+        <w:t>même chose que Balayage.</w:t>
+      </w:r>
+    </w:p>
+    <w:p>
+      <w:pPr>
+        <w:ind w:left="426"/>
+        <w:rPr>
+          <w:rFonts w:ascii="Consolas" w:hAnsi="Consolas" w:cs="Consolas"/>
+          <w:color w:val="000000"/>
+          <w:sz w:val="20"/>
+          <w:szCs w:val="20"/>
+        </w:rPr>
+      </w:pPr>
+      <w:r>
+        <w:rPr>
+          <w:rFonts w:ascii="Consolas" w:hAnsi="Consolas" w:cs="Consolas"/>
+          <w:b/>
+          <w:bCs/>
+          <w:color w:val="7F0055"/>
+          <w:sz w:val="20"/>
+          <w:szCs w:val="20"/>
+        </w:rPr>
+        <w:t>public</w:t>
+      </w:r>
+      <w:r>
+        <w:rPr>
+          <w:rFonts w:ascii="Consolas" w:hAnsi="Consolas" w:cs="Consolas"/>
+          <w:color w:val="000000"/>
+          <w:sz w:val="20"/>
+          <w:szCs w:val="20"/>
+        </w:rPr>
+        <w:t xml:space="preserve"> </w:t>
+      </w:r>
+      <w:r>
+        <w:rPr>
+          <w:rFonts w:ascii="Consolas" w:hAnsi="Consolas" w:cs="Consolas"/>
+          <w:b/>
+          <w:bCs/>
+          <w:color w:val="7F0055"/>
+          <w:sz w:val="20"/>
+          <w:szCs w:val="20"/>
+        </w:rPr>
+        <w:t>double</w:t>
+      </w:r>
+      <w:r>
+        <w:rPr>
+          <w:rFonts w:ascii="Consolas" w:hAnsi="Consolas" w:cs="Consolas"/>
+          <w:color w:val="000000"/>
+          <w:sz w:val="20"/>
+          <w:szCs w:val="20"/>
+        </w:rPr>
+        <w:t xml:space="preserve"> </w:t>
+      </w:r>
+      <w:proofErr w:type="gramStart"/>
+      <w:r>
+        <w:rPr>
+          <w:rFonts w:ascii="Consolas" w:hAnsi="Consolas" w:cs="Consolas"/>
+          <w:color w:val="000000"/>
+          <w:sz w:val="20"/>
+          <w:szCs w:val="20"/>
+        </w:rPr>
+        <w:t>distance(</w:t>
+      </w:r>
+      <w:proofErr w:type="gramEnd"/>
+      <w:r>
+        <w:rPr>
+          <w:rFonts w:ascii="Consolas" w:hAnsi="Consolas" w:cs="Consolas"/>
+          <w:color w:val="000000"/>
+          <w:sz w:val="20"/>
+          <w:szCs w:val="20"/>
+        </w:rPr>
+        <w:t xml:space="preserve">Cercle </w:t>
+      </w:r>
+      <w:r>
+        <w:rPr>
+          <w:rFonts w:ascii="Consolas" w:hAnsi="Consolas" w:cs="Consolas"/>
+          <w:color w:val="6A3E3E"/>
+          <w:sz w:val="20"/>
+          <w:szCs w:val="20"/>
+        </w:rPr>
+        <w:t>c1</w:t>
+      </w:r>
+      <w:r>
+        <w:rPr>
+          <w:rFonts w:ascii="Consolas" w:hAnsi="Consolas" w:cs="Consolas"/>
+          <w:color w:val="000000"/>
+          <w:sz w:val="20"/>
+          <w:szCs w:val="20"/>
+        </w:rPr>
+        <w:t xml:space="preserve">, Cercle </w:t>
+      </w:r>
+      <w:r>
+        <w:rPr>
+          <w:rFonts w:ascii="Consolas" w:hAnsi="Consolas" w:cs="Consolas"/>
+          <w:color w:val="6A3E3E"/>
+          <w:sz w:val="20"/>
+          <w:szCs w:val="20"/>
+        </w:rPr>
+        <w:t>c2</w:t>
+      </w:r>
+      <w:r>
+        <w:rPr>
+          <w:rFonts w:ascii="Consolas" w:hAnsi="Consolas" w:cs="Consolas"/>
+          <w:color w:val="000000"/>
+          <w:sz w:val="20"/>
+          <w:szCs w:val="20"/>
+        </w:rPr>
+        <w:t xml:space="preserve">) : </w:t>
+      </w:r>
+      <w:r>
+        <w:rPr>
+          <w:rFonts w:ascii="Consolas" w:hAnsi="Consolas" w:cs="Consolas"/>
+          <w:color w:val="000000"/>
+          <w:sz w:val="20"/>
+          <w:szCs w:val="20"/>
+        </w:rPr>
+        <w:t>même chose que Balayage.</w:t>
+      </w:r>
+    </w:p>
+    <w:p>
+      <w:pPr>
+        <w:ind w:left="426"/>
+        <w:rPr>
+          <w:rFonts w:ascii="Consolas" w:hAnsi="Consolas" w:cs="Consolas"/>
+          <w:color w:val="000000"/>
+          <w:sz w:val="20"/>
+          <w:szCs w:val="20"/>
+        </w:rPr>
+      </w:pPr>
+      <w:r>
+        <w:rPr>
+          <w:rFonts w:ascii="Consolas" w:hAnsi="Consolas" w:cs="Consolas"/>
+          <w:b/>
+          <w:bCs/>
+          <w:color w:val="7F0055"/>
+          <w:sz w:val="20"/>
+          <w:szCs w:val="20"/>
+        </w:rPr>
+        <w:t>public</w:t>
+      </w:r>
+      <w:r>
+        <w:rPr>
+          <w:rFonts w:ascii="Consolas" w:hAnsi="Consolas" w:cs="Consolas"/>
+          <w:color w:val="000000"/>
+          <w:sz w:val="20"/>
+          <w:szCs w:val="20"/>
+        </w:rPr>
+        <w:t xml:space="preserve"> </w:t>
+      </w:r>
+      <w:proofErr w:type="spellStart"/>
+      <w:r>
+        <w:rPr>
+          <w:rFonts w:ascii="Consolas" w:hAnsi="Consolas" w:cs="Consolas"/>
+          <w:b/>
+          <w:bCs/>
+          <w:color w:val="7F0055"/>
+          <w:sz w:val="20"/>
+          <w:szCs w:val="20"/>
+        </w:rPr>
+        <w:t>void</w:t>
+      </w:r>
+      <w:proofErr w:type="spellEnd"/>
+      <w:r>
+        <w:rPr>
+          <w:rFonts w:ascii="Consolas" w:hAnsi="Consolas" w:cs="Consolas"/>
+          <w:color w:val="000000"/>
+          <w:sz w:val="20"/>
+          <w:szCs w:val="20"/>
+        </w:rPr>
+        <w:t xml:space="preserve"> </w:t>
+      </w:r>
+      <w:proofErr w:type="gramStart"/>
+      <w:r>
+        <w:rPr>
+          <w:rFonts w:ascii="Consolas" w:hAnsi="Consolas" w:cs="Consolas"/>
+          <w:color w:val="000000"/>
+          <w:sz w:val="20"/>
+          <w:szCs w:val="20"/>
+        </w:rPr>
+        <w:t>comparaison(</w:t>
+      </w:r>
+      <w:proofErr w:type="gramEnd"/>
+      <w:r>
+        <w:rPr>
+          <w:rFonts w:ascii="Consolas" w:hAnsi="Consolas" w:cs="Consolas"/>
+          <w:color w:val="000000"/>
+          <w:sz w:val="20"/>
+          <w:szCs w:val="20"/>
+        </w:rPr>
+        <w:t>)</w:t>
+      </w:r>
+      <w:r>
+        <w:rPr>
+          <w:rFonts w:ascii="Consolas" w:hAnsi="Consolas" w:cs="Consolas"/>
+          <w:color w:val="000000"/>
+          <w:sz w:val="20"/>
+          <w:szCs w:val="20"/>
+        </w:rPr>
+        <w:t> : Permet de réaliser la comparaison des cercles en les comparants tous entre eux, un par un.</w:t>
+      </w:r>
+    </w:p>
+    <w:p>
+      <w:pPr>
+        <w:ind w:left="360"/>
+      </w:pPr>
+    </w:p>
+    <w:p>
+      <w:pPr>
+        <w:pStyle w:val="Titre2"/>
+        <w:spacing w:after="240"/>
+      </w:pPr>
+      <w:r>
+        <w:t>La classe Cercle :</w:t>
+      </w:r>
+    </w:p>
+    <w:p>
+      <w:r>
+        <w:t>Cette classe modélise le cercle à partir de coordonnées x et y, d’un rayon, ainsi que d’un numéro permettant l’identification des cercles lors des tests. Les cercles sont comparables par rapport à la coordonnée du point le plus à gauche du cercle.</w:t>
+      </w:r>
+    </w:p>
+    <w:p/>
+    <w:p>
+      <w:pPr>
+        <w:pStyle w:val="Titre2"/>
+        <w:spacing w:after="240"/>
+      </w:pPr>
+      <w:r>
+        <w:t>La classe Main :</w:t>
+      </w:r>
+    </w:p>
+    <w:p>
+      <w:r>
+        <w:t>La classe Main nous a permis de réaliser nos  différents tests.</w:t>
+      </w:r>
+    </w:p>
+    <w:p>
+      <w:pPr>
+        <w:pStyle w:val="Paragraphedeliste"/>
+        <w:numPr>
+          <w:ilvl w:val="0"/>
+          <w:numId w:val="19"/>
+        </w:numPr>
+      </w:pPr>
+      <w:r>
+        <w:t>Les méthodes importantes :</w:t>
+      </w:r>
+    </w:p>
+    <w:p>
+      <w:pPr>
+        <w:ind w:left="426"/>
+        <w:rPr>
+          <w:rFonts w:ascii="Consolas" w:hAnsi="Consolas" w:cs="Consolas"/>
+          <w:color w:val="000000"/>
+          <w:sz w:val="20"/>
+          <w:szCs w:val="20"/>
+        </w:rPr>
+      </w:pPr>
+      <w:proofErr w:type="gramStart"/>
+      <w:r>
+        <w:rPr>
+          <w:rFonts w:ascii="Consolas" w:hAnsi="Consolas" w:cs="Consolas"/>
+          <w:b/>
+          <w:bCs/>
+          <w:color w:val="7F0055"/>
+          <w:sz w:val="20"/>
+          <w:szCs w:val="20"/>
+        </w:rPr>
+        <w:t>public</w:t>
+      </w:r>
+      <w:proofErr w:type="gramEnd"/>
+      <w:r>
+        <w:rPr>
+          <w:rFonts w:ascii="Consolas" w:hAnsi="Consolas" w:cs="Consolas"/>
+          <w:color w:val="000000"/>
+          <w:sz w:val="20"/>
+          <w:szCs w:val="20"/>
+        </w:rPr>
+        <w:t xml:space="preserve"> </w:t>
+      </w:r>
+      <w:proofErr w:type="spellStart"/>
+      <w:r>
+        <w:rPr>
+          <w:rFonts w:ascii="Consolas" w:hAnsi="Consolas" w:cs="Consolas"/>
+          <w:b/>
+          <w:bCs/>
+          <w:color w:val="7F0055"/>
+          <w:sz w:val="20"/>
+          <w:szCs w:val="20"/>
+        </w:rPr>
+        <w:t>static</w:t>
+      </w:r>
+      <w:proofErr w:type="spellEnd"/>
+      <w:r>
+        <w:rPr>
+          <w:rFonts w:ascii="Consolas" w:hAnsi="Consolas" w:cs="Consolas"/>
+          <w:color w:val="000000"/>
+          <w:sz w:val="20"/>
+          <w:szCs w:val="20"/>
+        </w:rPr>
+        <w:t xml:space="preserve"> </w:t>
+      </w:r>
+      <w:proofErr w:type="spellStart"/>
+      <w:r>
+        <w:rPr>
+          <w:rFonts w:ascii="Consolas" w:hAnsi="Consolas" w:cs="Consolas"/>
+          <w:color w:val="000000"/>
+          <w:sz w:val="20"/>
+          <w:szCs w:val="20"/>
+        </w:rPr>
+        <w:t>ArrayList</w:t>
+      </w:r>
+      <w:proofErr w:type="spellEnd"/>
+      <w:r>
+        <w:rPr>
+          <w:rFonts w:ascii="Consolas" w:hAnsi="Consolas" w:cs="Consolas"/>
+          <w:color w:val="000000"/>
+          <w:sz w:val="20"/>
+          <w:szCs w:val="20"/>
+        </w:rPr>
+        <w:t>&lt;</w:t>
+      </w:r>
+      <w:proofErr w:type="spellStart"/>
+      <w:r>
+        <w:rPr>
+          <w:rFonts w:ascii="Consolas" w:hAnsi="Consolas" w:cs="Consolas"/>
+          <w:color w:val="000000"/>
+          <w:sz w:val="20"/>
+          <w:szCs w:val="20"/>
+        </w:rPr>
+        <w:t>Integer</w:t>
+      </w:r>
+      <w:proofErr w:type="spellEnd"/>
+      <w:r>
+        <w:rPr>
+          <w:rFonts w:ascii="Consolas" w:hAnsi="Consolas" w:cs="Consolas"/>
+          <w:color w:val="000000"/>
+          <w:sz w:val="20"/>
+          <w:szCs w:val="20"/>
+        </w:rPr>
+        <w:t>&gt; jeu (</w:t>
+      </w:r>
+      <w:proofErr w:type="spellStart"/>
+      <w:r>
+        <w:rPr>
+          <w:rFonts w:ascii="Consolas" w:hAnsi="Consolas" w:cs="Consolas"/>
+          <w:b/>
+          <w:bCs/>
+          <w:color w:val="7F0055"/>
+          <w:sz w:val="20"/>
+          <w:szCs w:val="20"/>
+        </w:rPr>
+        <w:t>int</w:t>
+      </w:r>
+      <w:proofErr w:type="spellEnd"/>
+      <w:r>
+        <w:rPr>
+          <w:rFonts w:ascii="Consolas" w:hAnsi="Consolas" w:cs="Consolas"/>
+          <w:color w:val="000000"/>
+          <w:sz w:val="20"/>
+          <w:szCs w:val="20"/>
+        </w:rPr>
+        <w:t xml:space="preserve"> </w:t>
+      </w:r>
+      <w:r>
+        <w:rPr>
+          <w:rFonts w:ascii="Consolas" w:hAnsi="Consolas" w:cs="Consolas"/>
+          <w:color w:val="6A3E3E"/>
+          <w:sz w:val="20"/>
+          <w:szCs w:val="20"/>
+        </w:rPr>
+        <w:t>n</w:t>
+      </w:r>
+      <w:r>
+        <w:rPr>
+          <w:rFonts w:ascii="Consolas" w:hAnsi="Consolas" w:cs="Consolas"/>
+          <w:color w:val="000000"/>
+          <w:sz w:val="20"/>
+          <w:szCs w:val="20"/>
+        </w:rPr>
+        <w:t xml:space="preserve">, </w:t>
+      </w:r>
+      <w:proofErr w:type="spellStart"/>
+      <w:r>
+        <w:rPr>
+          <w:rFonts w:ascii="Consolas" w:hAnsi="Consolas" w:cs="Consolas"/>
+          <w:b/>
+          <w:bCs/>
+          <w:color w:val="7F0055"/>
+          <w:sz w:val="20"/>
+          <w:szCs w:val="20"/>
+        </w:rPr>
+        <w:t>int</w:t>
+      </w:r>
+      <w:proofErr w:type="spellEnd"/>
+      <w:r>
+        <w:rPr>
+          <w:rFonts w:ascii="Consolas" w:hAnsi="Consolas" w:cs="Consolas"/>
+          <w:color w:val="000000"/>
+          <w:sz w:val="20"/>
+          <w:szCs w:val="20"/>
+        </w:rPr>
+        <w:t xml:space="preserve"> </w:t>
+      </w:r>
+      <w:r>
+        <w:rPr>
+          <w:rFonts w:ascii="Consolas" w:hAnsi="Consolas" w:cs="Consolas"/>
+          <w:color w:val="6A3E3E"/>
+          <w:sz w:val="20"/>
+          <w:szCs w:val="20"/>
+        </w:rPr>
+        <w:t>type</w:t>
+      </w:r>
+      <w:r>
+        <w:rPr>
+          <w:rFonts w:ascii="Consolas" w:hAnsi="Consolas" w:cs="Consolas"/>
+          <w:color w:val="000000"/>
+          <w:sz w:val="20"/>
+          <w:szCs w:val="20"/>
+        </w:rPr>
+        <w:t>)</w:t>
+      </w:r>
+      <w:r>
+        <w:rPr>
+          <w:rFonts w:ascii="Consolas" w:hAnsi="Consolas" w:cs="Consolas"/>
+          <w:color w:val="000000"/>
+          <w:sz w:val="20"/>
+          <w:szCs w:val="20"/>
+        </w:rPr>
+        <w:t xml:space="preserve"> : Cette méthode permet de mettre en place chaque liste de cercle présent dans Balayage et </w:t>
+      </w:r>
+      <w:proofErr w:type="spellStart"/>
+      <w:r>
+        <w:rPr>
+          <w:rFonts w:ascii="Consolas" w:hAnsi="Consolas" w:cs="Consolas"/>
+          <w:color w:val="000000"/>
+          <w:sz w:val="20"/>
+          <w:szCs w:val="20"/>
+        </w:rPr>
+        <w:t>ToutesLesPaires</w:t>
+      </w:r>
+      <w:proofErr w:type="spellEnd"/>
+      <w:r>
+        <w:rPr>
+          <w:rFonts w:ascii="Consolas" w:hAnsi="Consolas" w:cs="Consolas"/>
+          <w:color w:val="000000"/>
+          <w:sz w:val="20"/>
+          <w:szCs w:val="20"/>
+        </w:rPr>
+        <w:t xml:space="preserve"> (les deux listes étant identiques) en fonction du nombre de cercles désiré (n) et du type de jeu choisis (jeu1, jeu2 ou jeu3). Après la mise en place des listes de cercles en fonction du type de jeu, on applique la comparaison pour les deux classes, puis on récupère les résultats dans une liste que l’on retourne (voir </w:t>
+      </w:r>
+      <w:r>
+        <w:rPr>
+          <w:rFonts w:ascii="Consolas" w:hAnsi="Consolas" w:cs="Consolas"/>
+          <w:color w:val="000000"/>
+          <w:sz w:val="20"/>
+          <w:szCs w:val="20"/>
+        </w:rPr>
+        <w:t>ci-dessous</w:t>
+      </w:r>
+      <w:r>
+        <w:rPr>
+          <w:rFonts w:ascii="Consolas" w:hAnsi="Consolas" w:cs="Consolas"/>
+          <w:color w:val="000000"/>
+          <w:sz w:val="20"/>
+          <w:szCs w:val="20"/>
+        </w:rPr>
+        <w:t>).</w:t>
+      </w:r>
+    </w:p>
+    <w:p>
+      <w:pPr>
+        <w:ind w:left="426"/>
+      </w:pPr>
+      <w:r>
+        <w:rPr>
+          <w:rFonts w:ascii="Consolas" w:hAnsi="Consolas" w:cs="Consolas"/>
+          <w:b/>
+          <w:bCs/>
+          <w:color w:val="7F0055"/>
+          <w:sz w:val="20"/>
+          <w:szCs w:val="20"/>
+        </w:rPr>
+        <w:t>public</w:t>
+      </w:r>
+      <w:r>
+        <w:rPr>
+          <w:rFonts w:ascii="Consolas" w:hAnsi="Consolas" w:cs="Consolas"/>
+          <w:color w:val="000000"/>
+          <w:sz w:val="20"/>
+          <w:szCs w:val="20"/>
+        </w:rPr>
+        <w:t xml:space="preserve"> </w:t>
+      </w:r>
+      <w:proofErr w:type="spellStart"/>
+      <w:r>
+        <w:rPr>
+          <w:rFonts w:ascii="Consolas" w:hAnsi="Consolas" w:cs="Consolas"/>
+          <w:b/>
+          <w:bCs/>
+          <w:color w:val="7F0055"/>
+          <w:sz w:val="20"/>
+          <w:szCs w:val="20"/>
+        </w:rPr>
+        <w:t>static</w:t>
+      </w:r>
+      <w:proofErr w:type="spellEnd"/>
+      <w:r>
+        <w:rPr>
+          <w:rFonts w:ascii="Consolas" w:hAnsi="Consolas" w:cs="Consolas"/>
+          <w:color w:val="000000"/>
+          <w:sz w:val="20"/>
+          <w:szCs w:val="20"/>
+        </w:rPr>
+        <w:t xml:space="preserve"> String </w:t>
+      </w:r>
+      <w:proofErr w:type="spellStart"/>
+      <w:proofErr w:type="gramStart"/>
+      <w:r>
+        <w:rPr>
+          <w:rFonts w:ascii="Consolas" w:hAnsi="Consolas" w:cs="Consolas"/>
+          <w:color w:val="000000"/>
+          <w:sz w:val="20"/>
+          <w:szCs w:val="20"/>
+        </w:rPr>
+        <w:t>testGlobal</w:t>
+      </w:r>
+      <w:proofErr w:type="spellEnd"/>
+      <w:r>
+        <w:rPr>
+          <w:rFonts w:ascii="Consolas" w:hAnsi="Consolas" w:cs="Consolas"/>
+          <w:color w:val="000000"/>
+          <w:sz w:val="20"/>
+          <w:szCs w:val="20"/>
+        </w:rPr>
+        <w:t>(</w:t>
+      </w:r>
+      <w:proofErr w:type="spellStart"/>
+      <w:proofErr w:type="gramEnd"/>
+      <w:r>
+        <w:rPr>
+          <w:rFonts w:ascii="Consolas" w:hAnsi="Consolas" w:cs="Consolas"/>
+          <w:b/>
+          <w:bCs/>
+          <w:color w:val="7F0055"/>
+          <w:sz w:val="20"/>
+          <w:szCs w:val="20"/>
+        </w:rPr>
+        <w:t>int</w:t>
+      </w:r>
+      <w:proofErr w:type="spellEnd"/>
+      <w:r>
+        <w:rPr>
+          <w:rFonts w:ascii="Consolas" w:hAnsi="Consolas" w:cs="Consolas"/>
+          <w:color w:val="000000"/>
+          <w:sz w:val="20"/>
+          <w:szCs w:val="20"/>
+        </w:rPr>
+        <w:t xml:space="preserve"> </w:t>
+      </w:r>
+      <w:r>
+        <w:rPr>
+          <w:rFonts w:ascii="Consolas" w:hAnsi="Consolas" w:cs="Consolas"/>
+          <w:color w:val="6A3E3E"/>
+          <w:sz w:val="20"/>
+          <w:szCs w:val="20"/>
+        </w:rPr>
+        <w:t>n</w:t>
+      </w:r>
+      <w:r>
+        <w:rPr>
+          <w:rFonts w:ascii="Consolas" w:hAnsi="Consolas" w:cs="Consolas"/>
+          <w:color w:val="000000"/>
+          <w:sz w:val="20"/>
+          <w:szCs w:val="20"/>
+        </w:rPr>
+        <w:t xml:space="preserve">) : Cette méthode permet </w:t>
+      </w:r>
+      <w:r>
+        <w:rPr>
+          <w:rFonts w:ascii="Consolas" w:hAnsi="Consolas" w:cs="Consolas"/>
+          <w:color w:val="000000"/>
+          <w:sz w:val="20"/>
+          <w:szCs w:val="20"/>
+        </w:rPr>
+        <w:t>de réaliser trois tests</w:t>
+      </w:r>
+      <w:r>
+        <w:rPr>
+          <w:rFonts w:ascii="Consolas" w:hAnsi="Consolas" w:cs="Consolas"/>
+          <w:color w:val="000000"/>
+          <w:sz w:val="20"/>
+          <w:szCs w:val="20"/>
+        </w:rPr>
+        <w:t xml:space="preserve"> pour chaque</w:t>
+      </w:r>
+      <w:r>
+        <w:rPr>
+          <w:rFonts w:ascii="Consolas" w:hAnsi="Consolas" w:cs="Consolas"/>
+          <w:color w:val="000000"/>
+          <w:sz w:val="20"/>
+          <w:szCs w:val="20"/>
+        </w:rPr>
+        <w:t xml:space="preserve"> type de jeu</w:t>
+      </w:r>
+      <w:r>
+        <w:rPr>
+          <w:rFonts w:ascii="Consolas" w:hAnsi="Consolas" w:cs="Consolas"/>
+          <w:color w:val="000000"/>
+          <w:sz w:val="20"/>
+          <w:szCs w:val="20"/>
+        </w:rPr>
+        <w:t>, pour</w:t>
+      </w:r>
+      <w:r>
+        <w:rPr>
+          <w:rFonts w:ascii="Consolas" w:hAnsi="Consolas" w:cs="Consolas"/>
+          <w:color w:val="000000"/>
+          <w:sz w:val="20"/>
+          <w:szCs w:val="20"/>
+        </w:rPr>
+        <w:t xml:space="preserve"> un nombre n de cercle. Les résultats sont récupérés sous la forme d’un String que l’on ajoute par la suite dans un fichier texte « </w:t>
+      </w:r>
+      <w:proofErr w:type="spellStart"/>
+      <w:r>
+        <w:rPr>
+          <w:rFonts w:ascii="Consolas" w:hAnsi="Consolas" w:cs="Consolas"/>
+          <w:color w:val="000000"/>
+          <w:sz w:val="20"/>
+          <w:szCs w:val="20"/>
+        </w:rPr>
+        <w:t>resultat</w:t>
+      </w:r>
+      <w:proofErr w:type="spellEnd"/>
+      <w:r>
+        <w:rPr>
+          <w:rFonts w:ascii="Consolas" w:hAnsi="Consolas" w:cs="Consolas"/>
+          <w:color w:val="000000"/>
+          <w:sz w:val="20"/>
+          <w:szCs w:val="20"/>
+        </w:rPr>
+        <w:t> »  pour la réalisation futur des courbes</w:t>
+      </w:r>
+      <w:r>
+        <w:rPr>
+          <w:rFonts w:ascii="Consolas" w:hAnsi="Consolas" w:cs="Consolas"/>
+          <w:color w:val="000000"/>
+          <w:sz w:val="20"/>
+          <w:szCs w:val="20"/>
+        </w:rPr>
+        <w:t xml:space="preserve"> </w:t>
+      </w:r>
+      <w:r>
+        <w:rPr>
+          <w:rFonts w:ascii="Consolas" w:hAnsi="Consolas" w:cs="Consolas"/>
+          <w:color w:val="000000"/>
+          <w:sz w:val="20"/>
+          <w:szCs w:val="20"/>
+        </w:rPr>
+        <w:t>avec R</w:t>
+      </w:r>
+      <w:r>
+        <w:rPr>
+          <w:rFonts w:ascii="Consolas" w:hAnsi="Consolas" w:cs="Consolas"/>
+          <w:color w:val="000000"/>
+          <w:sz w:val="20"/>
+          <w:szCs w:val="20"/>
+        </w:rPr>
+        <w:t>.</w:t>
+      </w:r>
+      <w:bookmarkStart w:id="0" w:name="_GoBack"/>
+      <w:bookmarkEnd w:id="0"/>
     </w:p>
     <w:p/>
     <w:sectPr>
@@ -6140,7 +7423,7 @@
 </file>
 
 <file path=word/numbering.xml><?xml version="1.0" encoding="utf-8"?>
-<w:numbering xmlns:ve="http://schemas.openxmlformats.org/markup-compatibility/2006" xmlns:o="urn:schemas-microsoft-com:office:office" xmlns:r="http://schemas.openxmlformats.org/officeDocument/2006/relationships" xmlns:m="http://schemas.openxmlformats.org/officeDocument/2006/math" xmlns:v="urn:schemas-microsoft-com:vml" xmlns:wp="http://schemas.openxmlformats.org/drawingml/2006/wordprocessingDrawing" xmlns:w10="urn:schemas-microsoft-com:office:word" xmlns:w="http://schemas.openxmlformats.org/wordprocessingml/2006/main" xmlns:wne="http://schemas.microsoft.com/office/word/2006/wordml">
+<w:numbering xmlns:wpc="http://schemas.microsoft.com/office/word/2010/wordprocessingCanvas" xmlns:mc="http://schemas.openxmlformats.org/markup-compatibility/2006" xmlns:o="urn:schemas-microsoft-com:office:office" xmlns:r="http://schemas.openxmlformats.org/officeDocument/2006/relationships" xmlns:m="http://schemas.openxmlformats.org/officeDocument/2006/math" xmlns:v="urn:schemas-microsoft-com:vml" xmlns:wp14="http://schemas.microsoft.com/office/word/2010/wordprocessingDrawing" xmlns:wp="http://schemas.openxmlformats.org/drawingml/2006/wordprocessingDrawing" xmlns:w10="urn:schemas-microsoft-com:office:word" xmlns:w="http://schemas.openxmlformats.org/wordprocessingml/2006/main" xmlns:w14="http://schemas.microsoft.com/office/word/2010/wordml" xmlns:wpg="http://schemas.microsoft.com/office/word/2010/wordprocessingGroup" xmlns:wpi="http://schemas.microsoft.com/office/word/2010/wordprocessingInk" xmlns:wne="http://schemas.microsoft.com/office/word/2006/wordml" xmlns:wps="http://schemas.microsoft.com/office/word/2010/wordprocessingShape" mc:Ignorable="w14 wp14">
   <w:abstractNum w:abstractNumId="0">
     <w:nsid w:val="04A97385"/>
     <w:multiLevelType w:val="multilevel"/>
@@ -7929,6 +9212,118 @@
       <w:lvlJc w:val="left"/>
       <w:pPr>
         <w:ind w:left="7200" w:hanging="360"/>
+      </w:pPr>
+      <w:rPr>
+        <w:rFonts w:ascii="Wingdings" w:hAnsi="Wingdings" w:hint="default"/>
+      </w:rPr>
+    </w:lvl>
+  </w:abstractNum>
+  <w:abstractNum w:abstractNumId="18">
+    <w:nsid w:val="605C71D4"/>
+    <w:multiLevelType w:val="hybridMultilevel"/>
+    <w:tmpl w:val="E904F284"/>
+    <w:lvl w:ilvl="0" w:tplc="4006A75C">
+      <w:numFmt w:val="bullet"/>
+      <w:lvlText w:val="-"/>
+      <w:lvlJc w:val="left"/>
+      <w:pPr>
+        <w:ind w:left="720" w:hanging="360"/>
+      </w:pPr>
+      <w:rPr>
+        <w:rFonts w:ascii="Calibri" w:eastAsiaTheme="minorHAnsi" w:hAnsi="Calibri" w:cs="Calibri" w:hint="default"/>
+      </w:rPr>
+    </w:lvl>
+    <w:lvl w:ilvl="1" w:tplc="040C0003" w:tentative="1">
+      <w:start w:val="1"/>
+      <w:numFmt w:val="bullet"/>
+      <w:lvlText w:val="o"/>
+      <w:lvlJc w:val="left"/>
+      <w:pPr>
+        <w:ind w:left="1440" w:hanging="360"/>
+      </w:pPr>
+      <w:rPr>
+        <w:rFonts w:ascii="Courier New" w:hAnsi="Courier New" w:cs="Courier New" w:hint="default"/>
+      </w:rPr>
+    </w:lvl>
+    <w:lvl w:ilvl="2" w:tplc="040C0005" w:tentative="1">
+      <w:start w:val="1"/>
+      <w:numFmt w:val="bullet"/>
+      <w:lvlText w:val=""/>
+      <w:lvlJc w:val="left"/>
+      <w:pPr>
+        <w:ind w:left="2160" w:hanging="360"/>
+      </w:pPr>
+      <w:rPr>
+        <w:rFonts w:ascii="Wingdings" w:hAnsi="Wingdings" w:hint="default"/>
+      </w:rPr>
+    </w:lvl>
+    <w:lvl w:ilvl="3" w:tplc="040C0001" w:tentative="1">
+      <w:start w:val="1"/>
+      <w:numFmt w:val="bullet"/>
+      <w:lvlText w:val=""/>
+      <w:lvlJc w:val="left"/>
+      <w:pPr>
+        <w:ind w:left="2880" w:hanging="360"/>
+      </w:pPr>
+      <w:rPr>
+        <w:rFonts w:ascii="Symbol" w:hAnsi="Symbol" w:hint="default"/>
+      </w:rPr>
+    </w:lvl>
+    <w:lvl w:ilvl="4" w:tplc="040C0003" w:tentative="1">
+      <w:start w:val="1"/>
+      <w:numFmt w:val="bullet"/>
+      <w:lvlText w:val="o"/>
+      <w:lvlJc w:val="left"/>
+      <w:pPr>
+        <w:ind w:left="3600" w:hanging="360"/>
+      </w:pPr>
+      <w:rPr>
+        <w:rFonts w:ascii="Courier New" w:hAnsi="Courier New" w:cs="Courier New" w:hint="default"/>
+      </w:rPr>
+    </w:lvl>
+    <w:lvl w:ilvl="5" w:tplc="040C0005" w:tentative="1">
+      <w:start w:val="1"/>
+      <w:numFmt w:val="bullet"/>
+      <w:lvlText w:val=""/>
+      <w:lvlJc w:val="left"/>
+      <w:pPr>
+        <w:ind w:left="4320" w:hanging="360"/>
+      </w:pPr>
+      <w:rPr>
+        <w:rFonts w:ascii="Wingdings" w:hAnsi="Wingdings" w:hint="default"/>
+      </w:rPr>
+    </w:lvl>
+    <w:lvl w:ilvl="6" w:tplc="040C0001" w:tentative="1">
+      <w:start w:val="1"/>
+      <w:numFmt w:val="bullet"/>
+      <w:lvlText w:val=""/>
+      <w:lvlJc w:val="left"/>
+      <w:pPr>
+        <w:ind w:left="5040" w:hanging="360"/>
+      </w:pPr>
+      <w:rPr>
+        <w:rFonts w:ascii="Symbol" w:hAnsi="Symbol" w:hint="default"/>
+      </w:rPr>
+    </w:lvl>
+    <w:lvl w:ilvl="7" w:tplc="040C0003" w:tentative="1">
+      <w:start w:val="1"/>
+      <w:numFmt w:val="bullet"/>
+      <w:lvlText w:val="o"/>
+      <w:lvlJc w:val="left"/>
+      <w:pPr>
+        <w:ind w:left="5760" w:hanging="360"/>
+      </w:pPr>
+      <w:rPr>
+        <w:rFonts w:ascii="Courier New" w:hAnsi="Courier New" w:cs="Courier New" w:hint="default"/>
+      </w:rPr>
+    </w:lvl>
+    <w:lvl w:ilvl="8" w:tplc="040C0005" w:tentative="1">
+      <w:start w:val="1"/>
+      <w:numFmt w:val="bullet"/>
+      <w:lvlText w:val=""/>
+      <w:lvlJc w:val="left"/>
+      <w:pPr>
+        <w:ind w:left="6480" w:hanging="360"/>
       </w:pPr>
       <w:rPr>
         <w:rFonts w:ascii="Wingdings" w:hAnsi="Wingdings" w:hint="default"/>
@@ -7989,11 +9384,14 @@
   <w:num w:numId="18">
     <w:abstractNumId w:val="4"/>
   </w:num>
+  <w:num w:numId="19">
+    <w:abstractNumId w:val="18"/>
+  </w:num>
 </w:numbering>
 </file>
 
 <file path=word/styles.xml><?xml version="1.0" encoding="utf-8"?>
-<w:styles xmlns:r="http://schemas.openxmlformats.org/officeDocument/2006/relationships" xmlns:w="http://schemas.openxmlformats.org/wordprocessingml/2006/main">
+<w:styles xmlns:mc="http://schemas.openxmlformats.org/markup-compatibility/2006" xmlns:r="http://schemas.openxmlformats.org/officeDocument/2006/relationships" xmlns:w="http://schemas.openxmlformats.org/wordprocessingml/2006/main" xmlns:w14="http://schemas.microsoft.com/office/word/2010/wordml" mc:Ignorable="w14">
   <w:docDefaults>
     <w:rPrDefault>
       <w:rPr>
@@ -8234,7 +9632,6 @@
     <w:uiPriority w:val="99"/>
     <w:semiHidden/>
     <w:unhideWhenUsed/>
-    <w:qFormat/>
     <w:tblPr>
       <w:tblInd w:w="0" w:type="dxa"/>
       <w:tblCellMar>
@@ -9080,7 +10477,7 @@
 </file>
 
 <file path=customXml/itemProps1.xml><?xml version="1.0" encoding="utf-8"?>
-<ds:datastoreItem xmlns:ds="http://schemas.openxmlformats.org/officeDocument/2006/customXml" ds:itemID="{5469EA96-F8A8-4058-A6EB-E3ABEEF2F996}">
+<ds:datastoreItem xmlns:ds="http://schemas.openxmlformats.org/officeDocument/2006/customXml" ds:itemID="{CB52CE6B-5000-498C-BE6E-DACCC00AEEB6}">
   <ds:schemaRefs>
     <ds:schemaRef ds:uri="http://schemas.openxmlformats.org/officeDocument/2006/bibliography"/>
   </ds:schemaRefs>

</xml_diff>

<commit_message>
mise en page et ajout d'une introduction
</commit_message>
<xml_diff>
--- a/COMPLEXITE-Projet.docx
+++ b/COMPLEXITE-Projet.docx
@@ -1,7 +1,16 @@
 
 <file path=word/document.xml><?xml version="1.0" encoding="utf-8"?>
-<w:document xmlns:wpc="http://schemas.microsoft.com/office/word/2010/wordprocessingCanvas" xmlns:mc="http://schemas.openxmlformats.org/markup-compatibility/2006" xmlns:o="urn:schemas-microsoft-com:office:office" xmlns:r="http://schemas.openxmlformats.org/officeDocument/2006/relationships" xmlns:m="http://schemas.openxmlformats.org/officeDocument/2006/math" xmlns:v="urn:schemas-microsoft-com:vml" xmlns:wp14="http://schemas.microsoft.com/office/word/2010/wordprocessingDrawing" xmlns:wp="http://schemas.openxmlformats.org/drawingml/2006/wordprocessingDrawing" xmlns:w10="urn:schemas-microsoft-com:office:word" xmlns:w="http://schemas.openxmlformats.org/wordprocessingml/2006/main" xmlns:w14="http://schemas.microsoft.com/office/word/2010/wordml" xmlns:wpg="http://schemas.microsoft.com/office/word/2010/wordprocessingGroup" xmlns:wpi="http://schemas.microsoft.com/office/word/2010/wordprocessingInk" xmlns:wne="http://schemas.microsoft.com/office/word/2006/wordml" xmlns:wps="http://schemas.microsoft.com/office/word/2010/wordprocessingShape" mc:Ignorable="w14 wp14">
+<w:document xmlns:ve="http://schemas.openxmlformats.org/markup-compatibility/2006" xmlns:o="urn:schemas-microsoft-com:office:office" xmlns:r="http://schemas.openxmlformats.org/officeDocument/2006/relationships" xmlns:m="http://schemas.openxmlformats.org/officeDocument/2006/math" xmlns:v="urn:schemas-microsoft-com:vml" xmlns:wp="http://schemas.openxmlformats.org/drawingml/2006/wordprocessingDrawing" xmlns:w10="urn:schemas-microsoft-com:office:word" xmlns:w="http://schemas.openxmlformats.org/wordprocessingml/2006/main" xmlns:wne="http://schemas.microsoft.com/office/word/2006/wordml">
   <w:body>
+    <w:p>
+      <w:proofErr w:type="spellStart"/>
+      <w:proofErr w:type="gramStart"/>
+      <w:r>
+        <w:t>bo</w:t>
+      </w:r>
+      <w:proofErr w:type="spellEnd"/>
+      <w:proofErr w:type="gramEnd"/>
+    </w:p>
     <w:sdt>
       <w:sdtPr>
         <w:id w:val="769229485"/>
@@ -10,7 +19,6 @@
           <w:docPartUnique/>
         </w:docPartObj>
       </w:sdtPr>
-      <w:sdtEndPr/>
       <w:sdtContent>
         <w:p/>
         <w:tbl>
@@ -28,7 +36,7 @@
               <w:bottom w:w="360" w:type="dxa"/>
               <w:right w:w="115" w:type="dxa"/>
             </w:tblCellMar>
-            <w:tblLook w:val="04A0" w:firstRow="1" w:lastRow="0" w:firstColumn="1" w:lastColumn="0" w:noHBand="0" w:noVBand="1"/>
+            <w:tblLook w:val="04A0"/>
           </w:tblPr>
           <w:tblGrid>
             <w:gridCol w:w="3721"/>
@@ -46,7 +54,6 @@
                 <w:dataBinding w:prefixMappings="xmlns:ns0='http://schemas.openxmlformats.org/package/2006/metadata/core-properties' xmlns:ns1='http://purl.org/dc/elements/1.1/'" w:xpath="/ns0:coreProperties[1]/ns1:title[1]" w:storeItemID="{6C3C8BC8-F283-45AE-878A-BAB7291924A1}"/>
                 <w:text/>
               </w:sdtPr>
-              <w:sdtEndPr/>
               <w:sdtContent>
                 <w:tc>
                   <w:tcPr>
@@ -86,7 +93,6 @@
                 <w:dataBinding w:prefixMappings="xmlns:ns0='http://schemas.openxmlformats.org/package/2006/metadata/core-properties' xmlns:ns1='http://purl.org/dc/elements/1.1/'" w:xpath="/ns0:coreProperties[1]/ns1:subject[1]" w:storeItemID="{6C3C8BC8-F283-45AE-878A-BAB7291924A1}"/>
                 <w:text/>
               </w:sdtPr>
-              <w:sdtEndPr/>
               <w:sdtContent>
                 <w:tc>
                   <w:tcPr>
@@ -124,7 +130,6 @@
                 <w:dataBinding w:prefixMappings="xmlns:ns0='http://schemas.openxmlformats.org/package/2006/metadata/core-properties' xmlns:ns1='http://purl.org/dc/elements/1.1/'" w:xpath="/ns0:coreProperties[1]/ns1:creator[1]" w:storeItemID="{6C3C8BC8-F283-45AE-878A-BAB7291924A1}"/>
                 <w:text/>
               </w:sdtPr>
-              <w:sdtEndPr/>
               <w:sdtContent>
                 <w:tc>
                   <w:tcPr>
@@ -184,7 +189,14 @@
                         <w:sz w:val="28"/>
                         <w:szCs w:val="28"/>
                       </w:rPr>
-                      <w:t xml:space="preserve"> Nicolas, Keller </w:t>
+                      <w:t xml:space="preserve"> Nicolas, Keller Rowane</w:t>
+                    </w:r>
+                    <w:r>
+                      <w:rPr>
+                        <w:sz w:val="28"/>
+                        <w:szCs w:val="28"/>
+                      </w:rPr>
+                      <w:t xml:space="preserve">, </w:t>
                     </w:r>
                     <w:proofErr w:type="spellStart"/>
                     <w:r>
@@ -192,9 +204,16 @@
                         <w:sz w:val="28"/>
                         <w:szCs w:val="28"/>
                       </w:rPr>
-                      <w:t>Rowane</w:t>
+                      <w:t>Cominolo</w:t>
                     </w:r>
                     <w:proofErr w:type="spellEnd"/>
+                    <w:r>
+                      <w:rPr>
+                        <w:sz w:val="28"/>
+                        <w:szCs w:val="28"/>
+                      </w:rPr>
+                      <w:t xml:space="preserve"> Théo</w:t>
+                    </w:r>
                   </w:p>
                 </w:tc>
               </w:sdtContent>
@@ -215,6 +234,1230 @@
       </w:pPr>
       <w:r>
         <w:lastRenderedPageBreak/>
+        <w:t>Introduction</w:t>
+      </w:r>
+    </w:p>
+    <w:p>
+      <w:r>
+        <w:t>Ce document a pour but de présenter notre travail pour le projet de Complexité de l’année 2016/2017. Une description du programme réalisé y est présente, ainsi que nos réponses à toutes les questions du sujet.</w:t>
+      </w:r>
+    </w:p>
+    <w:p>
+      <w:pPr>
+        <w:pStyle w:val="Titre1"/>
+      </w:pPr>
+      <w:r>
+        <w:t>Description du programme</w:t>
+      </w:r>
+    </w:p>
+    <w:p/>
+    <w:p>
+      <w:pPr>
+        <w:pStyle w:val="Titre2"/>
+        <w:spacing w:after="240"/>
+      </w:pPr>
+      <w:r>
+        <w:t>La classe Balayage :</w:t>
+      </w:r>
+    </w:p>
+    <w:p>
+      <w:r>
+        <w:t>Cette classe permet de réaliser la comparaison par balayage. Elle possède une liste de cercle sur laquelle la comparaison va se réaliser.</w:t>
+      </w:r>
+    </w:p>
+    <w:p>
+      <w:pPr>
+        <w:pStyle w:val="Paragraphedeliste"/>
+        <w:numPr>
+          <w:ilvl w:val="0"/>
+          <w:numId w:val="19"/>
+        </w:numPr>
+      </w:pPr>
+      <w:r>
+        <w:t>Les méthodes importantes :</w:t>
+      </w:r>
+    </w:p>
+    <w:p>
+      <w:pPr>
+        <w:ind w:left="360"/>
+        <w:rPr>
+          <w:rFonts w:ascii="Consolas" w:hAnsi="Consolas" w:cs="Consolas"/>
+          <w:color w:val="000000"/>
+          <w:sz w:val="20"/>
+          <w:szCs w:val="20"/>
+        </w:rPr>
+      </w:pPr>
+      <w:r>
+        <w:rPr>
+          <w:rFonts w:ascii="Consolas" w:hAnsi="Consolas" w:cs="Consolas"/>
+          <w:b/>
+          <w:bCs/>
+          <w:color w:val="7F0055"/>
+          <w:sz w:val="20"/>
+          <w:szCs w:val="20"/>
+        </w:rPr>
+        <w:t>public</w:t>
+      </w:r>
+      <w:r>
+        <w:rPr>
+          <w:rFonts w:ascii="Consolas" w:hAnsi="Consolas" w:cs="Consolas"/>
+          <w:color w:val="000000"/>
+          <w:sz w:val="20"/>
+          <w:szCs w:val="20"/>
+        </w:rPr>
+        <w:t xml:space="preserve"> </w:t>
+      </w:r>
+      <w:proofErr w:type="spellStart"/>
+      <w:r>
+        <w:rPr>
+          <w:rFonts w:ascii="Consolas" w:hAnsi="Consolas" w:cs="Consolas"/>
+          <w:b/>
+          <w:bCs/>
+          <w:color w:val="7F0055"/>
+          <w:sz w:val="20"/>
+          <w:szCs w:val="20"/>
+        </w:rPr>
+        <w:t>void</w:t>
+      </w:r>
+      <w:proofErr w:type="spellEnd"/>
+      <w:r>
+        <w:rPr>
+          <w:rFonts w:ascii="Consolas" w:hAnsi="Consolas" w:cs="Consolas"/>
+          <w:color w:val="000000"/>
+          <w:sz w:val="20"/>
+          <w:szCs w:val="20"/>
+        </w:rPr>
+        <w:t xml:space="preserve"> </w:t>
+      </w:r>
+      <w:proofErr w:type="spellStart"/>
+      <w:proofErr w:type="gramStart"/>
+      <w:r>
+        <w:rPr>
+          <w:rFonts w:ascii="Consolas" w:hAnsi="Consolas" w:cs="Consolas"/>
+          <w:color w:val="000000"/>
+          <w:sz w:val="20"/>
+          <w:szCs w:val="20"/>
+        </w:rPr>
+        <w:t>addCercle</w:t>
+      </w:r>
+      <w:proofErr w:type="spellEnd"/>
+      <w:r>
+        <w:rPr>
+          <w:rFonts w:ascii="Consolas" w:hAnsi="Consolas" w:cs="Consolas"/>
+          <w:color w:val="000000"/>
+          <w:sz w:val="20"/>
+          <w:szCs w:val="20"/>
+        </w:rPr>
+        <w:t>(</w:t>
+      </w:r>
+      <w:proofErr w:type="gramEnd"/>
+      <w:r>
+        <w:rPr>
+          <w:rFonts w:ascii="Consolas" w:hAnsi="Consolas" w:cs="Consolas"/>
+          <w:color w:val="000000"/>
+          <w:sz w:val="20"/>
+          <w:szCs w:val="20"/>
+        </w:rPr>
+        <w:t xml:space="preserve">Cercle </w:t>
+      </w:r>
+      <w:r>
+        <w:rPr>
+          <w:rFonts w:ascii="Consolas" w:hAnsi="Consolas" w:cs="Consolas"/>
+          <w:color w:val="6A3E3E"/>
+          <w:sz w:val="20"/>
+          <w:szCs w:val="20"/>
+        </w:rPr>
+        <w:t>c</w:t>
+      </w:r>
+      <w:r>
+        <w:rPr>
+          <w:rFonts w:ascii="Consolas" w:hAnsi="Consolas" w:cs="Consolas"/>
+          <w:color w:val="000000"/>
+          <w:sz w:val="20"/>
+          <w:szCs w:val="20"/>
+        </w:rPr>
+        <w:t>)</w:t>
+      </w:r>
+      <w:r>
+        <w:rPr>
+          <w:rFonts w:ascii="Consolas" w:hAnsi="Consolas" w:cs="Consolas"/>
+          <w:color w:val="000000"/>
+          <w:sz w:val="20"/>
+          <w:szCs w:val="20"/>
+        </w:rPr>
+        <w:t> : Permet d’ajouter les cercles dans le liste de cercle présentes dans la classe.</w:t>
+      </w:r>
+    </w:p>
+    <w:p>
+      <w:pPr>
+        <w:ind w:left="360"/>
+        <w:rPr>
+          <w:rFonts w:ascii="Consolas" w:hAnsi="Consolas" w:cs="Consolas"/>
+          <w:color w:val="000000"/>
+          <w:sz w:val="20"/>
+          <w:szCs w:val="20"/>
+        </w:rPr>
+      </w:pPr>
+      <w:r>
+        <w:rPr>
+          <w:rFonts w:ascii="Consolas" w:hAnsi="Consolas" w:cs="Consolas"/>
+          <w:b/>
+          <w:bCs/>
+          <w:color w:val="7F0055"/>
+          <w:sz w:val="20"/>
+          <w:szCs w:val="20"/>
+        </w:rPr>
+        <w:t>public</w:t>
+      </w:r>
+      <w:r>
+        <w:rPr>
+          <w:rFonts w:ascii="Consolas" w:hAnsi="Consolas" w:cs="Consolas"/>
+          <w:color w:val="000000"/>
+          <w:sz w:val="20"/>
+          <w:szCs w:val="20"/>
+        </w:rPr>
+        <w:t xml:space="preserve"> </w:t>
+      </w:r>
+      <w:r>
+        <w:rPr>
+          <w:rFonts w:ascii="Consolas" w:hAnsi="Consolas" w:cs="Consolas"/>
+          <w:b/>
+          <w:bCs/>
+          <w:color w:val="7F0055"/>
+          <w:sz w:val="20"/>
+          <w:szCs w:val="20"/>
+        </w:rPr>
+        <w:t>double</w:t>
+      </w:r>
+      <w:r>
+        <w:rPr>
+          <w:rFonts w:ascii="Consolas" w:hAnsi="Consolas" w:cs="Consolas"/>
+          <w:color w:val="000000"/>
+          <w:sz w:val="20"/>
+          <w:szCs w:val="20"/>
+        </w:rPr>
+        <w:t xml:space="preserve"> </w:t>
+      </w:r>
+      <w:proofErr w:type="gramStart"/>
+      <w:r>
+        <w:rPr>
+          <w:rFonts w:ascii="Consolas" w:hAnsi="Consolas" w:cs="Consolas"/>
+          <w:color w:val="000000"/>
+          <w:sz w:val="20"/>
+          <w:szCs w:val="20"/>
+        </w:rPr>
+        <w:t>distance(</w:t>
+      </w:r>
+      <w:proofErr w:type="gramEnd"/>
+      <w:r>
+        <w:rPr>
+          <w:rFonts w:ascii="Consolas" w:hAnsi="Consolas" w:cs="Consolas"/>
+          <w:color w:val="000000"/>
+          <w:sz w:val="20"/>
+          <w:szCs w:val="20"/>
+        </w:rPr>
+        <w:t xml:space="preserve">Cercle </w:t>
+      </w:r>
+      <w:r>
+        <w:rPr>
+          <w:rFonts w:ascii="Consolas" w:hAnsi="Consolas" w:cs="Consolas"/>
+          <w:color w:val="6A3E3E"/>
+          <w:sz w:val="20"/>
+          <w:szCs w:val="20"/>
+        </w:rPr>
+        <w:t>c1</w:t>
+      </w:r>
+      <w:r>
+        <w:rPr>
+          <w:rFonts w:ascii="Consolas" w:hAnsi="Consolas" w:cs="Consolas"/>
+          <w:color w:val="000000"/>
+          <w:sz w:val="20"/>
+          <w:szCs w:val="20"/>
+        </w:rPr>
+        <w:t xml:space="preserve">, Cercle </w:t>
+      </w:r>
+      <w:r>
+        <w:rPr>
+          <w:rFonts w:ascii="Consolas" w:hAnsi="Consolas" w:cs="Consolas"/>
+          <w:color w:val="6A3E3E"/>
+          <w:sz w:val="20"/>
+          <w:szCs w:val="20"/>
+        </w:rPr>
+        <w:t>c2</w:t>
+      </w:r>
+      <w:r>
+        <w:rPr>
+          <w:rFonts w:ascii="Consolas" w:hAnsi="Consolas" w:cs="Consolas"/>
+          <w:color w:val="000000"/>
+          <w:sz w:val="20"/>
+          <w:szCs w:val="20"/>
+        </w:rPr>
+        <w:t>)</w:t>
+      </w:r>
+      <w:r>
+        <w:rPr>
+          <w:rFonts w:ascii="Consolas" w:hAnsi="Consolas" w:cs="Consolas"/>
+          <w:color w:val="000000"/>
+          <w:sz w:val="20"/>
+          <w:szCs w:val="20"/>
+        </w:rPr>
+        <w:t> : Permet de calculer la distance entre le centre des deux cercles passés en paramètre.</w:t>
+      </w:r>
+    </w:p>
+    <w:p>
+      <w:pPr>
+        <w:ind w:left="360"/>
+        <w:rPr>
+          <w:rFonts w:ascii="Consolas" w:hAnsi="Consolas" w:cs="Consolas"/>
+          <w:color w:val="000000"/>
+          <w:sz w:val="20"/>
+          <w:szCs w:val="20"/>
+        </w:rPr>
+      </w:pPr>
+      <w:proofErr w:type="gramStart"/>
+      <w:r>
+        <w:rPr>
+          <w:rFonts w:ascii="Consolas" w:hAnsi="Consolas" w:cs="Consolas"/>
+          <w:b/>
+          <w:bCs/>
+          <w:color w:val="7F0055"/>
+          <w:sz w:val="20"/>
+          <w:szCs w:val="20"/>
+        </w:rPr>
+        <w:t>public</w:t>
+      </w:r>
+      <w:proofErr w:type="gramEnd"/>
+      <w:r>
+        <w:rPr>
+          <w:rFonts w:ascii="Consolas" w:hAnsi="Consolas" w:cs="Consolas"/>
+          <w:color w:val="000000"/>
+          <w:sz w:val="20"/>
+          <w:szCs w:val="20"/>
+        </w:rPr>
+        <w:t xml:space="preserve"> </w:t>
+      </w:r>
+      <w:proofErr w:type="spellStart"/>
+      <w:r>
+        <w:rPr>
+          <w:rFonts w:ascii="Consolas" w:hAnsi="Consolas" w:cs="Consolas"/>
+          <w:b/>
+          <w:bCs/>
+          <w:color w:val="7F0055"/>
+          <w:sz w:val="20"/>
+          <w:szCs w:val="20"/>
+        </w:rPr>
+        <w:t>void</w:t>
+      </w:r>
+      <w:proofErr w:type="spellEnd"/>
+      <w:r>
+        <w:rPr>
+          <w:rFonts w:ascii="Consolas" w:hAnsi="Consolas" w:cs="Consolas"/>
+          <w:color w:val="000000"/>
+          <w:sz w:val="20"/>
+          <w:szCs w:val="20"/>
+        </w:rPr>
+        <w:t xml:space="preserve"> trier ()</w:t>
+      </w:r>
+      <w:r>
+        <w:rPr>
+          <w:rFonts w:ascii="Consolas" w:hAnsi="Consolas" w:cs="Consolas"/>
+          <w:color w:val="000000"/>
+          <w:sz w:val="20"/>
+          <w:szCs w:val="20"/>
+        </w:rPr>
+        <w:t> : Permet de trier la liste de cercle par rapport à leur coordonnée x.</w:t>
+      </w:r>
+    </w:p>
+    <w:p>
+      <w:pPr>
+        <w:ind w:left="360"/>
+        <w:rPr>
+          <w:rFonts w:ascii="Consolas" w:hAnsi="Consolas" w:cs="Consolas"/>
+          <w:color w:val="000000"/>
+          <w:sz w:val="20"/>
+          <w:szCs w:val="20"/>
+        </w:rPr>
+      </w:pPr>
+      <w:r>
+        <w:rPr>
+          <w:rFonts w:ascii="Consolas" w:hAnsi="Consolas" w:cs="Consolas"/>
+          <w:b/>
+          <w:bCs/>
+          <w:color w:val="7F0055"/>
+          <w:sz w:val="20"/>
+          <w:szCs w:val="20"/>
+        </w:rPr>
+        <w:t>public</w:t>
+      </w:r>
+      <w:r>
+        <w:rPr>
+          <w:rFonts w:ascii="Consolas" w:hAnsi="Consolas" w:cs="Consolas"/>
+          <w:color w:val="000000"/>
+          <w:sz w:val="20"/>
+          <w:szCs w:val="20"/>
+        </w:rPr>
+        <w:t xml:space="preserve"> </w:t>
+      </w:r>
+      <w:proofErr w:type="spellStart"/>
+      <w:r>
+        <w:rPr>
+          <w:rFonts w:ascii="Consolas" w:hAnsi="Consolas" w:cs="Consolas"/>
+          <w:b/>
+          <w:bCs/>
+          <w:color w:val="7F0055"/>
+          <w:sz w:val="20"/>
+          <w:szCs w:val="20"/>
+        </w:rPr>
+        <w:t>void</w:t>
+      </w:r>
+      <w:proofErr w:type="spellEnd"/>
+      <w:r>
+        <w:rPr>
+          <w:rFonts w:ascii="Consolas" w:hAnsi="Consolas" w:cs="Consolas"/>
+          <w:color w:val="000000"/>
+          <w:sz w:val="20"/>
+          <w:szCs w:val="20"/>
+        </w:rPr>
+        <w:t xml:space="preserve"> </w:t>
+      </w:r>
+      <w:proofErr w:type="gramStart"/>
+      <w:r>
+        <w:rPr>
+          <w:rFonts w:ascii="Consolas" w:hAnsi="Consolas" w:cs="Consolas"/>
+          <w:color w:val="000000"/>
+          <w:sz w:val="20"/>
+          <w:szCs w:val="20"/>
+        </w:rPr>
+        <w:t>comparaison(</w:t>
+      </w:r>
+      <w:proofErr w:type="gramEnd"/>
+      <w:r>
+        <w:rPr>
+          <w:rFonts w:ascii="Consolas" w:hAnsi="Consolas" w:cs="Consolas"/>
+          <w:color w:val="000000"/>
+          <w:sz w:val="20"/>
+          <w:szCs w:val="20"/>
+        </w:rPr>
+        <w:t>)</w:t>
+      </w:r>
+      <w:r>
+        <w:rPr>
+          <w:rFonts w:ascii="Consolas" w:hAnsi="Consolas" w:cs="Consolas"/>
+          <w:color w:val="000000"/>
+          <w:sz w:val="20"/>
+          <w:szCs w:val="20"/>
+        </w:rPr>
+        <w:t xml:space="preserve"> : Permet de réaliser la comparaison des cercles comme indiqué dans l’énoncé. Au début de l’exécution de cette méthode, la méthode </w:t>
+      </w:r>
+      <w:proofErr w:type="gramStart"/>
+      <w:r>
+        <w:rPr>
+          <w:rFonts w:ascii="Consolas" w:hAnsi="Consolas" w:cs="Consolas"/>
+          <w:color w:val="000000"/>
+          <w:sz w:val="20"/>
+          <w:szCs w:val="20"/>
+        </w:rPr>
+        <w:t>trier(</w:t>
+      </w:r>
+      <w:proofErr w:type="gramEnd"/>
+      <w:r>
+        <w:rPr>
+          <w:rFonts w:ascii="Consolas" w:hAnsi="Consolas" w:cs="Consolas"/>
+          <w:color w:val="000000"/>
+          <w:sz w:val="20"/>
+          <w:szCs w:val="20"/>
+        </w:rPr>
+        <w:t>) est appelé pour trier la liste de cercle.</w:t>
+      </w:r>
+    </w:p>
+    <w:p/>
+    <w:p>
+      <w:pPr>
+        <w:pStyle w:val="Titre2"/>
+        <w:spacing w:after="240"/>
+      </w:pPr>
+      <w:r>
+        <w:t xml:space="preserve">La classe </w:t>
+      </w:r>
+      <w:proofErr w:type="spellStart"/>
+      <w:r>
+        <w:t>ToutesLesPaires</w:t>
+      </w:r>
+      <w:proofErr w:type="spellEnd"/>
+      <w:r>
+        <w:t> :</w:t>
+      </w:r>
+    </w:p>
+    <w:p>
+      <w:r>
+        <w:t xml:space="preserve">Cette classe permet de réaliser la comparaison par </w:t>
+      </w:r>
+      <w:proofErr w:type="spellStart"/>
+      <w:r>
+        <w:t>ToutesLesPaires</w:t>
+      </w:r>
+      <w:proofErr w:type="spellEnd"/>
+      <w:r>
+        <w:t>.</w:t>
+      </w:r>
+    </w:p>
+    <w:p>
+      <w:pPr>
+        <w:pStyle w:val="Paragraphedeliste"/>
+        <w:numPr>
+          <w:ilvl w:val="0"/>
+          <w:numId w:val="19"/>
+        </w:numPr>
+      </w:pPr>
+      <w:r>
+        <w:t>Les méthodes importantes</w:t>
+      </w:r>
+    </w:p>
+    <w:p>
+      <w:pPr>
+        <w:ind w:left="426"/>
+        <w:rPr>
+          <w:rFonts w:ascii="Consolas" w:hAnsi="Consolas" w:cs="Consolas"/>
+          <w:color w:val="000000"/>
+          <w:sz w:val="20"/>
+          <w:szCs w:val="20"/>
+        </w:rPr>
+      </w:pPr>
+      <w:r>
+        <w:rPr>
+          <w:rFonts w:ascii="Consolas" w:hAnsi="Consolas" w:cs="Consolas"/>
+          <w:b/>
+          <w:bCs/>
+          <w:color w:val="7F0055"/>
+          <w:sz w:val="20"/>
+          <w:szCs w:val="20"/>
+        </w:rPr>
+        <w:t>public</w:t>
+      </w:r>
+      <w:r>
+        <w:rPr>
+          <w:rFonts w:ascii="Consolas" w:hAnsi="Consolas" w:cs="Consolas"/>
+          <w:color w:val="000000"/>
+          <w:sz w:val="20"/>
+          <w:szCs w:val="20"/>
+        </w:rPr>
+        <w:t xml:space="preserve"> </w:t>
+      </w:r>
+      <w:proofErr w:type="spellStart"/>
+      <w:r>
+        <w:rPr>
+          <w:rFonts w:ascii="Consolas" w:hAnsi="Consolas" w:cs="Consolas"/>
+          <w:b/>
+          <w:bCs/>
+          <w:color w:val="7F0055"/>
+          <w:sz w:val="20"/>
+          <w:szCs w:val="20"/>
+        </w:rPr>
+        <w:t>void</w:t>
+      </w:r>
+      <w:proofErr w:type="spellEnd"/>
+      <w:r>
+        <w:rPr>
+          <w:rFonts w:ascii="Consolas" w:hAnsi="Consolas" w:cs="Consolas"/>
+          <w:color w:val="000000"/>
+          <w:sz w:val="20"/>
+          <w:szCs w:val="20"/>
+        </w:rPr>
+        <w:t xml:space="preserve"> </w:t>
+      </w:r>
+      <w:proofErr w:type="spellStart"/>
+      <w:proofErr w:type="gramStart"/>
+      <w:r>
+        <w:rPr>
+          <w:rFonts w:ascii="Consolas" w:hAnsi="Consolas" w:cs="Consolas"/>
+          <w:color w:val="000000"/>
+          <w:sz w:val="20"/>
+          <w:szCs w:val="20"/>
+        </w:rPr>
+        <w:t>addCercle</w:t>
+      </w:r>
+      <w:proofErr w:type="spellEnd"/>
+      <w:r>
+        <w:rPr>
+          <w:rFonts w:ascii="Consolas" w:hAnsi="Consolas" w:cs="Consolas"/>
+          <w:color w:val="000000"/>
+          <w:sz w:val="20"/>
+          <w:szCs w:val="20"/>
+        </w:rPr>
+        <w:t>(</w:t>
+      </w:r>
+      <w:proofErr w:type="gramEnd"/>
+      <w:r>
+        <w:rPr>
+          <w:rFonts w:ascii="Consolas" w:hAnsi="Consolas" w:cs="Consolas"/>
+          <w:color w:val="000000"/>
+          <w:sz w:val="20"/>
+          <w:szCs w:val="20"/>
+        </w:rPr>
+        <w:t xml:space="preserve">Cercle </w:t>
+      </w:r>
+      <w:r>
+        <w:rPr>
+          <w:rFonts w:ascii="Consolas" w:hAnsi="Consolas" w:cs="Consolas"/>
+          <w:color w:val="6A3E3E"/>
+          <w:sz w:val="20"/>
+          <w:szCs w:val="20"/>
+        </w:rPr>
+        <w:t>c</w:t>
+      </w:r>
+      <w:r>
+        <w:rPr>
+          <w:rFonts w:ascii="Consolas" w:hAnsi="Consolas" w:cs="Consolas"/>
+          <w:color w:val="000000"/>
+          <w:sz w:val="20"/>
+          <w:szCs w:val="20"/>
+        </w:rPr>
+        <w:t xml:space="preserve">) : </w:t>
+      </w:r>
+      <w:r>
+        <w:rPr>
+          <w:rFonts w:ascii="Consolas" w:hAnsi="Consolas" w:cs="Consolas"/>
+          <w:color w:val="000000"/>
+          <w:sz w:val="20"/>
+          <w:szCs w:val="20"/>
+        </w:rPr>
+        <w:t>même chose que Balayage.</w:t>
+      </w:r>
+    </w:p>
+    <w:p>
+      <w:pPr>
+        <w:ind w:left="426"/>
+        <w:rPr>
+          <w:rFonts w:ascii="Consolas" w:hAnsi="Consolas" w:cs="Consolas"/>
+          <w:color w:val="000000"/>
+          <w:sz w:val="20"/>
+          <w:szCs w:val="20"/>
+        </w:rPr>
+      </w:pPr>
+      <w:r>
+        <w:rPr>
+          <w:rFonts w:ascii="Consolas" w:hAnsi="Consolas" w:cs="Consolas"/>
+          <w:b/>
+          <w:bCs/>
+          <w:color w:val="7F0055"/>
+          <w:sz w:val="20"/>
+          <w:szCs w:val="20"/>
+        </w:rPr>
+        <w:t>public</w:t>
+      </w:r>
+      <w:r>
+        <w:rPr>
+          <w:rFonts w:ascii="Consolas" w:hAnsi="Consolas" w:cs="Consolas"/>
+          <w:color w:val="000000"/>
+          <w:sz w:val="20"/>
+          <w:szCs w:val="20"/>
+        </w:rPr>
+        <w:t xml:space="preserve"> </w:t>
+      </w:r>
+      <w:r>
+        <w:rPr>
+          <w:rFonts w:ascii="Consolas" w:hAnsi="Consolas" w:cs="Consolas"/>
+          <w:b/>
+          <w:bCs/>
+          <w:color w:val="7F0055"/>
+          <w:sz w:val="20"/>
+          <w:szCs w:val="20"/>
+        </w:rPr>
+        <w:t>double</w:t>
+      </w:r>
+      <w:r>
+        <w:rPr>
+          <w:rFonts w:ascii="Consolas" w:hAnsi="Consolas" w:cs="Consolas"/>
+          <w:color w:val="000000"/>
+          <w:sz w:val="20"/>
+          <w:szCs w:val="20"/>
+        </w:rPr>
+        <w:t xml:space="preserve"> </w:t>
+      </w:r>
+      <w:proofErr w:type="gramStart"/>
+      <w:r>
+        <w:rPr>
+          <w:rFonts w:ascii="Consolas" w:hAnsi="Consolas" w:cs="Consolas"/>
+          <w:color w:val="000000"/>
+          <w:sz w:val="20"/>
+          <w:szCs w:val="20"/>
+        </w:rPr>
+        <w:t>distance(</w:t>
+      </w:r>
+      <w:proofErr w:type="gramEnd"/>
+      <w:r>
+        <w:rPr>
+          <w:rFonts w:ascii="Consolas" w:hAnsi="Consolas" w:cs="Consolas"/>
+          <w:color w:val="000000"/>
+          <w:sz w:val="20"/>
+          <w:szCs w:val="20"/>
+        </w:rPr>
+        <w:t xml:space="preserve">Cercle </w:t>
+      </w:r>
+      <w:r>
+        <w:rPr>
+          <w:rFonts w:ascii="Consolas" w:hAnsi="Consolas" w:cs="Consolas"/>
+          <w:color w:val="6A3E3E"/>
+          <w:sz w:val="20"/>
+          <w:szCs w:val="20"/>
+        </w:rPr>
+        <w:t>c1</w:t>
+      </w:r>
+      <w:r>
+        <w:rPr>
+          <w:rFonts w:ascii="Consolas" w:hAnsi="Consolas" w:cs="Consolas"/>
+          <w:color w:val="000000"/>
+          <w:sz w:val="20"/>
+          <w:szCs w:val="20"/>
+        </w:rPr>
+        <w:t xml:space="preserve">, Cercle </w:t>
+      </w:r>
+      <w:r>
+        <w:rPr>
+          <w:rFonts w:ascii="Consolas" w:hAnsi="Consolas" w:cs="Consolas"/>
+          <w:color w:val="6A3E3E"/>
+          <w:sz w:val="20"/>
+          <w:szCs w:val="20"/>
+        </w:rPr>
+        <w:t>c2</w:t>
+      </w:r>
+      <w:r>
+        <w:rPr>
+          <w:rFonts w:ascii="Consolas" w:hAnsi="Consolas" w:cs="Consolas"/>
+          <w:color w:val="000000"/>
+          <w:sz w:val="20"/>
+          <w:szCs w:val="20"/>
+        </w:rPr>
+        <w:t xml:space="preserve">) : </w:t>
+      </w:r>
+      <w:r>
+        <w:rPr>
+          <w:rFonts w:ascii="Consolas" w:hAnsi="Consolas" w:cs="Consolas"/>
+          <w:color w:val="000000"/>
+          <w:sz w:val="20"/>
+          <w:szCs w:val="20"/>
+        </w:rPr>
+        <w:t>même chose que Balayage.</w:t>
+      </w:r>
+    </w:p>
+    <w:p>
+      <w:pPr>
+        <w:ind w:left="426"/>
+        <w:rPr>
+          <w:rFonts w:ascii="Consolas" w:hAnsi="Consolas" w:cs="Consolas"/>
+          <w:color w:val="000000"/>
+          <w:sz w:val="20"/>
+          <w:szCs w:val="20"/>
+        </w:rPr>
+      </w:pPr>
+      <w:r>
+        <w:rPr>
+          <w:rFonts w:ascii="Consolas" w:hAnsi="Consolas" w:cs="Consolas"/>
+          <w:b/>
+          <w:bCs/>
+          <w:color w:val="7F0055"/>
+          <w:sz w:val="20"/>
+          <w:szCs w:val="20"/>
+        </w:rPr>
+        <w:t>public</w:t>
+      </w:r>
+      <w:r>
+        <w:rPr>
+          <w:rFonts w:ascii="Consolas" w:hAnsi="Consolas" w:cs="Consolas"/>
+          <w:color w:val="000000"/>
+          <w:sz w:val="20"/>
+          <w:szCs w:val="20"/>
+        </w:rPr>
+        <w:t xml:space="preserve"> </w:t>
+      </w:r>
+      <w:proofErr w:type="spellStart"/>
+      <w:r>
+        <w:rPr>
+          <w:rFonts w:ascii="Consolas" w:hAnsi="Consolas" w:cs="Consolas"/>
+          <w:b/>
+          <w:bCs/>
+          <w:color w:val="7F0055"/>
+          <w:sz w:val="20"/>
+          <w:szCs w:val="20"/>
+        </w:rPr>
+        <w:t>void</w:t>
+      </w:r>
+      <w:proofErr w:type="spellEnd"/>
+      <w:r>
+        <w:rPr>
+          <w:rFonts w:ascii="Consolas" w:hAnsi="Consolas" w:cs="Consolas"/>
+          <w:color w:val="000000"/>
+          <w:sz w:val="20"/>
+          <w:szCs w:val="20"/>
+        </w:rPr>
+        <w:t xml:space="preserve"> </w:t>
+      </w:r>
+      <w:proofErr w:type="gramStart"/>
+      <w:r>
+        <w:rPr>
+          <w:rFonts w:ascii="Consolas" w:hAnsi="Consolas" w:cs="Consolas"/>
+          <w:color w:val="000000"/>
+          <w:sz w:val="20"/>
+          <w:szCs w:val="20"/>
+        </w:rPr>
+        <w:t>comparaison(</w:t>
+      </w:r>
+      <w:proofErr w:type="gramEnd"/>
+      <w:r>
+        <w:rPr>
+          <w:rFonts w:ascii="Consolas" w:hAnsi="Consolas" w:cs="Consolas"/>
+          <w:color w:val="000000"/>
+          <w:sz w:val="20"/>
+          <w:szCs w:val="20"/>
+        </w:rPr>
+        <w:t>)</w:t>
+      </w:r>
+      <w:r>
+        <w:rPr>
+          <w:rFonts w:ascii="Consolas" w:hAnsi="Consolas" w:cs="Consolas"/>
+          <w:color w:val="000000"/>
+          <w:sz w:val="20"/>
+          <w:szCs w:val="20"/>
+        </w:rPr>
+        <w:t> : Permet de réaliser la comparaison des cercles en les comparants tous entre eux, un par un.</w:t>
+      </w:r>
+    </w:p>
+    <w:p>
+      <w:pPr>
+        <w:ind w:left="360"/>
+      </w:pPr>
+    </w:p>
+    <w:p>
+      <w:pPr>
+        <w:pStyle w:val="Titre2"/>
+        <w:spacing w:after="240"/>
+      </w:pPr>
+      <w:r>
+        <w:t>La classe Cercle :</w:t>
+      </w:r>
+    </w:p>
+    <w:p>
+      <w:r>
+        <w:t>Cette classe modélise le cercle à partir de coordonnées x et y, d’un rayon, ainsi que d’un numéro permettant l’identification des cercles lors des tests. Les cercles sont comparables par rapport à la coordonnée du point le plus à gauche du cercle.</w:t>
+      </w:r>
+    </w:p>
+    <w:p/>
+    <w:p>
+      <w:pPr>
+        <w:pStyle w:val="Titre2"/>
+        <w:spacing w:after="240"/>
+      </w:pPr>
+      <w:r>
+        <w:t>La classe Main :</w:t>
+      </w:r>
+    </w:p>
+    <w:p>
+      <w:r>
+        <w:t>La classe Main nous a permis de réaliser nos  différents tests.</w:t>
+      </w:r>
+    </w:p>
+    <w:p>
+      <w:pPr>
+        <w:pStyle w:val="Paragraphedeliste"/>
+        <w:numPr>
+          <w:ilvl w:val="0"/>
+          <w:numId w:val="19"/>
+        </w:numPr>
+      </w:pPr>
+      <w:r>
+        <w:t>Les méthodes importantes :</w:t>
+      </w:r>
+    </w:p>
+    <w:p>
+      <w:pPr>
+        <w:ind w:left="426"/>
+        <w:rPr>
+          <w:rFonts w:ascii="Consolas" w:hAnsi="Consolas" w:cs="Consolas"/>
+          <w:color w:val="000000"/>
+          <w:sz w:val="20"/>
+          <w:szCs w:val="20"/>
+        </w:rPr>
+      </w:pPr>
+      <w:proofErr w:type="gramStart"/>
+      <w:r>
+        <w:rPr>
+          <w:rFonts w:ascii="Consolas" w:hAnsi="Consolas" w:cs="Consolas"/>
+          <w:b/>
+          <w:bCs/>
+          <w:color w:val="7F0055"/>
+          <w:sz w:val="20"/>
+          <w:szCs w:val="20"/>
+        </w:rPr>
+        <w:t>public</w:t>
+      </w:r>
+      <w:proofErr w:type="gramEnd"/>
+      <w:r>
+        <w:rPr>
+          <w:rFonts w:ascii="Consolas" w:hAnsi="Consolas" w:cs="Consolas"/>
+          <w:color w:val="000000"/>
+          <w:sz w:val="20"/>
+          <w:szCs w:val="20"/>
+        </w:rPr>
+        <w:t xml:space="preserve"> </w:t>
+      </w:r>
+      <w:proofErr w:type="spellStart"/>
+      <w:r>
+        <w:rPr>
+          <w:rFonts w:ascii="Consolas" w:hAnsi="Consolas" w:cs="Consolas"/>
+          <w:b/>
+          <w:bCs/>
+          <w:color w:val="7F0055"/>
+          <w:sz w:val="20"/>
+          <w:szCs w:val="20"/>
+        </w:rPr>
+        <w:t>static</w:t>
+      </w:r>
+      <w:proofErr w:type="spellEnd"/>
+      <w:r>
+        <w:rPr>
+          <w:rFonts w:ascii="Consolas" w:hAnsi="Consolas" w:cs="Consolas"/>
+          <w:color w:val="000000"/>
+          <w:sz w:val="20"/>
+          <w:szCs w:val="20"/>
+        </w:rPr>
+        <w:t xml:space="preserve"> </w:t>
+      </w:r>
+      <w:proofErr w:type="spellStart"/>
+      <w:r>
+        <w:rPr>
+          <w:rFonts w:ascii="Consolas" w:hAnsi="Consolas" w:cs="Consolas"/>
+          <w:color w:val="000000"/>
+          <w:sz w:val="20"/>
+          <w:szCs w:val="20"/>
+        </w:rPr>
+        <w:t>ArrayList</w:t>
+      </w:r>
+      <w:proofErr w:type="spellEnd"/>
+      <w:r>
+        <w:rPr>
+          <w:rFonts w:ascii="Consolas" w:hAnsi="Consolas" w:cs="Consolas"/>
+          <w:color w:val="000000"/>
+          <w:sz w:val="20"/>
+          <w:szCs w:val="20"/>
+        </w:rPr>
+        <w:t>&lt;</w:t>
+      </w:r>
+      <w:proofErr w:type="spellStart"/>
+      <w:r>
+        <w:rPr>
+          <w:rFonts w:ascii="Consolas" w:hAnsi="Consolas" w:cs="Consolas"/>
+          <w:color w:val="000000"/>
+          <w:sz w:val="20"/>
+          <w:szCs w:val="20"/>
+        </w:rPr>
+        <w:t>Integer</w:t>
+      </w:r>
+      <w:proofErr w:type="spellEnd"/>
+      <w:r>
+        <w:rPr>
+          <w:rFonts w:ascii="Consolas" w:hAnsi="Consolas" w:cs="Consolas"/>
+          <w:color w:val="000000"/>
+          <w:sz w:val="20"/>
+          <w:szCs w:val="20"/>
+        </w:rPr>
+        <w:t>&gt; jeu (</w:t>
+      </w:r>
+      <w:proofErr w:type="spellStart"/>
+      <w:r>
+        <w:rPr>
+          <w:rFonts w:ascii="Consolas" w:hAnsi="Consolas" w:cs="Consolas"/>
+          <w:b/>
+          <w:bCs/>
+          <w:color w:val="7F0055"/>
+          <w:sz w:val="20"/>
+          <w:szCs w:val="20"/>
+        </w:rPr>
+        <w:t>int</w:t>
+      </w:r>
+      <w:proofErr w:type="spellEnd"/>
+      <w:r>
+        <w:rPr>
+          <w:rFonts w:ascii="Consolas" w:hAnsi="Consolas" w:cs="Consolas"/>
+          <w:color w:val="000000"/>
+          <w:sz w:val="20"/>
+          <w:szCs w:val="20"/>
+        </w:rPr>
+        <w:t xml:space="preserve"> </w:t>
+      </w:r>
+      <w:r>
+        <w:rPr>
+          <w:rFonts w:ascii="Consolas" w:hAnsi="Consolas" w:cs="Consolas"/>
+          <w:color w:val="6A3E3E"/>
+          <w:sz w:val="20"/>
+          <w:szCs w:val="20"/>
+        </w:rPr>
+        <w:t>n</w:t>
+      </w:r>
+      <w:r>
+        <w:rPr>
+          <w:rFonts w:ascii="Consolas" w:hAnsi="Consolas" w:cs="Consolas"/>
+          <w:color w:val="000000"/>
+          <w:sz w:val="20"/>
+          <w:szCs w:val="20"/>
+        </w:rPr>
+        <w:t xml:space="preserve">, </w:t>
+      </w:r>
+      <w:proofErr w:type="spellStart"/>
+      <w:r>
+        <w:rPr>
+          <w:rFonts w:ascii="Consolas" w:hAnsi="Consolas" w:cs="Consolas"/>
+          <w:b/>
+          <w:bCs/>
+          <w:color w:val="7F0055"/>
+          <w:sz w:val="20"/>
+          <w:szCs w:val="20"/>
+        </w:rPr>
+        <w:t>int</w:t>
+      </w:r>
+      <w:proofErr w:type="spellEnd"/>
+      <w:r>
+        <w:rPr>
+          <w:rFonts w:ascii="Consolas" w:hAnsi="Consolas" w:cs="Consolas"/>
+          <w:color w:val="000000"/>
+          <w:sz w:val="20"/>
+          <w:szCs w:val="20"/>
+        </w:rPr>
+        <w:t xml:space="preserve"> </w:t>
+      </w:r>
+      <w:r>
+        <w:rPr>
+          <w:rFonts w:ascii="Consolas" w:hAnsi="Consolas" w:cs="Consolas"/>
+          <w:color w:val="6A3E3E"/>
+          <w:sz w:val="20"/>
+          <w:szCs w:val="20"/>
+        </w:rPr>
+        <w:t>type</w:t>
+      </w:r>
+      <w:r>
+        <w:rPr>
+          <w:rFonts w:ascii="Consolas" w:hAnsi="Consolas" w:cs="Consolas"/>
+          <w:color w:val="000000"/>
+          <w:sz w:val="20"/>
+          <w:szCs w:val="20"/>
+        </w:rPr>
+        <w:t>)</w:t>
+      </w:r>
+      <w:r>
+        <w:rPr>
+          <w:rFonts w:ascii="Consolas" w:hAnsi="Consolas" w:cs="Consolas"/>
+          <w:color w:val="000000"/>
+          <w:sz w:val="20"/>
+          <w:szCs w:val="20"/>
+        </w:rPr>
+        <w:t xml:space="preserve"> : Cette méthode permet de mettre en place chaque liste de cercle présent dans Balayage et </w:t>
+      </w:r>
+      <w:proofErr w:type="spellStart"/>
+      <w:r>
+        <w:rPr>
+          <w:rFonts w:ascii="Consolas" w:hAnsi="Consolas" w:cs="Consolas"/>
+          <w:color w:val="000000"/>
+          <w:sz w:val="20"/>
+          <w:szCs w:val="20"/>
+        </w:rPr>
+        <w:t>ToutesLesPaires</w:t>
+      </w:r>
+      <w:proofErr w:type="spellEnd"/>
+      <w:r>
+        <w:rPr>
+          <w:rFonts w:ascii="Consolas" w:hAnsi="Consolas" w:cs="Consolas"/>
+          <w:color w:val="000000"/>
+          <w:sz w:val="20"/>
+          <w:szCs w:val="20"/>
+        </w:rPr>
+        <w:t xml:space="preserve"> (les deux listes étant identiques) en fonction du nombre de cercles désiré (n) et du type de jeu choisis (jeu1, jeu2 ou jeu3). Après la mise en place des listes de cercles en fonction du type de jeu, on applique la comparaison pour les deux classes, puis on récupère les résultats dans une liste que l’on retourne (voir ci-dessous).</w:t>
+      </w:r>
+    </w:p>
+    <w:p>
+      <w:pPr>
+        <w:ind w:left="426"/>
+      </w:pPr>
+      <w:r>
+        <w:rPr>
+          <w:rFonts w:ascii="Consolas" w:hAnsi="Consolas" w:cs="Consolas"/>
+          <w:b/>
+          <w:bCs/>
+          <w:color w:val="7F0055"/>
+          <w:sz w:val="20"/>
+          <w:szCs w:val="20"/>
+        </w:rPr>
+        <w:t>public</w:t>
+      </w:r>
+      <w:r>
+        <w:rPr>
+          <w:rFonts w:ascii="Consolas" w:hAnsi="Consolas" w:cs="Consolas"/>
+          <w:color w:val="000000"/>
+          <w:sz w:val="20"/>
+          <w:szCs w:val="20"/>
+        </w:rPr>
+        <w:t xml:space="preserve"> </w:t>
+      </w:r>
+      <w:proofErr w:type="spellStart"/>
+      <w:r>
+        <w:rPr>
+          <w:rFonts w:ascii="Consolas" w:hAnsi="Consolas" w:cs="Consolas"/>
+          <w:b/>
+          <w:bCs/>
+          <w:color w:val="7F0055"/>
+          <w:sz w:val="20"/>
+          <w:szCs w:val="20"/>
+        </w:rPr>
+        <w:t>static</w:t>
+      </w:r>
+      <w:proofErr w:type="spellEnd"/>
+      <w:r>
+        <w:rPr>
+          <w:rFonts w:ascii="Consolas" w:hAnsi="Consolas" w:cs="Consolas"/>
+          <w:color w:val="000000"/>
+          <w:sz w:val="20"/>
+          <w:szCs w:val="20"/>
+        </w:rPr>
+        <w:t xml:space="preserve"> String </w:t>
+      </w:r>
+      <w:proofErr w:type="spellStart"/>
+      <w:proofErr w:type="gramStart"/>
+      <w:r>
+        <w:rPr>
+          <w:rFonts w:ascii="Consolas" w:hAnsi="Consolas" w:cs="Consolas"/>
+          <w:color w:val="000000"/>
+          <w:sz w:val="20"/>
+          <w:szCs w:val="20"/>
+        </w:rPr>
+        <w:t>testGlobal</w:t>
+      </w:r>
+      <w:proofErr w:type="spellEnd"/>
+      <w:r>
+        <w:rPr>
+          <w:rFonts w:ascii="Consolas" w:hAnsi="Consolas" w:cs="Consolas"/>
+          <w:color w:val="000000"/>
+          <w:sz w:val="20"/>
+          <w:szCs w:val="20"/>
+        </w:rPr>
+        <w:t>(</w:t>
+      </w:r>
+      <w:proofErr w:type="spellStart"/>
+      <w:proofErr w:type="gramEnd"/>
+      <w:r>
+        <w:rPr>
+          <w:rFonts w:ascii="Consolas" w:hAnsi="Consolas" w:cs="Consolas"/>
+          <w:b/>
+          <w:bCs/>
+          <w:color w:val="7F0055"/>
+          <w:sz w:val="20"/>
+          <w:szCs w:val="20"/>
+        </w:rPr>
+        <w:t>int</w:t>
+      </w:r>
+      <w:proofErr w:type="spellEnd"/>
+      <w:r>
+        <w:rPr>
+          <w:rFonts w:ascii="Consolas" w:hAnsi="Consolas" w:cs="Consolas"/>
+          <w:color w:val="000000"/>
+          <w:sz w:val="20"/>
+          <w:szCs w:val="20"/>
+        </w:rPr>
+        <w:t xml:space="preserve"> </w:t>
+      </w:r>
+      <w:r>
+        <w:rPr>
+          <w:rFonts w:ascii="Consolas" w:hAnsi="Consolas" w:cs="Consolas"/>
+          <w:color w:val="6A3E3E"/>
+          <w:sz w:val="20"/>
+          <w:szCs w:val="20"/>
+        </w:rPr>
+        <w:t>n</w:t>
+      </w:r>
+      <w:r>
+        <w:rPr>
+          <w:rFonts w:ascii="Consolas" w:hAnsi="Consolas" w:cs="Consolas"/>
+          <w:color w:val="000000"/>
+          <w:sz w:val="20"/>
+          <w:szCs w:val="20"/>
+        </w:rPr>
+        <w:t xml:space="preserve">) : Cette méthode permet </w:t>
+      </w:r>
+      <w:r>
+        <w:rPr>
+          <w:rFonts w:ascii="Consolas" w:hAnsi="Consolas" w:cs="Consolas"/>
+          <w:color w:val="000000"/>
+          <w:sz w:val="20"/>
+          <w:szCs w:val="20"/>
+        </w:rPr>
+        <w:t>de réaliser trois tests</w:t>
+      </w:r>
+      <w:r>
+        <w:rPr>
+          <w:rFonts w:ascii="Consolas" w:hAnsi="Consolas" w:cs="Consolas"/>
+          <w:color w:val="000000"/>
+          <w:sz w:val="20"/>
+          <w:szCs w:val="20"/>
+        </w:rPr>
+        <w:t xml:space="preserve"> pour chaque</w:t>
+      </w:r>
+      <w:r>
+        <w:rPr>
+          <w:rFonts w:ascii="Consolas" w:hAnsi="Consolas" w:cs="Consolas"/>
+          <w:color w:val="000000"/>
+          <w:sz w:val="20"/>
+          <w:szCs w:val="20"/>
+        </w:rPr>
+        <w:t xml:space="preserve"> type de jeu</w:t>
+      </w:r>
+      <w:r>
+        <w:rPr>
+          <w:rFonts w:ascii="Consolas" w:hAnsi="Consolas" w:cs="Consolas"/>
+          <w:color w:val="000000"/>
+          <w:sz w:val="20"/>
+          <w:szCs w:val="20"/>
+        </w:rPr>
+        <w:t>, pour</w:t>
+      </w:r>
+      <w:r>
+        <w:rPr>
+          <w:rFonts w:ascii="Consolas" w:hAnsi="Consolas" w:cs="Consolas"/>
+          <w:color w:val="000000"/>
+          <w:sz w:val="20"/>
+          <w:szCs w:val="20"/>
+        </w:rPr>
+        <w:t xml:space="preserve"> un nombre n de cercle. Les résultats sont récupérés sous la forme d’un String que l’on ajoute par la suite dans un fichier texte « </w:t>
+      </w:r>
+      <w:proofErr w:type="spellStart"/>
+      <w:r>
+        <w:rPr>
+          <w:rFonts w:ascii="Consolas" w:hAnsi="Consolas" w:cs="Consolas"/>
+          <w:color w:val="000000"/>
+          <w:sz w:val="20"/>
+          <w:szCs w:val="20"/>
+        </w:rPr>
+        <w:t>resultat</w:t>
+      </w:r>
+      <w:proofErr w:type="spellEnd"/>
+      <w:r>
+        <w:rPr>
+          <w:rFonts w:ascii="Consolas" w:hAnsi="Consolas" w:cs="Consolas"/>
+          <w:color w:val="000000"/>
+          <w:sz w:val="20"/>
+          <w:szCs w:val="20"/>
+        </w:rPr>
+        <w:t> »  pour la réalisation futur des courbes avec R.</w:t>
+      </w:r>
+      <w:bookmarkStart w:id="0" w:name="_GoBack"/>
+      <w:bookmarkEnd w:id="0"/>
+    </w:p>
+    <w:p>
+      <w:pPr>
+        <w:pStyle w:val="Titre1"/>
+      </w:pPr>
+    </w:p>
+    <w:p>
+      <w:pPr>
+        <w:pStyle w:val="Titre1"/>
+      </w:pPr>
+      <w:r>
         <w:t>Question 1</w:t>
       </w:r>
     </w:p>
@@ -250,7 +1493,7 @@
       <w:pPr>
         <w:pStyle w:val="Paragraphedeliste"/>
       </w:pPr>
-      <w:hyperlink r:id="rId7" w:anchor="sort(java.util.List" w:history="1">
+      <w:hyperlink r:id="rId6" w:anchor="sort(java.util.List" w:history="1">
         <w:r>
           <w:rPr>
             <w:rStyle w:val="LienInternet"/>
@@ -411,6 +1654,7 @@
           <w:rPr>
             <w:rFonts w:ascii="Cambria Math" w:hAnsi="Cambria Math"/>
           </w:rPr>
+          <w:lastRenderedPageBreak/>
           <m:t>n</m:t>
         </m:r>
         <m:func>
@@ -689,6 +1933,12 @@
       <w:r>
         <w:lastRenderedPageBreak/>
         <w:t>Question 3</w:t>
+      </w:r>
+    </w:p>
+    <w:p/>
+    <w:p>
+      <w:r>
+        <w:t>Testons nos deux algorithmes pour n=6 :</w:t>
       </w:r>
     </w:p>
     <w:p>
@@ -1770,6 +3020,12 @@
     <w:p>
       <w:pPr>
         <w:ind w:left="4820"/>
+        <w:rPr>
+          <w:rFonts w:ascii="Consolas" w:hAnsi="Consolas" w:cs="Consolas"/>
+          <w:color w:val="948A54" w:themeColor="background2" w:themeShade="80"/>
+          <w:sz w:val="20"/>
+          <w:szCs w:val="20"/>
+        </w:rPr>
       </w:pPr>
     </w:p>
     <w:p>
@@ -1777,6 +3033,7 @@
         <w:ind w:left="4820"/>
       </w:pPr>
     </w:p>
+    <w:p/>
     <w:p>
       <w:pPr>
         <w:autoSpaceDE w:val="0"/>
@@ -2701,7 +3958,7 @@
       <m:oMath>
         <m:rad>
           <m:radPr>
-            <m:degHide m:val="1"/>
+            <m:degHide m:val="on"/>
             <m:ctrlPr>
               <w:rPr>
                 <w:rFonts w:ascii="Cambria Math" w:hAnsi="Cambria Math"/>
@@ -2787,7 +4044,7 @@
                     </pic:cNvPicPr>
                   </pic:nvPicPr>
                   <pic:blipFill>
-                    <a:blip r:embed="rId8" cstate="print"/>
+                    <a:blip r:embed="rId7" cstate="print"/>
                     <a:srcRect/>
                     <a:stretch>
                       <a:fillRect/>
@@ -2838,7 +4095,7 @@
                     </pic:cNvPicPr>
                   </pic:nvPicPr>
                   <pic:blipFill>
-                    <a:blip r:embed="rId9" cstate="print"/>
+                    <a:blip r:embed="rId8" cstate="print"/>
                     <a:srcRect/>
                     <a:stretch>
                       <a:fillRect/>
@@ -2895,7 +4152,7 @@
                     </pic:cNvPicPr>
                   </pic:nvPicPr>
                   <pic:blipFill>
-                    <a:blip r:embed="rId10" cstate="print"/>
+                    <a:blip r:embed="rId9" cstate="print"/>
                     <a:srcRect/>
                     <a:stretch>
                       <a:fillRect/>
@@ -2961,7 +4218,7 @@
                     </pic:cNvPicPr>
                   </pic:nvPicPr>
                   <pic:blipFill>
-                    <a:blip r:embed="rId11" cstate="print"/>
+                    <a:blip r:embed="rId10" cstate="print"/>
                     <a:srcRect/>
                     <a:stretch>
                       <a:fillRect/>
@@ -3012,7 +4269,7 @@
                     </pic:cNvPicPr>
                   </pic:nvPicPr>
                   <pic:blipFill>
-                    <a:blip r:embed="rId12" cstate="print"/>
+                    <a:blip r:embed="rId11" cstate="print"/>
                     <a:srcRect/>
                     <a:stretch>
                       <a:fillRect/>
@@ -3068,7 +4325,7 @@
                     </pic:cNvPicPr>
                   </pic:nvPicPr>
                   <pic:blipFill>
-                    <a:blip r:embed="rId13" cstate="print"/>
+                    <a:blip r:embed="rId12" cstate="print"/>
                     <a:srcRect/>
                     <a:stretch>
                       <a:fillRect/>
@@ -3212,7 +4469,7 @@
                     </pic:cNvPicPr>
                   </pic:nvPicPr>
                   <pic:blipFill>
-                    <a:blip r:embed="rId14" cstate="print"/>
+                    <a:blip r:embed="rId13" cstate="print"/>
                     <a:srcRect/>
                     <a:stretch>
                       <a:fillRect/>
@@ -3275,7 +4532,7 @@
       <m:oMath>
         <m:rad>
           <m:radPr>
-            <m:degHide m:val="1"/>
+            <m:degHide m:val="on"/>
             <m:ctrlPr>
               <w:rPr>
                 <w:rFonts w:ascii="Cambria Math" w:hAnsi="Cambria Math"/>
@@ -3368,7 +4625,7 @@
                     </pic:cNvPicPr>
                   </pic:nvPicPr>
                   <pic:blipFill>
-                    <a:blip r:embed="rId15" cstate="print"/>
+                    <a:blip r:embed="rId14" cstate="print"/>
                     <a:srcRect/>
                     <a:stretch>
                       <a:fillRect/>
@@ -3501,7 +4758,7 @@
                     </pic:cNvPicPr>
                   </pic:nvPicPr>
                   <pic:blipFill>
-                    <a:blip r:embed="rId16" cstate="print"/>
+                    <a:blip r:embed="rId15" cstate="print"/>
                     <a:srcRect/>
                     <a:stretch>
                       <a:fillRect/>
@@ -3663,7 +4920,7 @@
                     </pic:cNvPicPr>
                   </pic:nvPicPr>
                   <pic:blipFill>
-                    <a:blip r:embed="rId17" cstate="print"/>
+                    <a:blip r:embed="rId16" cstate="print"/>
                     <a:srcRect/>
                     <a:stretch>
                       <a:fillRect/>
@@ -3714,7 +4971,7 @@
                     </pic:cNvPicPr>
                   </pic:nvPicPr>
                   <pic:blipFill>
-                    <a:blip r:embed="rId18" cstate="print"/>
+                    <a:blip r:embed="rId17" cstate="print"/>
                     <a:srcRect/>
                     <a:stretch>
                       <a:fillRect/>
@@ -3770,7 +5027,7 @@
                     </pic:cNvPicPr>
                   </pic:nvPicPr>
                   <pic:blipFill>
-                    <a:blip r:embed="rId19" cstate="print"/>
+                    <a:blip r:embed="rId18" cstate="print"/>
                     <a:srcRect/>
                     <a:stretch>
                       <a:fillRect/>
@@ -3851,7 +5108,7 @@
                     </pic:cNvPicPr>
                   </pic:nvPicPr>
                   <pic:blipFill>
-                    <a:blip r:embed="rId20" cstate="print"/>
+                    <a:blip r:embed="rId19" cstate="print"/>
                     <a:stretch>
                       <a:fillRect/>
                     </a:stretch>
@@ -3894,7 +5151,7 @@
                     </pic:cNvPicPr>
                   </pic:nvPicPr>
                   <pic:blipFill>
-                    <a:blip r:embed="rId21" cstate="print"/>
+                    <a:blip r:embed="rId20" cstate="print"/>
                     <a:stretch>
                       <a:fillRect/>
                     </a:stretch>
@@ -3939,7 +5196,7 @@
                     </pic:cNvPicPr>
                   </pic:nvPicPr>
                   <pic:blipFill>
-                    <a:blip r:embed="rId22" cstate="print"/>
+                    <a:blip r:embed="rId21" cstate="print"/>
                     <a:stretch>
                       <a:fillRect/>
                     </a:stretch>
@@ -3976,6 +5233,9 @@
       <w:r>
         <w:t>c2 qui se rapproche des courbes obtenues pour chaque algorithme et chaque jeu de test.</w:t>
       </w:r>
+      <w:r>
+        <w:t xml:space="preserve"> La courbe grise est notre fonction et la courbe bleue est le résultat de nos tests.</w:t>
+      </w:r>
     </w:p>
     <w:p>
       <w:pPr>
@@ -4064,7 +5324,7 @@
                     </pic:cNvPicPr>
                   </pic:nvPicPr>
                   <pic:blipFill>
-                    <a:blip r:embed="rId23" cstate="print"/>
+                    <a:blip r:embed="rId22" cstate="print"/>
                     <a:stretch>
                       <a:fillRect/>
                     </a:stretch>
@@ -4120,7 +5380,7 @@
       <m:oMath>
         <m:rad>
           <m:radPr>
-            <m:degHide m:val="1"/>
+            <m:degHide m:val="on"/>
             <m:ctrlPr>
               <w:rPr>
                 <w:rFonts w:ascii="Cambria Math" w:hAnsi="Cambria Math"/>
@@ -4208,7 +5468,7 @@
                     </pic:cNvPicPr>
                   </pic:nvPicPr>
                   <pic:blipFill>
-                    <a:blip r:embed="rId24" cstate="print"/>
+                    <a:blip r:embed="rId23" cstate="print"/>
                     <a:stretch>
                       <a:fillRect/>
                     </a:stretch>
@@ -4328,7 +5588,7 @@
                     </pic:cNvPicPr>
                   </pic:nvPicPr>
                   <pic:blipFill>
-                    <a:blip r:embed="rId25" cstate="print"/>
+                    <a:blip r:embed="rId24" cstate="print"/>
                     <a:stretch>
                       <a:fillRect/>
                     </a:stretch>
@@ -4528,7 +5788,7 @@
                     </pic:cNvPicPr>
                   </pic:nvPicPr>
                   <pic:blipFill>
-                    <a:blip r:embed="rId26" cstate="print"/>
+                    <a:blip r:embed="rId25" cstate="print"/>
                     <a:srcRect/>
                     <a:stretch>
                       <a:fillRect/>
@@ -4597,7 +5857,7 @@
       <m:oMath>
         <m:rad>
           <m:radPr>
-            <m:degHide m:val="1"/>
+            <m:degHide m:val="on"/>
             <m:ctrlPr>
               <w:rPr>
                 <w:rFonts w:ascii="Cambria Math" w:hAnsi="Cambria Math"/>
@@ -4686,7 +5946,7 @@
                     </pic:cNvPicPr>
                   </pic:nvPicPr>
                   <pic:blipFill>
-                    <a:blip r:embed="rId27" cstate="print"/>
+                    <a:blip r:embed="rId26" cstate="print"/>
                     <a:stretch>
                       <a:fillRect/>
                     </a:stretch>
@@ -4806,7 +6066,7 @@
                     </pic:cNvPicPr>
                   </pic:nvPicPr>
                   <pic:blipFill>
-                    <a:blip r:embed="rId28" cstate="print"/>
+                    <a:blip r:embed="rId27" cstate="print"/>
                     <a:stretch>
                       <a:fillRect/>
                     </a:stretch>
@@ -4906,11 +6166,6 @@
       </w:r>
     </w:p>
     <w:p>
-      <w:r>
-        <w:br w:type="page"/>
-      </w:r>
-    </w:p>
-    <w:p>
       <w:pPr>
         <w:rPr>
           <w:color w:val="000000"/>
@@ -4922,7 +6177,6 @@
           <w:color w:val="000000"/>
           <w:u w:val="single"/>
         </w:rPr>
-        <w:lastRenderedPageBreak/>
         <w:t>Mise en relation avec les résultats de la question 2.c et 4 :</w:t>
       </w:r>
     </w:p>
@@ -4942,7 +6196,7 @@
           <w:bottom w:w="55" w:type="dxa"/>
           <w:right w:w="55" w:type="dxa"/>
         </w:tblCellMar>
-        <w:tblLook w:val="0000" w:firstRow="0" w:lastRow="0" w:firstColumn="0" w:lastColumn="0" w:noHBand="0" w:noVBand="0"/>
+        <w:tblLook w:val="0000"/>
       </w:tblPr>
       <w:tblGrid>
         <w:gridCol w:w="1814"/>
@@ -6141,1275 +7395,6 @@
     <w:p/>
     <w:p/>
     <w:p/>
-    <w:p>
-      <w:pPr>
-        <w:pStyle w:val="Titre1"/>
-      </w:pPr>
-      <w:r>
-        <w:t>Description du programme</w:t>
-      </w:r>
-    </w:p>
-    <w:p/>
-    <w:p>
-      <w:pPr>
-        <w:pStyle w:val="Titre2"/>
-        <w:spacing w:after="240"/>
-      </w:pPr>
-      <w:r>
-        <w:t>La classe Balayage :</w:t>
-      </w:r>
-    </w:p>
-    <w:p>
-      <w:r>
-        <w:t>Cette classe permet de réaliser la comparaison par balayage. Elle possède une liste de cercle sur laquelle la comparaison va se réaliser.</w:t>
-      </w:r>
-    </w:p>
-    <w:p>
-      <w:pPr>
-        <w:pStyle w:val="Paragraphedeliste"/>
-        <w:numPr>
-          <w:ilvl w:val="0"/>
-          <w:numId w:val="19"/>
-        </w:numPr>
-      </w:pPr>
-      <w:r>
-        <w:t>Les méthodes importantes :</w:t>
-      </w:r>
-    </w:p>
-    <w:p>
-      <w:pPr>
-        <w:ind w:left="360"/>
-        <w:rPr>
-          <w:rFonts w:ascii="Consolas" w:hAnsi="Consolas" w:cs="Consolas"/>
-          <w:color w:val="000000"/>
-          <w:sz w:val="20"/>
-          <w:szCs w:val="20"/>
-        </w:rPr>
-      </w:pPr>
-      <w:r>
-        <w:rPr>
-          <w:rFonts w:ascii="Consolas" w:hAnsi="Consolas" w:cs="Consolas"/>
-          <w:b/>
-          <w:bCs/>
-          <w:color w:val="7F0055"/>
-          <w:sz w:val="20"/>
-          <w:szCs w:val="20"/>
-        </w:rPr>
-        <w:t>public</w:t>
-      </w:r>
-      <w:r>
-        <w:rPr>
-          <w:rFonts w:ascii="Consolas" w:hAnsi="Consolas" w:cs="Consolas"/>
-          <w:color w:val="000000"/>
-          <w:sz w:val="20"/>
-          <w:szCs w:val="20"/>
-        </w:rPr>
-        <w:t xml:space="preserve"> </w:t>
-      </w:r>
-      <w:proofErr w:type="spellStart"/>
-      <w:r>
-        <w:rPr>
-          <w:rFonts w:ascii="Consolas" w:hAnsi="Consolas" w:cs="Consolas"/>
-          <w:b/>
-          <w:bCs/>
-          <w:color w:val="7F0055"/>
-          <w:sz w:val="20"/>
-          <w:szCs w:val="20"/>
-        </w:rPr>
-        <w:t>void</w:t>
-      </w:r>
-      <w:proofErr w:type="spellEnd"/>
-      <w:r>
-        <w:rPr>
-          <w:rFonts w:ascii="Consolas" w:hAnsi="Consolas" w:cs="Consolas"/>
-          <w:color w:val="000000"/>
-          <w:sz w:val="20"/>
-          <w:szCs w:val="20"/>
-        </w:rPr>
-        <w:t xml:space="preserve"> </w:t>
-      </w:r>
-      <w:proofErr w:type="spellStart"/>
-      <w:proofErr w:type="gramStart"/>
-      <w:r>
-        <w:rPr>
-          <w:rFonts w:ascii="Consolas" w:hAnsi="Consolas" w:cs="Consolas"/>
-          <w:color w:val="000000"/>
-          <w:sz w:val="20"/>
-          <w:szCs w:val="20"/>
-        </w:rPr>
-        <w:t>addCercle</w:t>
-      </w:r>
-      <w:proofErr w:type="spellEnd"/>
-      <w:r>
-        <w:rPr>
-          <w:rFonts w:ascii="Consolas" w:hAnsi="Consolas" w:cs="Consolas"/>
-          <w:color w:val="000000"/>
-          <w:sz w:val="20"/>
-          <w:szCs w:val="20"/>
-        </w:rPr>
-        <w:t>(</w:t>
-      </w:r>
-      <w:proofErr w:type="gramEnd"/>
-      <w:r>
-        <w:rPr>
-          <w:rFonts w:ascii="Consolas" w:hAnsi="Consolas" w:cs="Consolas"/>
-          <w:color w:val="000000"/>
-          <w:sz w:val="20"/>
-          <w:szCs w:val="20"/>
-        </w:rPr>
-        <w:t xml:space="preserve">Cercle </w:t>
-      </w:r>
-      <w:r>
-        <w:rPr>
-          <w:rFonts w:ascii="Consolas" w:hAnsi="Consolas" w:cs="Consolas"/>
-          <w:color w:val="6A3E3E"/>
-          <w:sz w:val="20"/>
-          <w:szCs w:val="20"/>
-        </w:rPr>
-        <w:t>c</w:t>
-      </w:r>
-      <w:r>
-        <w:rPr>
-          <w:rFonts w:ascii="Consolas" w:hAnsi="Consolas" w:cs="Consolas"/>
-          <w:color w:val="000000"/>
-          <w:sz w:val="20"/>
-          <w:szCs w:val="20"/>
-        </w:rPr>
-        <w:t>)</w:t>
-      </w:r>
-      <w:r>
-        <w:rPr>
-          <w:rFonts w:ascii="Consolas" w:hAnsi="Consolas" w:cs="Consolas"/>
-          <w:color w:val="000000"/>
-          <w:sz w:val="20"/>
-          <w:szCs w:val="20"/>
-        </w:rPr>
-        <w:t> : Permet d’ajouter les cercles dans le liste de cercle présentes dans la classe.</w:t>
-      </w:r>
-    </w:p>
-    <w:p>
-      <w:pPr>
-        <w:ind w:left="360"/>
-        <w:rPr>
-          <w:rFonts w:ascii="Consolas" w:hAnsi="Consolas" w:cs="Consolas"/>
-          <w:color w:val="000000"/>
-          <w:sz w:val="20"/>
-          <w:szCs w:val="20"/>
-        </w:rPr>
-      </w:pPr>
-      <w:r>
-        <w:rPr>
-          <w:rFonts w:ascii="Consolas" w:hAnsi="Consolas" w:cs="Consolas"/>
-          <w:b/>
-          <w:bCs/>
-          <w:color w:val="7F0055"/>
-          <w:sz w:val="20"/>
-          <w:szCs w:val="20"/>
-        </w:rPr>
-        <w:t>public</w:t>
-      </w:r>
-      <w:r>
-        <w:rPr>
-          <w:rFonts w:ascii="Consolas" w:hAnsi="Consolas" w:cs="Consolas"/>
-          <w:color w:val="000000"/>
-          <w:sz w:val="20"/>
-          <w:szCs w:val="20"/>
-        </w:rPr>
-        <w:t xml:space="preserve"> </w:t>
-      </w:r>
-      <w:r>
-        <w:rPr>
-          <w:rFonts w:ascii="Consolas" w:hAnsi="Consolas" w:cs="Consolas"/>
-          <w:b/>
-          <w:bCs/>
-          <w:color w:val="7F0055"/>
-          <w:sz w:val="20"/>
-          <w:szCs w:val="20"/>
-        </w:rPr>
-        <w:t>double</w:t>
-      </w:r>
-      <w:r>
-        <w:rPr>
-          <w:rFonts w:ascii="Consolas" w:hAnsi="Consolas" w:cs="Consolas"/>
-          <w:color w:val="000000"/>
-          <w:sz w:val="20"/>
-          <w:szCs w:val="20"/>
-        </w:rPr>
-        <w:t xml:space="preserve"> </w:t>
-      </w:r>
-      <w:proofErr w:type="gramStart"/>
-      <w:r>
-        <w:rPr>
-          <w:rFonts w:ascii="Consolas" w:hAnsi="Consolas" w:cs="Consolas"/>
-          <w:color w:val="000000"/>
-          <w:sz w:val="20"/>
-          <w:szCs w:val="20"/>
-        </w:rPr>
-        <w:t>distance(</w:t>
-      </w:r>
-      <w:proofErr w:type="gramEnd"/>
-      <w:r>
-        <w:rPr>
-          <w:rFonts w:ascii="Consolas" w:hAnsi="Consolas" w:cs="Consolas"/>
-          <w:color w:val="000000"/>
-          <w:sz w:val="20"/>
-          <w:szCs w:val="20"/>
-        </w:rPr>
-        <w:t xml:space="preserve">Cercle </w:t>
-      </w:r>
-      <w:r>
-        <w:rPr>
-          <w:rFonts w:ascii="Consolas" w:hAnsi="Consolas" w:cs="Consolas"/>
-          <w:color w:val="6A3E3E"/>
-          <w:sz w:val="20"/>
-          <w:szCs w:val="20"/>
-        </w:rPr>
-        <w:t>c1</w:t>
-      </w:r>
-      <w:r>
-        <w:rPr>
-          <w:rFonts w:ascii="Consolas" w:hAnsi="Consolas" w:cs="Consolas"/>
-          <w:color w:val="000000"/>
-          <w:sz w:val="20"/>
-          <w:szCs w:val="20"/>
-        </w:rPr>
-        <w:t xml:space="preserve">, Cercle </w:t>
-      </w:r>
-      <w:r>
-        <w:rPr>
-          <w:rFonts w:ascii="Consolas" w:hAnsi="Consolas" w:cs="Consolas"/>
-          <w:color w:val="6A3E3E"/>
-          <w:sz w:val="20"/>
-          <w:szCs w:val="20"/>
-        </w:rPr>
-        <w:t>c2</w:t>
-      </w:r>
-      <w:r>
-        <w:rPr>
-          <w:rFonts w:ascii="Consolas" w:hAnsi="Consolas" w:cs="Consolas"/>
-          <w:color w:val="000000"/>
-          <w:sz w:val="20"/>
-          <w:szCs w:val="20"/>
-        </w:rPr>
-        <w:t>)</w:t>
-      </w:r>
-      <w:r>
-        <w:rPr>
-          <w:rFonts w:ascii="Consolas" w:hAnsi="Consolas" w:cs="Consolas"/>
-          <w:color w:val="000000"/>
-          <w:sz w:val="20"/>
-          <w:szCs w:val="20"/>
-        </w:rPr>
-        <w:t> : Permet de calculer la distance entre le centre des deux cercles passés en paramètre.</w:t>
-      </w:r>
-    </w:p>
-    <w:p>
-      <w:pPr>
-        <w:ind w:left="360"/>
-        <w:rPr>
-          <w:rFonts w:ascii="Consolas" w:hAnsi="Consolas" w:cs="Consolas"/>
-          <w:color w:val="000000"/>
-          <w:sz w:val="20"/>
-          <w:szCs w:val="20"/>
-        </w:rPr>
-      </w:pPr>
-      <w:proofErr w:type="gramStart"/>
-      <w:r>
-        <w:rPr>
-          <w:rFonts w:ascii="Consolas" w:hAnsi="Consolas" w:cs="Consolas"/>
-          <w:b/>
-          <w:bCs/>
-          <w:color w:val="7F0055"/>
-          <w:sz w:val="20"/>
-          <w:szCs w:val="20"/>
-        </w:rPr>
-        <w:t>public</w:t>
-      </w:r>
-      <w:proofErr w:type="gramEnd"/>
-      <w:r>
-        <w:rPr>
-          <w:rFonts w:ascii="Consolas" w:hAnsi="Consolas" w:cs="Consolas"/>
-          <w:color w:val="000000"/>
-          <w:sz w:val="20"/>
-          <w:szCs w:val="20"/>
-        </w:rPr>
-        <w:t xml:space="preserve"> </w:t>
-      </w:r>
-      <w:proofErr w:type="spellStart"/>
-      <w:r>
-        <w:rPr>
-          <w:rFonts w:ascii="Consolas" w:hAnsi="Consolas" w:cs="Consolas"/>
-          <w:b/>
-          <w:bCs/>
-          <w:color w:val="7F0055"/>
-          <w:sz w:val="20"/>
-          <w:szCs w:val="20"/>
-        </w:rPr>
-        <w:t>void</w:t>
-      </w:r>
-      <w:proofErr w:type="spellEnd"/>
-      <w:r>
-        <w:rPr>
-          <w:rFonts w:ascii="Consolas" w:hAnsi="Consolas" w:cs="Consolas"/>
-          <w:color w:val="000000"/>
-          <w:sz w:val="20"/>
-          <w:szCs w:val="20"/>
-        </w:rPr>
-        <w:t xml:space="preserve"> trier ()</w:t>
-      </w:r>
-      <w:r>
-        <w:rPr>
-          <w:rFonts w:ascii="Consolas" w:hAnsi="Consolas" w:cs="Consolas"/>
-          <w:color w:val="000000"/>
-          <w:sz w:val="20"/>
-          <w:szCs w:val="20"/>
-        </w:rPr>
-        <w:t> : Permet de trier la liste de cercle par rapport à leur coordonnée x.</w:t>
-      </w:r>
-    </w:p>
-    <w:p>
-      <w:pPr>
-        <w:ind w:left="360"/>
-        <w:rPr>
-          <w:rFonts w:ascii="Consolas" w:hAnsi="Consolas" w:cs="Consolas"/>
-          <w:color w:val="000000"/>
-          <w:sz w:val="20"/>
-          <w:szCs w:val="20"/>
-        </w:rPr>
-      </w:pPr>
-      <w:r>
-        <w:rPr>
-          <w:rFonts w:ascii="Consolas" w:hAnsi="Consolas" w:cs="Consolas"/>
-          <w:b/>
-          <w:bCs/>
-          <w:color w:val="7F0055"/>
-          <w:sz w:val="20"/>
-          <w:szCs w:val="20"/>
-        </w:rPr>
-        <w:t>public</w:t>
-      </w:r>
-      <w:r>
-        <w:rPr>
-          <w:rFonts w:ascii="Consolas" w:hAnsi="Consolas" w:cs="Consolas"/>
-          <w:color w:val="000000"/>
-          <w:sz w:val="20"/>
-          <w:szCs w:val="20"/>
-        </w:rPr>
-        <w:t xml:space="preserve"> </w:t>
-      </w:r>
-      <w:proofErr w:type="spellStart"/>
-      <w:r>
-        <w:rPr>
-          <w:rFonts w:ascii="Consolas" w:hAnsi="Consolas" w:cs="Consolas"/>
-          <w:b/>
-          <w:bCs/>
-          <w:color w:val="7F0055"/>
-          <w:sz w:val="20"/>
-          <w:szCs w:val="20"/>
-        </w:rPr>
-        <w:t>void</w:t>
-      </w:r>
-      <w:proofErr w:type="spellEnd"/>
-      <w:r>
-        <w:rPr>
-          <w:rFonts w:ascii="Consolas" w:hAnsi="Consolas" w:cs="Consolas"/>
-          <w:color w:val="000000"/>
-          <w:sz w:val="20"/>
-          <w:szCs w:val="20"/>
-        </w:rPr>
-        <w:t xml:space="preserve"> </w:t>
-      </w:r>
-      <w:proofErr w:type="gramStart"/>
-      <w:r>
-        <w:rPr>
-          <w:rFonts w:ascii="Consolas" w:hAnsi="Consolas" w:cs="Consolas"/>
-          <w:color w:val="000000"/>
-          <w:sz w:val="20"/>
-          <w:szCs w:val="20"/>
-        </w:rPr>
-        <w:t>comparaison(</w:t>
-      </w:r>
-      <w:proofErr w:type="gramEnd"/>
-      <w:r>
-        <w:rPr>
-          <w:rFonts w:ascii="Consolas" w:hAnsi="Consolas" w:cs="Consolas"/>
-          <w:color w:val="000000"/>
-          <w:sz w:val="20"/>
-          <w:szCs w:val="20"/>
-        </w:rPr>
-        <w:t>)</w:t>
-      </w:r>
-      <w:r>
-        <w:rPr>
-          <w:rFonts w:ascii="Consolas" w:hAnsi="Consolas" w:cs="Consolas"/>
-          <w:color w:val="000000"/>
-          <w:sz w:val="20"/>
-          <w:szCs w:val="20"/>
-        </w:rPr>
-        <w:t> : Permet de réaliser la comparaison des cercles comme indiqué dans l’énoncé. Au début de l’</w:t>
-      </w:r>
-      <w:r>
-        <w:rPr>
-          <w:rFonts w:ascii="Consolas" w:hAnsi="Consolas" w:cs="Consolas"/>
-          <w:color w:val="000000"/>
-          <w:sz w:val="20"/>
-          <w:szCs w:val="20"/>
-        </w:rPr>
-        <w:t>exécution</w:t>
-      </w:r>
-      <w:r>
-        <w:rPr>
-          <w:rFonts w:ascii="Consolas" w:hAnsi="Consolas" w:cs="Consolas"/>
-          <w:color w:val="000000"/>
-          <w:sz w:val="20"/>
-          <w:szCs w:val="20"/>
-        </w:rPr>
-        <w:t xml:space="preserve"> de cette méthode, la méthode </w:t>
-      </w:r>
-      <w:proofErr w:type="gramStart"/>
-      <w:r>
-        <w:rPr>
-          <w:rFonts w:ascii="Consolas" w:hAnsi="Consolas" w:cs="Consolas"/>
-          <w:color w:val="000000"/>
-          <w:sz w:val="20"/>
-          <w:szCs w:val="20"/>
-        </w:rPr>
-        <w:t>trier(</w:t>
-      </w:r>
-      <w:proofErr w:type="gramEnd"/>
-      <w:r>
-        <w:rPr>
-          <w:rFonts w:ascii="Consolas" w:hAnsi="Consolas" w:cs="Consolas"/>
-          <w:color w:val="000000"/>
-          <w:sz w:val="20"/>
-          <w:szCs w:val="20"/>
-        </w:rPr>
-        <w:t>) est appelé pour trier la liste de cercle.</w:t>
-      </w:r>
-    </w:p>
-    <w:p/>
-    <w:p>
-      <w:pPr>
-        <w:pStyle w:val="Titre2"/>
-        <w:spacing w:after="240"/>
-      </w:pPr>
-      <w:r>
-        <w:t xml:space="preserve">La classe </w:t>
-      </w:r>
-      <w:proofErr w:type="spellStart"/>
-      <w:r>
-        <w:t>ToutesLesPaires</w:t>
-      </w:r>
-      <w:proofErr w:type="spellEnd"/>
-      <w:r>
-        <w:t> :</w:t>
-      </w:r>
-    </w:p>
-    <w:p>
-      <w:r>
-        <w:t xml:space="preserve">Cette classe permet de réaliser la comparaison par </w:t>
-      </w:r>
-      <w:proofErr w:type="spellStart"/>
-      <w:r>
-        <w:t>ToutesLesPaires</w:t>
-      </w:r>
-      <w:proofErr w:type="spellEnd"/>
-      <w:r>
-        <w:t>.</w:t>
-      </w:r>
-    </w:p>
-    <w:p>
-      <w:pPr>
-        <w:pStyle w:val="Paragraphedeliste"/>
-        <w:numPr>
-          <w:ilvl w:val="0"/>
-          <w:numId w:val="19"/>
-        </w:numPr>
-      </w:pPr>
-      <w:r>
-        <w:t>Les méthodes importantes</w:t>
-      </w:r>
-    </w:p>
-    <w:p>
-      <w:pPr>
-        <w:ind w:left="426"/>
-        <w:rPr>
-          <w:rFonts w:ascii="Consolas" w:hAnsi="Consolas" w:cs="Consolas"/>
-          <w:color w:val="000000"/>
-          <w:sz w:val="20"/>
-          <w:szCs w:val="20"/>
-        </w:rPr>
-      </w:pPr>
-      <w:r>
-        <w:rPr>
-          <w:rFonts w:ascii="Consolas" w:hAnsi="Consolas" w:cs="Consolas"/>
-          <w:b/>
-          <w:bCs/>
-          <w:color w:val="7F0055"/>
-          <w:sz w:val="20"/>
-          <w:szCs w:val="20"/>
-        </w:rPr>
-        <w:t>public</w:t>
-      </w:r>
-      <w:r>
-        <w:rPr>
-          <w:rFonts w:ascii="Consolas" w:hAnsi="Consolas" w:cs="Consolas"/>
-          <w:color w:val="000000"/>
-          <w:sz w:val="20"/>
-          <w:szCs w:val="20"/>
-        </w:rPr>
-        <w:t xml:space="preserve"> </w:t>
-      </w:r>
-      <w:proofErr w:type="spellStart"/>
-      <w:r>
-        <w:rPr>
-          <w:rFonts w:ascii="Consolas" w:hAnsi="Consolas" w:cs="Consolas"/>
-          <w:b/>
-          <w:bCs/>
-          <w:color w:val="7F0055"/>
-          <w:sz w:val="20"/>
-          <w:szCs w:val="20"/>
-        </w:rPr>
-        <w:t>void</w:t>
-      </w:r>
-      <w:proofErr w:type="spellEnd"/>
-      <w:r>
-        <w:rPr>
-          <w:rFonts w:ascii="Consolas" w:hAnsi="Consolas" w:cs="Consolas"/>
-          <w:color w:val="000000"/>
-          <w:sz w:val="20"/>
-          <w:szCs w:val="20"/>
-        </w:rPr>
-        <w:t xml:space="preserve"> </w:t>
-      </w:r>
-      <w:proofErr w:type="spellStart"/>
-      <w:proofErr w:type="gramStart"/>
-      <w:r>
-        <w:rPr>
-          <w:rFonts w:ascii="Consolas" w:hAnsi="Consolas" w:cs="Consolas"/>
-          <w:color w:val="000000"/>
-          <w:sz w:val="20"/>
-          <w:szCs w:val="20"/>
-        </w:rPr>
-        <w:t>addCercle</w:t>
-      </w:r>
-      <w:proofErr w:type="spellEnd"/>
-      <w:r>
-        <w:rPr>
-          <w:rFonts w:ascii="Consolas" w:hAnsi="Consolas" w:cs="Consolas"/>
-          <w:color w:val="000000"/>
-          <w:sz w:val="20"/>
-          <w:szCs w:val="20"/>
-        </w:rPr>
-        <w:t>(</w:t>
-      </w:r>
-      <w:proofErr w:type="gramEnd"/>
-      <w:r>
-        <w:rPr>
-          <w:rFonts w:ascii="Consolas" w:hAnsi="Consolas" w:cs="Consolas"/>
-          <w:color w:val="000000"/>
-          <w:sz w:val="20"/>
-          <w:szCs w:val="20"/>
-        </w:rPr>
-        <w:t xml:space="preserve">Cercle </w:t>
-      </w:r>
-      <w:r>
-        <w:rPr>
-          <w:rFonts w:ascii="Consolas" w:hAnsi="Consolas" w:cs="Consolas"/>
-          <w:color w:val="6A3E3E"/>
-          <w:sz w:val="20"/>
-          <w:szCs w:val="20"/>
-        </w:rPr>
-        <w:t>c</w:t>
-      </w:r>
-      <w:r>
-        <w:rPr>
-          <w:rFonts w:ascii="Consolas" w:hAnsi="Consolas" w:cs="Consolas"/>
-          <w:color w:val="000000"/>
-          <w:sz w:val="20"/>
-          <w:szCs w:val="20"/>
-        </w:rPr>
-        <w:t xml:space="preserve">) : </w:t>
-      </w:r>
-      <w:r>
-        <w:rPr>
-          <w:rFonts w:ascii="Consolas" w:hAnsi="Consolas" w:cs="Consolas"/>
-          <w:color w:val="000000"/>
-          <w:sz w:val="20"/>
-          <w:szCs w:val="20"/>
-        </w:rPr>
-        <w:t>même chose que Balayage.</w:t>
-      </w:r>
-    </w:p>
-    <w:p>
-      <w:pPr>
-        <w:ind w:left="426"/>
-        <w:rPr>
-          <w:rFonts w:ascii="Consolas" w:hAnsi="Consolas" w:cs="Consolas"/>
-          <w:color w:val="000000"/>
-          <w:sz w:val="20"/>
-          <w:szCs w:val="20"/>
-        </w:rPr>
-      </w:pPr>
-      <w:r>
-        <w:rPr>
-          <w:rFonts w:ascii="Consolas" w:hAnsi="Consolas" w:cs="Consolas"/>
-          <w:b/>
-          <w:bCs/>
-          <w:color w:val="7F0055"/>
-          <w:sz w:val="20"/>
-          <w:szCs w:val="20"/>
-        </w:rPr>
-        <w:t>public</w:t>
-      </w:r>
-      <w:r>
-        <w:rPr>
-          <w:rFonts w:ascii="Consolas" w:hAnsi="Consolas" w:cs="Consolas"/>
-          <w:color w:val="000000"/>
-          <w:sz w:val="20"/>
-          <w:szCs w:val="20"/>
-        </w:rPr>
-        <w:t xml:space="preserve"> </w:t>
-      </w:r>
-      <w:r>
-        <w:rPr>
-          <w:rFonts w:ascii="Consolas" w:hAnsi="Consolas" w:cs="Consolas"/>
-          <w:b/>
-          <w:bCs/>
-          <w:color w:val="7F0055"/>
-          <w:sz w:val="20"/>
-          <w:szCs w:val="20"/>
-        </w:rPr>
-        <w:t>double</w:t>
-      </w:r>
-      <w:r>
-        <w:rPr>
-          <w:rFonts w:ascii="Consolas" w:hAnsi="Consolas" w:cs="Consolas"/>
-          <w:color w:val="000000"/>
-          <w:sz w:val="20"/>
-          <w:szCs w:val="20"/>
-        </w:rPr>
-        <w:t xml:space="preserve"> </w:t>
-      </w:r>
-      <w:proofErr w:type="gramStart"/>
-      <w:r>
-        <w:rPr>
-          <w:rFonts w:ascii="Consolas" w:hAnsi="Consolas" w:cs="Consolas"/>
-          <w:color w:val="000000"/>
-          <w:sz w:val="20"/>
-          <w:szCs w:val="20"/>
-        </w:rPr>
-        <w:t>distance(</w:t>
-      </w:r>
-      <w:proofErr w:type="gramEnd"/>
-      <w:r>
-        <w:rPr>
-          <w:rFonts w:ascii="Consolas" w:hAnsi="Consolas" w:cs="Consolas"/>
-          <w:color w:val="000000"/>
-          <w:sz w:val="20"/>
-          <w:szCs w:val="20"/>
-        </w:rPr>
-        <w:t xml:space="preserve">Cercle </w:t>
-      </w:r>
-      <w:r>
-        <w:rPr>
-          <w:rFonts w:ascii="Consolas" w:hAnsi="Consolas" w:cs="Consolas"/>
-          <w:color w:val="6A3E3E"/>
-          <w:sz w:val="20"/>
-          <w:szCs w:val="20"/>
-        </w:rPr>
-        <w:t>c1</w:t>
-      </w:r>
-      <w:r>
-        <w:rPr>
-          <w:rFonts w:ascii="Consolas" w:hAnsi="Consolas" w:cs="Consolas"/>
-          <w:color w:val="000000"/>
-          <w:sz w:val="20"/>
-          <w:szCs w:val="20"/>
-        </w:rPr>
-        <w:t xml:space="preserve">, Cercle </w:t>
-      </w:r>
-      <w:r>
-        <w:rPr>
-          <w:rFonts w:ascii="Consolas" w:hAnsi="Consolas" w:cs="Consolas"/>
-          <w:color w:val="6A3E3E"/>
-          <w:sz w:val="20"/>
-          <w:szCs w:val="20"/>
-        </w:rPr>
-        <w:t>c2</w:t>
-      </w:r>
-      <w:r>
-        <w:rPr>
-          <w:rFonts w:ascii="Consolas" w:hAnsi="Consolas" w:cs="Consolas"/>
-          <w:color w:val="000000"/>
-          <w:sz w:val="20"/>
-          <w:szCs w:val="20"/>
-        </w:rPr>
-        <w:t xml:space="preserve">) : </w:t>
-      </w:r>
-      <w:r>
-        <w:rPr>
-          <w:rFonts w:ascii="Consolas" w:hAnsi="Consolas" w:cs="Consolas"/>
-          <w:color w:val="000000"/>
-          <w:sz w:val="20"/>
-          <w:szCs w:val="20"/>
-        </w:rPr>
-        <w:t>même chose que Balayage.</w:t>
-      </w:r>
-    </w:p>
-    <w:p>
-      <w:pPr>
-        <w:ind w:left="426"/>
-        <w:rPr>
-          <w:rFonts w:ascii="Consolas" w:hAnsi="Consolas" w:cs="Consolas"/>
-          <w:color w:val="000000"/>
-          <w:sz w:val="20"/>
-          <w:szCs w:val="20"/>
-        </w:rPr>
-      </w:pPr>
-      <w:r>
-        <w:rPr>
-          <w:rFonts w:ascii="Consolas" w:hAnsi="Consolas" w:cs="Consolas"/>
-          <w:b/>
-          <w:bCs/>
-          <w:color w:val="7F0055"/>
-          <w:sz w:val="20"/>
-          <w:szCs w:val="20"/>
-        </w:rPr>
-        <w:t>public</w:t>
-      </w:r>
-      <w:r>
-        <w:rPr>
-          <w:rFonts w:ascii="Consolas" w:hAnsi="Consolas" w:cs="Consolas"/>
-          <w:color w:val="000000"/>
-          <w:sz w:val="20"/>
-          <w:szCs w:val="20"/>
-        </w:rPr>
-        <w:t xml:space="preserve"> </w:t>
-      </w:r>
-      <w:proofErr w:type="spellStart"/>
-      <w:r>
-        <w:rPr>
-          <w:rFonts w:ascii="Consolas" w:hAnsi="Consolas" w:cs="Consolas"/>
-          <w:b/>
-          <w:bCs/>
-          <w:color w:val="7F0055"/>
-          <w:sz w:val="20"/>
-          <w:szCs w:val="20"/>
-        </w:rPr>
-        <w:t>void</w:t>
-      </w:r>
-      <w:proofErr w:type="spellEnd"/>
-      <w:r>
-        <w:rPr>
-          <w:rFonts w:ascii="Consolas" w:hAnsi="Consolas" w:cs="Consolas"/>
-          <w:color w:val="000000"/>
-          <w:sz w:val="20"/>
-          <w:szCs w:val="20"/>
-        </w:rPr>
-        <w:t xml:space="preserve"> </w:t>
-      </w:r>
-      <w:proofErr w:type="gramStart"/>
-      <w:r>
-        <w:rPr>
-          <w:rFonts w:ascii="Consolas" w:hAnsi="Consolas" w:cs="Consolas"/>
-          <w:color w:val="000000"/>
-          <w:sz w:val="20"/>
-          <w:szCs w:val="20"/>
-        </w:rPr>
-        <w:t>comparaison(</w:t>
-      </w:r>
-      <w:proofErr w:type="gramEnd"/>
-      <w:r>
-        <w:rPr>
-          <w:rFonts w:ascii="Consolas" w:hAnsi="Consolas" w:cs="Consolas"/>
-          <w:color w:val="000000"/>
-          <w:sz w:val="20"/>
-          <w:szCs w:val="20"/>
-        </w:rPr>
-        <w:t>)</w:t>
-      </w:r>
-      <w:r>
-        <w:rPr>
-          <w:rFonts w:ascii="Consolas" w:hAnsi="Consolas" w:cs="Consolas"/>
-          <w:color w:val="000000"/>
-          <w:sz w:val="20"/>
-          <w:szCs w:val="20"/>
-        </w:rPr>
-        <w:t> : Permet de réaliser la comparaison des cercles en les comparants tous entre eux, un par un.</w:t>
-      </w:r>
-    </w:p>
-    <w:p>
-      <w:pPr>
-        <w:ind w:left="360"/>
-      </w:pPr>
-    </w:p>
-    <w:p>
-      <w:pPr>
-        <w:pStyle w:val="Titre2"/>
-        <w:spacing w:after="240"/>
-      </w:pPr>
-      <w:r>
-        <w:t>La classe Cercle :</w:t>
-      </w:r>
-    </w:p>
-    <w:p>
-      <w:r>
-        <w:t>Cette classe modélise le cercle à partir de coordonnées x et y, d’un rayon, ainsi que d’un numéro permettant l’identification des cercles lors des tests. Les cercles sont comparables par rapport à la coordonnée du point le plus à gauche du cercle.</w:t>
-      </w:r>
-    </w:p>
-    <w:p/>
-    <w:p>
-      <w:pPr>
-        <w:pStyle w:val="Titre2"/>
-        <w:spacing w:after="240"/>
-      </w:pPr>
-      <w:r>
-        <w:t>La classe Main :</w:t>
-      </w:r>
-    </w:p>
-    <w:p>
-      <w:r>
-        <w:t>La classe Main nous a permis de réaliser nos  différents tests.</w:t>
-      </w:r>
-    </w:p>
-    <w:p>
-      <w:pPr>
-        <w:pStyle w:val="Paragraphedeliste"/>
-        <w:numPr>
-          <w:ilvl w:val="0"/>
-          <w:numId w:val="19"/>
-        </w:numPr>
-      </w:pPr>
-      <w:r>
-        <w:t>Les méthodes importantes :</w:t>
-      </w:r>
-    </w:p>
-    <w:p>
-      <w:pPr>
-        <w:ind w:left="426"/>
-        <w:rPr>
-          <w:rFonts w:ascii="Consolas" w:hAnsi="Consolas" w:cs="Consolas"/>
-          <w:color w:val="000000"/>
-          <w:sz w:val="20"/>
-          <w:szCs w:val="20"/>
-        </w:rPr>
-      </w:pPr>
-      <w:proofErr w:type="gramStart"/>
-      <w:r>
-        <w:rPr>
-          <w:rFonts w:ascii="Consolas" w:hAnsi="Consolas" w:cs="Consolas"/>
-          <w:b/>
-          <w:bCs/>
-          <w:color w:val="7F0055"/>
-          <w:sz w:val="20"/>
-          <w:szCs w:val="20"/>
-        </w:rPr>
-        <w:t>public</w:t>
-      </w:r>
-      <w:proofErr w:type="gramEnd"/>
-      <w:r>
-        <w:rPr>
-          <w:rFonts w:ascii="Consolas" w:hAnsi="Consolas" w:cs="Consolas"/>
-          <w:color w:val="000000"/>
-          <w:sz w:val="20"/>
-          <w:szCs w:val="20"/>
-        </w:rPr>
-        <w:t xml:space="preserve"> </w:t>
-      </w:r>
-      <w:proofErr w:type="spellStart"/>
-      <w:r>
-        <w:rPr>
-          <w:rFonts w:ascii="Consolas" w:hAnsi="Consolas" w:cs="Consolas"/>
-          <w:b/>
-          <w:bCs/>
-          <w:color w:val="7F0055"/>
-          <w:sz w:val="20"/>
-          <w:szCs w:val="20"/>
-        </w:rPr>
-        <w:t>static</w:t>
-      </w:r>
-      <w:proofErr w:type="spellEnd"/>
-      <w:r>
-        <w:rPr>
-          <w:rFonts w:ascii="Consolas" w:hAnsi="Consolas" w:cs="Consolas"/>
-          <w:color w:val="000000"/>
-          <w:sz w:val="20"/>
-          <w:szCs w:val="20"/>
-        </w:rPr>
-        <w:t xml:space="preserve"> </w:t>
-      </w:r>
-      <w:proofErr w:type="spellStart"/>
-      <w:r>
-        <w:rPr>
-          <w:rFonts w:ascii="Consolas" w:hAnsi="Consolas" w:cs="Consolas"/>
-          <w:color w:val="000000"/>
-          <w:sz w:val="20"/>
-          <w:szCs w:val="20"/>
-        </w:rPr>
-        <w:t>ArrayList</w:t>
-      </w:r>
-      <w:proofErr w:type="spellEnd"/>
-      <w:r>
-        <w:rPr>
-          <w:rFonts w:ascii="Consolas" w:hAnsi="Consolas" w:cs="Consolas"/>
-          <w:color w:val="000000"/>
-          <w:sz w:val="20"/>
-          <w:szCs w:val="20"/>
-        </w:rPr>
-        <w:t>&lt;</w:t>
-      </w:r>
-      <w:proofErr w:type="spellStart"/>
-      <w:r>
-        <w:rPr>
-          <w:rFonts w:ascii="Consolas" w:hAnsi="Consolas" w:cs="Consolas"/>
-          <w:color w:val="000000"/>
-          <w:sz w:val="20"/>
-          <w:szCs w:val="20"/>
-        </w:rPr>
-        <w:t>Integer</w:t>
-      </w:r>
-      <w:proofErr w:type="spellEnd"/>
-      <w:r>
-        <w:rPr>
-          <w:rFonts w:ascii="Consolas" w:hAnsi="Consolas" w:cs="Consolas"/>
-          <w:color w:val="000000"/>
-          <w:sz w:val="20"/>
-          <w:szCs w:val="20"/>
-        </w:rPr>
-        <w:t>&gt; jeu (</w:t>
-      </w:r>
-      <w:proofErr w:type="spellStart"/>
-      <w:r>
-        <w:rPr>
-          <w:rFonts w:ascii="Consolas" w:hAnsi="Consolas" w:cs="Consolas"/>
-          <w:b/>
-          <w:bCs/>
-          <w:color w:val="7F0055"/>
-          <w:sz w:val="20"/>
-          <w:szCs w:val="20"/>
-        </w:rPr>
-        <w:t>int</w:t>
-      </w:r>
-      <w:proofErr w:type="spellEnd"/>
-      <w:r>
-        <w:rPr>
-          <w:rFonts w:ascii="Consolas" w:hAnsi="Consolas" w:cs="Consolas"/>
-          <w:color w:val="000000"/>
-          <w:sz w:val="20"/>
-          <w:szCs w:val="20"/>
-        </w:rPr>
-        <w:t xml:space="preserve"> </w:t>
-      </w:r>
-      <w:r>
-        <w:rPr>
-          <w:rFonts w:ascii="Consolas" w:hAnsi="Consolas" w:cs="Consolas"/>
-          <w:color w:val="6A3E3E"/>
-          <w:sz w:val="20"/>
-          <w:szCs w:val="20"/>
-        </w:rPr>
-        <w:t>n</w:t>
-      </w:r>
-      <w:r>
-        <w:rPr>
-          <w:rFonts w:ascii="Consolas" w:hAnsi="Consolas" w:cs="Consolas"/>
-          <w:color w:val="000000"/>
-          <w:sz w:val="20"/>
-          <w:szCs w:val="20"/>
-        </w:rPr>
-        <w:t xml:space="preserve">, </w:t>
-      </w:r>
-      <w:proofErr w:type="spellStart"/>
-      <w:r>
-        <w:rPr>
-          <w:rFonts w:ascii="Consolas" w:hAnsi="Consolas" w:cs="Consolas"/>
-          <w:b/>
-          <w:bCs/>
-          <w:color w:val="7F0055"/>
-          <w:sz w:val="20"/>
-          <w:szCs w:val="20"/>
-        </w:rPr>
-        <w:t>int</w:t>
-      </w:r>
-      <w:proofErr w:type="spellEnd"/>
-      <w:r>
-        <w:rPr>
-          <w:rFonts w:ascii="Consolas" w:hAnsi="Consolas" w:cs="Consolas"/>
-          <w:color w:val="000000"/>
-          <w:sz w:val="20"/>
-          <w:szCs w:val="20"/>
-        </w:rPr>
-        <w:t xml:space="preserve"> </w:t>
-      </w:r>
-      <w:r>
-        <w:rPr>
-          <w:rFonts w:ascii="Consolas" w:hAnsi="Consolas" w:cs="Consolas"/>
-          <w:color w:val="6A3E3E"/>
-          <w:sz w:val="20"/>
-          <w:szCs w:val="20"/>
-        </w:rPr>
-        <w:t>type</w:t>
-      </w:r>
-      <w:r>
-        <w:rPr>
-          <w:rFonts w:ascii="Consolas" w:hAnsi="Consolas" w:cs="Consolas"/>
-          <w:color w:val="000000"/>
-          <w:sz w:val="20"/>
-          <w:szCs w:val="20"/>
-        </w:rPr>
-        <w:t>)</w:t>
-      </w:r>
-      <w:r>
-        <w:rPr>
-          <w:rFonts w:ascii="Consolas" w:hAnsi="Consolas" w:cs="Consolas"/>
-          <w:color w:val="000000"/>
-          <w:sz w:val="20"/>
-          <w:szCs w:val="20"/>
-        </w:rPr>
-        <w:t xml:space="preserve"> : Cette méthode permet de mettre en place chaque liste de cercle présent dans Balayage et </w:t>
-      </w:r>
-      <w:proofErr w:type="spellStart"/>
-      <w:r>
-        <w:rPr>
-          <w:rFonts w:ascii="Consolas" w:hAnsi="Consolas" w:cs="Consolas"/>
-          <w:color w:val="000000"/>
-          <w:sz w:val="20"/>
-          <w:szCs w:val="20"/>
-        </w:rPr>
-        <w:t>ToutesLesPaires</w:t>
-      </w:r>
-      <w:proofErr w:type="spellEnd"/>
-      <w:r>
-        <w:rPr>
-          <w:rFonts w:ascii="Consolas" w:hAnsi="Consolas" w:cs="Consolas"/>
-          <w:color w:val="000000"/>
-          <w:sz w:val="20"/>
-          <w:szCs w:val="20"/>
-        </w:rPr>
-        <w:t xml:space="preserve"> (les deux listes étant identiques) en fonction du nombre de cercles désiré (n) et du type de jeu choisis (jeu1, jeu2 ou jeu3). Après la mise en place des listes de cercles en fonction du type de jeu, on applique la comparaison pour les deux classes, puis on récupère les résultats dans une liste que l’on retourne (voir </w:t>
-      </w:r>
-      <w:r>
-        <w:rPr>
-          <w:rFonts w:ascii="Consolas" w:hAnsi="Consolas" w:cs="Consolas"/>
-          <w:color w:val="000000"/>
-          <w:sz w:val="20"/>
-          <w:szCs w:val="20"/>
-        </w:rPr>
-        <w:t>ci-dessous</w:t>
-      </w:r>
-      <w:r>
-        <w:rPr>
-          <w:rFonts w:ascii="Consolas" w:hAnsi="Consolas" w:cs="Consolas"/>
-          <w:color w:val="000000"/>
-          <w:sz w:val="20"/>
-          <w:szCs w:val="20"/>
-        </w:rPr>
-        <w:t>).</w:t>
-      </w:r>
-    </w:p>
-    <w:p>
-      <w:pPr>
-        <w:ind w:left="426"/>
-      </w:pPr>
-      <w:r>
-        <w:rPr>
-          <w:rFonts w:ascii="Consolas" w:hAnsi="Consolas" w:cs="Consolas"/>
-          <w:b/>
-          <w:bCs/>
-          <w:color w:val="7F0055"/>
-          <w:sz w:val="20"/>
-          <w:szCs w:val="20"/>
-        </w:rPr>
-        <w:t>public</w:t>
-      </w:r>
-      <w:r>
-        <w:rPr>
-          <w:rFonts w:ascii="Consolas" w:hAnsi="Consolas" w:cs="Consolas"/>
-          <w:color w:val="000000"/>
-          <w:sz w:val="20"/>
-          <w:szCs w:val="20"/>
-        </w:rPr>
-        <w:t xml:space="preserve"> </w:t>
-      </w:r>
-      <w:proofErr w:type="spellStart"/>
-      <w:r>
-        <w:rPr>
-          <w:rFonts w:ascii="Consolas" w:hAnsi="Consolas" w:cs="Consolas"/>
-          <w:b/>
-          <w:bCs/>
-          <w:color w:val="7F0055"/>
-          <w:sz w:val="20"/>
-          <w:szCs w:val="20"/>
-        </w:rPr>
-        <w:t>static</w:t>
-      </w:r>
-      <w:proofErr w:type="spellEnd"/>
-      <w:r>
-        <w:rPr>
-          <w:rFonts w:ascii="Consolas" w:hAnsi="Consolas" w:cs="Consolas"/>
-          <w:color w:val="000000"/>
-          <w:sz w:val="20"/>
-          <w:szCs w:val="20"/>
-        </w:rPr>
-        <w:t xml:space="preserve"> String </w:t>
-      </w:r>
-      <w:proofErr w:type="spellStart"/>
-      <w:proofErr w:type="gramStart"/>
-      <w:r>
-        <w:rPr>
-          <w:rFonts w:ascii="Consolas" w:hAnsi="Consolas" w:cs="Consolas"/>
-          <w:color w:val="000000"/>
-          <w:sz w:val="20"/>
-          <w:szCs w:val="20"/>
-        </w:rPr>
-        <w:t>testGlobal</w:t>
-      </w:r>
-      <w:proofErr w:type="spellEnd"/>
-      <w:r>
-        <w:rPr>
-          <w:rFonts w:ascii="Consolas" w:hAnsi="Consolas" w:cs="Consolas"/>
-          <w:color w:val="000000"/>
-          <w:sz w:val="20"/>
-          <w:szCs w:val="20"/>
-        </w:rPr>
-        <w:t>(</w:t>
-      </w:r>
-      <w:proofErr w:type="spellStart"/>
-      <w:proofErr w:type="gramEnd"/>
-      <w:r>
-        <w:rPr>
-          <w:rFonts w:ascii="Consolas" w:hAnsi="Consolas" w:cs="Consolas"/>
-          <w:b/>
-          <w:bCs/>
-          <w:color w:val="7F0055"/>
-          <w:sz w:val="20"/>
-          <w:szCs w:val="20"/>
-        </w:rPr>
-        <w:t>int</w:t>
-      </w:r>
-      <w:proofErr w:type="spellEnd"/>
-      <w:r>
-        <w:rPr>
-          <w:rFonts w:ascii="Consolas" w:hAnsi="Consolas" w:cs="Consolas"/>
-          <w:color w:val="000000"/>
-          <w:sz w:val="20"/>
-          <w:szCs w:val="20"/>
-        </w:rPr>
-        <w:t xml:space="preserve"> </w:t>
-      </w:r>
-      <w:r>
-        <w:rPr>
-          <w:rFonts w:ascii="Consolas" w:hAnsi="Consolas" w:cs="Consolas"/>
-          <w:color w:val="6A3E3E"/>
-          <w:sz w:val="20"/>
-          <w:szCs w:val="20"/>
-        </w:rPr>
-        <w:t>n</w:t>
-      </w:r>
-      <w:r>
-        <w:rPr>
-          <w:rFonts w:ascii="Consolas" w:hAnsi="Consolas" w:cs="Consolas"/>
-          <w:color w:val="000000"/>
-          <w:sz w:val="20"/>
-          <w:szCs w:val="20"/>
-        </w:rPr>
-        <w:t xml:space="preserve">) : Cette méthode permet </w:t>
-      </w:r>
-      <w:r>
-        <w:rPr>
-          <w:rFonts w:ascii="Consolas" w:hAnsi="Consolas" w:cs="Consolas"/>
-          <w:color w:val="000000"/>
-          <w:sz w:val="20"/>
-          <w:szCs w:val="20"/>
-        </w:rPr>
-        <w:t>de réaliser trois tests</w:t>
-      </w:r>
-      <w:r>
-        <w:rPr>
-          <w:rFonts w:ascii="Consolas" w:hAnsi="Consolas" w:cs="Consolas"/>
-          <w:color w:val="000000"/>
-          <w:sz w:val="20"/>
-          <w:szCs w:val="20"/>
-        </w:rPr>
-        <w:t xml:space="preserve"> pour chaque</w:t>
-      </w:r>
-      <w:r>
-        <w:rPr>
-          <w:rFonts w:ascii="Consolas" w:hAnsi="Consolas" w:cs="Consolas"/>
-          <w:color w:val="000000"/>
-          <w:sz w:val="20"/>
-          <w:szCs w:val="20"/>
-        </w:rPr>
-        <w:t xml:space="preserve"> type de jeu</w:t>
-      </w:r>
-      <w:r>
-        <w:rPr>
-          <w:rFonts w:ascii="Consolas" w:hAnsi="Consolas" w:cs="Consolas"/>
-          <w:color w:val="000000"/>
-          <w:sz w:val="20"/>
-          <w:szCs w:val="20"/>
-        </w:rPr>
-        <w:t>, pour</w:t>
-      </w:r>
-      <w:r>
-        <w:rPr>
-          <w:rFonts w:ascii="Consolas" w:hAnsi="Consolas" w:cs="Consolas"/>
-          <w:color w:val="000000"/>
-          <w:sz w:val="20"/>
-          <w:szCs w:val="20"/>
-        </w:rPr>
-        <w:t xml:space="preserve"> un nombre n de cercle. Les résultats sont récupérés sous la forme d’un String que l’on ajoute par la suite dans un fichier texte « </w:t>
-      </w:r>
-      <w:proofErr w:type="spellStart"/>
-      <w:r>
-        <w:rPr>
-          <w:rFonts w:ascii="Consolas" w:hAnsi="Consolas" w:cs="Consolas"/>
-          <w:color w:val="000000"/>
-          <w:sz w:val="20"/>
-          <w:szCs w:val="20"/>
-        </w:rPr>
-        <w:t>resultat</w:t>
-      </w:r>
-      <w:proofErr w:type="spellEnd"/>
-      <w:r>
-        <w:rPr>
-          <w:rFonts w:ascii="Consolas" w:hAnsi="Consolas" w:cs="Consolas"/>
-          <w:color w:val="000000"/>
-          <w:sz w:val="20"/>
-          <w:szCs w:val="20"/>
-        </w:rPr>
-        <w:t> »  pour la réalisation futur des courbes</w:t>
-      </w:r>
-      <w:r>
-        <w:rPr>
-          <w:rFonts w:ascii="Consolas" w:hAnsi="Consolas" w:cs="Consolas"/>
-          <w:color w:val="000000"/>
-          <w:sz w:val="20"/>
-          <w:szCs w:val="20"/>
-        </w:rPr>
-        <w:t xml:space="preserve"> </w:t>
-      </w:r>
-      <w:r>
-        <w:rPr>
-          <w:rFonts w:ascii="Consolas" w:hAnsi="Consolas" w:cs="Consolas"/>
-          <w:color w:val="000000"/>
-          <w:sz w:val="20"/>
-          <w:szCs w:val="20"/>
-        </w:rPr>
-        <w:t>avec R</w:t>
-      </w:r>
-      <w:r>
-        <w:rPr>
-          <w:rFonts w:ascii="Consolas" w:hAnsi="Consolas" w:cs="Consolas"/>
-          <w:color w:val="000000"/>
-          <w:sz w:val="20"/>
-          <w:szCs w:val="20"/>
-        </w:rPr>
-        <w:t>.</w:t>
-      </w:r>
-      <w:bookmarkStart w:id="0" w:name="_GoBack"/>
-      <w:bookmarkEnd w:id="0"/>
-    </w:p>
     <w:p/>
     <w:sectPr>
       <w:pgSz w:w="11906" w:h="16838"/>
@@ -7423,7 +7408,7 @@
 </file>
 
 <file path=word/numbering.xml><?xml version="1.0" encoding="utf-8"?>
-<w:numbering xmlns:wpc="http://schemas.microsoft.com/office/word/2010/wordprocessingCanvas" xmlns:mc="http://schemas.openxmlformats.org/markup-compatibility/2006" xmlns:o="urn:schemas-microsoft-com:office:office" xmlns:r="http://schemas.openxmlformats.org/officeDocument/2006/relationships" xmlns:m="http://schemas.openxmlformats.org/officeDocument/2006/math" xmlns:v="urn:schemas-microsoft-com:vml" xmlns:wp14="http://schemas.microsoft.com/office/word/2010/wordprocessingDrawing" xmlns:wp="http://schemas.openxmlformats.org/drawingml/2006/wordprocessingDrawing" xmlns:w10="urn:schemas-microsoft-com:office:word" xmlns:w="http://schemas.openxmlformats.org/wordprocessingml/2006/main" xmlns:w14="http://schemas.microsoft.com/office/word/2010/wordml" xmlns:wpg="http://schemas.microsoft.com/office/word/2010/wordprocessingGroup" xmlns:wpi="http://schemas.microsoft.com/office/word/2010/wordprocessingInk" xmlns:wne="http://schemas.microsoft.com/office/word/2006/wordml" xmlns:wps="http://schemas.microsoft.com/office/word/2010/wordprocessingShape" mc:Ignorable="w14 wp14">
+<w:numbering xmlns:ve="http://schemas.openxmlformats.org/markup-compatibility/2006" xmlns:o="urn:schemas-microsoft-com:office:office" xmlns:r="http://schemas.openxmlformats.org/officeDocument/2006/relationships" xmlns:m="http://schemas.openxmlformats.org/officeDocument/2006/math" xmlns:v="urn:schemas-microsoft-com:vml" xmlns:wp="http://schemas.openxmlformats.org/drawingml/2006/wordprocessingDrawing" xmlns:w10="urn:schemas-microsoft-com:office:word" xmlns:w="http://schemas.openxmlformats.org/wordprocessingml/2006/main" xmlns:wne="http://schemas.microsoft.com/office/word/2006/wordml">
   <w:abstractNum w:abstractNumId="0">
     <w:nsid w:val="04A97385"/>
     <w:multiLevelType w:val="multilevel"/>
@@ -9391,7 +9376,7 @@
 </file>
 
 <file path=word/styles.xml><?xml version="1.0" encoding="utf-8"?>
-<w:styles xmlns:mc="http://schemas.openxmlformats.org/markup-compatibility/2006" xmlns:r="http://schemas.openxmlformats.org/officeDocument/2006/relationships" xmlns:w="http://schemas.openxmlformats.org/wordprocessingml/2006/main" xmlns:w14="http://schemas.microsoft.com/office/word/2010/wordml" mc:Ignorable="w14">
+<w:styles xmlns:r="http://schemas.openxmlformats.org/officeDocument/2006/relationships" xmlns:w="http://schemas.openxmlformats.org/wordprocessingml/2006/main">
   <w:docDefaults>
     <w:rPrDefault>
       <w:rPr>
@@ -9632,6 +9617,7 @@
     <w:uiPriority w:val="99"/>
     <w:semiHidden/>
     <w:unhideWhenUsed/>
+    <w:qFormat/>
     <w:tblPr>
       <w:tblInd w:w="0" w:type="dxa"/>
       <w:tblCellMar>
@@ -10477,7 +10463,7 @@
 </file>
 
 <file path=customXml/itemProps1.xml><?xml version="1.0" encoding="utf-8"?>
-<ds:datastoreItem xmlns:ds="http://schemas.openxmlformats.org/officeDocument/2006/customXml" ds:itemID="{CB52CE6B-5000-498C-BE6E-DACCC00AEEB6}">
+<ds:datastoreItem xmlns:ds="http://schemas.openxmlformats.org/officeDocument/2006/customXml" ds:itemID="{238E2F70-641A-4FAF-B3B4-F8200DC45D69}">
   <ds:schemaRefs>
     <ds:schemaRef ds:uri="http://schemas.openxmlformats.org/officeDocument/2006/bibliography"/>
   </ds:schemaRefs>

</xml_diff>

<commit_message>
question 3-fichier pas corrompu
</commit_message>
<xml_diff>
--- a/COMPLEXITE-Projet.docx
+++ b/COMPLEXITE-Projet.docx
@@ -2,15 +2,7 @@
 <file path=word/document.xml><?xml version="1.0" encoding="utf-8"?>
 <w:document xmlns:ve="http://schemas.openxmlformats.org/markup-compatibility/2006" xmlns:o="urn:schemas-microsoft-com:office:office" xmlns:r="http://schemas.openxmlformats.org/officeDocument/2006/relationships" xmlns:m="http://schemas.openxmlformats.org/officeDocument/2006/math" xmlns:v="urn:schemas-microsoft-com:vml" xmlns:wp="http://schemas.openxmlformats.org/drawingml/2006/wordprocessingDrawing" xmlns:w10="urn:schemas-microsoft-com:office:word" xmlns:w="http://schemas.openxmlformats.org/wordprocessingml/2006/main" xmlns:wne="http://schemas.microsoft.com/office/word/2006/wordml">
   <w:body>
-    <w:p>
-      <w:proofErr w:type="spellStart"/>
-      <w:proofErr w:type="gramStart"/>
-      <w:r>
-        <w:t>bo</w:t>
-      </w:r>
-      <w:proofErr w:type="spellEnd"/>
-      <w:proofErr w:type="gramEnd"/>
-    </w:p>
+    <w:p/>
     <w:sdt>
       <w:sdtPr>
         <w:id w:val="769229485"/>
@@ -3018,15 +3010,14 @@
       </w:r>
     </w:p>
     <w:p>
-      <w:pPr>
-        <w:ind w:left="4820"/>
-        <w:rPr>
-          <w:rFonts w:ascii="Consolas" w:hAnsi="Consolas" w:cs="Consolas"/>
-          <w:color w:val="948A54" w:themeColor="background2" w:themeShade="80"/>
-          <w:sz w:val="20"/>
-          <w:szCs w:val="20"/>
-        </w:rPr>
-      </w:pPr>
+      <w:r>
+        <w:t>Nous constatons que pour n=6, les croisements obtenus dans les deux balayages sont les mêmes.</w:t>
+      </w:r>
+    </w:p>
+    <w:p>
+      <w:r>
+        <w:t>Testons maintenant pour n=7.</w:t>
+      </w:r>
     </w:p>
     <w:p>
       <w:pPr>
@@ -3878,13 +3869,38 @@
     <w:p>
       <w:pPr>
         <w:ind w:left="4820"/>
-        <w:rPr>
-          <w:rFonts w:ascii="Consolas" w:hAnsi="Consolas" w:cs="Consolas"/>
-          <w:color w:val="948A54" w:themeColor="background2" w:themeShade="80"/>
-          <w:sz w:val="20"/>
-          <w:szCs w:val="20"/>
-        </w:rPr>
-      </w:pPr>
+      </w:pPr>
+    </w:p>
+    <w:p>
+      <w:pPr>
+        <w:ind w:left="4820"/>
+      </w:pPr>
+    </w:p>
+    <w:p>
+      <w:r>
+        <w:t>Nous constatons une fois de plus que les mêmes croisements sont obtenus.</w:t>
+      </w:r>
+    </w:p>
+    <w:p>
+      <w:pPr>
+        <w:ind w:left="-426"/>
+      </w:pPr>
+      <w:r>
+        <w:lastRenderedPageBreak/>
+        <w:t xml:space="preserve">Étant donné leurs tailles, nous ne représentons pas graphiquement les résultats trouvés pour n grand, mais </w:t>
+      </w:r>
+      <w:r>
+        <w:t xml:space="preserve">à l’issue des tests que nous avons effectués, </w:t>
+      </w:r>
+      <w:r>
+        <w:t>nous</w:t>
+      </w:r>
+      <w:r>
+        <w:t xml:space="preserve"> pouvons confirmer</w:t>
+      </w:r>
+      <w:r>
+        <w:t xml:space="preserve"> que les deux algorithmes donnent le même résultat pour une même entrée.</w:t>
+      </w:r>
       <w:r>
         <w:br w:type="page"/>
       </w:r>
@@ -7383,15 +7399,6 @@
         <w:br w:type="page"/>
       </w:r>
     </w:p>
-    <w:p>
-      <w:pPr>
-        <w:pStyle w:val="Titre1"/>
-      </w:pPr>
-      <w:r>
-        <w:lastRenderedPageBreak/>
-        <w:t>Question 6</w:t>
-      </w:r>
-    </w:p>
     <w:p/>
     <w:p/>
     <w:p/>
@@ -10463,7 +10470,7 @@
 </file>
 
 <file path=customXml/itemProps1.xml><?xml version="1.0" encoding="utf-8"?>
-<ds:datastoreItem xmlns:ds="http://schemas.openxmlformats.org/officeDocument/2006/customXml" ds:itemID="{238E2F70-641A-4FAF-B3B4-F8200DC45D69}">
+<ds:datastoreItem xmlns:ds="http://schemas.openxmlformats.org/officeDocument/2006/customXml" ds:itemID="{FEA2BD8C-ED30-4086-B0C6-6FDD67C77C3C}">
   <ds:schemaRefs>
     <ds:schemaRef ds:uri="http://schemas.openxmlformats.org/officeDocument/2006/bibliography"/>
   </ds:schemaRefs>

</xml_diff>